<commit_message>
M&M & Results edits for clarity
</commit_message>
<xml_diff>
--- a/9-DiversityPanel/writeup/MainText_TAG_4way_GWAS.docx
+++ b/9-DiversityPanel/writeup/MainText_TAG_4way_GWAS.docx
@@ -18,7 +18,25 @@
           <w:sz w:val="28"/>
           <w:szCs w:val="28"/>
         </w:rPr>
-        <w:t>The genetic basis for panicle traits variation in switchgrass (</w:t>
+        <w:t>The genetic basis for panicle trait</w:t>
+      </w:r>
+      <w:del w:id="0" w:author="Juengerlab" w:date="2021-10-12T14:24:00Z">
+        <w:r>
+          <w:rPr>
+            <w:b/>
+            <w:sz w:val="28"/>
+            <w:szCs w:val="28"/>
+          </w:rPr>
+          <w:delText>s</w:delText>
+        </w:r>
+      </w:del>
+      <w:r>
+        <w:rPr>
+          <w:b/>
+          <w:sz w:val="28"/>
+          <w:szCs w:val="28"/>
+        </w:rPr>
+        <w:t xml:space="preserve"> variation in switchgrass (</w:t>
       </w:r>
       <w:r>
         <w:rPr>
@@ -87,7 +105,7 @@
         </w:rPr>
         <w:t>1</w:t>
       </w:r>
-      <w:ins w:id="0" w:author="Birdy" w:date="2021-08-22T22:21:00Z">
+      <w:ins w:id="1" w:author="Birdy" w:date="2021-08-22T22:21:00Z">
         <w:r>
           <w:rPr>
             <w:vertAlign w:val="superscript"/>
@@ -98,7 +116,7 @@
       <w:r>
         <w:t xml:space="preserve">, </w:t>
       </w:r>
-      <w:ins w:id="1" w:author="Birdy" w:date="2021-08-22T22:21:00Z">
+      <w:ins w:id="2" w:author="Birdy" w:date="2021-08-22T22:21:00Z">
         <w:r>
           <w:t>Alice MacQueen</w:t>
         </w:r>
@@ -337,12 +355,12 @@
       <w:r>
         <w:t xml:space="preserve"> </w:t>
       </w:r>
-      <w:ins w:id="2" w:author="Birdy" w:date="2021-08-22T23:00:00Z">
+      <w:ins w:id="3" w:author="Birdy" w:date="2021-08-22T23:00:00Z">
         <w:r>
           <w:t>C</w:t>
         </w:r>
       </w:ins>
-      <w:del w:id="3" w:author="Birdy" w:date="2021-08-22T23:00:00Z">
+      <w:del w:id="4" w:author="Birdy" w:date="2021-08-22T23:00:00Z">
         <w:r>
           <w:delText>c</w:delText>
         </w:r>
@@ -363,7 +381,7 @@
       <w:pPr>
         <w:spacing w:after="0" w:line="480" w:lineRule="auto"/>
       </w:pPr>
-      <w:ins w:id="4" w:author="Birdy" w:date="2021-08-22T22:22:00Z">
+      <w:ins w:id="5" w:author="Birdy" w:date="2021-08-22T22:22:00Z">
         <w:r>
           <w:t>* These authors contribute equally.</w:t>
         </w:r>
@@ -439,23 +457,23 @@
       <w:r>
         <w:t xml:space="preserve">Grass species exhibit large diversity in panicle architecture, variations of which are often controlled by genes, the environment, and their interaction. The genetic study of panicle architecture in perennial grasses is limited. In this study, we evaluate the genetic basis of panicle architecture including panicle length, primary branching number, and secondary branching number in an outcrossing switchgrass </w:t>
       </w:r>
-      <w:commentRangeStart w:id="5"/>
+      <w:commentRangeStart w:id="6"/>
       <w:r>
         <w:t xml:space="preserve">population grown across ten field sites in the central United States, through multi-environment mixed QTL analysis. </w:t>
       </w:r>
-      <w:commentRangeEnd w:id="5"/>
-      <w:del w:id="6" w:author="Birdy" w:date="2021-08-22T22:23:00Z">
-        <w:r>
-          <w:commentReference w:id="5"/>
+      <w:commentRangeEnd w:id="6"/>
+      <w:del w:id="7" w:author="Birdy" w:date="2021-08-22T22:23:00Z">
+        <w:r>
+          <w:commentReference w:id="6"/>
         </w:r>
         <w:r>
           <w:delText>We</w:delText>
         </w:r>
       </w:del>
       <w:r>
-        <w:commentReference w:id="7"/>
-      </w:r>
-      <w:del w:id="8" w:author="Birdy" w:date="2021-08-22T22:23:00Z">
+        <w:commentReference w:id="8"/>
+      </w:r>
+      <w:del w:id="9" w:author="Birdy" w:date="2021-08-22T22:23:00Z">
         <w:r>
           <w:delText xml:space="preserve"> also evaluated pleiotropic relationships between panicle traits and flowering time, tiller production and biomass.</w:delText>
         </w:r>
@@ -463,7 +481,7 @@
       <w:r>
         <w:t xml:space="preserve"> Furthermore, we searched for candidate genes underlying panicle trait QTL in switchgrass</w:t>
       </w:r>
-      <w:del w:id="9" w:author="Birdy" w:date="2021-08-22T22:23:00Z">
+      <w:del w:id="10" w:author="Birdy" w:date="2021-08-22T22:23:00Z">
         <w:r>
           <w:delText xml:space="preserve"> and conducted a genomic prediction for an independent set of genotypes grown at three of the 10 sites using Bayesian multi-trait and multi-environment model</w:delText>
         </w:r>
@@ -471,7 +489,7 @@
       <w:r>
         <w:t xml:space="preserve">. Overall, 18 QTL were detected for the three panicle traits. Twelve of the QTL exhibited consistent effects (i.e., no QTL by environment interactions or no QTL x E), and most (4 of 6) of the effects with QTL x E exhibited condition-specific effects. </w:t>
       </w:r>
-      <w:del w:id="10" w:author="Birdy" w:date="2021-08-22T22:23:00Z">
+      <w:del w:id="11" w:author="Birdy" w:date="2021-08-22T22:23:00Z">
         <w:r>
           <w:delText xml:space="preserve">Genomic prediction built upon the core 380 genotypes at the 10 sites showed moderate prediction accuracy (0.45-0.61) on the extra 370 genotypes grown at the three sites. </w:delText>
         </w:r>
@@ -492,7 +510,7 @@
       <w:r>
         <w:t xml:space="preserve">Key words: panicle, QTL x E interaction, phenotypic plasticity, </w:t>
       </w:r>
-      <w:del w:id="11" w:author="Birdy" w:date="2021-08-22T22:41:00Z">
+      <w:del w:id="12" w:author="Birdy" w:date="2021-08-22T22:41:00Z">
         <w:r>
           <w:delText>pleiotropy</w:delText>
         </w:r>
@@ -660,22 +678,22 @@
       <w:r>
         <w:t>D.B.L., J.B., F.B.F., and T.E.J. designed research; D.B.L., J.B., P.A.F., R.B.M., J.L.-R., A.R.B., Y.W., F.M.R., R.L.W., X.W., K.D.B., A.L., D.B., A.S., F.B.F., and T.E.J. performed research; L.Z., X.W.,</w:t>
       </w:r>
-      <w:ins w:id="12" w:author="Birdy" w:date="2021-08-22T22:41:00Z">
+      <w:ins w:id="13" w:author="Birdy" w:date="2021-08-22T22:41:00Z">
         <w:r>
           <w:t xml:space="preserve"> A.</w:t>
         </w:r>
       </w:ins>
-      <w:ins w:id="13" w:author="Alice MacQueen" w:date="2021-09-03T18:00:00Z">
+      <w:ins w:id="14" w:author="Alice MacQueen" w:date="2021-09-03T18:00:00Z">
         <w:r>
           <w:t>H.</w:t>
         </w:r>
       </w:ins>
-      <w:ins w:id="14" w:author="Birdy" w:date="2021-08-22T22:41:00Z">
+      <w:ins w:id="15" w:author="Birdy" w:date="2021-08-22T22:41:00Z">
         <w:r>
           <w:t>M</w:t>
         </w:r>
       </w:ins>
-      <w:ins w:id="15" w:author="Alice MacQueen" w:date="2021-09-03T18:00:00Z">
+      <w:ins w:id="16" w:author="Alice MacQueen" w:date="2021-09-03T18:00:00Z">
         <w:r>
           <w:t>.</w:t>
         </w:r>
@@ -683,17 +701,17 @@
       <w:r>
         <w:t xml:space="preserve"> and K.D.B. analyzed data; and L. Z</w:t>
       </w:r>
-      <w:ins w:id="16" w:author="Birdy" w:date="2021-08-22T22:41:00Z">
+      <w:ins w:id="17" w:author="Birdy" w:date="2021-08-22T22:41:00Z">
         <w:r>
           <w:t>.,</w:t>
         </w:r>
       </w:ins>
-      <w:del w:id="17" w:author="Birdy" w:date="2021-08-22T22:42:00Z">
+      <w:del w:id="18" w:author="Birdy" w:date="2021-08-22T22:42:00Z">
         <w:r>
           <w:delText xml:space="preserve"> </w:delText>
         </w:r>
       </w:del>
-      <w:del w:id="18" w:author="Birdy" w:date="2021-08-22T22:41:00Z">
+      <w:del w:id="19" w:author="Birdy" w:date="2021-08-22T22:41:00Z">
         <w:r>
           <w:delText>and</w:delText>
         </w:r>
@@ -701,37 +719,37 @@
       <w:r>
         <w:t xml:space="preserve"> X.W</w:t>
       </w:r>
-      <w:ins w:id="19" w:author="Birdy" w:date="2021-08-22T22:42:00Z">
+      <w:ins w:id="20" w:author="Birdy" w:date="2021-08-22T22:42:00Z">
         <w:r>
           <w:t>. and A.</w:t>
         </w:r>
       </w:ins>
-      <w:ins w:id="20" w:author="Alice MacQueen" w:date="2021-09-03T18:00:00Z">
+      <w:ins w:id="21" w:author="Alice MacQueen" w:date="2021-09-03T18:00:00Z">
         <w:r>
           <w:t>H.</w:t>
         </w:r>
       </w:ins>
-      <w:ins w:id="21" w:author="Birdy" w:date="2021-08-22T22:42:00Z">
+      <w:ins w:id="22" w:author="Birdy" w:date="2021-08-22T22:42:00Z">
         <w:r>
           <w:t>M</w:t>
         </w:r>
       </w:ins>
-      <w:ins w:id="22" w:author="Alice MacQueen" w:date="2021-09-03T18:00:00Z">
+      <w:ins w:id="23" w:author="Alice MacQueen" w:date="2021-09-03T18:00:00Z">
         <w:r>
           <w:t>.</w:t>
         </w:r>
       </w:ins>
-      <w:ins w:id="23" w:author="Birdy" w:date="2021-08-22T22:42:00Z">
+      <w:ins w:id="24" w:author="Birdy" w:date="2021-08-22T22:42:00Z">
         <w:r>
           <w:t xml:space="preserve"> </w:t>
         </w:r>
       </w:ins>
-      <w:ins w:id="24" w:author="Birdy" w:date="2021-08-22T22:41:00Z">
+      <w:ins w:id="25" w:author="Birdy" w:date="2021-08-22T22:41:00Z">
         <w:r>
           <w:t xml:space="preserve"> </w:t>
         </w:r>
       </w:ins>
-      <w:del w:id="25" w:author="Birdy" w:date="2021-08-22T22:41:00Z">
+      <w:del w:id="26" w:author="Birdy" w:date="2021-08-22T22:41:00Z">
         <w:r>
           <w:delText xml:space="preserve">. </w:delText>
         </w:r>
@@ -827,13 +845,13 @@
         <w:spacing w:after="0" w:line="480" w:lineRule="auto"/>
         <w:ind w:firstLine="720"/>
         <w:rPr>
-          <w:ins w:id="26" w:author="Juengerlab" w:date="2021-09-14T10:32:00Z"/>
+          <w:ins w:id="27" w:author="Juengerlab" w:date="2021-09-14T10:32:00Z"/>
         </w:rPr>
       </w:pPr>
       <w:r>
         <w:t xml:space="preserve">As the bearers of grain, </w:t>
       </w:r>
-      <w:del w:id="27" w:author="Alice MacQueen" w:date="2021-09-03T18:08:00Z">
+      <w:del w:id="28" w:author="Alice MacQueen" w:date="2021-09-03T18:08:00Z">
         <w:r>
           <w:delText xml:space="preserve">the </w:delText>
         </w:r>
@@ -841,7 +859,7 @@
       <w:r>
         <w:t>grass panicle</w:t>
       </w:r>
-      <w:ins w:id="28" w:author="Alice MacQueen" w:date="2021-09-03T18:08:00Z">
+      <w:ins w:id="29" w:author="Alice MacQueen" w:date="2021-09-03T18:08:00Z">
         <w:r>
           <w:t>s</w:t>
         </w:r>
@@ -849,7 +867,7 @@
       <w:r>
         <w:t xml:space="preserve"> (or inflorescence</w:t>
       </w:r>
-      <w:ins w:id="29" w:author="Juengerlab" w:date="2021-09-14T10:25:00Z">
+      <w:ins w:id="30" w:author="Juengerlab" w:date="2021-09-14T10:25:00Z">
         <w:r>
           <w:t>s</w:t>
         </w:r>
@@ -857,12 +875,12 @@
       <w:r>
         <w:t>) ha</w:t>
       </w:r>
-      <w:ins w:id="30" w:author="Alice MacQueen" w:date="2021-09-03T18:08:00Z">
+      <w:ins w:id="31" w:author="Alice MacQueen" w:date="2021-09-03T18:08:00Z">
         <w:r>
           <w:t>ve</w:t>
         </w:r>
       </w:ins>
-      <w:del w:id="31" w:author="Alice MacQueen" w:date="2021-09-03T18:08:00Z">
+      <w:del w:id="32" w:author="Alice MacQueen" w:date="2021-09-03T18:08:00Z">
         <w:r>
           <w:delText>s</w:delText>
         </w:r>
@@ -870,7 +888,7 @@
       <w:r>
         <w:t xml:space="preserve"> been </w:t>
       </w:r>
-      <w:del w:id="32" w:author="Alice MacQueen" w:date="2021-09-03T18:08:00Z">
+      <w:del w:id="33" w:author="Alice MacQueen" w:date="2021-09-03T18:08:00Z">
         <w:r>
           <w:delText xml:space="preserve">the </w:delText>
         </w:r>
@@ -878,7 +896,7 @@
       <w:r>
         <w:t>target</w:t>
       </w:r>
-      <w:ins w:id="33" w:author="Alice MacQueen" w:date="2021-09-03T18:08:00Z">
+      <w:ins w:id="34" w:author="Alice MacQueen" w:date="2021-09-03T18:08:00Z">
         <w:r>
           <w:t>s</w:t>
         </w:r>
@@ -922,12 +940,12 @@
       <w:r>
         <w:t>. Panicle architecture</w:t>
       </w:r>
-      <w:ins w:id="34" w:author="Juengerlab" w:date="2021-09-14T10:28:00Z">
+      <w:ins w:id="35" w:author="Juengerlab" w:date="2021-09-14T10:28:00Z">
         <w:r>
           <w:t xml:space="preserve"> is a </w:t>
         </w:r>
       </w:ins>
-      <w:del w:id="35" w:author="Juengerlab" w:date="2021-09-14T10:28:00Z">
+      <w:del w:id="36" w:author="Juengerlab" w:date="2021-09-14T10:28:00Z">
         <w:r>
           <w:delText xml:space="preserve">s are </w:delText>
         </w:r>
@@ -935,7 +953,7 @@
       <w:r>
         <w:t>critical determinant of interspecies differences in plant</w:t>
       </w:r>
-      <w:del w:id="36" w:author="Juengerlab" w:date="2021-09-14T10:28:00Z">
+      <w:del w:id="37" w:author="Juengerlab" w:date="2021-09-14T10:28:00Z">
         <w:r>
           <w:delText>s</w:delText>
         </w:r>
@@ -943,22 +961,22 @@
       <w:r>
         <w:t xml:space="preserve"> morphology and life history, </w:t>
       </w:r>
-      <w:del w:id="37" w:author="Juengerlab" w:date="2021-09-14T10:29:00Z">
+      <w:del w:id="38" w:author="Juengerlab" w:date="2021-09-14T10:29:00Z">
         <w:r>
           <w:delText xml:space="preserve">and </w:delText>
         </w:r>
       </w:del>
-      <w:ins w:id="38" w:author="Juengerlab" w:date="2021-09-14T10:29:00Z">
+      <w:ins w:id="39" w:author="Juengerlab" w:date="2021-09-14T10:29:00Z">
         <w:r>
           <w:t xml:space="preserve">which </w:t>
         </w:r>
       </w:ins>
-      <w:del w:id="39" w:author="Juengerlab" w:date="2021-09-14T10:28:00Z">
+      <w:del w:id="40" w:author="Juengerlab" w:date="2021-09-14T10:28:00Z">
         <w:r>
           <w:delText xml:space="preserve">are </w:delText>
         </w:r>
       </w:del>
-      <w:ins w:id="40" w:author="Juengerlab" w:date="2021-09-14T10:28:00Z">
+      <w:ins w:id="41" w:author="Juengerlab" w:date="2021-09-14T10:28:00Z">
         <w:r>
           <w:t xml:space="preserve">is </w:t>
         </w:r>
@@ -966,7 +984,7 @@
       <w:r>
         <w:t>often measured as variation in panicle length, branching</w:t>
       </w:r>
-      <w:ins w:id="41" w:author="Juengerlab" w:date="2021-09-14T10:29:00Z">
+      <w:ins w:id="42" w:author="Juengerlab" w:date="2021-09-14T10:29:00Z">
         <w:r>
           <w:t xml:space="preserve"> structure</w:t>
         </w:r>
@@ -1190,12 +1208,12 @@
       <w:r>
         <w:t xml:space="preserve">. Given the importance of inflorescence architecture to the fitness </w:t>
       </w:r>
-      <w:ins w:id="42" w:author="Juengerlab" w:date="2021-09-14T10:31:00Z">
+      <w:ins w:id="43" w:author="Juengerlab" w:date="2021-09-14T10:31:00Z">
         <w:r>
           <w:t xml:space="preserve">of wild </w:t>
         </w:r>
       </w:ins>
-      <w:ins w:id="43" w:author="Juengerlab" w:date="2021-09-14T10:32:00Z">
+      <w:ins w:id="44" w:author="Juengerlab" w:date="2021-09-14T10:32:00Z">
         <w:r>
           <w:t xml:space="preserve">species </w:t>
         </w:r>
@@ -1203,7 +1221,7 @@
       <w:r>
         <w:t xml:space="preserve">and </w:t>
       </w:r>
-      <w:ins w:id="44" w:author="Juengerlab" w:date="2021-09-14T10:32:00Z">
+      <w:ins w:id="45" w:author="Juengerlab" w:date="2021-09-14T10:32:00Z">
         <w:r>
           <w:t xml:space="preserve">the </w:t>
         </w:r>
@@ -1211,7 +1229,7 @@
       <w:r>
         <w:t>productivity of</w:t>
       </w:r>
-      <w:del w:id="45" w:author="Juengerlab" w:date="2021-09-14T10:31:00Z">
+      <w:del w:id="46" w:author="Juengerlab" w:date="2021-09-14T10:31:00Z">
         <w:r>
           <w:delText xml:space="preserve"> both wild and</w:delText>
         </w:r>
@@ -1225,9 +1243,9 @@
         <w:spacing w:after="0" w:line="480" w:lineRule="auto"/>
         <w:ind w:firstLine="720"/>
         <w:rPr>
-          <w:del w:id="46" w:author="Birdy" w:date="2021-09-02T22:57:00Z"/>
-        </w:rPr>
-        <w:pPrChange w:id="47" w:author="Juengerlab" w:date="2021-09-14T10:25:00Z">
+          <w:del w:id="47" w:author="Birdy" w:date="2021-09-02T22:57:00Z"/>
+        </w:rPr>
+        <w:pPrChange w:id="48" w:author="Juengerlab" w:date="2021-09-14T10:25:00Z">
           <w:pPr>
             <w:spacing w:after="0" w:line="480" w:lineRule="auto"/>
           </w:pPr>
@@ -1239,7 +1257,7 @@
       <w:r>
         <w:instrText>ADDIN EN.CITE &lt;EndNote&gt;&lt;Cite&gt;&lt;Author&gt;Sultan&lt;/Author&gt;&lt;Year&gt;2000&lt;/Year&gt;&lt;RecNum&gt;16&lt;/RecNum&gt;&lt;DisplayText&gt;(Sultan 2000)&lt;/DisplayText&gt;&lt;record&gt;&lt;rec-number&gt;16&lt;/rec-number&gt;&lt;foreign-keys&gt;&lt;key app="EN" db-id="sp0ssrpdupf00rewwew5dfv60x2205pvf2e2" timestamp="1570124288"&gt;16&lt;/key&gt;&lt;/foreign-keys&gt;&lt;ref-type name="Journal Article"&gt;17&lt;/ref-type&gt;&lt;contributors&gt;&lt;authors&gt;&lt;author&gt;Sultan, Sonia E.&lt;/author&gt;&lt;/authors&gt;&lt;/contributors&gt;&lt;titles&gt;&lt;title&gt;Phenotypic plasticity for plant development, function and life history&lt;/title&gt;&lt;secondary-title&gt;Trends in Plant Science&lt;/secondary-title&gt;&lt;/titles&gt;&lt;periodical&gt;&lt;full-title&gt;Trends in Plant Science&lt;/full-title&gt;&lt;/periodical&gt;&lt;pages&gt;537-542&lt;/pages&gt;&lt;volume&gt;5&lt;/volume&gt;&lt;number&gt;12&lt;/number&gt;&lt;keywords&gt;&lt;keyword&gt;phenotypic plasticity&lt;/keyword&gt;&lt;keyword&gt;adaptive plasticity&lt;/keyword&gt;&lt;keyword&gt;norm of reaction&lt;/keyword&gt;&lt;keyword&gt;parental effects&lt;/keyword&gt;&lt;keyword&gt;ecological generalists&lt;/keyword&gt;&lt;keyword&gt;invasive species&lt;/keyword&gt;&lt;/keywords&gt;&lt;dates&gt;&lt;year&gt;2000&lt;/year&gt;&lt;pub-dates&gt;&lt;date&gt;2000/12/01/&lt;/date&gt;&lt;/pub-dates&gt;&lt;/dates&gt;&lt;isbn&gt;1360-1385&lt;/isbn&gt;&lt;urls&gt;&lt;related-urls&gt;&lt;url&gt;http://www.sciencedirect.com/science/article/pii/S1360138500017970&lt;/url&gt;&lt;/related-urls&gt;&lt;/urls&gt;&lt;electronic-resource-num&gt;https://doi.org/10.1016/S1360-1385(00)01797-0&lt;/electronic-resource-num&gt;&lt;/record&gt;&lt;/Cite&gt;&lt;/EndNote&gt;</w:instrText>
       </w:r>
-      <w:commentRangeStart w:id="48"/>
+      <w:commentRangeStart w:id="49"/>
       <w:r>
         <w:fldChar w:fldCharType="end"/>
       </w:r>
@@ -1315,40 +1333,40 @@
       <w:r>
         <w:fldChar w:fldCharType="end"/>
       </w:r>
-      <w:del w:id="49" w:author="Unknown Author" w:date="2021-09-07T10:10:00Z">
-        <w:r>
-          <w:commentReference w:id="50"/>
+      <w:del w:id="50" w:author="Unknown Author" w:date="2021-09-07T10:10:00Z">
+        <w:r>
+          <w:commentReference w:id="51"/>
         </w:r>
       </w:del>
-      <w:commentRangeEnd w:id="48"/>
-      <w:r>
-        <w:commentReference w:id="48"/>
+      <w:commentRangeEnd w:id="49"/>
+      <w:r>
+        <w:commentReference w:id="49"/>
       </w:r>
     </w:p>
     <w:p>
       <w:pPr>
         <w:spacing w:after="0" w:line="480" w:lineRule="auto"/>
         <w:ind w:firstLine="720"/>
-        <w:pPrChange w:id="51" w:author="Juengerlab" w:date="2021-09-14T10:25:00Z">
+        <w:pPrChange w:id="52" w:author="Juengerlab" w:date="2021-09-14T10:25:00Z">
           <w:pPr>
             <w:spacing w:after="0" w:line="480" w:lineRule="auto"/>
           </w:pPr>
         </w:pPrChange>
       </w:pPr>
-      <w:commentRangeStart w:id="52"/>
+      <w:commentRangeStart w:id="53"/>
       <w:r>
         <w:t>Genetic variation in phenotypic plasticity in response to the environment is better known as genotype-by-environment interactions</w:t>
       </w:r>
-      <w:commentRangeStart w:id="53"/>
+      <w:commentRangeStart w:id="54"/>
       <w:r>
         <w:t xml:space="preserve"> (G x E) </w:t>
       </w:r>
-      <w:commentRangeEnd w:id="53"/>
+      <w:commentRangeEnd w:id="54"/>
       <w:r>
         <w:rPr>
           <w:rStyle w:val="CommentReference"/>
         </w:rPr>
-        <w:commentReference w:id="53"/>
+        <w:commentReference w:id="54"/>
       </w:r>
       <w:r>
         <w:fldChar w:fldCharType="begin"/>
@@ -1416,7 +1434,7 @@
       <w:r>
         <w:fldChar w:fldCharType="separate"/>
       </w:r>
-      <w:del w:id="54" w:author="Birdy" w:date="2021-09-02T23:01:00Z">
+      <w:del w:id="55" w:author="Birdy" w:date="2021-09-02T23:01:00Z">
         <w:r>
           <w:delText>Leng et al. (2017)</w:delText>
         </w:r>
@@ -1424,12 +1442,12 @@
       <w:r>
         <w:fldChar w:fldCharType="end"/>
       </w:r>
-      <w:del w:id="55" w:author="Birdy" w:date="2021-09-02T23:01:00Z">
+      <w:del w:id="56" w:author="Birdy" w:date="2021-09-02T23:01:00Z">
         <w:r>
           <w:delText xml:space="preserve"> identified 17 QTL for five panicle related traits in a double haploid population in rice. Among these QTL, six QTL showed QTL-by-environment interactions, indicating that panicle related traits are susceptible to environmental influence. </w:delText>
         </w:r>
       </w:del>
-      <w:del w:id="56" w:author="Birdy" w:date="2021-09-02T23:00:00Z">
+      <w:del w:id="57" w:author="Birdy" w:date="2021-09-02T23:00:00Z">
         <w:r>
           <w:delText xml:space="preserve">Zhao et al. </w:delText>
         </w:r>
@@ -1443,7 +1461,7 @@
       <w:r>
         <w:fldChar w:fldCharType="separate"/>
       </w:r>
-      <w:del w:id="57" w:author="Birdy" w:date="2021-09-02T23:00:00Z">
+      <w:del w:id="58" w:author="Birdy" w:date="2021-09-02T23:00:00Z">
         <w:r>
           <w:delText>(2017)</w:delText>
         </w:r>
@@ -1451,7 +1469,7 @@
       <w:r>
         <w:fldChar w:fldCharType="end"/>
       </w:r>
-      <w:del w:id="58" w:author="Birdy" w:date="2021-09-02T23:00:00Z">
+      <w:del w:id="59" w:author="Birdy" w:date="2021-09-02T23:00:00Z">
         <w:r>
           <w:delText xml:space="preserve"> found that 11 out of 19 QTL were involved in QTL-by-environment interactions for tassel primary branching number in maize under different watering environments. </w:delText>
         </w:r>
@@ -1459,170 +1477,170 @@
       <w:r>
         <w:t>G x E is common in QTL studies and identifying G x E and the pattern of interactions is of great interest to understand the genetic architecture underlying phenotypic tr</w:t>
       </w:r>
-      <w:commentRangeStart w:id="59"/>
+      <w:commentRangeStart w:id="60"/>
       <w:r>
         <w:t>aits.</w:t>
       </w:r>
-      <w:commentRangeEnd w:id="52"/>
-      <w:ins w:id="60" w:author="Birdy" w:date="2021-09-02T23:02:00Z">
-        <w:r>
-          <w:commentReference w:id="52"/>
+      <w:commentRangeEnd w:id="53"/>
+      <w:ins w:id="61" w:author="Birdy" w:date="2021-09-02T23:02:00Z">
+        <w:r>
+          <w:commentReference w:id="53"/>
         </w:r>
         <w:r>
           <w:t xml:space="preserve"> In addition to quantitative studies of G x E, genome-wide association studi</w:t>
         </w:r>
       </w:ins>
-      <w:ins w:id="61" w:author="Birdy" w:date="2021-09-03T18:48:00Z">
+      <w:ins w:id="62" w:author="Birdy" w:date="2021-09-03T18:48:00Z">
         <w:r>
           <w:t>es</w:t>
         </w:r>
       </w:ins>
-      <w:ins w:id="62" w:author="Birdy" w:date="2021-09-02T23:48:00Z">
+      <w:ins w:id="63" w:author="Birdy" w:date="2021-09-02T23:48:00Z">
         <w:r>
           <w:t xml:space="preserve"> (GWAS)</w:t>
         </w:r>
       </w:ins>
-      <w:ins w:id="63" w:author="Birdy" w:date="2021-09-02T23:02:00Z">
+      <w:ins w:id="64" w:author="Birdy" w:date="2021-09-02T23:02:00Z">
         <w:r>
           <w:t xml:space="preserve"> </w:t>
         </w:r>
       </w:ins>
-      <w:ins w:id="64" w:author="Birdy" w:date="2021-09-03T18:49:00Z">
+      <w:ins w:id="65" w:author="Birdy" w:date="2021-09-03T18:49:00Z">
         <w:r>
           <w:t xml:space="preserve">on panicle architecture and GWAS </w:t>
         </w:r>
       </w:ins>
-      <w:ins w:id="65" w:author="Birdy" w:date="2021-09-02T23:02:00Z">
+      <w:ins w:id="66" w:author="Birdy" w:date="2021-09-02T23:02:00Z">
         <w:r>
           <w:t xml:space="preserve">of G x E on panicle </w:t>
         </w:r>
       </w:ins>
-      <w:ins w:id="66" w:author="Birdy" w:date="2021-09-03T18:43:00Z">
+      <w:ins w:id="67" w:author="Birdy" w:date="2021-09-03T18:43:00Z">
         <w:r>
           <w:t>architecture</w:t>
         </w:r>
       </w:ins>
-      <w:ins w:id="67" w:author="Birdy" w:date="2021-09-03T18:40:00Z">
+      <w:ins w:id="68" w:author="Birdy" w:date="2021-09-03T18:40:00Z">
         <w:r>
           <w:t xml:space="preserve"> are also </w:t>
         </w:r>
       </w:ins>
-      <w:ins w:id="68" w:author="Birdy" w:date="2021-09-03T18:41:00Z">
+      <w:ins w:id="69" w:author="Birdy" w:date="2021-09-03T18:41:00Z">
         <w:r>
           <w:t xml:space="preserve">of great interest </w:t>
         </w:r>
       </w:ins>
-      <w:ins w:id="69" w:author="Birdy" w:date="2021-09-03T18:43:00Z">
+      <w:ins w:id="70" w:author="Birdy" w:date="2021-09-03T18:43:00Z">
         <w:r>
           <w:t xml:space="preserve">on various crops </w:t>
         </w:r>
       </w:ins>
-      <w:ins w:id="70" w:author="Birdy" w:date="2021-09-03T18:41:00Z">
+      <w:ins w:id="71" w:author="Birdy" w:date="2021-09-03T18:41:00Z">
         <w:r>
           <w:t>(Zhao et al.,</w:t>
         </w:r>
       </w:ins>
-      <w:ins w:id="71" w:author="Birdy" w:date="2021-09-03T18:42:00Z">
+      <w:ins w:id="72" w:author="Birdy" w:date="2021-09-03T18:42:00Z">
         <w:r>
           <w:t xml:space="preserve"> 2016; </w:t>
         </w:r>
       </w:ins>
-      <w:ins w:id="72" w:author="Birdy" w:date="2021-09-03T18:44:00Z">
+      <w:ins w:id="73" w:author="Birdy" w:date="2021-09-03T18:44:00Z">
         <w:r>
           <w:t xml:space="preserve">Liu et al., 2018; </w:t>
         </w:r>
       </w:ins>
-      <w:ins w:id="73" w:author="Birdy" w:date="2021-09-03T18:45:00Z">
+      <w:ins w:id="74" w:author="Birdy" w:date="2021-09-03T18:45:00Z">
         <w:r>
           <w:t>Ta et al.,</w:t>
         </w:r>
       </w:ins>
-      <w:ins w:id="74" w:author="Birdy" w:date="2021-09-03T18:46:00Z">
+      <w:ins w:id="75" w:author="Birdy" w:date="2021-09-03T18:46:00Z">
         <w:r>
           <w:t xml:space="preserve"> 2018</w:t>
         </w:r>
       </w:ins>
-      <w:ins w:id="75" w:author="Birdy" w:date="2021-09-03T18:40:00Z">
+      <w:ins w:id="76" w:author="Birdy" w:date="2021-09-03T18:40:00Z">
         <w:r>
           <w:t xml:space="preserve">; Thapa </w:t>
         </w:r>
       </w:ins>
-      <w:ins w:id="76" w:author="Birdy" w:date="2021-09-03T18:50:00Z">
+      <w:ins w:id="77" w:author="Birdy" w:date="2021-09-03T18:50:00Z">
         <w:r>
           <w:t xml:space="preserve">et al., 2021; Zhong et al., 2021). </w:t>
         </w:r>
       </w:ins>
-      <w:ins w:id="77" w:author="Birdy" w:date="2021-09-03T18:57:00Z">
+      <w:ins w:id="78" w:author="Birdy" w:date="2021-09-03T18:57:00Z">
         <w:r>
           <w:t xml:space="preserve">It will be of great value </w:t>
         </w:r>
       </w:ins>
-      <w:ins w:id="78" w:author="Birdy" w:date="2021-09-03T18:58:00Z">
+      <w:ins w:id="79" w:author="Birdy" w:date="2021-09-03T18:58:00Z">
         <w:r>
           <w:t>to evaluate the genetic basis of panicle traits</w:t>
         </w:r>
       </w:ins>
-      <w:ins w:id="79" w:author="Birdy" w:date="2021-09-03T18:59:00Z">
+      <w:ins w:id="80" w:author="Birdy" w:date="2021-09-03T18:59:00Z">
         <w:r>
           <w:t>,</w:t>
         </w:r>
       </w:ins>
-      <w:ins w:id="80" w:author="Birdy" w:date="2021-09-03T18:58:00Z">
+      <w:ins w:id="81" w:author="Birdy" w:date="2021-09-03T18:58:00Z">
         <w:r>
           <w:t xml:space="preserve"> and evaluate the evidence for G x E</w:t>
         </w:r>
       </w:ins>
-      <w:ins w:id="81" w:author="Birdy" w:date="2021-09-03T18:59:00Z">
+      <w:ins w:id="82" w:author="Birdy" w:date="2021-09-03T18:59:00Z">
         <w:r>
           <w:t xml:space="preserve"> using both quantitative studies and GWAS</w:t>
         </w:r>
       </w:ins>
-      <w:ins w:id="82" w:author="Birdy" w:date="2021-09-03T18:58:00Z">
+      <w:ins w:id="83" w:author="Birdy" w:date="2021-09-03T18:58:00Z">
         <w:r>
           <w:t xml:space="preserve">, which will further </w:t>
         </w:r>
       </w:ins>
-      <w:ins w:id="83" w:author="Birdy" w:date="2021-09-03T19:01:00Z">
+      <w:ins w:id="84" w:author="Birdy" w:date="2021-09-03T19:01:00Z">
         <w:r>
           <w:t>empower</w:t>
         </w:r>
       </w:ins>
-      <w:ins w:id="84" w:author="Birdy" w:date="2021-09-03T18:58:00Z">
+      <w:ins w:id="85" w:author="Birdy" w:date="2021-09-03T18:58:00Z">
         <w:r>
           <w:t xml:space="preserve"> the confidence for</w:t>
         </w:r>
       </w:ins>
-      <w:ins w:id="85" w:author="Birdy" w:date="2021-09-03T19:02:00Z">
+      <w:ins w:id="86" w:author="Birdy" w:date="2021-09-03T19:02:00Z">
         <w:r>
           <w:t xml:space="preserve"> identifying</w:t>
         </w:r>
       </w:ins>
-      <w:ins w:id="86" w:author="Birdy" w:date="2021-09-03T18:58:00Z">
+      <w:ins w:id="87" w:author="Birdy" w:date="2021-09-03T18:58:00Z">
         <w:r>
           <w:t xml:space="preserve"> the genetic region</w:t>
         </w:r>
       </w:ins>
-      <w:ins w:id="87" w:author="Birdy" w:date="2021-09-03T19:01:00Z">
+      <w:ins w:id="88" w:author="Birdy" w:date="2021-09-03T19:01:00Z">
         <w:r>
           <w:t>s</w:t>
         </w:r>
       </w:ins>
-      <w:ins w:id="88" w:author="Birdy" w:date="2021-09-03T18:58:00Z">
+      <w:ins w:id="89" w:author="Birdy" w:date="2021-09-03T18:58:00Z">
         <w:r>
           <w:t xml:space="preserve"> responsible for </w:t>
         </w:r>
       </w:ins>
-      <w:ins w:id="89" w:author="Birdy" w:date="2021-09-03T19:01:00Z">
+      <w:ins w:id="90" w:author="Birdy" w:date="2021-09-03T19:01:00Z">
         <w:r>
           <w:t xml:space="preserve">panicle </w:t>
         </w:r>
       </w:ins>
-      <w:ins w:id="90" w:author="Birdy" w:date="2021-09-03T19:02:00Z">
+      <w:ins w:id="91" w:author="Birdy" w:date="2021-09-03T19:02:00Z">
         <w:r>
           <w:t>architecture</w:t>
         </w:r>
       </w:ins>
-      <w:ins w:id="91" w:author="Birdy" w:date="2021-09-03T19:01:00Z">
+      <w:ins w:id="92" w:author="Birdy" w:date="2021-09-03T19:01:00Z">
         <w:r>
           <w:t>.</w:t>
         </w:r>
@@ -1633,17 +1651,17 @@
         <w:spacing w:after="0" w:line="480" w:lineRule="auto"/>
         <w:ind w:firstLine="720"/>
         <w:rPr>
-          <w:del w:id="92" w:author="Birdy" w:date="2021-09-02T23:18:00Z"/>
+          <w:del w:id="93" w:author="Birdy" w:date="2021-09-02T23:18:00Z"/>
         </w:rPr>
       </w:pPr>
-      <w:del w:id="93" w:author="Birdy" w:date="2021-09-02T23:18:00Z">
+      <w:del w:id="94" w:author="Birdy" w:date="2021-09-02T23:18:00Z">
         <w:r>
           <w:delText>Pleiotropy is the phenomenon of a single gene affecting multiple</w:delText>
         </w:r>
-        <w:commentRangeStart w:id="94"/>
-        <w:commentRangeEnd w:id="59"/>
-        <w:r>
-          <w:commentReference w:id="59"/>
+        <w:commentRangeStart w:id="95"/>
+        <w:commentRangeEnd w:id="60"/>
+        <w:r>
+          <w:commentReference w:id="60"/>
         </w:r>
         <w:r>
           <w:delText xml:space="preserve"> distinct traits </w:delText>
@@ -1658,7 +1676,7 @@
       <w:r>
         <w:fldChar w:fldCharType="separate"/>
       </w:r>
-      <w:del w:id="95" w:author="Birdy" w:date="2021-09-02T23:18:00Z">
+      <w:del w:id="96" w:author="Birdy" w:date="2021-09-02T23:18:00Z">
         <w:r>
           <w:delText>(Williams 1957)</w:delText>
         </w:r>
@@ -1666,7 +1684,7 @@
       <w:r>
         <w:fldChar w:fldCharType="end"/>
       </w:r>
-      <w:del w:id="96" w:author="Birdy" w:date="2021-09-02T23:18:00Z">
+      <w:del w:id="97" w:author="Birdy" w:date="2021-09-02T23:18:00Z">
         <w:r>
           <w:delText xml:space="preserve"> and is an important driver of trait integration and modularity </w:delText>
         </w:r>
@@ -1689,7 +1707,7 @@
       <w:r>
         <w:fldChar w:fldCharType="separate"/>
       </w:r>
-      <w:del w:id="97" w:author="Birdy" w:date="2021-09-02T23:18:00Z">
+      <w:del w:id="98" w:author="Birdy" w:date="2021-09-02T23:18:00Z">
         <w:r>
           <w:delText>(Armbruster et al. 2014; Klingenberg 2008)</w:delText>
         </w:r>
@@ -1697,7 +1715,7 @@
       <w:r>
         <w:fldChar w:fldCharType="end"/>
       </w:r>
-      <w:del w:id="98" w:author="Birdy" w:date="2021-09-02T23:18:00Z">
+      <w:del w:id="99" w:author="Birdy" w:date="2021-09-02T23:18:00Z">
         <w:r>
           <w:delText xml:space="preserve">. Pleiotropy contributes to the genetic correlation among traits and therefore has broad implications in genetics, development and adaptive evolution </w:delText>
         </w:r>
@@ -1720,7 +1738,7 @@
       <w:r>
         <w:fldChar w:fldCharType="separate"/>
       </w:r>
-      <w:del w:id="99" w:author="Birdy" w:date="2021-09-02T23:18:00Z">
+      <w:del w:id="100" w:author="Birdy" w:date="2021-09-02T23:18:00Z">
         <w:r>
           <w:delText>(Armbruster et al. 2014; Auge et al. 2019; Pigliucci and Preston 2004)</w:delText>
         </w:r>
@@ -1728,7 +1746,7 @@
       <w:r>
         <w:fldChar w:fldCharType="end"/>
       </w:r>
-      <w:del w:id="100" w:author="Birdy" w:date="2021-09-02T23:18:00Z">
+      <w:del w:id="101" w:author="Birdy" w:date="2021-09-02T23:18:00Z">
         <w:r>
           <w:delText xml:space="preserve">. In plants, the formation of all aboveground organs, such as leaves, tiller, internodes, and inflorescences, is mainly dictated by the activity and determinacy of the shoot apical and axillary meristems. During the vegetative-to-reproductive transition, many developmentally related traits originate from the same meristem and complex environmental signals may affect the different type of meristems by similar regulatory networks </w:delText>
         </w:r>
@@ -1742,7 +1760,7 @@
       <w:r>
         <w:fldChar w:fldCharType="separate"/>
       </w:r>
-      <w:del w:id="101" w:author="Birdy" w:date="2021-09-02T23:18:00Z">
+      <w:del w:id="102" w:author="Birdy" w:date="2021-09-02T23:18:00Z">
         <w:r>
           <w:delText>(Wang and Li 2005; Xue et al. 2020)</w:delText>
         </w:r>
@@ -1750,7 +1768,7 @@
       <w:r>
         <w:fldChar w:fldCharType="end"/>
       </w:r>
-      <w:del w:id="102" w:author="Birdy" w:date="2021-09-02T23:18:00Z">
+      <w:del w:id="103" w:author="Birdy" w:date="2021-09-02T23:18:00Z">
         <w:r>
           <w:delText xml:space="preserve">. Therefore, the loci for vegetative and reproductive development-related traits frequently show pleiotropy. For example, most flowering time pathway genes show pleiotropic effects on tiller number and yield potential in crops </w:delText>
         </w:r>
@@ -1764,7 +1782,7 @@
       <w:r>
         <w:fldChar w:fldCharType="separate"/>
       </w:r>
-      <w:del w:id="103" w:author="Birdy" w:date="2021-09-02T23:18:00Z">
+      <w:del w:id="104" w:author="Birdy" w:date="2021-09-02T23:18:00Z">
         <w:r>
           <w:delText>(Auge et al. 2019)</w:delText>
         </w:r>
@@ -1772,7 +1790,7 @@
       <w:r>
         <w:fldChar w:fldCharType="end"/>
       </w:r>
-      <w:del w:id="104" w:author="Birdy" w:date="2021-09-02T23:18:00Z">
+      <w:del w:id="105" w:author="Birdy" w:date="2021-09-02T23:18:00Z">
         <w:r>
           <w:delText xml:space="preserve">. Genes involved in hormone pathways frequently affect both vegetative growth and reproductive development, in part through their developmental impacts on meristems </w:delText>
         </w:r>
@@ -1786,7 +1804,7 @@
       <w:r>
         <w:fldChar w:fldCharType="separate"/>
       </w:r>
-      <w:del w:id="105" w:author="Birdy" w:date="2021-09-02T23:18:00Z">
+      <w:del w:id="106" w:author="Birdy" w:date="2021-09-02T23:18:00Z">
         <w:r>
           <w:delText>(Azizi et al. 2015)</w:delText>
         </w:r>
@@ -1794,7 +1812,7 @@
       <w:r>
         <w:fldChar w:fldCharType="end"/>
       </w:r>
-      <w:del w:id="106" w:author="Birdy" w:date="2021-09-02T23:18:00Z">
+      <w:del w:id="107" w:author="Birdy" w:date="2021-09-02T23:18:00Z">
         <w:r>
           <w:delText xml:space="preserve">. QTL mapping is one of the many approaches that have been used to estimate genome-wide pleiotropy, and fits squarely in the context of developmental pleiotropy </w:delText>
         </w:r>
@@ -1808,7 +1826,7 @@
       <w:r>
         <w:fldChar w:fldCharType="separate"/>
       </w:r>
-      <w:del w:id="107" w:author="Birdy" w:date="2021-09-02T23:18:00Z">
+      <w:del w:id="108" w:author="Birdy" w:date="2021-09-02T23:18:00Z">
         <w:r>
           <w:delText>(Paaby and Rockman 2013)</w:delText>
         </w:r>
@@ -1816,7 +1834,7 @@
       <w:r>
         <w:fldChar w:fldCharType="end"/>
       </w:r>
-      <w:del w:id="108" w:author="Birdy" w:date="2021-09-02T23:18:00Z">
+      <w:del w:id="109" w:author="Birdy" w:date="2021-09-02T23:18:00Z">
         <w:r>
           <w:delText xml:space="preserve">. Pleiotropic effects identified through overlapping QTL locations have been observed in panicle development in sorghum, rice, and Poaceae </w:delText>
         </w:r>
@@ -1839,7 +1857,7 @@
       <w:r>
         <w:fldChar w:fldCharType="separate"/>
       </w:r>
-      <w:del w:id="109" w:author="Birdy" w:date="2021-09-02T23:18:00Z">
+      <w:del w:id="110" w:author="Birdy" w:date="2021-09-02T23:18:00Z">
         <w:r>
           <w:delText>(Brown et al. 2006; Doust et al. 2005; Endo-Higashi and Izawa 2011; Komatsu et al. 2001; Miura et al. 2010; Yu et al. 2017)</w:delText>
         </w:r>
@@ -1847,17 +1865,17 @@
       <w:r>
         <w:fldChar w:fldCharType="end"/>
       </w:r>
-      <w:del w:id="110" w:author="Birdy" w:date="2021-09-02T23:18:00Z">
+      <w:del w:id="111" w:author="Birdy" w:date="2021-09-02T23:18:00Z">
         <w:r>
           <w:delText xml:space="preserve">, but these patterns have not been investigated in native perennial grasses. </w:delText>
         </w:r>
       </w:del>
       <w:r>
-        <w:commentReference w:id="111"/>
-      </w:r>
-      <w:commentRangeEnd w:id="94"/>
-      <w:r>
-        <w:commentReference w:id="94"/>
+        <w:commentReference w:id="112"/>
+      </w:r>
+      <w:commentRangeEnd w:id="95"/>
+      <w:r>
+        <w:commentReference w:id="95"/>
       </w:r>
     </w:p>
     <w:p>
@@ -1904,12 +1922,12 @@
       <w:r>
         <w:t xml:space="preserve">. Its potential for high biomass production on marginal land, adaptation to a wide range of environments, and ecosystem service such as carbon sequestration, water flow management and erosion control, makes switchgrass an excellent candidate for </w:t>
       </w:r>
-      <w:del w:id="112" w:author="Juengerlab" w:date="2021-09-14T10:35:00Z">
+      <w:del w:id="113" w:author="Juengerlab" w:date="2021-09-14T10:35:00Z">
         <w:r>
           <w:delText xml:space="preserve">filling </w:delText>
         </w:r>
       </w:del>
-      <w:ins w:id="113" w:author="Juengerlab" w:date="2021-09-14T10:35:00Z">
+      <w:ins w:id="114" w:author="Juengerlab" w:date="2021-09-14T10:35:00Z">
         <w:r>
           <w:t xml:space="preserve">meeting </w:t>
         </w:r>
@@ -1997,12 +2015,12 @@
       <w:r>
         <w:t xml:space="preserve"> switchgrass diversity panel was able to define a third coastal ecotype, which is broadly sympatric with the lowland ecotype but possesses upland leaf characters and lowland plant morphotype (Lovell et al., </w:t>
       </w:r>
-      <w:del w:id="114" w:author="Birdy" w:date="2021-09-02T23:19:00Z">
+      <w:del w:id="115" w:author="Birdy" w:date="2021-09-02T23:19:00Z">
         <w:r>
           <w:delText>2020,accepted</w:delText>
         </w:r>
       </w:del>
-      <w:ins w:id="115" w:author="Birdy" w:date="2021-09-02T23:19:00Z">
+      <w:ins w:id="116" w:author="Birdy" w:date="2021-09-02T23:19:00Z">
         <w:r>
           <w:t>2021</w:t>
         </w:r>
@@ -2071,21 +2089,21 @@
         <w:spacing w:after="0" w:line="480" w:lineRule="auto"/>
         <w:ind w:firstLine="720"/>
       </w:pPr>
-      <w:commentRangeStart w:id="116"/>
+      <w:commentRangeStart w:id="117"/>
       <w:r>
         <w:t xml:space="preserve">In this study, we evaluated the genetic architecture of switchgrass panicle traits </w:t>
       </w:r>
-      <w:ins w:id="117" w:author="Birdy" w:date="2021-09-02T23:22:00Z">
+      <w:ins w:id="118" w:author="Birdy" w:date="2021-09-02T23:22:00Z">
         <w:r>
           <w:t>using a f</w:t>
         </w:r>
       </w:ins>
-      <w:ins w:id="118" w:author="Birdy" w:date="2021-09-02T23:28:00Z">
+      <w:ins w:id="119" w:author="Birdy" w:date="2021-09-02T23:28:00Z">
         <w:r>
           <w:t>our-</w:t>
         </w:r>
       </w:ins>
-      <w:ins w:id="119" w:author="Birdy" w:date="2021-09-02T23:22:00Z">
+      <w:ins w:id="120" w:author="Birdy" w:date="2021-09-02T23:22:00Z">
         <w:r>
           <w:t xml:space="preserve">way population grown </w:t>
         </w:r>
@@ -2093,7 +2111,7 @@
       <w:r>
         <w:t>across 10 field sites</w:t>
       </w:r>
-      <w:ins w:id="120" w:author="Birdy" w:date="2021-09-02T23:44:00Z">
+      <w:ins w:id="121" w:author="Birdy" w:date="2021-09-02T23:44:00Z">
         <w:r>
           <w:t xml:space="preserve"> (or common gardens)</w:t>
         </w:r>
@@ -2101,67 +2119,67 @@
       <w:r>
         <w:t xml:space="preserve"> in the central US</w:t>
       </w:r>
-      <w:ins w:id="121" w:author="Birdy" w:date="2021-09-02T23:22:00Z">
+      <w:ins w:id="122" w:author="Birdy" w:date="2021-09-02T23:22:00Z">
         <w:r>
           <w:t xml:space="preserve"> and</w:t>
         </w:r>
       </w:ins>
-      <w:ins w:id="122" w:author="Birdy" w:date="2021-09-02T23:34:00Z">
+      <w:ins w:id="123" w:author="Birdy" w:date="2021-09-02T23:34:00Z">
         <w:r>
           <w:t xml:space="preserve"> </w:t>
         </w:r>
       </w:ins>
-      <w:ins w:id="123" w:author="Birdy" w:date="2021-09-02T23:22:00Z">
+      <w:ins w:id="124" w:author="Birdy" w:date="2021-09-02T23:22:00Z">
         <w:r>
           <w:t xml:space="preserve">a </w:t>
         </w:r>
       </w:ins>
-      <w:ins w:id="124" w:author="Birdy" w:date="2021-09-02T23:23:00Z">
+      <w:ins w:id="125" w:author="Birdy" w:date="2021-09-02T23:23:00Z">
         <w:r>
           <w:t>natural</w:t>
         </w:r>
       </w:ins>
-      <w:ins w:id="125" w:author="Birdy" w:date="2021-09-02T23:22:00Z">
+      <w:ins w:id="126" w:author="Birdy" w:date="2021-09-02T23:22:00Z">
         <w:r>
           <w:t xml:space="preserve"> </w:t>
         </w:r>
       </w:ins>
-      <w:ins w:id="126" w:author="Birdy" w:date="2021-09-02T23:25:00Z">
+      <w:ins w:id="127" w:author="Birdy" w:date="2021-09-02T23:25:00Z">
         <w:r>
           <w:t xml:space="preserve">population </w:t>
         </w:r>
       </w:ins>
-      <w:ins w:id="127" w:author="Birdy" w:date="2021-09-02T23:23:00Z">
+      <w:ins w:id="128" w:author="Birdy" w:date="2021-09-02T23:23:00Z">
         <w:r>
           <w:t>of switchgrass (i.e.,</w:t>
         </w:r>
       </w:ins>
-      <w:ins w:id="128" w:author="Birdy" w:date="2021-09-02T23:24:00Z">
+      <w:ins w:id="129" w:author="Birdy" w:date="2021-09-02T23:24:00Z">
         <w:r>
           <w:t xml:space="preserve"> a diversity panel)</w:t>
         </w:r>
       </w:ins>
-      <w:ins w:id="129" w:author="Birdy" w:date="2021-09-02T23:25:00Z">
+      <w:ins w:id="130" w:author="Birdy" w:date="2021-09-02T23:25:00Z">
         <w:r>
           <w:t xml:space="preserve"> grown at three </w:t>
         </w:r>
       </w:ins>
-      <w:ins w:id="130" w:author="Birdy" w:date="2021-09-02T23:44:00Z">
+      <w:ins w:id="131" w:author="Birdy" w:date="2021-09-02T23:44:00Z">
         <w:r>
           <w:t>common gardens</w:t>
         </w:r>
       </w:ins>
-      <w:ins w:id="131" w:author="Birdy" w:date="2021-09-02T23:27:00Z">
+      <w:ins w:id="132" w:author="Birdy" w:date="2021-09-02T23:27:00Z">
         <w:r>
           <w:t xml:space="preserve"> out </w:t>
         </w:r>
       </w:ins>
-      <w:ins w:id="132" w:author="Birdy" w:date="2021-09-02T23:25:00Z">
+      <w:ins w:id="133" w:author="Birdy" w:date="2021-09-02T23:25:00Z">
         <w:r>
           <w:t xml:space="preserve">of the 10 </w:t>
         </w:r>
       </w:ins>
-      <w:ins w:id="133" w:author="Birdy" w:date="2021-09-02T23:26:00Z">
+      <w:ins w:id="134" w:author="Birdy" w:date="2021-09-02T23:26:00Z">
         <w:r>
           <w:t>sites</w:t>
         </w:r>
@@ -2169,47 +2187,47 @@
       <w:r>
         <w:t>. To accomplish this goal, we planted clonal divisions of progeny from a four-way outbred mapping population derived from upland and lowland germplasm, along with the four grandparents and F1 hybrids, at 10 field sites spanning a large latitudinal gradient.</w:t>
       </w:r>
-      <w:ins w:id="134" w:author="Birdy" w:date="2021-09-02T23:38:00Z">
+      <w:ins w:id="135" w:author="Birdy" w:date="2021-09-02T23:38:00Z">
         <w:r>
           <w:t xml:space="preserve"> Also,</w:t>
         </w:r>
       </w:ins>
-      <w:ins w:id="135" w:author="Birdy" w:date="2021-09-02T23:39:00Z">
+      <w:ins w:id="136" w:author="Birdy" w:date="2021-09-02T23:39:00Z">
         <w:r>
           <w:t xml:space="preserve"> </w:t>
         </w:r>
       </w:ins>
-      <w:ins w:id="136" w:author="Birdy" w:date="2021-09-02T23:35:00Z">
+      <w:ins w:id="137" w:author="Birdy" w:date="2021-09-02T23:35:00Z">
         <w:r>
           <w:t>we</w:t>
         </w:r>
       </w:ins>
-      <w:ins w:id="137" w:author="Birdy" w:date="2021-09-02T23:28:00Z">
+      <w:ins w:id="138" w:author="Birdy" w:date="2021-09-02T23:28:00Z">
         <w:r>
           <w:t xml:space="preserve"> planted a diversity panel of switchgrass</w:t>
         </w:r>
       </w:ins>
-      <w:ins w:id="138" w:author="Birdy" w:date="2021-09-02T23:33:00Z">
+      <w:ins w:id="139" w:author="Birdy" w:date="2021-09-02T23:33:00Z">
         <w:r>
           <w:t xml:space="preserve"> </w:t>
         </w:r>
       </w:ins>
-      <w:ins w:id="139" w:author="Birdy" w:date="2021-09-02T23:35:00Z">
+      <w:ins w:id="140" w:author="Birdy" w:date="2021-09-02T23:35:00Z">
         <w:r>
           <w:t xml:space="preserve">at </w:t>
         </w:r>
       </w:ins>
-      <w:ins w:id="140" w:author="Birdy" w:date="2021-09-02T23:34:00Z">
+      <w:ins w:id="141" w:author="Birdy" w:date="2021-09-02T23:34:00Z">
         <w:r>
           <w:t>three of the 10 field sites</w:t>
         </w:r>
       </w:ins>
-      <w:ins w:id="141" w:author="Birdy" w:date="2021-09-02T23:35:00Z">
+      <w:ins w:id="142" w:author="Birdy" w:date="2021-09-02T23:35:00Z">
         <w:r>
           <w:t>.</w:t>
         </w:r>
       </w:ins>
-      <w:ins w:id="142" w:author="Birdy" w:date="2021-09-02T23:33:00Z">
+      <w:ins w:id="143" w:author="Birdy" w:date="2021-09-02T23:33:00Z">
         <w:r>
           <w:t xml:space="preserve"> </w:t>
         </w:r>
@@ -2217,37 +2235,37 @@
       <w:r>
         <w:t xml:space="preserve"> Three panicle traits including panicle length (PL), primary branching number (PBN) per panicle, and secondary branching number (SBN) on the panicle, were assessed</w:t>
       </w:r>
-      <w:ins w:id="143" w:author="Birdy" w:date="2021-09-02T23:39:00Z">
+      <w:ins w:id="144" w:author="Birdy" w:date="2021-09-02T23:39:00Z">
         <w:r>
           <w:t xml:space="preserve"> for each population at their planting sites</w:t>
         </w:r>
       </w:ins>
-      <w:del w:id="144" w:author="Birdy" w:date="2021-09-02T23:40:00Z">
+      <w:del w:id="145" w:author="Birdy" w:date="2021-09-02T23:40:00Z">
         <w:r>
           <w:delText xml:space="preserve"> at each site</w:delText>
         </w:r>
       </w:del>
-      <w:ins w:id="145" w:author="Birdy" w:date="2021-09-02T23:32:00Z">
+      <w:ins w:id="146" w:author="Birdy" w:date="2021-09-02T23:32:00Z">
         <w:r>
           <w:t xml:space="preserve"> in </w:t>
         </w:r>
       </w:ins>
-      <w:ins w:id="146" w:author="Birdy" w:date="2021-09-02T23:35:00Z">
+      <w:ins w:id="147" w:author="Birdy" w:date="2021-09-02T23:35:00Z">
         <w:r>
           <w:t xml:space="preserve">the end of </w:t>
         </w:r>
       </w:ins>
-      <w:ins w:id="147" w:author="Birdy" w:date="2021-09-02T23:32:00Z">
+      <w:ins w:id="148" w:author="Birdy" w:date="2021-09-02T23:32:00Z">
         <w:r>
           <w:t>2019</w:t>
         </w:r>
       </w:ins>
-      <w:ins w:id="148" w:author="Birdy" w:date="2021-09-02T23:35:00Z">
+      <w:ins w:id="149" w:author="Birdy" w:date="2021-09-02T23:35:00Z">
         <w:r>
           <w:t xml:space="preserve"> growing season</w:t>
         </w:r>
       </w:ins>
-      <w:ins w:id="149" w:author="Birdy" w:date="2021-09-02T23:40:00Z">
+      <w:ins w:id="150" w:author="Birdy" w:date="2021-09-02T23:40:00Z">
         <w:r>
           <w:t xml:space="preserve">. These datasets were used </w:t>
         </w:r>
@@ -2255,7 +2273,7 @@
       <w:r>
         <w:t xml:space="preserve"> to investigate: (1) the genetic architecture underlying these three traits</w:t>
       </w:r>
-      <w:ins w:id="150" w:author="Birdy" w:date="2021-09-02T23:41:00Z">
+      <w:ins w:id="151" w:author="Birdy" w:date="2021-09-02T23:41:00Z">
         <w:r>
           <w:t xml:space="preserve"> through quantitative analysis and GWAS analysis</w:t>
         </w:r>
@@ -2263,7 +2281,7 @@
       <w:r>
         <w:t>, (2) the sensitivity of QTL and their effects across different environments</w:t>
       </w:r>
-      <w:ins w:id="151" w:author="Birdy" w:date="2021-09-02T23:43:00Z">
+      <w:ins w:id="152" w:author="Birdy" w:date="2021-09-02T23:43:00Z">
         <w:r>
           <w:t xml:space="preserve"> from the four-way population</w:t>
         </w:r>
@@ -2271,83 +2289,83 @@
       <w:r>
         <w:t>, and (3</w:t>
       </w:r>
-      <w:ins w:id="152" w:author="Birdy" w:date="2021-09-02T23:41:00Z">
+      <w:ins w:id="153" w:author="Birdy" w:date="2021-09-02T23:41:00Z">
         <w:r>
           <w:t xml:space="preserve">) </w:t>
         </w:r>
       </w:ins>
-      <w:ins w:id="153" w:author="Birdy" w:date="2021-09-02T23:43:00Z">
+      <w:ins w:id="154" w:author="Birdy" w:date="2021-09-02T23:43:00Z">
         <w:r>
           <w:t xml:space="preserve">the </w:t>
         </w:r>
       </w:ins>
-      <w:ins w:id="154" w:author="Birdy" w:date="2021-09-02T23:46:00Z">
+      <w:ins w:id="155" w:author="Birdy" w:date="2021-09-02T23:46:00Z">
         <w:r>
           <w:t>single nucleotide polymorphism</w:t>
         </w:r>
       </w:ins>
-      <w:ins w:id="155" w:author="Birdy" w:date="2021-09-02T23:47:00Z">
+      <w:ins w:id="156" w:author="Birdy" w:date="2021-09-02T23:47:00Z">
         <w:r>
           <w:t xml:space="preserve"> (</w:t>
         </w:r>
       </w:ins>
-      <w:ins w:id="156" w:author="Birdy" w:date="2021-09-02T23:43:00Z">
+      <w:ins w:id="157" w:author="Birdy" w:date="2021-09-02T23:43:00Z">
         <w:r>
           <w:t>SNP</w:t>
         </w:r>
       </w:ins>
-      <w:ins w:id="157" w:author="Birdy" w:date="2021-09-02T23:47:00Z">
+      <w:ins w:id="158" w:author="Birdy" w:date="2021-09-02T23:47:00Z">
         <w:r>
           <w:t>)</w:t>
         </w:r>
       </w:ins>
-      <w:ins w:id="158" w:author="Birdy" w:date="2021-09-02T23:43:00Z">
+      <w:ins w:id="159" w:author="Birdy" w:date="2021-09-02T23:43:00Z">
         <w:r>
           <w:t xml:space="preserve"> effects on </w:t>
         </w:r>
       </w:ins>
-      <w:ins w:id="159" w:author="Birdy" w:date="2021-09-02T23:49:00Z">
+      <w:ins w:id="160" w:author="Birdy" w:date="2021-09-02T23:49:00Z">
         <w:r>
           <w:t>the</w:t>
         </w:r>
       </w:ins>
-      <w:ins w:id="160" w:author="Birdy" w:date="2021-09-02T23:43:00Z">
+      <w:ins w:id="161" w:author="Birdy" w:date="2021-09-02T23:43:00Z">
         <w:r>
           <w:t xml:space="preserve"> traits in </w:t>
         </w:r>
       </w:ins>
-      <w:ins w:id="161" w:author="Birdy" w:date="2021-09-02T23:44:00Z">
+      <w:ins w:id="162" w:author="Birdy" w:date="2021-09-02T23:44:00Z">
         <w:r>
           <w:lastRenderedPageBreak/>
           <w:t xml:space="preserve">the </w:t>
         </w:r>
       </w:ins>
-      <w:ins w:id="162" w:author="Birdy" w:date="2021-09-02T23:43:00Z">
+      <w:ins w:id="163" w:author="Birdy" w:date="2021-09-02T23:43:00Z">
         <w:r>
           <w:t>three common gardens</w:t>
         </w:r>
       </w:ins>
-      <w:ins w:id="163" w:author="Birdy" w:date="2021-09-02T23:48:00Z">
+      <w:ins w:id="164" w:author="Birdy" w:date="2021-09-02T23:48:00Z">
         <w:r>
           <w:t xml:space="preserve"> from</w:t>
         </w:r>
       </w:ins>
-      <w:ins w:id="164" w:author="Birdy" w:date="2021-09-02T23:49:00Z">
+      <w:ins w:id="165" w:author="Birdy" w:date="2021-09-02T23:49:00Z">
         <w:r>
           <w:t xml:space="preserve"> the diversity panel</w:t>
         </w:r>
       </w:ins>
-      <w:ins w:id="165" w:author="Birdy" w:date="2021-09-02T23:45:00Z">
+      <w:ins w:id="166" w:author="Birdy" w:date="2021-09-02T23:45:00Z">
         <w:r>
           <w:t>,</w:t>
         </w:r>
       </w:ins>
-      <w:ins w:id="166" w:author="Birdy" w:date="2021-09-02T23:43:00Z">
+      <w:ins w:id="167" w:author="Birdy" w:date="2021-09-02T23:43:00Z">
         <w:r>
           <w:t xml:space="preserve"> </w:t>
         </w:r>
       </w:ins>
-      <w:del w:id="167" w:author="Birdy" w:date="2021-08-22T22:52:00Z">
+      <w:del w:id="168" w:author="Birdy" w:date="2021-08-22T22:52:00Z">
         <w:r>
           <w:delText>) the extent of pleiotropy between panicle and other traits. Finally, we conducted a genomic prediction for the extra genotypes grown at three core field sites, and</w:delText>
         </w:r>
@@ -2355,12 +2373,12 @@
       <w:r>
         <w:t xml:space="preserve"> </w:t>
       </w:r>
-      <w:ins w:id="168" w:author="Birdy" w:date="2021-09-02T23:45:00Z">
+      <w:ins w:id="169" w:author="Birdy" w:date="2021-09-02T23:45:00Z">
         <w:r>
           <w:t xml:space="preserve">and </w:t>
         </w:r>
       </w:ins>
-      <w:ins w:id="169" w:author="Birdy" w:date="2021-09-02T23:49:00Z">
+      <w:ins w:id="170" w:author="Birdy" w:date="2021-09-02T23:49:00Z">
         <w:r>
           <w:t xml:space="preserve">to </w:t>
         </w:r>
@@ -2368,12 +2386,12 @@
       <w:r>
         <w:t>search</w:t>
       </w:r>
-      <w:del w:id="170" w:author="Juengerlab" w:date="2021-09-14T10:37:00Z">
+      <w:del w:id="171" w:author="Juengerlab" w:date="2021-09-14T10:37:00Z">
         <w:r>
           <w:delText>e</w:delText>
         </w:r>
       </w:del>
-      <w:del w:id="171" w:author="Birdy" w:date="2021-09-02T23:49:00Z">
+      <w:del w:id="172" w:author="Birdy" w:date="2021-09-02T23:49:00Z">
         <w:r>
           <w:delText>d</w:delText>
         </w:r>
@@ -2381,27 +2399,27 @@
       <w:r>
         <w:t xml:space="preserve"> for candidate genes </w:t>
       </w:r>
-      <w:ins w:id="172" w:author="Birdy" w:date="2021-09-02T23:37:00Z">
+      <w:ins w:id="173" w:author="Birdy" w:date="2021-09-02T23:37:00Z">
         <w:r>
           <w:t xml:space="preserve">that are </w:t>
         </w:r>
       </w:ins>
-      <w:ins w:id="173" w:author="Birdy" w:date="2021-09-02T23:36:00Z">
+      <w:ins w:id="174" w:author="Birdy" w:date="2021-09-02T23:36:00Z">
         <w:r>
           <w:t xml:space="preserve">overlapping between the two populations </w:t>
         </w:r>
       </w:ins>
-      <w:del w:id="174" w:author="Birdy" w:date="2021-09-02T23:36:00Z">
+      <w:del w:id="175" w:author="Birdy" w:date="2021-09-02T23:36:00Z">
         <w:r>
           <w:delText>on the identified QTL regions involved</w:delText>
         </w:r>
       </w:del>
-      <w:ins w:id="175" w:author="Birdy" w:date="2021-09-02T23:37:00Z">
+      <w:ins w:id="176" w:author="Birdy" w:date="2021-09-02T23:37:00Z">
         <w:r>
           <w:t xml:space="preserve">and are </w:t>
         </w:r>
       </w:ins>
-      <w:del w:id="176" w:author="Birdy" w:date="2021-09-02T23:36:00Z">
+      <w:del w:id="177" w:author="Birdy" w:date="2021-09-02T23:36:00Z">
         <w:r>
           <w:delText xml:space="preserve"> </w:delText>
         </w:r>
@@ -2409,12 +2427,12 @@
       <w:r>
         <w:t>in regulat</w:t>
       </w:r>
-      <w:ins w:id="177" w:author="Birdy" w:date="2021-09-02T23:37:00Z">
+      <w:ins w:id="178" w:author="Birdy" w:date="2021-09-02T23:37:00Z">
         <w:r>
           <w:t>ion of</w:t>
         </w:r>
       </w:ins>
-      <w:del w:id="178" w:author="Birdy" w:date="2021-09-02T23:37:00Z">
+      <w:del w:id="179" w:author="Birdy" w:date="2021-09-02T23:37:00Z">
         <w:r>
           <w:delText>ing</w:delText>
         </w:r>
@@ -2422,22 +2440,22 @@
       <w:r>
         <w:t xml:space="preserve"> panicle architectu</w:t>
       </w:r>
-      <w:commentRangeStart w:id="179"/>
       <w:commentRangeStart w:id="180"/>
+      <w:commentRangeStart w:id="181"/>
       <w:r>
         <w:t xml:space="preserve">re in switchgrass. </w:t>
       </w:r>
-      <w:commentRangeEnd w:id="179"/>
-      <w:r>
-        <w:commentReference w:id="179"/>
-      </w:r>
       <w:commentRangeEnd w:id="180"/>
       <w:r>
         <w:commentReference w:id="180"/>
       </w:r>
-      <w:commentRangeEnd w:id="116"/>
-      <w:r>
-        <w:commentReference w:id="116"/>
+      <w:commentRangeEnd w:id="181"/>
+      <w:r>
+        <w:commentReference w:id="181"/>
+      </w:r>
+      <w:commentRangeEnd w:id="117"/>
+      <w:r>
+        <w:commentReference w:id="117"/>
       </w:r>
     </w:p>
     <w:p>
@@ -2462,11 +2480,11 @@
       <w:pPr>
         <w:spacing w:after="0" w:line="480" w:lineRule="auto"/>
         <w:rPr>
-          <w:ins w:id="181" w:author="Alice MacQueen" w:date="2021-08-25T16:46:00Z"/>
+          <w:ins w:id="182" w:author="Alice MacQueen" w:date="2021-08-25T16:46:00Z"/>
           <w:b/>
         </w:rPr>
       </w:pPr>
-      <w:ins w:id="182" w:author="Alice MacQueen" w:date="2021-08-25T16:46:00Z">
+      <w:ins w:id="183" w:author="Alice MacQueen" w:date="2021-08-25T16:46:00Z">
         <w:r>
           <w:rPr>
             <w:b/>
@@ -2479,7 +2497,7 @@
       <w:pPr>
         <w:spacing w:after="0" w:line="480" w:lineRule="auto"/>
       </w:pPr>
-      <w:ins w:id="183" w:author="Alice MacQueen" w:date="2021-08-25T16:46:00Z">
+      <w:ins w:id="184" w:author="Alice MacQueen" w:date="2021-08-25T16:46:00Z">
         <w:r>
           <w:tab/>
           <w:t xml:space="preserve">Whenever possible, plant material will be shared upon request. Source data and code to replicate these analyses are available at: </w:t>
@@ -2494,7 +2512,7 @@
       <w:r>
         <w:fldChar w:fldCharType="separate"/>
       </w:r>
-      <w:ins w:id="184" w:author="Alice MacQueen" w:date="2021-08-25T16:46:00Z">
+      <w:ins w:id="185" w:author="Alice MacQueen" w:date="2021-08-25T16:46:00Z">
         <w:r>
           <w:rPr>
             <w:rStyle w:val="Hyperlink"/>
@@ -2508,7 +2526,7 @@
         </w:rPr>
         <w:fldChar w:fldCharType="end"/>
       </w:r>
-      <w:ins w:id="185" w:author="Alice MacQueen" w:date="2021-08-25T16:46:00Z">
+      <w:ins w:id="186" w:author="Alice MacQueen" w:date="2021-08-25T16:46:00Z">
         <w:r>
           <w:t xml:space="preserve">. Large genetic data files to replicate these analyses are available from the UT </w:t>
         </w:r>
@@ -2524,7 +2542,7 @@
         <w:r>
           <w:rPr>
             <w:i/>
-            <w:rPrChange w:id="186" w:author="Juengerlab" w:date="2021-09-14T10:37:00Z">
+            <w:rPrChange w:id="187" w:author="Juengerlab" w:date="2021-09-14T10:37:00Z">
               <w:rPr/>
             </w:rPrChange>
           </w:rPr>
@@ -2543,21 +2561,21 @@
           <w:b/>
         </w:rPr>
       </w:pPr>
-      <w:commentRangeStart w:id="187"/>
+      <w:commentRangeStart w:id="188"/>
       <w:r>
         <w:rPr>
           <w:b/>
         </w:rPr>
         <w:t>Field experiment and ph</w:t>
       </w:r>
-      <w:commentRangeStart w:id="188"/>
+      <w:commentRangeStart w:id="189"/>
       <w:r>
         <w:rPr>
           <w:b/>
         </w:rPr>
         <w:t>enotyping</w:t>
       </w:r>
-      <w:ins w:id="189" w:author="Birdy" w:date="2021-09-03T16:12:00Z">
+      <w:ins w:id="190" w:author="Birdy" w:date="2021-09-03T16:12:00Z">
         <w:r>
           <w:rPr>
             <w:b/>
@@ -2571,20 +2589,20 @@
         </w:rPr>
         <w:t xml:space="preserve">  </w:t>
       </w:r>
+      <w:commentRangeEnd w:id="189"/>
+      <w:r>
+        <w:commentReference w:id="189"/>
+      </w:r>
       <w:commentRangeEnd w:id="188"/>
       <w:r>
         <w:commentReference w:id="188"/>
-      </w:r>
-      <w:commentRangeEnd w:id="187"/>
-      <w:r>
-        <w:commentReference w:id="187"/>
       </w:r>
     </w:p>
     <w:p>
       <w:pPr>
         <w:spacing w:after="0" w:line="480" w:lineRule="auto"/>
       </w:pPr>
-      <w:ins w:id="190" w:author="Alice MacQueen" w:date="2021-08-25T16:49:00Z">
+      <w:ins w:id="191" w:author="Alice MacQueen" w:date="2021-08-25T16:49:00Z">
         <w:r>
           <w:tab/>
         </w:r>
@@ -2592,31 +2610,18 @@
       <w:r>
         <w:t>The details of the creation of th</w:t>
       </w:r>
-      <w:ins w:id="191" w:author="Birdy" w:date="2021-09-03T16:12:00Z">
+      <w:ins w:id="192" w:author="Birdy" w:date="2021-09-03T16:12:00Z">
         <w:r>
           <w:t>e four-way</w:t>
         </w:r>
       </w:ins>
-      <w:del w:id="192" w:author="Birdy" w:date="2021-09-03T16:12:00Z">
+      <w:del w:id="193" w:author="Birdy" w:date="2021-09-03T16:12:00Z">
         <w:r>
           <w:delText>is</w:delText>
         </w:r>
       </w:del>
       <w:r>
-        <w:t xml:space="preserve"> population </w:t>
-      </w:r>
-      <w:del w:id="193" w:author="Juengerlab" w:date="2021-09-16T10:21:00Z">
-        <w:r>
-          <w:delText xml:space="preserve">were </w:delText>
-        </w:r>
-      </w:del>
-      <w:ins w:id="194" w:author="Juengerlab" w:date="2021-09-16T10:21:00Z">
-        <w:r>
-          <w:t xml:space="preserve">are </w:t>
-        </w:r>
-      </w:ins>
-      <w:r>
-        <w:t xml:space="preserve">described in Milano et al. </w:t>
+        <w:t xml:space="preserve"> population were described in Milano et al. </w:t>
       </w:r>
       <w:r>
         <w:fldChar w:fldCharType="begin"/>
@@ -2692,7 +2697,7 @@
       <w:r>
         <w:t xml:space="preserve"> parents, were transplanted from May to July of 2015 at 10 field sites. </w:t>
       </w:r>
-      <w:del w:id="195" w:author="Birdy" w:date="2021-09-03T16:13:00Z">
+      <w:del w:id="194" w:author="Birdy" w:date="2021-09-03T16:13:00Z">
         <w:r>
           <w:delText xml:space="preserve">In three of the 10 sites, 370 extra genotypes were planted. </w:delText>
         </w:r>
@@ -2740,26 +2745,13 @@
       <w:r>
         <w:t xml:space="preserve">Three panicles were cut from each plant at full maturity. Panicle length (PL in mm), primary branching number (PBN), and secondary branching number (SBN) were assessed at the end of the </w:t>
       </w:r>
-      <w:ins w:id="196" w:author="Birdy" w:date="2021-09-03T16:13:00Z">
+      <w:ins w:id="195" w:author="Birdy" w:date="2021-09-03T16:13:00Z">
         <w:r>
           <w:t xml:space="preserve">2016 </w:t>
         </w:r>
       </w:ins>
       <w:r>
-        <w:t xml:space="preserve">growing season. A diagram depicting these phenotypes is presented in Figure 2, with representative images of panicles from the four grandparents. PL was measured on the primary panicle from the base of the first primary branch to the top of the panicle. PBN was counted as the total number of branches along the primary rachis. Due to the numerous secondary branches in switchgrass, SBN in our study referred to the total number of secondary branches on the lowest primary branch of the panicle (Figure 2). In total, over 10,000 separate panicle morphology measurements were collected </w:t>
-      </w:r>
-      <w:del w:id="197" w:author="Juengerlab" w:date="2021-09-16T10:23:00Z">
-        <w:r>
-          <w:delText>in our study</w:delText>
-        </w:r>
-      </w:del>
-      <w:ins w:id="198" w:author="Juengerlab" w:date="2021-09-16T10:23:00Z">
-        <w:r>
-          <w:t>for the four-way population</w:t>
-        </w:r>
-      </w:ins>
-      <w:r>
-        <w:t>. The phenotypic data (i.e., average values) for each genotype at each field site are provided in Supplemental Table S1.</w:t>
+        <w:t>growing season. A diagram depicting these phenotypes is presented in Figure 2, with representative images of panicles from the four grandparents. PL was measured on the primary panicle from the base of the first primary branch to the top of the panicle. PBN was counted as the total number of branches along the primary rachis. Due to the numerous secondary branches in switchgrass, SBN in our study referred to the total number of secondary branches on the lowest primary branch of the panicle (Figure 2). In total, over 10,000 separate panicle morphology measurements were collected in our study. The phenotypic data (i.e., average values) for each genotype at each field site are provided in Supplemental Table S1.</w:t>
       </w:r>
     </w:p>
     <w:p>
@@ -2775,7 +2767,7 @@
         </w:rPr>
         <w:t>Genotyping and multi-environment QTL modelling</w:t>
       </w:r>
-      <w:ins w:id="199" w:author="Birdy" w:date="2021-09-03T16:14:00Z">
+      <w:ins w:id="196" w:author="Birdy" w:date="2021-09-03T16:14:00Z">
         <w:r>
           <w:rPr>
             <w:b/>
@@ -2788,7 +2780,7 @@
       <w:pPr>
         <w:spacing w:after="0" w:line="480" w:lineRule="auto"/>
         <w:ind w:firstLine="720"/>
-        <w:pPrChange w:id="200" w:author="Juengerlab" w:date="2021-09-14T10:38:00Z">
+        <w:pPrChange w:id="197" w:author="Juengerlab" w:date="2021-09-14T10:38:00Z">
           <w:pPr>
             <w:spacing w:after="0" w:line="480" w:lineRule="auto"/>
           </w:pPr>
@@ -2836,7 +2828,15 @@
       </w:r>
       <w:proofErr w:type="spellEnd"/>
       <w:r>
-        <w:t xml:space="preserve"> distance of to 2cM. </w:t>
+        <w:t xml:space="preserve"> distance of</w:t>
+      </w:r>
+      <w:del w:id="198" w:author="Juengerlab" w:date="2021-10-12T14:44:00Z">
+        <w:r>
+          <w:delText xml:space="preserve"> to</w:delText>
+        </w:r>
+      </w:del>
+      <w:r>
+        <w:t xml:space="preserve"> 2cM. </w:t>
       </w:r>
     </w:p>
     <w:p>
@@ -2881,29 +2881,34 @@
         <w:fldChar w:fldCharType="separate"/>
       </w:r>
       <w:r>
-        <w:t>(Covarrubias-</w:t>
+        <w:t>(Covarrubias-Pazaran 2016)</w:t>
+      </w:r>
+      <w:r>
+        <w:fldChar w:fldCharType="end"/>
+      </w:r>
+      <w:r>
+        <w:t xml:space="preserve"> in R (2018). Briefly, we used a multivariate mixed model (</w:t>
       </w:r>
       <w:proofErr w:type="spellStart"/>
       <w:r>
-        <w:t>Pazaran</w:t>
+        <w:t>mmer</w:t>
       </w:r>
       <w:proofErr w:type="spellEnd"/>
       <w:r>
-        <w:t xml:space="preserve"> 2016)</w:t>
-      </w:r>
-      <w:r>
-        <w:fldChar w:fldCharType="end"/>
-      </w:r>
-      <w:r>
-        <w:t xml:space="preserve"> in R (2018). Briefly, we used a multivariate mixed model (</w:t>
-      </w:r>
-      <w:proofErr w:type="spellStart"/>
-      <w:r>
-        <w:t>mmer</w:t>
-      </w:r>
-      <w:proofErr w:type="spellEnd"/>
-      <w:r>
-        <w:t xml:space="preserve">) that takes the kinship matrix to estimate the variance components for each trait under each environment, and calculates </w:t>
+        <w:t xml:space="preserve">) that </w:t>
+      </w:r>
+      <w:del w:id="199" w:author="Juengerlab" w:date="2021-10-12T14:44:00Z">
+        <w:r>
+          <w:delText xml:space="preserve">takes </w:delText>
+        </w:r>
+      </w:del>
+      <w:ins w:id="200" w:author="Juengerlab" w:date="2021-10-12T14:44:00Z">
+        <w:r>
+          <w:t xml:space="preserve">uses </w:t>
+        </w:r>
+      </w:ins>
+      <w:r>
+        <w:t xml:space="preserve">the kinship matrix to estimate the variance components for each trait under each environment, and calculates </w:t>
       </w:r>
       <w:r>
         <w:rPr>
@@ -3517,14 +3522,6 @@
         </w:rPr>
         <w:t>p</w:t>
       </w:r>
-      <w:ins w:id="201" w:author="Juengerlab" w:date="2021-09-16T10:24:00Z">
-        <w:r>
-          <w:rPr>
-            <w:i/>
-          </w:rPr>
-          <w:t xml:space="preserve"> </w:t>
-        </w:r>
-      </w:ins>
       <w:r>
         <w:t xml:space="preserve">&lt; 0.05) after three consecutive runs of CIM to confirm stability of QTL. The QTL with highest LOD peaks were considered as the most significant QTL, and the flanking markers associated with 1.5 LOD drop around the most significant QTL were considered as confidence interval for the QTL peaks.  </w:t>
       </w:r>
@@ -3533,18 +3530,18 @@
       <w:pPr>
         <w:spacing w:after="0" w:line="480" w:lineRule="auto"/>
         <w:rPr>
-          <w:ins w:id="202" w:author="Alice MacQueen" w:date="2021-08-25T16:57:00Z"/>
+          <w:ins w:id="201" w:author="Alice MacQueen" w:date="2021-08-25T16:57:00Z"/>
           <w:b/>
           <w:bCs/>
         </w:rPr>
-        <w:pPrChange w:id="203" w:author="Juengerlab" w:date="2021-09-14T11:28:00Z">
+        <w:pPrChange w:id="202" w:author="Juengerlab" w:date="2021-09-14T11:28:00Z">
           <w:pPr>
             <w:spacing w:after="0" w:line="480" w:lineRule="auto"/>
             <w:ind w:firstLine="720"/>
           </w:pPr>
         </w:pPrChange>
       </w:pPr>
-      <w:ins w:id="204" w:author="Alice MacQueen" w:date="2021-08-25T16:56:00Z">
+      <w:ins w:id="203" w:author="Alice MacQueen" w:date="2021-08-25T16:56:00Z">
         <w:r>
           <w:rPr>
             <w:b/>
@@ -3553,7 +3550,7 @@
           <w:t>Genome-wide ass</w:t>
         </w:r>
       </w:ins>
-      <w:ins w:id="205" w:author="Alice MacQueen" w:date="2021-08-25T16:57:00Z">
+      <w:ins w:id="204" w:author="Alice MacQueen" w:date="2021-08-25T16:57:00Z">
         <w:r>
           <w:rPr>
             <w:b/>
@@ -3567,17 +3564,17 @@
       <w:pPr>
         <w:spacing w:after="0" w:line="480" w:lineRule="auto"/>
       </w:pPr>
-      <w:ins w:id="206" w:author="Alice MacQueen" w:date="2021-08-25T16:57:00Z">
+      <w:ins w:id="205" w:author="Alice MacQueen" w:date="2021-08-25T16:57:00Z">
         <w:r>
           <w:tab/>
         </w:r>
       </w:ins>
-      <w:ins w:id="207" w:author="Alice MacQueen" w:date="2021-08-25T17:11:00Z">
+      <w:ins w:id="206" w:author="Alice MacQueen" w:date="2021-08-25T17:11:00Z">
         <w:r>
           <w:t>The formation and resequencing of the swi</w:t>
         </w:r>
       </w:ins>
-      <w:ins w:id="208" w:author="Alice MacQueen" w:date="2021-08-25T17:12:00Z">
+      <w:ins w:id="207" w:author="Alice MacQueen" w:date="2021-08-25T17:12:00Z">
         <w:r>
           <w:t xml:space="preserve">tchgrass diversity panel has been described previously (Lovell et al 2020). Briefly, hundreds of tetraploid switchgrass plants were </w:t>
         </w:r>
@@ -3598,12 +3595,12 @@
           <w:t xml:space="preserve"> </w:t>
         </w:r>
       </w:ins>
-      <w:ins w:id="209" w:author="Alice MacQueen" w:date="2021-08-25T17:13:00Z">
+      <w:ins w:id="208" w:author="Alice MacQueen" w:date="2021-08-25T17:13:00Z">
         <w:r>
           <w:t>panicle length (</w:t>
         </w:r>
       </w:ins>
-      <w:ins w:id="210" w:author="Alice MacQueen" w:date="2021-08-25T17:14:00Z">
+      <w:ins w:id="209" w:author="Alice MacQueen" w:date="2021-08-25T17:14:00Z">
         <w:r>
           <w:t xml:space="preserve">PL in mm), primary branch number (PBN), and secondary branch number (SBN) as above for three panicles cut from each plant at full maturity at the end of the 2019 growing season, in a subset of genotyped individuals and common gardens. We </w:t>
         </w:r>
@@ -3613,30 +3610,15 @@
         </w:r>
         <w:proofErr w:type="spellEnd"/>
         <w:r>
-          <w:t xml:space="preserve"> 381 genotyped individuals that had clon</w:t>
-        </w:r>
-      </w:ins>
-      <w:ins w:id="211" w:author="Juengerlab" w:date="2021-09-16T10:25:00Z">
-        <w:r>
-          <w:t>ally replicated individuals</w:t>
-        </w:r>
-      </w:ins>
-      <w:ins w:id="212" w:author="Alice MacQueen" w:date="2021-08-25T17:14:00Z">
-        <w:del w:id="213" w:author="Juengerlab" w:date="2021-09-16T10:25:00Z">
-          <w:r>
-            <w:delText>es</w:delText>
-          </w:r>
-        </w:del>
-        <w:r>
-          <w:t xml:space="preserve"> present at each of three common garden locations (Pickle, TX or PKLE; Columbia, MO or CLMB; and Hickory Corners, MI or KBSM)</w:t>
-        </w:r>
-      </w:ins>
-      <w:ins w:id="214" w:author="Alice MacQueen" w:date="2021-08-25T17:30:00Z">
+          <w:t xml:space="preserve"> 381 genotyped individuals that had clones present at each of three common garden locations (Pickle, TX or PKLE; Columbia, MO or CLMB; and Hickory Corners, MI or KBSM)</w:t>
+        </w:r>
+      </w:ins>
+      <w:ins w:id="210" w:author="Alice MacQueen" w:date="2021-08-25T17:30:00Z">
         <w:r>
           <w:t>.</w:t>
         </w:r>
       </w:ins>
-      <w:ins w:id="215" w:author="Alice MacQueen" w:date="2021-08-25T17:31:00Z">
+      <w:ins w:id="211" w:author="Alice MacQueen" w:date="2021-08-25T17:31:00Z">
         <w:r>
           <w:t xml:space="preserve"> </w:t>
         </w:r>
@@ -3645,49 +3627,22 @@
     <w:p>
       <w:pPr>
         <w:spacing w:after="0" w:line="480" w:lineRule="auto"/>
+        <w:rPr>
+          <w:ins w:id="212" w:author="Juengerlab" w:date="2021-10-12T15:13:00Z"/>
+        </w:rPr>
       </w:pPr>
-      <w:ins w:id="216" w:author="Alice MacQueen" w:date="2021-08-25T17:33:00Z">
+      <w:ins w:id="213" w:author="Alice MacQueen" w:date="2021-08-25T17:33:00Z">
         <w:r>
           <w:tab/>
           <w:t xml:space="preserve">We analyzed SNP effects on </w:t>
         </w:r>
       </w:ins>
-      <w:ins w:id="217" w:author="Alice MacQueen" w:date="2021-08-25T17:34:00Z">
-        <w:r>
-          <w:t xml:space="preserve">three panicle traits in three common gardens using multivariate adaptive shrinkage (mash), </w:t>
-        </w:r>
-        <w:del w:id="218" w:author="Juengerlab" w:date="2021-09-16T10:26:00Z">
-          <w:r>
-            <w:delText>using</w:delText>
-          </w:r>
-        </w:del>
-      </w:ins>
-      <w:ins w:id="219" w:author="Juengerlab" w:date="2021-09-16T10:26:00Z">
-        <w:r>
-          <w:t>starting with</w:t>
-        </w:r>
-      </w:ins>
-      <w:ins w:id="220" w:author="Alice MacQueen" w:date="2021-08-25T17:34:00Z">
-        <w:r>
-          <w:t xml:space="preserve"> effect </w:t>
-        </w:r>
-        <w:del w:id="221" w:author="Juengerlab" w:date="2021-09-16T10:26:00Z">
-          <w:r>
-            <w:delText>estimates from</w:delText>
-          </w:r>
-        </w:del>
-      </w:ins>
-      <w:ins w:id="222" w:author="Juengerlab" w:date="2021-09-16T10:26:00Z">
-        <w:r>
-          <w:t>estimated via</w:t>
-        </w:r>
-      </w:ins>
-      <w:ins w:id="223" w:author="Alice MacQueen" w:date="2021-08-25T17:34:00Z">
-        <w:r>
-          <w:t xml:space="preserve"> univariate genome-wide association studies (GWAS). </w:t>
-        </w:r>
-      </w:ins>
-      <w:ins w:id="224" w:author="Juengerlab" w:date="2021-09-14T10:46:00Z">
+      <w:ins w:id="214" w:author="Alice MacQueen" w:date="2021-08-25T17:34:00Z">
+        <w:r>
+          <w:t xml:space="preserve">three panicle traits in three common gardens using multivariate adaptive shrinkage (mash), using effect estimates from univariate genome-wide association studies (GWAS). </w:t>
+        </w:r>
+      </w:ins>
+      <w:ins w:id="215" w:author="Juengerlab" w:date="2021-09-14T10:46:00Z">
         <w:r>
           <w:t xml:space="preserve">GWAS were conducted using the </w:t>
         </w:r>
@@ -3700,112 +3655,332 @@
           <w:t xml:space="preserve"> </w:t>
         </w:r>
       </w:ins>
-      <w:ins w:id="225" w:author="Juengerlab" w:date="2021-09-14T10:47:00Z">
+      <w:ins w:id="216" w:author="Juengerlab" w:date="2021-09-14T10:47:00Z">
         <w:r>
           <w:t>R package</w:t>
         </w:r>
       </w:ins>
-      <w:ins w:id="226" w:author="Juengerlab" w:date="2021-09-14T10:51:00Z">
+      <w:ins w:id="217" w:author="Juengerlab" w:date="2021-09-14T10:51:00Z">
         <w:r>
           <w:t xml:space="preserve"> (</w:t>
         </w:r>
         <w:proofErr w:type="spellStart"/>
         <w:r>
-          <w:t>Priv</w:t>
-        </w:r>
-      </w:ins>
-      <w:ins w:id="227" w:author="Juengerlab" w:date="2021-09-16T10:28:00Z">
+          <w:t>Prive</w:t>
+        </w:r>
+        <w:proofErr w:type="spellEnd"/>
+        <w:r>
+          <w:t xml:space="preserve"> et al 201</w:t>
+        </w:r>
+      </w:ins>
+      <w:ins w:id="218" w:author="Juengerlab" w:date="2021-09-14T10:52:00Z">
+        <w:r>
+          <w:t>8)</w:t>
+        </w:r>
+      </w:ins>
+      <w:ins w:id="219" w:author="Juengerlab" w:date="2021-09-14T10:47:00Z">
+        <w:r>
+          <w:t>, which performs fast statisti</w:t>
+        </w:r>
+      </w:ins>
+      <w:ins w:id="220" w:author="Juengerlab" w:date="2021-09-14T10:48:00Z">
+        <w:r>
+          <w:t xml:space="preserve">cal analysis of large SNP arrays encoded as matrices, and </w:t>
+        </w:r>
+      </w:ins>
+      <w:ins w:id="221" w:author="Juengerlab" w:date="2021-09-14T10:50:00Z">
+        <w:r>
+          <w:t>which implements t</w:t>
+        </w:r>
+      </w:ins>
+      <w:ins w:id="222" w:author="Juengerlab" w:date="2021-09-14T10:51:00Z">
+        <w:r>
+          <w:t xml:space="preserve">he current best practices </w:t>
+        </w:r>
+        <w:r>
+          <w:t xml:space="preserve">in human genetics </w:t>
+        </w:r>
+        <w:r>
+          <w:t>for principal component</w:t>
+        </w:r>
+      </w:ins>
+      <w:ins w:id="223" w:author="Juengerlab" w:date="2021-10-12T15:01:00Z">
+        <w:r>
+          <w:t xml:space="preserve"> (PC)</w:t>
+        </w:r>
+      </w:ins>
+      <w:ins w:id="224" w:author="Juengerlab" w:date="2021-09-14T10:51:00Z">
+        <w:r>
+          <w:t xml:space="preserve"> analysis of </w:t>
+        </w:r>
+        <w:r>
+          <w:t>population genetic data (</w:t>
+        </w:r>
+        <w:proofErr w:type="spellStart"/>
+        <w:r>
+          <w:t>Prive</w:t>
+        </w:r>
+        <w:proofErr w:type="spellEnd"/>
+        <w:r>
+          <w:t xml:space="preserve"> et al 2020)</w:t>
+        </w:r>
+      </w:ins>
+      <w:ins w:id="225" w:author="Juengerlab" w:date="2021-10-12T14:52:00Z">
+        <w:r>
+          <w:t xml:space="preserve">. </w:t>
+        </w:r>
+      </w:ins>
+      <w:ins w:id="226" w:author="Juengerlab" w:date="2021-09-14T10:55:00Z">
+        <w:r>
+          <w:t xml:space="preserve">Only SNPs with &lt;20% missing data and minor allele frequencies &gt;0.05 at all three gardens were used in univariate GWAS, resulting in 18.7M SNPs retained for the </w:t>
+        </w:r>
+      </w:ins>
+      <w:ins w:id="227" w:author="Juengerlab" w:date="2021-09-14T10:56:00Z">
+        <w:r>
+          <w:t>analysis.</w:t>
+        </w:r>
+      </w:ins>
+      <w:ins w:id="228" w:author="Juengerlab" w:date="2021-09-14T10:55:00Z">
+        <w:r>
+          <w:t xml:space="preserve"> </w:t>
+        </w:r>
+      </w:ins>
+      <w:ins w:id="229" w:author="Juengerlab" w:date="2021-10-12T14:56:00Z">
+        <w:r>
+          <w:t xml:space="preserve">We </w:t>
+        </w:r>
+      </w:ins>
+      <w:ins w:id="230" w:author="Juengerlab" w:date="2021-10-12T14:59:00Z">
+        <w:r>
+          <w:t>used</w:t>
+        </w:r>
+      </w:ins>
+      <w:ins w:id="231" w:author="Juengerlab" w:date="2021-10-12T14:56:00Z">
+        <w:r>
+          <w:t xml:space="preserve"> singular value decom</w:t>
+        </w:r>
+      </w:ins>
+      <w:ins w:id="232" w:author="Juengerlab" w:date="2021-10-12T14:57:00Z">
+        <w:r>
+          <w:t xml:space="preserve">position </w:t>
+        </w:r>
+      </w:ins>
+      <w:ins w:id="233" w:author="Juengerlab" w:date="2021-10-12T14:59:00Z">
+        <w:r>
+          <w:t>on</w:t>
+        </w:r>
+      </w:ins>
+      <w:ins w:id="234" w:author="Juengerlab" w:date="2021-10-12T14:57:00Z">
+        <w:r>
+          <w:t xml:space="preserve"> all 18.7M SNPs for all 381 genotyped individuals </w:t>
+        </w:r>
+      </w:ins>
+      <w:ins w:id="235" w:author="Juengerlab" w:date="2021-10-12T14:59:00Z">
+        <w:r>
+          <w:t xml:space="preserve">to create </w:t>
+        </w:r>
+      </w:ins>
+      <w:ins w:id="236" w:author="Juengerlab" w:date="2021-10-12T15:00:00Z">
+        <w:r>
+          <w:t xml:space="preserve">15 </w:t>
+        </w:r>
+      </w:ins>
+      <w:ins w:id="237" w:author="Juengerlab" w:date="2021-10-12T14:59:00Z">
+        <w:r>
+          <w:t xml:space="preserve">genetic </w:t>
+        </w:r>
+      </w:ins>
+      <w:ins w:id="238" w:author="Juengerlab" w:date="2021-10-12T15:00:00Z">
+        <w:r>
+          <w:t xml:space="preserve">PCs for population structure correction </w:t>
+        </w:r>
+      </w:ins>
+      <w:ins w:id="239" w:author="Juengerlab" w:date="2021-10-12T14:57:00Z">
+        <w:r>
+          <w:t xml:space="preserve">using the </w:t>
+        </w:r>
+        <w:proofErr w:type="spellStart"/>
+        <w:r>
+          <w:t>snp_</w:t>
+        </w:r>
+        <w:proofErr w:type="gramStart"/>
+        <w:r>
+          <w:t>autoSVD</w:t>
+        </w:r>
+        <w:proofErr w:type="spellEnd"/>
+        <w:r>
+          <w:t>(</w:t>
+        </w:r>
+        <w:proofErr w:type="gramEnd"/>
+        <w:r>
+          <w:t xml:space="preserve">) </w:t>
+        </w:r>
+      </w:ins>
+      <w:ins w:id="240" w:author="Juengerlab" w:date="2021-10-12T14:58:00Z">
+        <w:r>
+          <w:t>function in</w:t>
+        </w:r>
+      </w:ins>
+      <w:ins w:id="241" w:author="Juengerlab" w:date="2021-10-12T15:00:00Z">
+        <w:r>
+          <w:t xml:space="preserve"> </w:t>
+        </w:r>
+        <w:proofErr w:type="spellStart"/>
+        <w:r>
+          <w:t>bigsnpr</w:t>
+        </w:r>
+      </w:ins>
+      <w:proofErr w:type="spellEnd"/>
+      <w:ins w:id="242" w:author="Juengerlab" w:date="2021-10-12T15:01:00Z">
+        <w:r>
+          <w:t>.</w:t>
+        </w:r>
+      </w:ins>
+      <w:ins w:id="243" w:author="Juengerlab" w:date="2021-10-12T15:00:00Z">
+        <w:r>
+          <w:t xml:space="preserve"> </w:t>
+        </w:r>
+      </w:ins>
+      <w:ins w:id="244" w:author="Juengerlab" w:date="2021-10-12T14:58:00Z">
+        <w:r>
+          <w:t xml:space="preserve"> </w:t>
+        </w:r>
+      </w:ins>
+      <w:ins w:id="245" w:author="Juengerlab" w:date="2021-10-12T14:56:00Z">
+        <w:r>
+          <w:t xml:space="preserve">To choose the number of </w:t>
+        </w:r>
+      </w:ins>
+      <w:ins w:id="246" w:author="Juengerlab" w:date="2021-10-12T15:01:00Z">
+        <w:r>
+          <w:t>PCs that best controlled for population structure and reduced genomic inflation, w</w:t>
+        </w:r>
+      </w:ins>
+      <w:ins w:id="247" w:author="Juengerlab" w:date="2021-10-12T14:55:00Z">
+        <w:r>
+          <w:t>e ran</w:t>
+        </w:r>
+      </w:ins>
+      <w:ins w:id="248" w:author="Juengerlab" w:date="2021-10-12T14:56:00Z">
+        <w:r>
+          <w:t xml:space="preserve"> </w:t>
+        </w:r>
+      </w:ins>
+      <w:ins w:id="249" w:author="Juengerlab" w:date="2021-10-12T14:55:00Z">
+        <w:r>
+          <w:t xml:space="preserve">univariate linear </w:t>
+        </w:r>
+        <w:r>
+          <w:lastRenderedPageBreak/>
+          <w:t xml:space="preserve">regressions for each combination of phenotype and </w:t>
+        </w:r>
+      </w:ins>
+      <w:ins w:id="250" w:author="Juengerlab" w:date="2021-10-12T14:56:00Z">
+        <w:r>
+          <w:t>common garden</w:t>
+        </w:r>
+      </w:ins>
+      <w:ins w:id="251" w:author="Juengerlab" w:date="2021-10-12T14:55:00Z">
+        <w:r>
+          <w:t xml:space="preserve"> </w:t>
+        </w:r>
+      </w:ins>
+      <w:ins w:id="252" w:author="Juengerlab" w:date="2021-10-12T15:12:00Z">
+        <w:r>
+          <w:t>including the range of</w:t>
+        </w:r>
+      </w:ins>
+      <w:ins w:id="253" w:author="Juengerlab" w:date="2021-10-12T15:04:00Z">
+        <w:r>
+          <w:t xml:space="preserve"> 0 to 15 PCs as covariates, then </w:t>
+        </w:r>
+      </w:ins>
+      <w:ins w:id="254" w:author="Juengerlab" w:date="2021-10-12T15:05:00Z">
+        <w:r>
+          <w:t xml:space="preserve">selected </w:t>
+        </w:r>
+      </w:ins>
+      <w:ins w:id="255" w:author="Juengerlab" w:date="2021-10-12T15:06:00Z">
+        <w:r>
+          <w:t xml:space="preserve">either the smallest number of PCs that made </w:t>
+        </w:r>
+      </w:ins>
+      <w:proofErr w:type="spellStart"/>
+      <w:ins w:id="256" w:author="Juengerlab" w:date="2021-10-12T15:09:00Z">
         <w:r>
           <w:rPr>
             <w:rFonts w:cstheme="minorHAnsi"/>
           </w:rPr>
-          <w:t>é</w:t>
+          <w:t>λ</w:t>
+        </w:r>
+        <w:r>
+          <w:rPr>
+            <w:vertAlign w:val="subscript"/>
+          </w:rPr>
+          <w:t>GC</w:t>
         </w:r>
       </w:ins>
       <w:proofErr w:type="spellEnd"/>
-      <w:ins w:id="228" w:author="Juengerlab" w:date="2021-09-14T10:51:00Z">
-        <w:r>
-          <w:t xml:space="preserve"> et al 201</w:t>
-        </w:r>
-      </w:ins>
-      <w:ins w:id="229" w:author="Juengerlab" w:date="2021-09-14T10:52:00Z">
-        <w:r>
-          <w:t>8)</w:t>
-        </w:r>
-      </w:ins>
-      <w:ins w:id="230" w:author="Juengerlab" w:date="2021-09-14T10:47:00Z">
-        <w:r>
-          <w:t>, which performs fast statisti</w:t>
-        </w:r>
-      </w:ins>
-      <w:ins w:id="231" w:author="Juengerlab" w:date="2021-09-14T10:48:00Z">
-        <w:r>
-          <w:t xml:space="preserve">cal analysis of large SNP arrays encoded as matrices, and </w:t>
-        </w:r>
-      </w:ins>
-      <w:ins w:id="232" w:author="Juengerlab" w:date="2021-09-14T10:50:00Z">
-        <w:r>
-          <w:t>which implements t</w:t>
-        </w:r>
-      </w:ins>
-      <w:ins w:id="233" w:author="Juengerlab" w:date="2021-09-14T10:51:00Z">
-        <w:r>
-          <w:t xml:space="preserve">he current best practices </w:t>
-        </w:r>
-        <w:r>
-          <w:t xml:space="preserve">in human genetics </w:t>
-        </w:r>
-        <w:r>
-          <w:t xml:space="preserve">for principal component analysis of </w:t>
-        </w:r>
-        <w:r>
-          <w:t>population genetic data (</w:t>
+      <w:ins w:id="257" w:author="Juengerlab" w:date="2021-10-12T15:10:00Z">
+        <w:r>
+          <w:t xml:space="preserve">, the genomic </w:t>
         </w:r>
         <w:proofErr w:type="spellStart"/>
         <w:r>
-          <w:t>Priv</w:t>
-        </w:r>
-      </w:ins>
-      <w:ins w:id="234" w:author="Juengerlab" w:date="2021-09-16T10:29:00Z">
+          <w:t>inflaction</w:t>
+        </w:r>
+        <w:proofErr w:type="spellEnd"/>
+        <w:r>
+          <w:t xml:space="preserve"> factor, less than 1.05, or else selected the number of PCs that minimized </w:t>
+        </w:r>
+        <w:proofErr w:type="spellStart"/>
         <w:r>
           <w:rPr>
             <w:rFonts w:cstheme="minorHAnsi"/>
           </w:rPr>
-          <w:t>é</w:t>
-        </w:r>
-      </w:ins>
-      <w:proofErr w:type="spellEnd"/>
-      <w:ins w:id="235" w:author="Juengerlab" w:date="2021-09-14T10:51:00Z">
-        <w:r>
-          <w:t xml:space="preserve"> et al 2020).</w:t>
-        </w:r>
-      </w:ins>
-      <w:ins w:id="236" w:author="Juengerlab" w:date="2021-09-14T10:52:00Z">
-        <w:r>
-          <w:t xml:space="preserve"> </w:t>
-        </w:r>
-      </w:ins>
-      <w:ins w:id="237" w:author="Juengerlab" w:date="2021-09-14T10:55:00Z">
-        <w:r>
-          <w:t xml:space="preserve">Only SNPs with &lt;20% missing data and minor allele frequencies &gt;0.05 at all three gardens were used in univariate GWAS, resulting in 18.7M SNPs retained for the </w:t>
-        </w:r>
-      </w:ins>
-      <w:ins w:id="238" w:author="Juengerlab" w:date="2021-09-14T10:56:00Z">
-        <w:r>
-          <w:t>analysis.</w:t>
-        </w:r>
-      </w:ins>
-      <w:ins w:id="239" w:author="Juengerlab" w:date="2021-09-14T10:55:00Z">
-        <w:r>
-          <w:t xml:space="preserve"> </w:t>
-        </w:r>
-      </w:ins>
-      <w:ins w:id="240" w:author="Juengerlab" w:date="2021-09-14T10:53:00Z">
+          <w:t>λ</w:t>
+        </w:r>
+        <w:r>
+          <w:rPr>
+            <w:vertAlign w:val="subscript"/>
+          </w:rPr>
+          <w:t>GC</w:t>
+        </w:r>
+        <w:proofErr w:type="spellEnd"/>
+        <w:r>
+          <w:t xml:space="preserve"> when the first criterion could not be met (cite from </w:t>
+        </w:r>
+        <w:proofErr w:type="spellStart"/>
+        <w:r>
+          <w:t>bigsnpr</w:t>
+        </w:r>
+        <w:proofErr w:type="spellEnd"/>
+        <w:r>
+          <w:t xml:space="preserve">). </w:t>
+        </w:r>
+      </w:ins>
+      <w:ins w:id="258" w:author="Juengerlab" w:date="2021-10-12T15:13:00Z">
+        <w:r>
+          <w:tab/>
+        </w:r>
+      </w:ins>
+    </w:p>
+    <w:p>
+      <w:pPr>
+        <w:spacing w:after="0" w:line="480" w:lineRule="auto"/>
+        <w:ind w:firstLine="720"/>
+        <w:pPrChange w:id="259" w:author="Juengerlab" w:date="2021-10-12T15:13:00Z">
+          <w:pPr>
+            <w:spacing w:after="0" w:line="480" w:lineRule="auto"/>
+          </w:pPr>
+        </w:pPrChange>
+      </w:pPr>
+      <w:ins w:id="260" w:author="Juengerlab" w:date="2021-09-14T10:53:00Z">
         <w:r>
           <w:t xml:space="preserve">We then ran mash on the effect estimates and standard errors generated from univariate GWAS, following </w:t>
         </w:r>
       </w:ins>
-      <w:ins w:id="241" w:author="Juengerlab" w:date="2021-09-14T11:03:00Z">
+      <w:ins w:id="261" w:author="Juengerlab" w:date="2021-09-14T11:03:00Z">
         <w:r>
           <w:fldChar w:fldCharType="begin"/>
         </w:r>
@@ -3825,27 +4000,12 @@
           <w:fldChar w:fldCharType="end"/>
         </w:r>
       </w:ins>
-      <w:ins w:id="242" w:author="Juengerlab" w:date="2021-09-14T10:53:00Z">
-        <w:r>
-          <w:t xml:space="preserve">: first, 100K SNPs </w:t>
-        </w:r>
-      </w:ins>
-      <w:ins w:id="243" w:author="Juengerlab" w:date="2021-09-16T10:29:00Z">
-        <w:r>
-          <w:t xml:space="preserve">randomly sampled from a </w:t>
-        </w:r>
-      </w:ins>
-      <w:ins w:id="244" w:author="Juengerlab" w:date="2021-09-16T10:30:00Z">
-        <w:r>
-          <w:t xml:space="preserve">set of SNPs </w:t>
-        </w:r>
-      </w:ins>
-      <w:ins w:id="245" w:author="Juengerlab" w:date="2021-09-14T10:53:00Z">
-        <w:r>
-          <w:t xml:space="preserve">unlinked at an </w:t>
-        </w:r>
-      </w:ins>
-      <w:ins w:id="246" w:author="Juengerlab" w:date="2021-09-14T10:54:00Z">
+      <w:ins w:id="262" w:author="Juengerlab" w:date="2021-09-14T10:53:00Z">
+        <w:r>
+          <w:t xml:space="preserve">: first, 100K SNPs unlinked at an </w:t>
+        </w:r>
+      </w:ins>
+      <w:ins w:id="263" w:author="Juengerlab" w:date="2021-09-14T10:54:00Z">
         <w:r>
           <w:t>r</w:t>
         </w:r>
@@ -3859,23 +4019,30 @@
           <w:t xml:space="preserve"> of 0.2 were used as a ‘random’ set to learn the background correlation structure; second, 5K SNPs</w:t>
         </w:r>
       </w:ins>
-      <w:ins w:id="247" w:author="Juengerlab" w:date="2021-09-14T10:56:00Z">
+      <w:ins w:id="264" w:author="Juengerlab" w:date="2021-09-14T10:56:00Z">
         <w:r>
           <w:t xml:space="preserve"> with the maximum -log10p-values in </w:t>
         </w:r>
       </w:ins>
-      <w:ins w:id="248" w:author="Juengerlab" w:date="2021-09-14T10:57:00Z">
-        <w:r>
-          <w:lastRenderedPageBreak/>
-          <w:t>any of the univariate GWAS were used to construct data-driven covariance matrices; third, the random set was used to fit the mash model; fourth, posterior summaries using the model fit on the random set were computed on all 18.7M SNPs.</w:t>
-        </w:r>
-      </w:ins>
-      <w:ins w:id="249" w:author="Juengerlab" w:date="2021-09-14T11:00:00Z">
+      <w:ins w:id="265" w:author="Juengerlab" w:date="2021-09-14T10:57:00Z">
+        <w:r>
+          <w:t xml:space="preserve">any of the univariate GWAS were used to construct data-driven covariance matrices; third, the random set was used to fit the </w:t>
+        </w:r>
+        <w:proofErr w:type="spellStart"/>
+        <w:r>
+          <w:t>mashr</w:t>
+        </w:r>
+        <w:proofErr w:type="spellEnd"/>
+        <w:r>
+          <w:t xml:space="preserve"> model; fourth, posterior summaries using the model fit on the random set were computed on all 18.7M SNPs.</w:t>
+        </w:r>
+      </w:ins>
+      <w:ins w:id="266" w:author="Juengerlab" w:date="2021-09-14T11:00:00Z">
         <w:r>
           <w:t xml:space="preserve"> We determined which SNPs had evidence of significant phenotypic effects using local false sign rates</w:t>
         </w:r>
       </w:ins>
-      <w:ins w:id="250" w:author="Juengerlab" w:date="2021-09-14T11:03:00Z">
+      <w:ins w:id="267" w:author="Juengerlab" w:date="2021-09-14T11:03:00Z">
         <w:r>
           <w:t xml:space="preserve"> (</w:t>
         </w:r>
@@ -3888,7 +4055,7 @@
           <w:t>)</w:t>
         </w:r>
       </w:ins>
-      <w:ins w:id="251" w:author="Juengerlab" w:date="2021-09-14T11:00:00Z">
+      <w:ins w:id="268" w:author="Juengerlab" w:date="2021-09-14T11:00:00Z">
         <w:r>
           <w:t xml:space="preserve">, which are analogous to false discovery rates but more conservative (in that they also reflect the uncertainty in the estimation of the sign of the </w:t>
         </w:r>
@@ -3901,12 +4068,12 @@
           <w:t xml:space="preserve">Stephens </w:t>
         </w:r>
       </w:ins>
-      <w:ins w:id="252" w:author="Juengerlab" w:date="2021-09-14T11:01:00Z">
+      <w:ins w:id="269" w:author="Juengerlab" w:date="2021-09-14T11:01:00Z">
         <w:r>
           <w:t xml:space="preserve">2016). </w:t>
         </w:r>
       </w:ins>
-      <w:ins w:id="253" w:author="Juengerlab" w:date="2021-09-14T11:03:00Z">
+      <w:ins w:id="270" w:author="Juengerlab" w:date="2021-09-14T11:03:00Z">
         <w:r>
           <w:t xml:space="preserve">These </w:t>
         </w:r>
@@ -3919,46 +4086,18 @@
           <w:t xml:space="preserve"> </w:t>
         </w:r>
       </w:ins>
-      <w:ins w:id="254" w:author="Juengerlab" w:date="2021-09-14T11:04:00Z">
+      <w:ins w:id="271" w:author="Juengerlab" w:date="2021-09-14T11:04:00Z">
         <w:r>
           <w:t>were condition</w:t>
         </w:r>
       </w:ins>
-      <w:ins w:id="255" w:author="Juengerlab" w:date="2021-09-14T11:05:00Z">
-        <w:r>
-          <w:t>-specific</w:t>
-        </w:r>
-      </w:ins>
-      <w:ins w:id="256" w:author="Juengerlab" w:date="2021-09-16T10:33:00Z">
-        <w:r>
-          <w:t xml:space="preserve"> measures of significance</w:t>
-        </w:r>
-      </w:ins>
-      <w:ins w:id="257" w:author="Juengerlab" w:date="2021-09-14T11:05:00Z">
-        <w:r>
-          <w:t>; for an overall measure of significance for each SNP</w:t>
-        </w:r>
-      </w:ins>
-      <w:ins w:id="258" w:author="Juengerlab" w:date="2021-09-16T10:33:00Z">
-        <w:r>
-          <w:t xml:space="preserve"> </w:t>
-        </w:r>
-        <w:r>
-          <w:t>on the trait effects included in mash</w:t>
-        </w:r>
-      </w:ins>
-      <w:ins w:id="259" w:author="Juengerlab" w:date="2021-09-14T11:05:00Z">
-        <w:r>
-          <w:t>, we used the log10(Bayes Factor) computed by mash</w:t>
-        </w:r>
-      </w:ins>
-      <w:ins w:id="260" w:author="Juengerlab" w:date="2021-09-16T10:33:00Z">
-        <w:r>
-          <w:t>.</w:t>
-        </w:r>
-      </w:ins>
-      <w:ins w:id="261" w:author="Alice MacQueen" w:date="2021-08-25T17:36:00Z">
-        <w:del w:id="262" w:author="Juengerlab" w:date="2021-09-14T10:39:00Z">
+      <w:ins w:id="272" w:author="Juengerlab" w:date="2021-09-14T11:05:00Z">
+        <w:r>
+          <w:t>-specific; for an overall measure of significance for each SNP, we used the log10(Bayes Factor) computed by mash, which measures the overall significance of a SNP on the trait effects included in mash.</w:t>
+        </w:r>
+      </w:ins>
+      <w:ins w:id="273" w:author="Alice MacQueen" w:date="2021-08-25T17:36:00Z">
+        <w:del w:id="274" w:author="Juengerlab" w:date="2021-09-14T10:39:00Z">
           <w:r>
             <w:delText>&lt;add more here&gt;</w:delText>
           </w:r>
@@ -3969,13 +4108,13 @@
       <w:pPr>
         <w:spacing w:after="0" w:line="480" w:lineRule="auto"/>
         <w:rPr>
-          <w:ins w:id="263" w:author="Juengerlab" w:date="2021-09-14T10:59:00Z"/>
+          <w:ins w:id="275" w:author="Juengerlab" w:date="2021-09-14T10:59:00Z"/>
           <w:b/>
           <w:bCs/>
         </w:rPr>
       </w:pPr>
-      <w:ins w:id="264" w:author="Birdy" w:date="2021-09-03T15:59:00Z">
-        <w:del w:id="265" w:author="Juengerlab" w:date="2021-09-14T10:58:00Z">
+      <w:ins w:id="276" w:author="Birdy" w:date="2021-09-03T15:59:00Z">
+        <w:del w:id="277" w:author="Juengerlab" w:date="2021-09-14T10:58:00Z">
           <w:r>
             <w:rPr>
               <w:b/>
@@ -3985,7 +4124,7 @@
           </w:r>
         </w:del>
       </w:ins>
-      <w:ins w:id="266" w:author="Juengerlab" w:date="2021-09-14T10:58:00Z">
+      <w:ins w:id="278" w:author="Juengerlab" w:date="2021-09-14T10:58:00Z">
         <w:r>
           <w:rPr>
             <w:b/>
@@ -3994,8 +4133,8 @@
           <w:t>Enrichment tests to find c</w:t>
         </w:r>
       </w:ins>
-      <w:ins w:id="267" w:author="Birdy" w:date="2021-09-03T15:59:00Z">
-        <w:del w:id="268" w:author="Juengerlab" w:date="2021-09-14T10:58:00Z">
+      <w:ins w:id="279" w:author="Birdy" w:date="2021-09-03T15:59:00Z">
+        <w:del w:id="280" w:author="Juengerlab" w:date="2021-09-14T10:58:00Z">
           <w:r>
             <w:rPr>
               <w:b/>
@@ -4005,8 +4144,8 @@
           </w:r>
         </w:del>
       </w:ins>
-      <w:commentRangeStart w:id="269"/>
-      <w:del w:id="270" w:author="Juengerlab" w:date="2021-09-14T10:58:00Z">
+      <w:commentRangeStart w:id="281"/>
+      <w:del w:id="282" w:author="Juengerlab" w:date="2021-09-14T10:58:00Z">
         <w:r>
           <w:rPr>
             <w:b/>
@@ -4022,7 +4161,7 @@
         </w:rPr>
         <w:t xml:space="preserve">andidate genes </w:t>
       </w:r>
-      <w:ins w:id="271" w:author="Juengerlab" w:date="2021-09-14T10:59:00Z">
+      <w:ins w:id="283" w:author="Juengerlab" w:date="2021-09-14T10:59:00Z">
         <w:r>
           <w:rPr>
             <w:b/>
@@ -4040,7 +4179,7 @@
           <w:bCs/>
         </w:rPr>
       </w:pPr>
-      <w:ins w:id="272" w:author="Juengerlab" w:date="2021-09-14T10:59:00Z">
+      <w:ins w:id="284" w:author="Juengerlab" w:date="2021-09-14T10:59:00Z">
         <w:r>
           <w:rPr>
             <w:b/>
@@ -4049,7 +4188,7 @@
           <w:tab/>
         </w:r>
       </w:ins>
-      <w:ins w:id="273" w:author="Juengerlab" w:date="2021-09-14T11:06:00Z">
+      <w:ins w:id="285" w:author="Juengerlab" w:date="2021-09-14T11:06:00Z">
         <w:r>
           <w:rPr>
             <w:bCs/>
@@ -4057,31 +4196,15 @@
           <w:t>To determine if SNPs with significant trait effects on panicles in our diversity panel (assessed using mash) were enriched in panicle QTL intervals</w:t>
         </w:r>
       </w:ins>
-      <w:ins w:id="274" w:author="Juengerlab" w:date="2021-09-14T11:07:00Z">
+      <w:ins w:id="286" w:author="Juengerlab" w:date="2021-09-14T11:07:00Z">
         <w:r>
           <w:rPr>
             <w:bCs/>
           </w:rPr>
-          <w:t xml:space="preserve"> in </w:t>
-        </w:r>
-      </w:ins>
-      <w:ins w:id="275" w:author="Juengerlab" w:date="2021-09-16T10:35:00Z">
-        <w:r>
-          <w:rPr>
-            <w:bCs/>
-          </w:rPr>
-          <w:t>the four-way population</w:t>
-        </w:r>
-      </w:ins>
-      <w:ins w:id="276" w:author="Juengerlab" w:date="2021-09-14T11:07:00Z">
-        <w:r>
-          <w:rPr>
-            <w:bCs/>
-          </w:rPr>
-          <w:t xml:space="preserve">, </w:t>
-        </w:r>
-      </w:ins>
-      <w:ins w:id="277" w:author="Juengerlab" w:date="2021-09-14T11:08:00Z">
+          <w:t xml:space="preserve"> in our pseudo-F2 mapping cross, </w:t>
+        </w:r>
+      </w:ins>
+      <w:ins w:id="287" w:author="Juengerlab" w:date="2021-09-14T11:08:00Z">
         <w:r>
           <w:rPr>
             <w:bCs/>
@@ -4089,7 +4212,7 @@
           <w:t xml:space="preserve">we </w:t>
         </w:r>
       </w:ins>
-      <w:ins w:id="278" w:author="Juengerlab" w:date="2021-09-14T11:09:00Z">
+      <w:ins w:id="288" w:author="Juengerlab" w:date="2021-09-14T11:09:00Z">
         <w:r>
           <w:rPr>
             <w:bCs/>
@@ -4097,7 +4220,7 @@
           <w:t xml:space="preserve">compared </w:t>
         </w:r>
       </w:ins>
-      <w:ins w:id="279" w:author="Juengerlab" w:date="2021-09-14T11:10:00Z">
+      <w:ins w:id="289" w:author="Juengerlab" w:date="2021-09-14T11:10:00Z">
         <w:r>
           <w:rPr>
             <w:bCs/>
@@ -4105,7 +4228,7 @@
           <w:t>SNP enrichment in the QTL intervals to SNP enrichment of 1000 permutations of the QTL regions. First, the 18.7M SN</w:t>
         </w:r>
       </w:ins>
-      <w:ins w:id="280" w:author="Juengerlab" w:date="2021-09-14T11:11:00Z">
+      <w:ins w:id="290" w:author="Juengerlab" w:date="2021-09-14T11:11:00Z">
         <w:r>
           <w:rPr>
             <w:bCs/>
@@ -4126,7 +4249,7 @@
           <w:t xml:space="preserve"> </w:t>
         </w:r>
       </w:ins>
-      <w:ins w:id="281" w:author="Juengerlab" w:date="2021-09-14T11:12:00Z">
+      <w:ins w:id="291" w:author="Juengerlab" w:date="2021-09-14T11:12:00Z">
         <w:r>
           <w:rPr>
             <w:bCs/>
@@ -4134,56 +4257,50 @@
           <w:t>&lt;</w:t>
         </w:r>
       </w:ins>
-      <w:ins w:id="282" w:author="Juengerlab" w:date="2021-09-14T11:11:00Z">
+      <w:ins w:id="292" w:author="Juengerlab" w:date="2021-09-14T11:11:00Z">
         <w:r>
           <w:rPr>
             <w:bCs/>
           </w:rPr>
-          <w:t xml:space="preserve"> 0.2</w:t>
-        </w:r>
-      </w:ins>
-      <w:ins w:id="283" w:author="Juengerlab" w:date="2021-09-16T10:36:00Z">
-        <w:r>
-          <w:t xml:space="preserve"> (</w:t>
-        </w:r>
-        <w:proofErr w:type="spellStart"/>
-        <w:r>
-          <w:t>Priv</w:t>
-        </w:r>
-        <w:r>
-          <w:rPr>
-            <w:rFonts w:cstheme="minorHAnsi"/>
-          </w:rPr>
-          <w:t>é</w:t>
-        </w:r>
-        <w:proofErr w:type="spellEnd"/>
-        <w:r>
-          <w:t xml:space="preserve"> et al 201</w:t>
-        </w:r>
-        <w:r>
-          <w:t>9</w:t>
-        </w:r>
-        <w:r>
-          <w:t>)</w:t>
-        </w:r>
-      </w:ins>
-      <w:ins w:id="284" w:author="Juengerlab" w:date="2021-09-14T11:11:00Z">
+          <w:t xml:space="preserve"> 0.2. Significance was assessed using the log10(Bayes Factor). SNP clumping resulted in 2.7M </w:t>
+        </w:r>
         <w:r>
           <w:rPr>
             <w:bCs/>
           </w:rPr>
-          <w:t>. Significance was assessed using the log10(Bayes Factor)</w:t>
-        </w:r>
-      </w:ins>
-      <w:ins w:id="285" w:author="Juengerlab" w:date="2021-09-16T10:36:00Z">
+          <w:t xml:space="preserve">SNPs </w:t>
+        </w:r>
+      </w:ins>
+      <w:ins w:id="293" w:author="Juengerlab" w:date="2021-09-14T11:12:00Z">
         <w:r>
           <w:rPr>
             <w:bCs/>
           </w:rPr>
-          <w:t xml:space="preserve"> and resulted in retention of 2.7M SNPs. </w:t>
-        </w:r>
-      </w:ins>
-      <w:ins w:id="286" w:author="Juengerlab" w:date="2021-09-14T11:13:00Z">
+          <w:t>unlinked at an r</w:t>
+        </w:r>
+        <w:r>
+          <w:rPr>
+            <w:bCs/>
+            <w:vertAlign w:val="superscript"/>
+          </w:rPr>
+          <w:t>2</w:t>
+        </w:r>
+        <w:r>
+          <w:rPr>
+            <w:bCs/>
+          </w:rPr>
+          <w:t xml:space="preserve"> of 0.2</w:t>
+        </w:r>
+      </w:ins>
+      <w:ins w:id="294" w:author="Juengerlab" w:date="2021-09-14T11:47:00Z">
+        <w:r>
+          <w:rPr>
+            <w:bCs/>
+          </w:rPr>
+          <w:t xml:space="preserve">. </w:t>
+        </w:r>
+      </w:ins>
+      <w:ins w:id="295" w:author="Juengerlab" w:date="2021-09-14T11:13:00Z">
         <w:r>
           <w:rPr>
             <w:bCs/>
@@ -4191,7 +4308,7 @@
           <w:t xml:space="preserve">Second, 1000 permutations of the QTL regions were created </w:t>
         </w:r>
       </w:ins>
-      <w:ins w:id="287" w:author="Juengerlab" w:date="2021-09-14T11:14:00Z">
+      <w:ins w:id="296" w:author="Juengerlab" w:date="2021-09-14T11:14:00Z">
         <w:r>
           <w:rPr>
             <w:bCs/>
@@ -4199,15 +4316,16 @@
           <w:t xml:space="preserve">of the same size (in bp) of the 18 QTL found using the pseudo-F2 mapping cross. For both the </w:t>
         </w:r>
       </w:ins>
-      <w:ins w:id="288" w:author="Juengerlab" w:date="2021-09-14T11:15:00Z">
+      <w:ins w:id="297" w:author="Juengerlab" w:date="2021-09-14T11:15:00Z">
         <w:r>
           <w:rPr>
             <w:bCs/>
           </w:rPr>
+          <w:lastRenderedPageBreak/>
           <w:t xml:space="preserve">QTL intervals and these 1000 permutations, we assessed the number of QTL that had significant enrichments of </w:t>
         </w:r>
       </w:ins>
-      <w:ins w:id="289" w:author="Juengerlab" w:date="2021-09-14T11:47:00Z">
+      <w:ins w:id="298" w:author="Juengerlab" w:date="2021-09-14T11:47:00Z">
         <w:r>
           <w:rPr>
             <w:bCs/>
@@ -4215,7 +4333,7 @@
           <w:t>mash SNPs in the top 1% quantile of the 2.7M unlinked SNPs</w:t>
         </w:r>
       </w:ins>
-      <w:ins w:id="290" w:author="Juengerlab" w:date="2021-09-14T11:16:00Z">
+      <w:ins w:id="299" w:author="Juengerlab" w:date="2021-09-14T11:16:00Z">
         <w:r>
           <w:rPr>
             <w:bCs/>
@@ -4223,7 +4341,7 @@
           <w:t xml:space="preserve"> using hypergeometric tests. </w:t>
         </w:r>
       </w:ins>
-      <w:del w:id="291" w:author="Birdy" w:date="2021-09-03T15:59:00Z">
+      <w:del w:id="300" w:author="Birdy" w:date="2021-09-03T15:59:00Z">
         <w:r>
           <w:rPr>
             <w:b/>
@@ -4237,9 +4355,9 @@
           <w:b/>
           <w:bCs/>
         </w:rPr>
-        <w:commentReference w:id="292"/>
-      </w:r>
-      <w:del w:id="293" w:author="Birdy" w:date="2021-09-03T15:59:00Z">
+        <w:commentReference w:id="301"/>
+      </w:r>
+      <w:del w:id="302" w:author="Birdy" w:date="2021-09-03T15:59:00Z">
         <w:r>
           <w:rPr>
             <w:b/>
@@ -4248,9 +4366,9 @@
           <w:delText>sis</w:delText>
         </w:r>
       </w:del>
-      <w:commentRangeEnd w:id="269"/>
-      <w:r>
-        <w:commentReference w:id="269"/>
+      <w:commentRangeEnd w:id="281"/>
+      <w:r>
+        <w:commentReference w:id="281"/>
       </w:r>
     </w:p>
     <w:p>
@@ -4258,16 +4376,16 @@
         <w:spacing w:after="0" w:line="480" w:lineRule="auto"/>
         <w:ind w:firstLine="720"/>
         <w:rPr>
-          <w:ins w:id="294" w:author="Juengerlab" w:date="2021-09-14T11:20:00Z"/>
+          <w:ins w:id="303" w:author="Juengerlab" w:date="2021-09-14T11:20:00Z"/>
         </w:rPr>
       </w:pPr>
-      <w:ins w:id="295" w:author="Juengerlab" w:date="2021-09-14T11:16:00Z">
+      <w:ins w:id="304" w:author="Juengerlab" w:date="2021-09-14T11:16:00Z">
         <w:r>
           <w:t>Third, w</w:t>
         </w:r>
       </w:ins>
-      <w:ins w:id="296" w:author="Birdy" w:date="2021-09-03T16:04:00Z">
-        <w:del w:id="297" w:author="Juengerlab" w:date="2021-09-14T11:16:00Z">
+      <w:ins w:id="305" w:author="Birdy" w:date="2021-09-03T16:04:00Z">
+        <w:del w:id="306" w:author="Juengerlab" w:date="2021-09-14T11:16:00Z">
           <w:r>
             <w:delText>W</w:delText>
           </w:r>
@@ -4275,76 +4393,76 @@
         <w:r>
           <w:t xml:space="preserve">e </w:t>
         </w:r>
-        <w:del w:id="298" w:author="Juengerlab" w:date="2021-09-14T11:16:00Z">
+        <w:del w:id="307" w:author="Juengerlab" w:date="2021-09-14T11:16:00Z">
           <w:r>
             <w:delText>searched</w:delText>
           </w:r>
         </w:del>
       </w:ins>
-      <w:ins w:id="299" w:author="Juengerlab" w:date="2021-09-14T11:21:00Z">
+      <w:ins w:id="308" w:author="Juengerlab" w:date="2021-09-14T11:21:00Z">
         <w:r>
           <w:t>identified</w:t>
         </w:r>
       </w:ins>
-      <w:ins w:id="300" w:author="Juengerlab" w:date="2021-09-14T11:16:00Z">
+      <w:ins w:id="309" w:author="Juengerlab" w:date="2021-09-14T11:16:00Z">
         <w:r>
           <w:t xml:space="preserve"> </w:t>
         </w:r>
       </w:ins>
-      <w:ins w:id="301" w:author="Birdy" w:date="2021-09-03T16:04:00Z">
-        <w:del w:id="302" w:author="Juengerlab" w:date="2021-09-14T11:16:00Z">
+      <w:ins w:id="310" w:author="Birdy" w:date="2021-09-03T16:04:00Z">
+        <w:del w:id="311" w:author="Juengerlab" w:date="2021-09-14T11:16:00Z">
           <w:r>
             <w:delText xml:space="preserve"> for t</w:delText>
           </w:r>
         </w:del>
       </w:ins>
-      <w:del w:id="303" w:author="Birdy" w:date="2021-09-03T16:04:00Z">
+      <w:del w:id="312" w:author="Birdy" w:date="2021-09-03T16:04:00Z">
         <w:r>
           <w:delText>T</w:delText>
         </w:r>
       </w:del>
-      <w:del w:id="304" w:author="Juengerlab" w:date="2021-09-14T11:16:00Z">
+      <w:del w:id="313" w:author="Juengerlab" w:date="2021-09-14T11:16:00Z">
         <w:r>
           <w:delText xml:space="preserve">he </w:delText>
         </w:r>
       </w:del>
-      <w:ins w:id="305" w:author="Birdy" w:date="2021-09-03T16:04:00Z">
-        <w:del w:id="306" w:author="Juengerlab" w:date="2021-09-14T11:16:00Z">
+      <w:ins w:id="314" w:author="Birdy" w:date="2021-09-03T16:04:00Z">
+        <w:del w:id="315" w:author="Juengerlab" w:date="2021-09-14T11:16:00Z">
           <w:r>
             <w:delText>overlap</w:delText>
           </w:r>
         </w:del>
       </w:ins>
-      <w:ins w:id="307" w:author="Birdy" w:date="2021-09-03T16:07:00Z">
-        <w:del w:id="308" w:author="Juengerlab" w:date="2021-09-14T11:16:00Z">
+      <w:ins w:id="316" w:author="Birdy" w:date="2021-09-03T16:07:00Z">
+        <w:del w:id="317" w:author="Juengerlab" w:date="2021-09-14T11:16:00Z">
           <w:r>
             <w:delText>s</w:delText>
           </w:r>
         </w:del>
       </w:ins>
-      <w:ins w:id="309" w:author="Birdy" w:date="2021-09-03T16:06:00Z">
-        <w:del w:id="310" w:author="Juengerlab" w:date="2021-09-14T11:16:00Z">
+      <w:ins w:id="318" w:author="Birdy" w:date="2021-09-03T16:06:00Z">
+        <w:del w:id="319" w:author="Juengerlab" w:date="2021-09-14T11:16:00Z">
           <w:r>
             <w:delText xml:space="preserve"> between </w:delText>
           </w:r>
         </w:del>
       </w:ins>
-      <w:ins w:id="311" w:author="Birdy" w:date="2021-09-03T16:07:00Z">
-        <w:del w:id="312" w:author="Juengerlab" w:date="2021-09-14T11:16:00Z">
+      <w:ins w:id="320" w:author="Birdy" w:date="2021-09-03T16:07:00Z">
+        <w:del w:id="321" w:author="Juengerlab" w:date="2021-09-14T11:16:00Z">
           <w:r>
             <w:delText xml:space="preserve">the </w:delText>
           </w:r>
         </w:del>
       </w:ins>
-      <w:ins w:id="313" w:author="Birdy" w:date="2021-09-03T16:06:00Z">
-        <w:del w:id="314" w:author="Juengerlab" w:date="2021-09-14T11:21:00Z">
+      <w:ins w:id="322" w:author="Birdy" w:date="2021-09-03T16:06:00Z">
+        <w:del w:id="323" w:author="Juengerlab" w:date="2021-09-14T11:21:00Z">
           <w:r>
             <w:delText>candidate</w:delText>
           </w:r>
         </w:del>
       </w:ins>
-      <w:ins w:id="315" w:author="Birdy" w:date="2021-09-03T16:04:00Z">
-        <w:del w:id="316" w:author="Juengerlab" w:date="2021-09-14T11:21:00Z">
+      <w:ins w:id="324" w:author="Birdy" w:date="2021-09-03T16:04:00Z">
+        <w:del w:id="325" w:author="Juengerlab" w:date="2021-09-14T11:21:00Z">
           <w:r>
             <w:delText xml:space="preserve"> </w:delText>
           </w:r>
@@ -4353,17 +4471,17 @@
       <w:r>
         <w:t xml:space="preserve">genes </w:t>
       </w:r>
-      <w:ins w:id="317" w:author="Juengerlab" w:date="2021-09-14T11:17:00Z">
+      <w:ins w:id="326" w:author="Juengerlab" w:date="2021-09-14T11:17:00Z">
         <w:r>
           <w:t xml:space="preserve">that were </w:t>
         </w:r>
       </w:ins>
-      <w:ins w:id="318" w:author="Juengerlab" w:date="2021-09-14T11:20:00Z">
+      <w:ins w:id="327" w:author="Juengerlab" w:date="2021-09-14T11:20:00Z">
         <w:r>
           <w:t>located both</w:t>
         </w:r>
       </w:ins>
-      <w:del w:id="319" w:author="Juengerlab" w:date="2021-09-14T11:20:00Z">
+      <w:del w:id="328" w:author="Juengerlab" w:date="2021-09-14T11:20:00Z">
         <w:r>
           <w:delText>located</w:delText>
         </w:r>
@@ -4371,33 +4489,33 @@
       <w:r>
         <w:t xml:space="preserve"> in the confidence intervals of the discovered QTL </w:t>
       </w:r>
-      <w:ins w:id="320" w:author="Birdy" w:date="2021-09-03T16:02:00Z">
+      <w:ins w:id="329" w:author="Birdy" w:date="2021-09-03T16:02:00Z">
         <w:r>
           <w:t xml:space="preserve">from the four-way and </w:t>
         </w:r>
       </w:ins>
-      <w:ins w:id="321" w:author="Birdy" w:date="2021-09-03T16:07:00Z">
-        <w:del w:id="322" w:author="Juengerlab" w:date="2021-09-14T11:17:00Z">
+      <w:ins w:id="330" w:author="Birdy" w:date="2021-09-03T16:07:00Z">
+        <w:del w:id="331" w:author="Juengerlab" w:date="2021-09-14T11:17:00Z">
           <w:r>
             <w:delText xml:space="preserve">the candidates located in </w:delText>
           </w:r>
         </w:del>
       </w:ins>
-      <w:ins w:id="323" w:author="Birdy" w:date="2021-09-03T16:02:00Z">
-        <w:del w:id="324" w:author="Juengerlab" w:date="2021-09-14T11:17:00Z">
+      <w:ins w:id="332" w:author="Birdy" w:date="2021-09-03T16:02:00Z">
+        <w:del w:id="333" w:author="Juengerlab" w:date="2021-09-14T11:17:00Z">
           <w:r>
             <w:delText xml:space="preserve">the </w:delText>
           </w:r>
         </w:del>
       </w:ins>
-      <w:ins w:id="325" w:author="Birdy" w:date="2021-09-03T16:05:00Z">
-        <w:del w:id="326" w:author="Juengerlab" w:date="2021-09-14T11:17:00Z">
+      <w:ins w:id="334" w:author="Birdy" w:date="2021-09-03T16:05:00Z">
+        <w:del w:id="335" w:author="Juengerlab" w:date="2021-09-14T11:17:00Z">
           <w:r>
             <w:delText>confidence intervals of the</w:delText>
           </w:r>
         </w:del>
       </w:ins>
-      <w:ins w:id="327" w:author="Juengerlab" w:date="2021-09-14T11:17:00Z">
+      <w:ins w:id="336" w:author="Juengerlab" w:date="2021-09-14T11:17:00Z">
         <w:r>
           <w:t xml:space="preserve">within 20kb of the </w:t>
         </w:r>
@@ -4405,40 +4523,18 @@
           <w:rPr>
             <w:bCs/>
           </w:rPr>
-          <w:t>6149 mash SNPs with log10(Bayes Factor) &gt; 1.3</w:t>
-        </w:r>
-      </w:ins>
-      <w:ins w:id="328" w:author="Juengerlab" w:date="2021-09-16T10:38:00Z">
-        <w:r>
-          <w:rPr>
-            <w:bCs/>
-          </w:rPr>
-          <w:t xml:space="preserve">, </w:t>
-        </w:r>
-        <w:r>
-          <w:t>equivalent to a FDR-adjusted p-value of 0.05</w:t>
-        </w:r>
-        <w:r>
-          <w:t>,</w:t>
-        </w:r>
-      </w:ins>
-      <w:ins w:id="329" w:author="Juengerlab" w:date="2021-09-14T11:17:00Z">
-        <w:r>
-          <w:rPr>
-            <w:bCs/>
-          </w:rPr>
-          <w:t xml:space="preserve"> </w:t>
-        </w:r>
-      </w:ins>
-      <w:ins w:id="330" w:author="Birdy" w:date="2021-09-03T16:05:00Z">
-        <w:del w:id="331" w:author="Juengerlab" w:date="2021-09-14T11:17:00Z">
+          <w:t xml:space="preserve">6149 mash SNPs with log10(Bayes Factor) &gt; 1.3 </w:t>
+        </w:r>
+      </w:ins>
+      <w:ins w:id="337" w:author="Birdy" w:date="2021-09-03T16:05:00Z">
+        <w:del w:id="338" w:author="Juengerlab" w:date="2021-09-14T11:17:00Z">
           <w:r>
             <w:delText xml:space="preserve"> identified </w:delText>
           </w:r>
         </w:del>
       </w:ins>
-      <w:ins w:id="332" w:author="Birdy" w:date="2021-09-03T16:02:00Z">
-        <w:del w:id="333" w:author="Juengerlab" w:date="2021-09-14T11:17:00Z">
+      <w:ins w:id="339" w:author="Birdy" w:date="2021-09-03T16:02:00Z">
+        <w:del w:id="340" w:author="Juengerlab" w:date="2021-09-14T11:17:00Z">
           <w:r>
             <w:delText xml:space="preserve">SNPs </w:delText>
           </w:r>
@@ -4447,119 +4543,167 @@
           <w:t>from the diversity panel</w:t>
         </w:r>
       </w:ins>
-      <w:ins w:id="334" w:author="Juengerlab" w:date="2021-09-14T11:19:00Z">
+      <w:ins w:id="341" w:author="Juengerlab" w:date="2021-10-12T15:19:00Z">
+        <w:r>
+          <w:t>. Because these genes were identified in two independent mapping panels, we have increased confidence that these genes are involved in panicle architecture in switchgrass. We used</w:t>
+        </w:r>
+      </w:ins>
+      <w:ins w:id="342" w:author="Juengerlab" w:date="2021-10-12T15:15:00Z">
+        <w:r>
+          <w:t xml:space="preserve"> the </w:t>
+        </w:r>
+        <w:proofErr w:type="spellStart"/>
+        <w:r>
+          <w:t>pvdiv_table_topsnps</w:t>
+        </w:r>
+        <w:proofErr w:type="spellEnd"/>
+        <w:r>
+          <w:t>() function of t</w:t>
+        </w:r>
+      </w:ins>
+      <w:ins w:id="343" w:author="Juengerlab" w:date="2021-10-12T15:16:00Z">
+        <w:r>
+          <w:t xml:space="preserve">he </w:t>
+        </w:r>
+      </w:ins>
+      <w:proofErr w:type="spellStart"/>
+      <w:ins w:id="344" w:author="Juengerlab" w:date="2021-10-12T15:15:00Z">
+        <w:r>
+          <w:t>switchgrassGWAS</w:t>
+        </w:r>
+        <w:proofErr w:type="spellEnd"/>
+        <w:r>
+          <w:t xml:space="preserve"> R package </w:t>
+        </w:r>
+        <w:r>
+          <w:t>(</w:t>
+        </w:r>
+        <w:r>
+          <w:fldChar w:fldCharType="begin"/>
+        </w:r>
+        <w:r>
+          <w:instrText xml:space="preserve"> HYPERLINK "</w:instrText>
+        </w:r>
+        <w:r>
+          <w:instrText>https://github.com/Alice-MacQueen/switchgrassGWAS</w:instrText>
+        </w:r>
+        <w:r>
+          <w:instrText xml:space="preserve">" </w:instrText>
+        </w:r>
+        <w:r>
+          <w:fldChar w:fldCharType="separate"/>
+        </w:r>
+        <w:r>
+          <w:rPr>
+            <w:rStyle w:val="Hyperlink"/>
+          </w:rPr>
+          <w:t>https://github.com/Alice-MacQueen/switchgrassGWAS</w:t>
+        </w:r>
+        <w:r>
+          <w:fldChar w:fldCharType="end"/>
+        </w:r>
+        <w:r>
+          <w:t>)</w:t>
+        </w:r>
+      </w:ins>
+      <w:ins w:id="345" w:author="Juengerlab" w:date="2021-10-12T15:20:00Z">
+        <w:r>
+          <w:t xml:space="preserve"> to find genes within 20kb</w:t>
+        </w:r>
+      </w:ins>
+      <w:ins w:id="346" w:author="Juengerlab" w:date="2021-10-12T15:21:00Z">
+        <w:r>
+          <w:t xml:space="preserve"> of mash SNPs, a distance consistent with a 50% linkage disequilibrium decay in this species</w:t>
+        </w:r>
+      </w:ins>
+      <w:ins w:id="347" w:author="Juengerlab" w:date="2021-10-12T15:15:00Z">
+        <w:r>
+          <w:t xml:space="preserve"> (</w:t>
+        </w:r>
+      </w:ins>
+      <w:ins w:id="348" w:author="Juengerlab" w:date="2021-10-12T15:21:00Z">
+        <w:r>
+          <w:t xml:space="preserve">Grabowski et al 2017; </w:t>
+        </w:r>
+      </w:ins>
+      <w:ins w:id="349" w:author="Juengerlab" w:date="2021-10-12T15:15:00Z">
+        <w:r>
+          <w:t>Lovell et al 2021)</w:t>
+        </w:r>
+      </w:ins>
+      <w:ins w:id="350" w:author="Juengerlab" w:date="2021-09-14T11:19:00Z">
         <w:r>
           <w:t>.</w:t>
         </w:r>
       </w:ins>
-      <w:ins w:id="335" w:author="Juengerlab" w:date="2021-09-14T11:18:00Z">
-        <w:r>
-          <w:t xml:space="preserve"> Because these </w:t>
-        </w:r>
-      </w:ins>
-      <w:ins w:id="336" w:author="Juengerlab" w:date="2021-09-14T11:21:00Z">
-        <w:r>
-          <w:t>genes</w:t>
-        </w:r>
-      </w:ins>
-      <w:ins w:id="337" w:author="Juengerlab" w:date="2021-09-14T11:18:00Z">
-        <w:r>
-          <w:t xml:space="preserve"> were </w:t>
-        </w:r>
-      </w:ins>
-      <w:ins w:id="338" w:author="Juengerlab" w:date="2021-09-14T11:20:00Z">
-        <w:r>
-          <w:t>identified</w:t>
-        </w:r>
-      </w:ins>
-      <w:ins w:id="339" w:author="Juengerlab" w:date="2021-09-14T11:18:00Z">
-        <w:r>
-          <w:t xml:space="preserve"> in two independent mapping panels, </w:t>
-        </w:r>
-      </w:ins>
-      <w:ins w:id="340" w:author="Juengerlab" w:date="2021-09-14T11:19:00Z">
-        <w:r>
-          <w:t xml:space="preserve">we have increased confidence that </w:t>
-        </w:r>
-      </w:ins>
-      <w:ins w:id="341" w:author="Juengerlab" w:date="2021-09-16T10:39:00Z">
-        <w:r>
-          <w:t>they</w:t>
-        </w:r>
-      </w:ins>
-      <w:ins w:id="342" w:author="Juengerlab" w:date="2021-09-14T11:19:00Z">
-        <w:r>
-          <w:t xml:space="preserve"> are involved in panicle architecture in switchgrass. </w:t>
-        </w:r>
-      </w:ins>
-      <w:ins w:id="343" w:author="Birdy" w:date="2021-09-03T16:06:00Z">
-        <w:del w:id="344" w:author="Juengerlab" w:date="2021-09-14T11:19:00Z">
+      <w:ins w:id="351" w:author="Birdy" w:date="2021-09-03T16:06:00Z">
+        <w:del w:id="352" w:author="Juengerlab" w:date="2021-09-14T11:19:00Z">
           <w:r>
             <w:delText xml:space="preserve">, </w:delText>
           </w:r>
         </w:del>
       </w:ins>
-      <w:ins w:id="345" w:author="Birdy" w:date="2021-09-03T16:10:00Z">
-        <w:del w:id="346" w:author="Juengerlab" w:date="2021-09-14T11:19:00Z">
+      <w:ins w:id="353" w:author="Birdy" w:date="2021-09-03T16:10:00Z">
+        <w:del w:id="354" w:author="Juengerlab" w:date="2021-09-14T11:19:00Z">
           <w:r>
             <w:delText xml:space="preserve">narrowing down the number of and </w:delText>
           </w:r>
         </w:del>
       </w:ins>
-      <w:ins w:id="347" w:author="Birdy" w:date="2021-09-03T16:09:00Z">
-        <w:del w:id="348" w:author="Juengerlab" w:date="2021-09-14T11:19:00Z">
+      <w:ins w:id="355" w:author="Birdy" w:date="2021-09-03T16:09:00Z">
+        <w:del w:id="356" w:author="Juengerlab" w:date="2021-09-14T11:19:00Z">
           <w:r>
             <w:delText>empowering the confidence of the candidate genes</w:delText>
           </w:r>
         </w:del>
       </w:ins>
-      <w:ins w:id="349" w:author="Birdy" w:date="2021-09-03T16:10:00Z">
-        <w:del w:id="350" w:author="Juengerlab" w:date="2021-09-14T11:19:00Z">
+      <w:ins w:id="357" w:author="Birdy" w:date="2021-09-03T16:10:00Z">
+        <w:del w:id="358" w:author="Juengerlab" w:date="2021-09-14T11:19:00Z">
           <w:r>
             <w:delText xml:space="preserve"> </w:delText>
           </w:r>
         </w:del>
       </w:ins>
-      <w:ins w:id="351" w:author="Birdy" w:date="2021-09-03T16:11:00Z">
-        <w:del w:id="352" w:author="Juengerlab" w:date="2021-09-14T11:19:00Z">
+      <w:ins w:id="359" w:author="Birdy" w:date="2021-09-03T16:11:00Z">
+        <w:del w:id="360" w:author="Juengerlab" w:date="2021-09-14T11:19:00Z">
           <w:r>
             <w:delText xml:space="preserve">that are </w:delText>
           </w:r>
         </w:del>
       </w:ins>
-      <w:ins w:id="353" w:author="Birdy" w:date="2021-09-03T16:10:00Z">
-        <w:del w:id="354" w:author="Juengerlab" w:date="2021-09-14T11:19:00Z">
+      <w:ins w:id="361" w:author="Birdy" w:date="2021-09-03T16:10:00Z">
+        <w:del w:id="362" w:author="Juengerlab" w:date="2021-09-14T11:19:00Z">
           <w:r>
             <w:delText xml:space="preserve">potentially involved in panicle architecture in switchgrass. </w:delText>
           </w:r>
         </w:del>
       </w:ins>
-      <w:del w:id="355" w:author="Birdy" w:date="2021-09-03T16:08:00Z">
+      <w:del w:id="363" w:author="Birdy" w:date="2021-09-03T16:08:00Z">
         <w:r>
           <w:delText>were considered candidate ge</w:delText>
         </w:r>
       </w:del>
-      <w:del w:id="356" w:author="Birdy" w:date="2021-09-03T16:07:00Z">
+      <w:del w:id="364" w:author="Birdy" w:date="2021-09-03T16:07:00Z">
         <w:r>
           <w:delText>ne</w:delText>
         </w:r>
       </w:del>
-      <w:del w:id="357" w:author="Birdy" w:date="2021-09-03T16:08:00Z">
+      <w:del w:id="365" w:author="Birdy" w:date="2021-09-03T16:08:00Z">
         <w:r>
           <w:delText>s. All</w:delText>
         </w:r>
       </w:del>
-      <w:ins w:id="358" w:author="Birdy" w:date="2021-09-03T16:08:00Z">
+      <w:ins w:id="366" w:author="Birdy" w:date="2021-09-03T16:08:00Z">
         <w:r>
           <w:t>The</w:t>
         </w:r>
-        <w:del w:id="359" w:author="Juengerlab" w:date="2021-09-14T11:21:00Z">
+        <w:del w:id="367" w:author="Juengerlab" w:date="2021-09-14T11:21:00Z">
           <w:r>
             <w:delText xml:space="preserve"> overlapping</w:delText>
           </w:r>
         </w:del>
       </w:ins>
-      <w:ins w:id="360" w:author="Juengerlab" w:date="2021-09-14T11:21:00Z">
+      <w:ins w:id="368" w:author="Juengerlab" w:date="2021-09-14T11:21:00Z">
         <w:r>
           <w:t>se</w:t>
         </w:r>
@@ -4567,7 +4711,7 @@
       <w:r>
         <w:t xml:space="preserve"> </w:t>
       </w:r>
-      <w:del w:id="361" w:author="Juengerlab" w:date="2021-09-14T11:21:00Z">
+      <w:del w:id="369" w:author="Juengerlab" w:date="2021-09-14T11:21:00Z">
         <w:r>
           <w:delText xml:space="preserve">candidate </w:delText>
         </w:r>
@@ -4575,61 +4719,102 @@
       <w:r>
         <w:t xml:space="preserve">genes were </w:t>
       </w:r>
-      <w:commentRangeStart w:id="362"/>
+      <w:commentRangeStart w:id="370"/>
       <w:r>
         <w:t>compared with the rice (v7) and Arabidopsis annotation databases (TAIR 10)</w:t>
       </w:r>
-      <w:ins w:id="363" w:author="Juengerlab" w:date="2021-09-14T11:22:00Z">
+      <w:ins w:id="371" w:author="Juengerlab" w:date="2021-09-14T11:22:00Z">
         <w:r>
           <w:t xml:space="preserve"> to </w:t>
         </w:r>
       </w:ins>
-      <w:commentRangeEnd w:id="362"/>
-      <w:ins w:id="364" w:author="Juengerlab" w:date="2021-09-14T11:27:00Z">
+      <w:commentRangeEnd w:id="370"/>
+      <w:ins w:id="372" w:author="Juengerlab" w:date="2021-09-14T11:27:00Z">
         <w:r>
           <w:rPr>
             <w:rStyle w:val="CommentReference"/>
           </w:rPr>
-          <w:commentReference w:id="362"/>
-        </w:r>
-      </w:ins>
-      <w:ins w:id="365" w:author="Juengerlab" w:date="2021-09-14T11:22:00Z">
+          <w:commentReference w:id="370"/>
+        </w:r>
+      </w:ins>
+      <w:ins w:id="373" w:author="Juengerlab" w:date="2021-09-14T11:22:00Z">
         <w:r>
           <w:t>further identify candidate genes with functional validation in panicl</w:t>
         </w:r>
       </w:ins>
-      <w:ins w:id="366" w:author="Juengerlab" w:date="2021-09-14T11:26:00Z">
+      <w:ins w:id="374" w:author="Juengerlab" w:date="2021-09-14T11:26:00Z">
         <w:r>
           <w:t>e</w:t>
         </w:r>
       </w:ins>
-      <w:ins w:id="367" w:author="Juengerlab" w:date="2021-09-14T11:22:00Z">
-        <w:r>
-          <w:t xml:space="preserve"> </w:t>
-        </w:r>
-      </w:ins>
-      <w:ins w:id="368" w:author="Juengerlab" w:date="2021-09-16T10:40:00Z">
-        <w:r>
-          <w:lastRenderedPageBreak/>
-          <w:t xml:space="preserve">and flower </w:t>
-        </w:r>
-      </w:ins>
-      <w:ins w:id="369" w:author="Juengerlab" w:date="2021-09-14T11:22:00Z">
-        <w:r>
-          <w:t>architecture</w:t>
-        </w:r>
-      </w:ins>
-      <w:ins w:id="370" w:author="Juengerlab" w:date="2021-09-14T11:26:00Z">
+      <w:ins w:id="375" w:author="Juengerlab" w:date="2021-09-14T11:22:00Z">
+        <w:r>
+          <w:t xml:space="preserve"> architecture</w:t>
+        </w:r>
+      </w:ins>
+      <w:ins w:id="376" w:author="Juengerlab" w:date="2021-09-14T11:26:00Z">
         <w:r>
           <w:t>, or bolt architecture after the transition to flowering,</w:t>
         </w:r>
       </w:ins>
-      <w:ins w:id="371" w:author="Juengerlab" w:date="2021-09-14T11:22:00Z">
+      <w:ins w:id="377" w:author="Juengerlab" w:date="2021-09-14T11:22:00Z">
         <w:r>
           <w:t xml:space="preserve"> in other species</w:t>
         </w:r>
       </w:ins>
-      <w:del w:id="372" w:author="Birdy" w:date="2021-09-03T16:01:00Z">
+      <w:ins w:id="378" w:author="Juengerlab" w:date="2021-10-12T15:18:00Z">
+        <w:r>
+          <w:t xml:space="preserve"> (Bouche </w:t>
+        </w:r>
+      </w:ins>
+      <w:ins w:id="379" w:author="Juengerlab" w:date="2021-10-12T15:19:00Z">
+        <w:r>
+          <w:t xml:space="preserve">et al 2015: </w:t>
+        </w:r>
+        <w:r>
+          <w:fldChar w:fldCharType="begin"/>
+        </w:r>
+        <w:r>
+          <w:instrText xml:space="preserve"> HYPERLINK "https://doi.org/10.1093/nar/gkv1054" </w:instrText>
+        </w:r>
+        <w:r>
+          <w:fldChar w:fldCharType="separate"/>
+        </w:r>
+        <w:r>
+          <w:rPr>
+            <w:rStyle w:val="Hyperlink"/>
+          </w:rPr>
+          <w:t>https://doi.org/10.1093/nar/gkv1054</w:t>
+        </w:r>
+        <w:r>
+          <w:fldChar w:fldCharType="end"/>
+        </w:r>
+        <w:r>
+          <w:t xml:space="preserve">; Yao et al 2017 </w:t>
+        </w:r>
+        <w:r>
+          <w:fldChar w:fldCharType="begin"/>
+        </w:r>
+        <w:r>
+          <w:instrText xml:space="preserve"> HYPERLINK "https://doi.org/10.1093/gigascience/gix119" </w:instrText>
+        </w:r>
+        <w:r>
+          <w:fldChar w:fldCharType="separate"/>
+        </w:r>
+        <w:r>
+          <w:rPr>
+            <w:rStyle w:val="Hyperlink"/>
+          </w:rPr>
+          <w:t>https://doi.org/10.1093/gigascience/gix119</w:t>
+        </w:r>
+        <w:r>
+          <w:fldChar w:fldCharType="end"/>
+        </w:r>
+        <w:r>
+          <w:t>)</w:t>
+        </w:r>
+      </w:ins>
+      <w:del w:id="380" w:author="Birdy" w:date="2021-09-03T16:01:00Z">
         <w:r>
           <w:delText>, and annotated with Gene Ontology (GO)</w:delText>
         </w:r>
@@ -4650,10 +4835,10 @@
       <w:pPr>
         <w:spacing w:after="0" w:line="480" w:lineRule="auto"/>
         <w:rPr>
-          <w:del w:id="373" w:author="Birdy" w:date="2021-09-03T15:59:00Z"/>
+          <w:del w:id="381" w:author="Birdy" w:date="2021-09-03T15:59:00Z"/>
         </w:rPr>
       </w:pPr>
-      <w:del w:id="374" w:author="Birdy" w:date="2021-09-03T15:59:00Z">
+      <w:del w:id="382" w:author="Birdy" w:date="2021-09-03T15:59:00Z">
         <w:r>
           <w:delText xml:space="preserve">The GO enrichment analysis was tested using fisher’s exact test for each GO term using R package ‘topGO’ </w:delText>
         </w:r>
@@ -4667,7 +4852,7 @@
       <w:r>
         <w:fldChar w:fldCharType="separate"/>
       </w:r>
-      <w:del w:id="375" w:author="Birdy" w:date="2021-09-03T15:59:00Z">
+      <w:del w:id="383" w:author="Birdy" w:date="2021-09-03T15:59:00Z">
         <w:r>
           <w:delText>(Alexa and Rahnenfuhrer 2020)</w:delText>
         </w:r>
@@ -4675,7 +4860,7 @@
       <w:r>
         <w:fldChar w:fldCharType="end"/>
       </w:r>
-      <w:del w:id="376" w:author="Birdy" w:date="2021-09-03T15:59:00Z">
+      <w:del w:id="384" w:author="Birdy" w:date="2021-09-03T15:59:00Z">
         <w:r>
           <w:delText xml:space="preserve">. The GOs with adjusted </w:delText>
         </w:r>
@@ -4716,7 +4901,7 @@
         </w:rPr>
         <w:t xml:space="preserve">Phenotypic variation and heritability </w:t>
       </w:r>
-      <w:ins w:id="377" w:author="Birdy" w:date="2021-09-03T16:17:00Z">
+      <w:ins w:id="385" w:author="Birdy" w:date="2021-09-03T16:17:00Z">
         <w:r>
           <w:rPr>
             <w:b/>
@@ -4729,14 +4914,86 @@
       <w:pPr>
         <w:spacing w:after="0" w:line="480" w:lineRule="auto"/>
         <w:ind w:firstLine="720"/>
-        <w:pPrChange w:id="378" w:author="Juengerlab" w:date="2021-09-14T11:27:00Z">
+        <w:pPrChange w:id="386" w:author="Juengerlab" w:date="2021-09-14T11:27:00Z">
           <w:pPr>
             <w:spacing w:after="0" w:line="480" w:lineRule="auto"/>
           </w:pPr>
         </w:pPrChange>
       </w:pPr>
-      <w:r>
-        <w:t>There was a general trend of increasing trait values in the F</w:t>
+      <w:ins w:id="387" w:author="Juengerlab" w:date="2021-10-12T15:49:00Z">
+        <w:r>
+          <w:t>Values for the</w:t>
+        </w:r>
+      </w:ins>
+      <w:ins w:id="388" w:author="Juengerlab" w:date="2021-10-12T15:32:00Z">
+        <w:r>
+          <w:t xml:space="preserve"> three measured panicle trait</w:t>
+        </w:r>
+      </w:ins>
+      <w:ins w:id="389" w:author="Juengerlab" w:date="2021-10-12T15:49:00Z">
+        <w:r>
+          <w:t xml:space="preserve">s </w:t>
+        </w:r>
+      </w:ins>
+      <w:ins w:id="390" w:author="Juengerlab" w:date="2021-10-12T15:32:00Z">
+        <w:r>
+          <w:t>increased in the F</w:t>
+        </w:r>
+        <w:r>
+          <w:rPr>
+            <w:vertAlign w:val="subscript"/>
+          </w:rPr>
+          <w:t>2</w:t>
+        </w:r>
+        <w:r>
+          <w:t xml:space="preserve"> with increasing latitude</w:t>
+        </w:r>
+      </w:ins>
+      <w:ins w:id="391" w:author="Juengerlab" w:date="2021-10-12T15:33:00Z">
+        <w:r>
+          <w:t xml:space="preserve"> of the common garden (Figure 3). </w:t>
+        </w:r>
+      </w:ins>
+      <w:del w:id="392" w:author="Juengerlab" w:date="2021-10-12T15:33:00Z">
+        <w:r>
+          <w:delText>There was a general trend of increasing trait values in the F</w:delText>
+        </w:r>
+        <w:r>
+          <w:rPr>
+            <w:vertAlign w:val="subscript"/>
+          </w:rPr>
+          <w:delText>2</w:delText>
+        </w:r>
+        <w:r>
+          <w:delText xml:space="preserve"> with latitude, exhibiting latitudinal plasticity of the measured panicle traits (Figure 3). </w:delText>
+        </w:r>
+      </w:del>
+      <w:ins w:id="393" w:author="Juengerlab" w:date="2021-10-12T15:34:00Z">
+        <w:r>
+          <w:t xml:space="preserve">Each </w:t>
+        </w:r>
+        <w:commentRangeStart w:id="394"/>
+        <w:r>
+          <w:t xml:space="preserve">trait showed a continuous, unimodal distribution </w:t>
+        </w:r>
+        <w:commentRangeEnd w:id="394"/>
+        <w:r>
+          <w:rPr>
+            <w:rStyle w:val="CommentReference"/>
+          </w:rPr>
+          <w:commentReference w:id="394"/>
+        </w:r>
+        <w:r>
+          <w:t xml:space="preserve">within sites, and </w:t>
+        </w:r>
+      </w:ins>
+      <w:del w:id="395" w:author="Juengerlab" w:date="2021-10-12T15:34:00Z">
+        <w:r>
+          <w:delText xml:space="preserve">The violin plot for each trait at each site displayed approximately normal distribution and </w:delText>
+        </w:r>
+      </w:del>
+      <w:r>
+        <w:t>transgressive behavior in the F</w:t>
       </w:r>
       <w:r>
         <w:rPr>
@@ -4745,16 +5002,77 @@
         <w:t>2</w:t>
       </w:r>
       <w:r>
-        <w:t xml:space="preserve"> with latitude, exhibiting latitudinal plasticity of the measured panicle traits (Figure 3). The violin plot for each trait at each site displayed approximately normal distribution and transgressive behavior in the F</w:t>
-      </w:r>
-      <w:r>
-        <w:rPr>
-          <w:vertAlign w:val="subscript"/>
-        </w:rPr>
-        <w:t>2</w:t>
-      </w:r>
-      <w:r>
-        <w:t xml:space="preserve"> generation. Lowland genotypes, AP13 and WBC, always had larger values of panicle length (PL in mm), primary branching number (PBN), and secondary branching number (SBN) than upland genotypes, DAC and VS16 (Figure 3). </w:t>
+        <w:t xml:space="preserve"> generation. </w:t>
+      </w:r>
+      <w:ins w:id="396" w:author="Juengerlab" w:date="2021-10-12T15:36:00Z">
+        <w:r>
+          <w:t>The l</w:t>
+        </w:r>
+      </w:ins>
+      <w:del w:id="397" w:author="Juengerlab" w:date="2021-10-12T15:36:00Z">
+        <w:r>
+          <w:delText>L</w:delText>
+        </w:r>
+      </w:del>
+      <w:r>
+        <w:t>owland genotype</w:t>
+      </w:r>
+      <w:ins w:id="398" w:author="Juengerlab" w:date="2021-10-12T15:36:00Z">
+        <w:r>
+          <w:t xml:space="preserve"> </w:t>
+        </w:r>
+      </w:ins>
+      <w:ins w:id="399" w:author="Juengerlab" w:date="2021-10-12T15:37:00Z">
+        <w:r>
+          <w:t>F</w:t>
+        </w:r>
+        <w:r>
+          <w:rPr>
+            <w:vertAlign w:val="subscript"/>
+          </w:rPr>
+          <w:t>0</w:t>
+        </w:r>
+        <w:r>
+          <w:t xml:space="preserve"> individuals</w:t>
+        </w:r>
+      </w:ins>
+      <w:del w:id="400" w:author="Juengerlab" w:date="2021-10-12T15:36:00Z">
+        <w:r>
+          <w:delText>s</w:delText>
+        </w:r>
+      </w:del>
+      <w:r>
+        <w:t>, AP13 and WBC, always had larger values of panicle length (PL in mm), primary branching number (PBN), and secondary branching number (SBN) than</w:t>
+      </w:r>
+      <w:ins w:id="401" w:author="Juengerlab" w:date="2021-10-12T15:37:00Z">
+        <w:r>
+          <w:t xml:space="preserve"> t</w:t>
+        </w:r>
+      </w:ins>
+      <w:ins w:id="402" w:author="Juengerlab" w:date="2021-10-12T15:38:00Z">
+        <w:r>
+          <w:t>he</w:t>
+        </w:r>
+      </w:ins>
+      <w:r>
+        <w:t xml:space="preserve"> upland genotype</w:t>
+      </w:r>
+      <w:ins w:id="403" w:author="Juengerlab" w:date="2021-10-12T15:38:00Z">
+        <w:r>
+          <w:t xml:space="preserve"> F</w:t>
+        </w:r>
+        <w:r>
+          <w:rPr>
+            <w:vertAlign w:val="subscript"/>
+          </w:rPr>
+          <w:t>0</w:t>
+        </w:r>
+        <w:r>
+          <w:t xml:space="preserve"> individual</w:t>
+        </w:r>
+      </w:ins>
+      <w:r>
+        <w:t xml:space="preserve">s, DAC and VS16 (Figure 3). </w:t>
       </w:r>
     </w:p>
     <w:p>
@@ -4779,12 +5097,23 @@
         <w:t>2</w:t>
       </w:r>
       <w:r>
-        <w:t>) for PL, PBN and SBN varied b</w:t>
-      </w:r>
-      <w:bookmarkStart w:id="379" w:name="_GoBack"/>
-      <w:bookmarkEnd w:id="379"/>
-      <w:r>
-        <w:t xml:space="preserve">y site (Table 2). The </w:t>
+        <w:t xml:space="preserve">) for PL, PBN and SBN varied </w:t>
+      </w:r>
+      <w:ins w:id="404" w:author="Juengerlab" w:date="2021-10-12T15:39:00Z">
+        <w:r>
+          <w:t xml:space="preserve">significantly </w:t>
+        </w:r>
+      </w:ins>
+      <w:r>
+        <w:t>by site</w:t>
+      </w:r>
+      <w:ins w:id="405" w:author="Juengerlab" w:date="2021-10-12T15:42:00Z">
+        <w:r>
+          <w:t xml:space="preserve"> and were typically moderate (0.2 to 0.5) or high (&gt; 0.5)</w:t>
+        </w:r>
+      </w:ins>
+      <w:r>
+        <w:t xml:space="preserve"> (Table 2). The </w:t>
       </w:r>
       <w:r>
         <w:rPr>
@@ -4800,7 +5129,20 @@
         <w:t>2</w:t>
       </w:r>
       <w:r>
-        <w:t xml:space="preserve"> for PL ranged from 0.20 to 0.71, with an average of 0.46 and values greater than 0.50 at four northern sites. The </w:t>
+        <w:t xml:space="preserve"> for PL ranged from 0.20 to 0.71, with an average of 0.46 and values greater than 0.50 at four</w:t>
+      </w:r>
+      <w:ins w:id="406" w:author="Juengerlab" w:date="2021-10-12T15:42:00Z">
+        <w:r>
+          <w:t xml:space="preserve"> of </w:t>
+        </w:r>
+      </w:ins>
+      <w:ins w:id="407" w:author="Juengerlab" w:date="2021-10-12T15:43:00Z">
+        <w:r>
+          <w:t>five</w:t>
+        </w:r>
+      </w:ins>
+      <w:r>
+        <w:t xml:space="preserve"> northern sites. The </w:t>
       </w:r>
       <w:r>
         <w:rPr>
@@ -4816,7 +5158,37 @@
         <w:t>2</w:t>
       </w:r>
       <w:r>
-        <w:t xml:space="preserve"> for PBN ranged between 0.45 and 0.66 for 9 out of the 10 sites, with Stillwater, OK (STIL) having low heritability (</w:t>
+        <w:t xml:space="preserve"> for PBN ranged between 0.45 and 0.66 for </w:t>
+      </w:r>
+      <w:ins w:id="408" w:author="Juengerlab" w:date="2021-10-12T15:43:00Z">
+        <w:r>
+          <w:lastRenderedPageBreak/>
+          <w:t>nine</w:t>
+        </w:r>
+      </w:ins>
+      <w:del w:id="409" w:author="Juengerlab" w:date="2021-10-12T15:43:00Z">
+        <w:r>
+          <w:delText>9</w:delText>
+        </w:r>
+      </w:del>
+      <w:r>
+        <w:t xml:space="preserve"> out of the </w:t>
+      </w:r>
+      <w:del w:id="410" w:author="Juengerlab" w:date="2021-10-12T15:43:00Z">
+        <w:r>
+          <w:delText xml:space="preserve">10 </w:delText>
+        </w:r>
+      </w:del>
+      <w:ins w:id="411" w:author="Juengerlab" w:date="2021-10-12T15:43:00Z">
+        <w:r>
+          <w:t>ten</w:t>
+        </w:r>
+        <w:r>
+          <w:t xml:space="preserve"> </w:t>
+        </w:r>
+      </w:ins>
+      <w:r>
+        <w:t>sites, with Stillwater, OK (STIL) having low heritability (</w:t>
       </w:r>
       <w:r>
         <w:rPr>
@@ -4914,15 +5286,143 @@
         <w:t xml:space="preserve"> </w:t>
       </w:r>
       <w:r>
-        <w:t xml:space="preserve">=0.15), and four sites had heritability at approximately 0.50. The low </w:t>
-      </w:r>
-      <w:proofErr w:type="spellStart"/>
-      <w:r>
-        <w:t>heritabilities</w:t>
-      </w:r>
-      <w:proofErr w:type="spellEnd"/>
-      <w:r>
-        <w:t xml:space="preserve"> of panicle traits at Stillwater, OK may be related to the less rainfall it received (~700 mm), compared to Overton, TX (OVTN) and Manhattan, KS (MNHT) which also have sandy loam soil but received ample rain (~1400mm at OVTN and ~1000mm at MNHT, Figure 1), and had slightly cooler temperature in MNHT (Figure 1). These changes in heritability by environment indicate G x E, which primarily is the result of changes in variances across the common garden environments. The phenotypic and genetic correlations between traits were generally positive but varied by site, ranging from 0.21 to 0.63 for phenotypic correlation and from 0.35 to 0.88 for genetic correlation (genetic correlation of Stillwater did not converge, Table 3). </w:t>
+        <w:t>=0.15), and four sites had heritability</w:t>
+      </w:r>
+      <w:ins w:id="412" w:author="Juengerlab" w:date="2021-10-12T15:43:00Z">
+        <w:r>
+          <w:t xml:space="preserve"> point estimates o</w:t>
+        </w:r>
+      </w:ins>
+      <w:ins w:id="413" w:author="Juengerlab" w:date="2021-10-12T15:44:00Z">
+        <w:r>
+          <w:t>f</w:t>
+        </w:r>
+      </w:ins>
+      <w:del w:id="414" w:author="Juengerlab" w:date="2021-10-12T15:44:00Z">
+        <w:r>
+          <w:delText xml:space="preserve"> at</w:delText>
+        </w:r>
+      </w:del>
+      <w:r>
+        <w:t xml:space="preserve"> approximately 0.</w:t>
+      </w:r>
+      <w:commentRangeStart w:id="415"/>
+      <w:r>
+        <w:t>50</w:t>
+      </w:r>
+      <w:commentRangeEnd w:id="415"/>
+      <w:r>
+        <w:rPr>
+          <w:rStyle w:val="CommentReference"/>
+        </w:rPr>
+        <w:commentReference w:id="415"/>
+      </w:r>
+      <w:r>
+        <w:t xml:space="preserve">. </w:t>
+      </w:r>
+      <w:del w:id="416" w:author="Juengerlab" w:date="2021-10-12T15:44:00Z">
+        <w:r>
+          <w:delText xml:space="preserve">The low heritabilities of panicle traits at Stillwater, OK may be related to the less rainfall it received (~700 mm), compared to Overton, TX (OVTN) and Manhattan, KS (MNHT) which also have sandy loam soil but received ample rain (~1400mm at OVTN and ~1000mm at MNHT, Figure 1), and had slightly cooler temperature in MNHT (Figure 1). </w:delText>
+        </w:r>
+      </w:del>
+      <w:r>
+        <w:t xml:space="preserve">These </w:t>
+      </w:r>
+      <w:del w:id="417" w:author="Juengerlab" w:date="2021-10-12T15:45:00Z">
+        <w:r>
+          <w:delText xml:space="preserve">changes </w:delText>
+        </w:r>
+      </w:del>
+      <w:ins w:id="418" w:author="Juengerlab" w:date="2021-10-12T15:45:00Z">
+        <w:r>
+          <w:t>differences</w:t>
+        </w:r>
+        <w:r>
+          <w:t xml:space="preserve"> </w:t>
+        </w:r>
+      </w:ins>
+      <w:r>
+        <w:t xml:space="preserve">in heritability by </w:t>
+      </w:r>
+      <w:del w:id="419" w:author="Juengerlab" w:date="2021-10-12T15:45:00Z">
+        <w:r>
+          <w:delText xml:space="preserve">environment </w:delText>
+        </w:r>
+      </w:del>
+      <w:ins w:id="420" w:author="Juengerlab" w:date="2021-10-12T15:45:00Z">
+        <w:r>
+          <w:t xml:space="preserve">common garden </w:t>
+        </w:r>
+      </w:ins>
+      <w:ins w:id="421" w:author="Juengerlab" w:date="2021-10-12T15:46:00Z">
+        <w:r>
+          <w:t xml:space="preserve">are </w:t>
+        </w:r>
+      </w:ins>
+      <w:del w:id="422" w:author="Juengerlab" w:date="2021-10-12T15:46:00Z">
+        <w:r>
+          <w:delText xml:space="preserve">indicate </w:delText>
+        </w:r>
+      </w:del>
+      <w:r>
+        <w:t>G x E</w:t>
+      </w:r>
+      <w:del w:id="423" w:author="Juengerlab" w:date="2021-10-12T15:46:00Z">
+        <w:r>
+          <w:delText xml:space="preserve">, which primarily is the result of </w:delText>
+        </w:r>
+      </w:del>
+      <w:ins w:id="424" w:author="Juengerlab" w:date="2021-10-12T15:46:00Z">
+        <w:r>
+          <w:t xml:space="preserve"> </w:t>
+        </w:r>
+      </w:ins>
+      <w:ins w:id="425" w:author="Juengerlab" w:date="2021-10-12T15:50:00Z">
+        <w:r>
+          <w:t>due to</w:t>
+        </w:r>
+      </w:ins>
+      <w:ins w:id="426" w:author="Juengerlab" w:date="2021-10-12T15:46:00Z">
+        <w:r>
+          <w:t xml:space="preserve"> </w:t>
+        </w:r>
+      </w:ins>
+      <w:r>
+        <w:t xml:space="preserve">changes in </w:t>
+      </w:r>
+      <w:ins w:id="427" w:author="Juengerlab" w:date="2021-10-12T15:50:00Z">
+        <w:r>
+          <w:t xml:space="preserve">phenotypic </w:t>
+        </w:r>
+      </w:ins>
+      <w:r>
+        <w:t xml:space="preserve">variances </w:t>
+      </w:r>
+      <w:ins w:id="428" w:author="Juengerlab" w:date="2021-10-12T15:50:00Z">
+        <w:r>
+          <w:t>assigned to</w:t>
+        </w:r>
+      </w:ins>
+      <w:ins w:id="429" w:author="Juengerlab" w:date="2021-10-12T15:48:00Z">
+        <w:r>
+          <w:t xml:space="preserve"> genetic and environmental effects </w:t>
+        </w:r>
+      </w:ins>
+      <w:r>
+        <w:t>across the common garden</w:t>
+      </w:r>
+      <w:ins w:id="430" w:author="Juengerlab" w:date="2021-10-12T15:48:00Z">
+        <w:r>
+          <w:t>s</w:t>
+        </w:r>
+      </w:ins>
+      <w:del w:id="431" w:author="Juengerlab" w:date="2021-10-12T15:48:00Z">
+        <w:r>
+          <w:delText xml:space="preserve"> environments</w:delText>
+        </w:r>
+      </w:del>
+      <w:r>
+        <w:t xml:space="preserve">. The phenotypic and genetic correlations between traits were generally positive but varied by site, ranging from 0.21 to 0.63 for phenotypic correlation and from 0.35 to 0.88 for genetic correlation (genetic correlation of Stillwater did not converge, Table 3). </w:t>
       </w:r>
     </w:p>
     <w:p>
@@ -4943,15 +5443,22 @@
       <w:pPr>
         <w:spacing w:after="0" w:line="480" w:lineRule="auto"/>
         <w:ind w:firstLine="720"/>
-        <w:pPrChange w:id="380" w:author="Juengerlab" w:date="2021-09-14T11:28:00Z">
+        <w:pPrChange w:id="432" w:author="Juengerlab" w:date="2021-09-14T11:28:00Z">
           <w:pPr>
             <w:spacing w:after="0" w:line="480" w:lineRule="auto"/>
           </w:pPr>
         </w:pPrChange>
       </w:pPr>
       <w:r>
-        <w:lastRenderedPageBreak/>
-        <w:t>A total of 18 QTL were identified for panicle morphology traits with the multi-environment mixed model analyses (Figure 4, Table 4). Seven QTL were identified for PL, distributed across seven different chromosomes. Among these, five QTL (2K@77.89, 4K@26.26, 5K@76.02, 5N@36.27 and 9N@38.02) had consistent effects across field sites (Figure 5a). In contrast, two QTL (3N@62.06 and 6N@54.19) show interaction with the environment (QTL x E). The additive effects for QTL 3N@62.06 changed in magnitude across geographic regions. Further, QTL 6N@54.19 had the largest effects at the most northern and southern site and smaller effect at mid-latitude sites. QTL 6N@54.19 (A x B cross) also had a trade-off pattern, with the allelic effects changing sign from southern to northern sites.</w:t>
+        <w:t>A total of 18 QTL were identified for panicle morphology traits with the multi-environment mixed model analyses (Figure 4, Table 4). Seven QTL were identified for PL, distributed across seven different chromosomes. Among these, five QTL (2K@77.89, 4K@26.26, 5K@76.02, 5N@36.27 and 9N@38.02) had consistent effects across field sites (Figure 5a). In contrast, two QTL (3N@62.06 and 6N@54.19) show</w:t>
+      </w:r>
+      <w:ins w:id="433" w:author="Juengerlab" w:date="2021-10-12T16:00:00Z">
+        <w:r>
+          <w:t>ed</w:t>
+        </w:r>
+      </w:ins>
+      <w:r>
+        <w:t xml:space="preserve"> interaction with the environment (QTL x E). The additive effects for QTL 3N@62.06 changed in magnitude across geographic regions. Further, QTL 6N@54.19 had the largest effects at the most northern and southern site and smaller effect at mid-latitude sites. QTL 6N@54.19 (A x B cross) also had a trade-off pattern, with the allelic effects changing sign from southern to northern sites.</w:t>
       </w:r>
     </w:p>
     <w:p>
@@ -4959,23 +5466,27 @@
         <w:spacing w:after="0" w:line="480" w:lineRule="auto"/>
         <w:ind w:firstLine="720"/>
         <w:rPr>
-          <w:ins w:id="381" w:author="Juengerlab" w:date="2021-09-14T11:28:00Z"/>
+          <w:ins w:id="434" w:author="Juengerlab" w:date="2021-09-14T11:28:00Z"/>
         </w:rPr>
       </w:pPr>
       <w:r>
-        <w:t xml:space="preserve">Seven QTL were identified for PBN that are also distributed on 7 chromosomes. Four QTL (2K@74.02, 2N@66.12, 5N@84.04 and 9N@26.03) had consistent effects across locations, while three QTL (3K@38, 5K@14.06, and 7N@54.06) had QTL x E interactions, including both changes of magnitude (3K@38 and 7N@54.06) and direction (5K@14.06) from the allelic effect across geographic regions (Figure 5b). Four QTL were identified for SBN. Three QTL (2N@72.03, 5K@95.5 and 9N@36.02) had consistent effects across locations, while there was a magnitude changing interactions for QTL 9K@51.96 (Figure 5c). We also observed that two QTL for PBN (2K@74.02 and 9N@26.03) co-localized with PL QTL on chromosome 2K and 9N, based on overlapping confidence intervals (Figure 4). QTL 9N@38.02 for SBN co-localized with the QTL of PL and PBN on chromosome 9N (Figure 4). </w:t>
+        <w:t xml:space="preserve">Seven QTL were identified for PBN that are also distributed on 7 chromosomes. Four QTL (2K@74.02, 2N@66.12, 5N@84.04 and 9N@26.03) had consistent effects across locations, while three QTL (3K@38, 5K@14.06, and 7N@54.06) had QTL x E interactions, including both changes of magnitude (3K@38 and 7N@54.06) and direction (5K@14.06) from the allelic effect across geographic regions (Figure 5b). Four QTL were identified for SBN. Three QTL (2N@72.03, 5K@95.5 and 9N@36.02) had consistent effects across locations, while there was a magnitude changing interactions for QTL 9K@51.96 (Figure 5c). We also observed that two QTL for PBN (2K@74.02 and 9N@26.03) co-localized </w:t>
+      </w:r>
+      <w:r>
+        <w:lastRenderedPageBreak/>
+        <w:t xml:space="preserve">with PL QTL on chromosome 2K and 9N, based on overlapping confidence intervals (Figure 4). QTL 9N@38.02 for SBN co-localized with the QTL of PL and PBN on chromosome 9N (Figure 4). </w:t>
       </w:r>
     </w:p>
     <w:p>
       <w:pPr>
         <w:spacing w:after="0" w:line="480" w:lineRule="auto"/>
         <w:rPr>
-          <w:ins w:id="382" w:author="Juengerlab" w:date="2021-09-14T11:28:00Z"/>
+          <w:ins w:id="435" w:author="Juengerlab" w:date="2021-09-14T11:28:00Z"/>
           <w:b/>
           <w:bCs/>
         </w:rPr>
       </w:pPr>
-      <w:ins w:id="383" w:author="Juengerlab" w:date="2021-09-14T11:28:00Z">
+      <w:ins w:id="436" w:author="Juengerlab" w:date="2021-09-14T11:28:00Z">
         <w:r>
           <w:rPr>
             <w:b/>
@@ -4990,22 +5501,22 @@
         <w:spacing w:after="0" w:line="480" w:lineRule="auto"/>
         <w:ind w:firstLine="720"/>
       </w:pPr>
-      <w:ins w:id="384" w:author="Juengerlab" w:date="2021-09-14T11:29:00Z">
+      <w:ins w:id="437" w:author="Juengerlab" w:date="2021-09-14T11:29:00Z">
         <w:r>
           <w:t xml:space="preserve">Our mash model </w:t>
         </w:r>
       </w:ins>
-      <w:ins w:id="385" w:author="Juengerlab" w:date="2021-09-14T11:31:00Z">
+      <w:ins w:id="438" w:author="Juengerlab" w:date="2021-09-14T11:31:00Z">
         <w:r>
           <w:t>of three panicle traits in three common gardens found</w:t>
         </w:r>
       </w:ins>
-      <w:ins w:id="386" w:author="Juengerlab" w:date="2021-09-14T11:29:00Z">
+      <w:ins w:id="439" w:author="Juengerlab" w:date="2021-09-14T11:29:00Z">
         <w:r>
           <w:t xml:space="preserve"> t</w:t>
         </w:r>
       </w:ins>
-      <w:ins w:id="387" w:author="Juengerlab" w:date="2021-09-14T11:30:00Z">
+      <w:ins w:id="440" w:author="Juengerlab" w:date="2021-09-14T11:30:00Z">
         <w:r>
           <w:t>hat 6149 (0.23%) of LD blocks unlinked at r</w:t>
         </w:r>
@@ -5019,79 +5530,78 @@
           <w:t xml:space="preserve"> = 0.2 (hereafter ‘</w:t>
         </w:r>
       </w:ins>
-      <w:ins w:id="388" w:author="Juengerlab" w:date="2021-09-14T11:32:00Z">
+      <w:ins w:id="441" w:author="Juengerlab" w:date="2021-09-14T11:32:00Z">
         <w:r>
           <w:t>unlinked</w:t>
         </w:r>
       </w:ins>
-      <w:ins w:id="389" w:author="Juengerlab" w:date="2021-09-14T11:30:00Z">
+      <w:ins w:id="442" w:author="Juengerlab" w:date="2021-09-14T11:30:00Z">
         <w:r>
           <w:t xml:space="preserve"> SNPs’) had significant effects on at least one panicle trait by garden condition. </w:t>
         </w:r>
       </w:ins>
-      <w:ins w:id="390" w:author="Juengerlab" w:date="2021-09-14T11:32:00Z">
+      <w:ins w:id="443" w:author="Juengerlab" w:date="2021-09-14T11:32:00Z">
         <w:r>
           <w:t>76.1% of significant unlinke</w:t>
         </w:r>
       </w:ins>
-      <w:ins w:id="391" w:author="Juengerlab" w:date="2021-09-14T11:33:00Z">
+      <w:ins w:id="444" w:author="Juengerlab" w:date="2021-09-14T11:33:00Z">
         <w:r>
           <w:t>d</w:t>
         </w:r>
       </w:ins>
-      <w:ins w:id="392" w:author="Juengerlab" w:date="2021-09-14T11:32:00Z">
+      <w:ins w:id="445" w:author="Juengerlab" w:date="2021-09-14T11:32:00Z">
         <w:r>
           <w:t xml:space="preserve"> SNPs </w:t>
         </w:r>
       </w:ins>
-      <w:ins w:id="393" w:author="Juengerlab" w:date="2021-09-14T11:33:00Z">
+      <w:ins w:id="446" w:author="Juengerlab" w:date="2021-09-14T11:33:00Z">
         <w:r>
           <w:t xml:space="preserve">had significant effects in all nine combinations of panicle trait and garden. Most </w:t>
         </w:r>
       </w:ins>
-      <w:ins w:id="394" w:author="Juengerlab" w:date="2021-09-14T11:36:00Z">
+      <w:ins w:id="447" w:author="Juengerlab" w:date="2021-09-14T11:36:00Z">
         <w:r>
           <w:t>of the 18.7M</w:t>
         </w:r>
       </w:ins>
-      <w:ins w:id="395" w:author="Juengerlab" w:date="2021-09-14T11:33:00Z">
+      <w:ins w:id="448" w:author="Juengerlab" w:date="2021-09-14T11:33:00Z">
         <w:r>
           <w:t xml:space="preserve"> SNPs (56.2%) had high mash model weights </w:t>
         </w:r>
       </w:ins>
-      <w:ins w:id="396" w:author="Juengerlab" w:date="2021-09-14T11:34:00Z">
+      <w:ins w:id="449" w:author="Juengerlab" w:date="2021-09-14T11:34:00Z">
         <w:r>
           <w:t>on covariance matrices with equal</w:t>
         </w:r>
       </w:ins>
-      <w:ins w:id="397" w:author="Juengerlab" w:date="2021-09-14T11:36:00Z">
+      <w:ins w:id="450" w:author="Juengerlab" w:date="2021-09-14T11:36:00Z">
         <w:r>
           <w:t xml:space="preserve"> effects </w:t>
         </w:r>
       </w:ins>
-      <w:ins w:id="398" w:author="Juengerlab" w:date="2021-09-14T11:34:00Z">
+      <w:ins w:id="451" w:author="Juengerlab" w:date="2021-09-14T11:34:00Z">
         <w:r>
           <w:t>in all nine conditions;</w:t>
         </w:r>
       </w:ins>
-      <w:ins w:id="399" w:author="Juengerlab" w:date="2021-09-14T11:35:00Z">
+      <w:ins w:id="452" w:author="Juengerlab" w:date="2021-09-14T11:35:00Z">
         <w:r>
           <w:t xml:space="preserve"> most remaining SNPs (43.7%) had high model weights on </w:t>
         </w:r>
       </w:ins>
-      <w:ins w:id="400" w:author="Juengerlab" w:date="2021-09-14T11:36:00Z">
+      <w:ins w:id="453" w:author="Juengerlab" w:date="2021-09-14T11:36:00Z">
         <w:r>
           <w:t xml:space="preserve">covariance matrices with </w:t>
         </w:r>
       </w:ins>
-      <w:ins w:id="401" w:author="Juengerlab" w:date="2021-09-14T11:37:00Z">
+      <w:ins w:id="454" w:author="Juengerlab" w:date="2021-09-14T11:37:00Z">
         <w:r>
           <w:t xml:space="preserve">no effects in any condition. Thus, the diversity panel data </w:t>
         </w:r>
       </w:ins>
-      <w:ins w:id="402" w:author="Juengerlab" w:date="2021-09-14T11:38:00Z">
-        <w:r>
-          <w:lastRenderedPageBreak/>
+      <w:ins w:id="455" w:author="Juengerlab" w:date="2021-09-14T11:38:00Z">
+        <w:r>
           <w:t xml:space="preserve">showed little evidence for </w:t>
         </w:r>
         <w:proofErr w:type="spellStart"/>
@@ -5103,37 +5613,37 @@
           <w:t xml:space="preserve"> for panicle traits</w:t>
         </w:r>
       </w:ins>
-      <w:ins w:id="403" w:author="Juengerlab" w:date="2021-09-14T11:39:00Z">
+      <w:ins w:id="456" w:author="Juengerlab" w:date="2021-09-14T11:39:00Z">
         <w:r>
           <w:t xml:space="preserve"> at these three gardens</w:t>
         </w:r>
       </w:ins>
-      <w:ins w:id="404" w:author="Juengerlab" w:date="2021-09-14T11:38:00Z">
+      <w:ins w:id="457" w:author="Juengerlab" w:date="2021-09-14T11:38:00Z">
         <w:r>
           <w:t xml:space="preserve">, </w:t>
         </w:r>
       </w:ins>
-      <w:ins w:id="405" w:author="Juengerlab" w:date="2021-09-14T11:37:00Z">
+      <w:ins w:id="458" w:author="Juengerlab" w:date="2021-09-14T11:37:00Z">
         <w:r>
           <w:t>support</w:t>
         </w:r>
       </w:ins>
-      <w:ins w:id="406" w:author="Juengerlab" w:date="2021-09-14T11:38:00Z">
+      <w:ins w:id="459" w:author="Juengerlab" w:date="2021-09-14T11:38:00Z">
         <w:r>
           <w:t>ing</w:t>
         </w:r>
       </w:ins>
-      <w:ins w:id="407" w:author="Juengerlab" w:date="2021-09-14T11:37:00Z">
+      <w:ins w:id="460" w:author="Juengerlab" w:date="2021-09-14T11:37:00Z">
         <w:r>
           <w:t xml:space="preserve"> our QTL findings </w:t>
         </w:r>
       </w:ins>
-      <w:ins w:id="408" w:author="Juengerlab" w:date="2021-09-14T11:38:00Z">
+      <w:ins w:id="461" w:author="Juengerlab" w:date="2021-09-14T11:38:00Z">
         <w:r>
           <w:t xml:space="preserve">that there </w:t>
         </w:r>
       </w:ins>
-      <w:ins w:id="409" w:author="Juengerlab" w:date="2021-09-14T11:39:00Z">
+      <w:ins w:id="462" w:author="Juengerlab" w:date="2021-09-14T11:39:00Z">
         <w:r>
           <w:t xml:space="preserve">was little </w:t>
         </w:r>
@@ -5151,12 +5661,12 @@
       <w:pPr>
         <w:spacing w:after="0" w:line="480" w:lineRule="auto"/>
         <w:rPr>
-          <w:ins w:id="410" w:author="Juengerlab" w:date="2021-09-14T11:40:00Z"/>
+          <w:ins w:id="463" w:author="Juengerlab" w:date="2021-09-14T11:40:00Z"/>
           <w:b/>
           <w:bCs/>
         </w:rPr>
       </w:pPr>
-      <w:ins w:id="411" w:author="Juengerlab" w:date="2021-09-14T11:29:00Z">
+      <w:ins w:id="464" w:author="Juengerlab" w:date="2021-09-14T11:29:00Z">
         <w:r>
           <w:rPr>
             <w:b/>
@@ -5170,18 +5680,18 @@
       <w:pPr>
         <w:spacing w:after="0" w:line="480" w:lineRule="auto"/>
         <w:rPr>
-          <w:ins w:id="412" w:author="Juengerlab" w:date="2021-09-14T11:29:00Z"/>
+          <w:ins w:id="465" w:author="Juengerlab" w:date="2021-09-14T11:29:00Z"/>
           <w:bCs/>
-          <w:rPrChange w:id="413" w:author="Juengerlab" w:date="2021-09-14T11:41:00Z">
+          <w:rPrChange w:id="466" w:author="Juengerlab" w:date="2021-09-14T11:41:00Z">
             <w:rPr>
-              <w:ins w:id="414" w:author="Juengerlab" w:date="2021-09-14T11:29:00Z"/>
+              <w:ins w:id="467" w:author="Juengerlab" w:date="2021-09-14T11:29:00Z"/>
               <w:b/>
               <w:bCs/>
             </w:rPr>
           </w:rPrChange>
         </w:rPr>
       </w:pPr>
-      <w:ins w:id="415" w:author="Juengerlab" w:date="2021-09-14T11:41:00Z">
+      <w:ins w:id="468" w:author="Juengerlab" w:date="2021-09-14T11:41:00Z">
         <w:r>
           <w:rPr>
             <w:b/>
@@ -5196,7 +5706,7 @@
           <w:t>All QTL</w:t>
         </w:r>
       </w:ins>
-      <w:ins w:id="416" w:author="Juengerlab" w:date="2021-09-14T11:42:00Z">
+      <w:ins w:id="469" w:author="Juengerlab" w:date="2021-09-14T11:42:00Z">
         <w:r>
           <w:rPr>
             <w:bCs/>
@@ -5222,7 +5732,7 @@
           <w:t>significant unlinked SNPs in the diversity panel which fell within 20kb</w:t>
         </w:r>
       </w:ins>
-      <w:ins w:id="417" w:author="Juengerlab" w:date="2021-09-14T11:43:00Z">
+      <w:ins w:id="470" w:author="Juengerlab" w:date="2021-09-14T11:43:00Z">
         <w:r>
           <w:rPr>
             <w:bCs/>
@@ -5230,7 +5740,7 @@
           <w:t xml:space="preserve"> of genes that had functionally validated roles in panicle, spikelet, or grain traits in rice (Table S#2). Because QTL regions could </w:t>
         </w:r>
       </w:ins>
-      <w:ins w:id="418" w:author="Juengerlab" w:date="2021-09-14T11:44:00Z">
+      <w:ins w:id="471" w:author="Juengerlab" w:date="2021-09-14T11:44:00Z">
         <w:r>
           <w:rPr>
             <w:bCs/>
@@ -5238,7 +5748,7 @@
           <w:t>be comprised of one or more linked effect</w:t>
         </w:r>
       </w:ins>
-      <w:ins w:id="419" w:author="Juengerlab" w:date="2021-09-14T11:45:00Z">
+      <w:ins w:id="472" w:author="Juengerlab" w:date="2021-09-14T11:45:00Z">
         <w:r>
           <w:rPr>
             <w:bCs/>
@@ -5246,7 +5756,7 @@
           <w:t xml:space="preserve"> on panicle architecture, we </w:t>
         </w:r>
       </w:ins>
-      <w:ins w:id="420" w:author="Juengerlab" w:date="2021-09-14T11:48:00Z">
+      <w:ins w:id="473" w:author="Juengerlab" w:date="2021-09-14T11:48:00Z">
         <w:r>
           <w:rPr>
             <w:bCs/>
@@ -5254,7 +5764,7 @@
           <w:t xml:space="preserve">additionally </w:t>
         </w:r>
       </w:ins>
-      <w:ins w:id="421" w:author="Juengerlab" w:date="2021-09-14T11:45:00Z">
+      <w:ins w:id="474" w:author="Juengerlab" w:date="2021-09-14T11:45:00Z">
         <w:r>
           <w:rPr>
             <w:bCs/>
@@ -5262,7 +5772,7 @@
           <w:t xml:space="preserve">determined </w:t>
         </w:r>
       </w:ins>
-      <w:ins w:id="422" w:author="Juengerlab" w:date="2021-09-14T11:46:00Z">
+      <w:ins w:id="475" w:author="Juengerlab" w:date="2021-09-14T11:46:00Z">
         <w:r>
           <w:rPr>
             <w:bCs/>
@@ -5270,7 +5780,7 @@
           <w:t>that 10 of the 18 QTL regions also</w:t>
         </w:r>
       </w:ins>
-      <w:ins w:id="423" w:author="Juengerlab" w:date="2021-09-14T11:45:00Z">
+      <w:ins w:id="476" w:author="Juengerlab" w:date="2021-09-14T11:45:00Z">
         <w:r>
           <w:rPr>
             <w:bCs/>
@@ -5278,7 +5788,7 @@
           <w:t xml:space="preserve"> had a significant enrichment of unlinked SNPs (p hypergeometric test &lt; 0.05, Table S#1). </w:t>
         </w:r>
       </w:ins>
-      <w:ins w:id="424" w:author="Juengerlab" w:date="2021-09-14T11:48:00Z">
+      <w:ins w:id="477" w:author="Juengerlab" w:date="2021-09-14T11:48:00Z">
         <w:r>
           <w:rPr>
             <w:bCs/>
@@ -5286,7 +5796,7 @@
           <w:t xml:space="preserve">0.2% of permuted genomic intervals had as many or more permuted QTL regions enriched for unlinked </w:t>
         </w:r>
       </w:ins>
-      <w:ins w:id="425" w:author="Juengerlab" w:date="2021-09-14T11:49:00Z">
+      <w:ins w:id="478" w:author="Juengerlab" w:date="2021-09-14T11:49:00Z">
         <w:r>
           <w:rPr>
             <w:bCs/>
@@ -5294,7 +5804,7 @@
           <w:t xml:space="preserve">SNPs (p = 0.002), while no permuted genomic intervals had more than 10 regions significantly enriched for unlinked SNPs. Thus, even with the very different </w:t>
         </w:r>
       </w:ins>
-      <w:ins w:id="426" w:author="Juengerlab" w:date="2021-09-14T11:51:00Z">
+      <w:ins w:id="479" w:author="Juengerlab" w:date="2021-09-14T11:51:00Z">
         <w:r>
           <w:rPr>
             <w:bCs/>
@@ -5307,12 +5817,12 @@
       <w:pPr>
         <w:spacing w:after="0" w:line="480" w:lineRule="auto"/>
         <w:rPr>
-          <w:del w:id="427" w:author="Juengerlab" w:date="2021-09-14T11:29:00Z"/>
+          <w:del w:id="480" w:author="Juengerlab" w:date="2021-09-14T11:29:00Z"/>
           <w:b/>
           <w:bCs/>
         </w:rPr>
       </w:pPr>
-      <w:ins w:id="428" w:author="Juengerlab" w:date="2021-09-14T11:29:00Z">
+      <w:ins w:id="481" w:author="Juengerlab" w:date="2021-09-14T11:29:00Z">
         <w:r>
           <w:rPr>
             <w:b/>
@@ -5321,8 +5831,8 @@
           <w:tab/>
         </w:r>
       </w:ins>
-      <w:ins w:id="429" w:author="Birdy" w:date="2021-09-03T16:18:00Z">
-        <w:del w:id="430" w:author="Juengerlab" w:date="2021-09-14T11:29:00Z">
+      <w:ins w:id="482" w:author="Birdy" w:date="2021-09-03T16:18:00Z">
+        <w:del w:id="483" w:author="Juengerlab" w:date="2021-09-14T11:29:00Z">
           <w:r>
             <w:rPr>
               <w:b/>
@@ -5332,8 +5842,8 @@
           </w:r>
         </w:del>
       </w:ins>
-      <w:commentRangeStart w:id="431"/>
-      <w:del w:id="432" w:author="Juengerlab" w:date="2021-09-14T11:29:00Z">
+      <w:commentRangeStart w:id="484"/>
+      <w:del w:id="485" w:author="Juengerlab" w:date="2021-09-14T11:29:00Z">
         <w:r>
           <w:rPr>
             <w:b/>
@@ -5346,11 +5856,11 @@
             <w:b/>
             <w:bCs/>
           </w:rPr>
-          <w:commentReference w:id="433"/>
-        </w:r>
-        <w:commentRangeEnd w:id="431"/>
-        <w:r>
-          <w:commentReference w:id="431"/>
+          <w:commentReference w:id="486"/>
+        </w:r>
+        <w:commentRangeEnd w:id="484"/>
+        <w:r>
+          <w:commentReference w:id="484"/>
         </w:r>
       </w:del>
     </w:p>
@@ -5384,7 +5894,11 @@
         <w:fldChar w:fldCharType="separate"/>
       </w:r>
       <w:r>
-        <w:t>(Doust 2007; Doust et al. 2005; McSteen 2006; Miura et al. 2010; Vollbrecht et al. 2005)</w:t>
+        <w:t xml:space="preserve">(Doust 2007; Doust et al. 2005; McSteen 2006; Miura et al. 2010; Vollbrecht </w:t>
+      </w:r>
+      <w:r>
+        <w:lastRenderedPageBreak/>
+        <w:t>et al. 2005)</w:t>
       </w:r>
       <w:r>
         <w:fldChar w:fldCharType="end"/>
@@ -5392,32 +5906,32 @@
       <w:r>
         <w:t xml:space="preserve">. </w:t>
       </w:r>
-      <w:del w:id="434" w:author="Birdy" w:date="2021-09-03T16:30:00Z">
+      <w:del w:id="487" w:author="Birdy" w:date="2021-09-03T16:30:00Z">
         <w:r>
           <w:delText>For the 18 panicle architecture QTL identified in our study, the confidence intervals ranged from 2 to 32 cM and from 0.9 to 35 Mb. We linked the QTL discovered here with known candidate genes that have been reported in previous studies</w:delText>
         </w:r>
       </w:del>
-      <w:ins w:id="435" w:author="Birdy" w:date="2021-09-03T16:30:00Z">
+      <w:ins w:id="488" w:author="Birdy" w:date="2021-09-03T16:30:00Z">
         <w:r>
           <w:t xml:space="preserve">We found 131 overlapping candidate genes </w:t>
         </w:r>
       </w:ins>
-      <w:ins w:id="436" w:author="Birdy" w:date="2021-09-03T16:31:00Z">
+      <w:ins w:id="489" w:author="Birdy" w:date="2021-09-03T16:31:00Z">
         <w:r>
           <w:t>located in</w:t>
         </w:r>
       </w:ins>
-      <w:ins w:id="437" w:author="Birdy" w:date="2021-09-03T16:30:00Z">
+      <w:ins w:id="490" w:author="Birdy" w:date="2021-09-03T16:30:00Z">
         <w:r>
           <w:t xml:space="preserve"> the confidence intervals of the identified regions from the four-way</w:t>
         </w:r>
       </w:ins>
-      <w:ins w:id="438" w:author="Birdy" w:date="2021-09-03T16:31:00Z">
+      <w:ins w:id="491" w:author="Birdy" w:date="2021-09-03T16:31:00Z">
         <w:r>
           <w:t xml:space="preserve"> population</w:t>
         </w:r>
       </w:ins>
-      <w:ins w:id="439" w:author="Birdy" w:date="2021-09-03T16:30:00Z">
+      <w:ins w:id="492" w:author="Birdy" w:date="2021-09-03T16:30:00Z">
         <w:r>
           <w:t xml:space="preserve"> and the diversity panel</w:t>
         </w:r>
@@ -5434,7 +5948,7 @@
       <w:r>
         <w:t xml:space="preserve">Among these </w:t>
       </w:r>
-      <w:ins w:id="440" w:author="Birdy" w:date="2021-09-03T18:37:00Z">
+      <w:ins w:id="493" w:author="Birdy" w:date="2021-09-03T18:37:00Z">
         <w:r>
           <w:t xml:space="preserve">overlapping </w:t>
         </w:r>
@@ -5442,7 +5956,7 @@
       <w:r>
         <w:t xml:space="preserve">candidate genes, </w:t>
       </w:r>
-      <w:ins w:id="441" w:author="Birdy" w:date="2021-09-03T16:32:00Z">
+      <w:ins w:id="494" w:author="Birdy" w:date="2021-09-03T16:32:00Z">
         <w:r>
           <w:t>XXXX and XXX stood out. ADD MORE HERE (</w:t>
         </w:r>
@@ -5455,7 +5969,7 @@
           <w:t xml:space="preserve">) </w:t>
         </w:r>
       </w:ins>
-      <w:commentRangeStart w:id="442"/>
+      <w:commentRangeStart w:id="495"/>
       <w:r>
         <w:t>key transcription factors and hormone related genes associated with panicle development were identified in the intervals of most QTL exhibiting environmental interactions. For example, key regulators involved in GA metabolism (</w:t>
       </w:r>
@@ -5567,11 +6081,7 @@
         <w:t xml:space="preserve">ba1, </w:t>
       </w:r>
       <w:r>
-        <w:t xml:space="preserve">respectively, in maize, were found in panicle </w:t>
-      </w:r>
-      <w:r>
-        <w:lastRenderedPageBreak/>
-        <w:t xml:space="preserve">traits QTL regions. </w:t>
+        <w:t xml:space="preserve">respectively, in maize, were found in panicle traits QTL regions. </w:t>
       </w:r>
       <w:r>
         <w:rPr>
@@ -5627,15 +6137,7 @@
         <w:fldChar w:fldCharType="separate"/>
       </w:r>
       <w:r>
-        <w:t>(</w:t>
-      </w:r>
-      <w:proofErr w:type="spellStart"/>
-      <w:r>
-        <w:t>Doust</w:t>
-      </w:r>
-      <w:proofErr w:type="spellEnd"/>
-      <w:r>
-        <w:t xml:space="preserve"> et al. 2005)</w:t>
+        <w:t>(Doust et al. 2005)</w:t>
       </w:r>
       <w:r>
         <w:fldChar w:fldCharType="end"/>
@@ -5670,25 +6172,25 @@
       <w:r>
         <w:t>. However, these candidate genes were not co-localized with flowering QTL that we identified, indicating the potentially complex functions of flowering time genes in the transition from vegetative to reproductive phases.</w:t>
       </w:r>
-      <w:commentRangeEnd w:id="442"/>
-      <w:r>
-        <w:commentReference w:id="442"/>
+      <w:commentRangeEnd w:id="495"/>
+      <w:r>
+        <w:commentReference w:id="495"/>
       </w:r>
     </w:p>
     <w:p>
       <w:pPr>
         <w:spacing w:after="0" w:line="480" w:lineRule="auto"/>
         <w:rPr>
-          <w:del w:id="443" w:author="Birdy" w:date="2021-09-03T16:18:00Z"/>
-        </w:rPr>
-        <w:pPrChange w:id="444" w:author="Juengerlab" w:date="2021-09-14T11:52:00Z">
+          <w:del w:id="496" w:author="Birdy" w:date="2021-09-03T16:18:00Z"/>
+        </w:rPr>
+        <w:pPrChange w:id="497" w:author="Juengerlab" w:date="2021-09-14T11:52:00Z">
           <w:pPr>
             <w:spacing w:after="0" w:line="480" w:lineRule="auto"/>
             <w:ind w:firstLine="720"/>
           </w:pPr>
         </w:pPrChange>
       </w:pPr>
-      <w:del w:id="445" w:author="Birdy" w:date="2021-09-03T16:18:00Z">
+      <w:del w:id="498" w:author="Birdy" w:date="2021-09-03T16:18:00Z">
         <w:r>
           <w:delText>GO enrichment analysis identified 380 significant GO terms for genes within the QTL intervals for panicle traits. ‘Response to Auxin’ was one of the significantly enriched GO terms (</w:delText>
         </w:r>
@@ -5720,7 +6222,7 @@
       <w:r>
         <w:fldChar w:fldCharType="separate"/>
       </w:r>
-      <w:del w:id="446" w:author="Birdy" w:date="2021-09-03T16:18:00Z">
+      <w:del w:id="499" w:author="Birdy" w:date="2021-09-03T16:18:00Z">
         <w:r>
           <w:delText>(He et al. 2018; Zhang and Yuan 2014)</w:delText>
         </w:r>
@@ -5728,7 +6230,7 @@
       <w:r>
         <w:fldChar w:fldCharType="end"/>
       </w:r>
-      <w:del w:id="447" w:author="Birdy" w:date="2021-09-03T16:18:00Z">
+      <w:del w:id="500" w:author="Birdy" w:date="2021-09-03T16:18:00Z">
         <w:r>
           <w:delText>. Several other significant terms</w:delText>
         </w:r>
@@ -5769,7 +6271,7 @@
       <w:r>
         <w:fldChar w:fldCharType="separate"/>
       </w:r>
-      <w:del w:id="448" w:author="Birdy" w:date="2021-09-03T16:18:00Z">
+      <w:del w:id="501" w:author="Birdy" w:date="2021-09-03T16:18:00Z">
         <w:r>
           <w:delText>(Boycheva et al. 2014; Deng et al. 2007; Peng et al. 2018; Wu et al. 2017; Yano et al. 2019)</w:delText>
         </w:r>
@@ -5777,7 +6279,7 @@
       <w:r>
         <w:fldChar w:fldCharType="end"/>
       </w:r>
-      <w:del w:id="449" w:author="Birdy" w:date="2021-09-03T16:18:00Z">
+      <w:del w:id="502" w:author="Birdy" w:date="2021-09-03T16:18:00Z">
         <w:r>
           <w:delText>. These results point to potentially interesting candidate genes and hormone-related pathways that are likely important in panicle development.</w:delText>
         </w:r>
@@ -5786,7 +6288,7 @@
     <w:p>
       <w:pPr>
         <w:spacing w:after="0" w:line="480" w:lineRule="auto"/>
-        <w:pPrChange w:id="450" w:author="Juengerlab" w:date="2021-09-14T11:52:00Z">
+        <w:pPrChange w:id="503" w:author="Juengerlab" w:date="2021-09-14T11:52:00Z">
           <w:pPr>
             <w:spacing w:after="0" w:line="480" w:lineRule="auto"/>
             <w:ind w:firstLine="720"/>
@@ -5806,7 +6308,7 @@
       <w:pPr>
         <w:spacing w:after="0" w:line="480" w:lineRule="auto"/>
         <w:ind w:firstLine="720"/>
-        <w:pPrChange w:id="451" w:author="Juengerlab" w:date="2021-09-14T11:51:00Z">
+        <w:pPrChange w:id="504" w:author="Juengerlab" w:date="2021-09-14T11:51:00Z">
           <w:pPr>
             <w:spacing w:after="0" w:line="480" w:lineRule="auto"/>
           </w:pPr>
@@ -5831,7 +6333,11 @@
         <w:fldChar w:fldCharType="end"/>
       </w:r>
       <w:r>
-        <w:t>. With its large scale, our study evaluated the genetic basis and examined the QTL x E of panicle morphological traits in switchgrass grown at 10 field sites in the central United States (Figure 1). Overall, we detected moderate heritability (except for the field site Stillwater, OK) for panicle traits (Table 2) and positive phenotypic and genetic correlations between traits at each site (Table 3). These data suggest considerable standing genetic variation in inflorescence characteristics available for natural or artificial selection to act upon. We identified several QTL with significant QTL x E effects, indicating that panicle traits in switchgrass result from the combination of QTL and environment. We also detected pleiotropic effects between panicle traits and flowering time as well as tiller count and biomass, suggesting a possible shared genetic basis between different traits.</w:t>
+        <w:t xml:space="preserve">. With its large scale, our study evaluated the genetic basis and examined the QTL x E of panicle morphological traits in switchgrass grown at 10 field sites in the central United States (Figure 1). Overall, we detected moderate heritability (except for the field site Stillwater, OK) for panicle traits (Table 2) and </w:t>
+      </w:r>
+      <w:r>
+        <w:lastRenderedPageBreak/>
+        <w:t>positive phenotypic and genetic correlations between traits at each site (Table 3). These data suggest considerable standing genetic variation in inflorescence characteristics available for natural or artificial selection to act upon. We identified several QTL with significant QTL x E effects, indicating that panicle traits in switchgrass result from the combination of QTL and environment. We also detected pleiotropic effects between panicle traits and flowering time as well as tiller count and biomass, suggesting a possible shared genetic basis between different traits.</w:t>
       </w:r>
     </w:p>
     <w:p>
@@ -5840,11 +6346,7 @@
         <w:ind w:firstLine="720"/>
       </w:pPr>
       <w:r>
-        <w:t xml:space="preserve"> Our study identified genomic regions (QTL) that contribute to panicle trait variation across a broad latitudinal gradient. These QTL exhibited constant effects (i.e., no QTL x E), antagonistic pleiotropy, or condition-specific effects across the studied environmental gradients. QTLs with condition-specific effects often confer an advantage in some environments but no effect in other </w:t>
-      </w:r>
-      <w:r>
-        <w:lastRenderedPageBreak/>
-        <w:t xml:space="preserve">environments </w:t>
+        <w:t xml:space="preserve"> Our study identified genomic regions (QTL) that contribute to panicle trait variation across a broad latitudinal gradient. These QTL exhibited constant effects (i.e., no QTL x E), antagonistic pleiotropy, or condition-specific effects across the studied environmental gradients. QTLs with condition-specific effects often confer an advantage in some environments but no effect in other environments </w:t>
       </w:r>
       <w:r>
         <w:fldChar w:fldCharType="begin"/>
@@ -5906,11 +6408,12 @@
         <w:spacing w:after="0" w:line="480" w:lineRule="auto"/>
         <w:ind w:firstLine="720"/>
         <w:rPr>
-          <w:del w:id="452" w:author="Birdy" w:date="2021-09-03T16:19:00Z"/>
+          <w:del w:id="505" w:author="Birdy" w:date="2021-09-03T16:19:00Z"/>
         </w:rPr>
       </w:pPr>
-      <w:del w:id="453" w:author="Birdy" w:date="2021-09-03T16:19:00Z">
-        <w:r>
+      <w:del w:id="506" w:author="Birdy" w:date="2021-09-03T16:19:00Z">
+        <w:r>
+          <w:lastRenderedPageBreak/>
           <w:delText xml:space="preserve">Inflorescence architecture is influenced by the vegetative-to-reproductive phase transition, which also largely determines patterns of vegetative growth and resource allocation. In our study, 11 of 18 inflorescence QTLs co-localized with flowering time or vegetative growth genomic intervals, which supports the hypothesis that pleiotropy impacts the phenotypic integration of these vegetative and reproductive structures. An exciting opportunity lies in the search for the candidate genes that may underlie this integration. Fortunately, extensive genetic mapping efforts in crops and model systems have identified a number of candidate genes and a basic understanding of their role in the development of the inflorescence. For example, a locus on chromosome 9N (at 38.02 cM) was associated with the whole process of vegetative-to-reproductive transition (PL, PBN, SBN, FL50, TC and BIO). This QTL cluster is in the vicinity of homologs of </w:delText>
         </w:r>
         <w:r>
@@ -5945,7 +6448,7 @@
       <w:r>
         <w:instrText>ADDIN EN.CITE</w:instrText>
       </w:r>
-      <w:commentRangeStart w:id="454"/>
+      <w:commentRangeStart w:id="507"/>
       <w:r>
         <w:fldChar w:fldCharType="begin"/>
       </w:r>
@@ -5958,7 +6461,7 @@
       <w:r>
         <w:fldChar w:fldCharType="separate"/>
       </w:r>
-      <w:del w:id="455" w:author="Birdy" w:date="2021-09-03T16:19:00Z">
+      <w:del w:id="508" w:author="Birdy" w:date="2021-09-03T16:19:00Z">
         <w:r>
           <w:delText>(Takeda et al. 2003; Tan et al. 2016)</w:delText>
         </w:r>
@@ -5966,7 +6469,7 @@
       <w:r>
         <w:fldChar w:fldCharType="end"/>
       </w:r>
-      <w:del w:id="456" w:author="Birdy" w:date="2021-09-03T16:19:00Z">
+      <w:del w:id="509" w:author="Birdy" w:date="2021-09-03T16:19:00Z">
         <w:r>
           <w:delText xml:space="preserve">. Specifically, </w:delText>
         </w:r>
@@ -6014,7 +6517,7 @@
       <w:r>
         <w:fldChar w:fldCharType="separate"/>
       </w:r>
-      <w:del w:id="457" w:author="Birdy" w:date="2021-09-03T16:19:00Z">
+      <w:del w:id="510" w:author="Birdy" w:date="2021-09-03T16:19:00Z">
         <w:r>
           <w:delText>(Sakamoto et al. 2004)</w:delText>
         </w:r>
@@ -6022,15 +6525,15 @@
       <w:r>
         <w:fldChar w:fldCharType="end"/>
       </w:r>
-      <w:del w:id="458" w:author="Birdy" w:date="2021-09-03T16:19:00Z">
+      <w:del w:id="511" w:author="Birdy" w:date="2021-09-03T16:19:00Z">
         <w:r>
           <w:delText>. These results imply that there may be a shared genetic basis between vegetative and reproductive divergence within switchgrass populations.</w:delText>
         </w:r>
       </w:del>
-      <w:commentRangeStart w:id="459"/>
-      <w:commentRangeEnd w:id="454"/>
-      <w:r>
-        <w:commentReference w:id="454"/>
+      <w:commentRangeStart w:id="512"/>
+      <w:commentRangeEnd w:id="507"/>
+      <w:r>
+        <w:commentReference w:id="507"/>
       </w:r>
     </w:p>
     <w:p>
@@ -6038,17 +6541,17 @@
         <w:spacing w:after="0" w:line="480" w:lineRule="auto"/>
         <w:ind w:firstLine="720"/>
         <w:rPr>
-          <w:del w:id="460" w:author="Birdy" w:date="2021-09-03T16:19:00Z"/>
+          <w:del w:id="513" w:author="Birdy" w:date="2021-09-03T16:19:00Z"/>
         </w:rPr>
       </w:pPr>
-      <w:del w:id="461" w:author="Birdy" w:date="2021-09-03T16:19:00Z">
+      <w:del w:id="514" w:author="Birdy" w:date="2021-09-03T16:19:00Z">
         <w:r>
           <w:delText>Genomic selection and prediction have been widely used in plant bre</w:delText>
         </w:r>
-        <w:commentRangeStart w:id="462"/>
-        <w:commentRangeEnd w:id="459"/>
-        <w:r>
-          <w:commentReference w:id="459"/>
+        <w:commentRangeStart w:id="515"/>
+        <w:commentRangeEnd w:id="512"/>
+        <w:r>
+          <w:commentReference w:id="512"/>
         </w:r>
         <w:r>
           <w:delText xml:space="preserve">eding and implemented in may crops </w:delText>
@@ -6072,7 +6575,7 @@
       <w:r>
         <w:fldChar w:fldCharType="separate"/>
       </w:r>
-      <w:del w:id="463" w:author="Birdy" w:date="2021-09-03T16:19:00Z">
+      <w:del w:id="516" w:author="Birdy" w:date="2021-09-03T16:19:00Z">
         <w:r>
           <w:delText>(Crossa et al. 2014; Rutkoski et al. 2011; Spindel et al. 2015)</w:delText>
         </w:r>
@@ -6080,7 +6583,7 @@
       <w:r>
         <w:fldChar w:fldCharType="end"/>
       </w:r>
-      <w:del w:id="464" w:author="Birdy" w:date="2021-09-03T16:19:00Z">
+      <w:del w:id="517" w:author="Birdy" w:date="2021-09-03T16:19:00Z">
         <w:r>
           <w:delText xml:space="preserve"> since it was proposed </w:delText>
         </w:r>
@@ -6094,7 +6597,7 @@
       <w:r>
         <w:fldChar w:fldCharType="separate"/>
       </w:r>
-      <w:del w:id="465" w:author="Birdy" w:date="2021-09-03T16:19:00Z">
+      <w:del w:id="518" w:author="Birdy" w:date="2021-09-03T16:19:00Z">
         <w:r>
           <w:delText>(Meuwissen et al. 2001)</w:delText>
         </w:r>
@@ -6102,7 +6605,7 @@
       <w:r>
         <w:fldChar w:fldCharType="end"/>
       </w:r>
-      <w:del w:id="466" w:author="Birdy" w:date="2021-09-03T16:19:00Z">
+      <w:del w:id="519" w:author="Birdy" w:date="2021-09-03T16:19:00Z">
         <w:r>
           <w:delText xml:space="preserve">. Recent research has begun to develop and improve existing statistical models for genomic selection as the successful genomic selection implementation is closely connected to the accuracy of the model predictions </w:delText>
         </w:r>
@@ -6116,7 +6619,7 @@
       <w:r>
         <w:fldChar w:fldCharType="separate"/>
       </w:r>
-      <w:del w:id="467" w:author="Birdy" w:date="2021-09-03T16:19:00Z">
+      <w:del w:id="520" w:author="Birdy" w:date="2021-09-03T16:19:00Z">
         <w:r>
           <w:delText>(Montesinos-López et al. 2019)</w:delText>
         </w:r>
@@ -6124,19 +6627,19 @@
       <w:r>
         <w:fldChar w:fldCharType="end"/>
       </w:r>
-      <w:del w:id="468" w:author="Birdy" w:date="2021-09-03T16:19:00Z">
+      <w:del w:id="521" w:author="Birdy" w:date="2021-09-03T16:19:00Z">
         <w:r>
           <w:delText xml:space="preserve">. The Bayesian multi-trait and multi-environment model implemented in our study not only considers variance-covariance matrices of traits in comparison to the other existing multi-trait analyses software, but also considers the generic covariance (correlation) between environments, which can help improve parameter estimation and prediction and prediction accuracy. The moderate prediction accuracy (0.45-0.61) for the independent genotypes at the three field sites was largely improved compared to the prediction based on the multi-environment QTL model (0.19-0.32) we built (data not shown). This is because genomic prediction makes use of all markers simultaneously in the training of the statistical models based on genotyping and phenotyping of a reference population, and predicts genomic breeding values or phenotypic values of the validation population. While QTL model would only make use of the significant QTL detected, and not accounting for the epistatic or dominance effects to some degree. However, QTL model is still useful for downstream fine mapping of candidate genes. </w:delText>
         </w:r>
       </w:del>
       <w:r>
-        <w:commentReference w:id="469"/>
-      </w:r>
-      <w:bookmarkStart w:id="470" w:name="_Hlk60858050"/>
-      <w:bookmarkEnd w:id="470"/>
-      <w:commentRangeEnd w:id="462"/>
-      <w:r>
-        <w:commentReference w:id="462"/>
+        <w:commentReference w:id="522"/>
+      </w:r>
+      <w:bookmarkStart w:id="523" w:name="_Hlk60858050"/>
+      <w:bookmarkEnd w:id="523"/>
+      <w:commentRangeEnd w:id="515"/>
+      <w:r>
+        <w:commentReference w:id="515"/>
       </w:r>
     </w:p>
     <w:p>
@@ -6147,8 +6650,8 @@
       <w:r>
         <w:t xml:space="preserve">In summary, our results suggest that variation of panicle traits in switchgrass is due to a combination of QTL and the environment, with QTL displaying different effects across geographic regions. Future work focusing on identifying the driver of QTL by environment interactions and understanding the mechanisms underlying them will facilitate the selection of suitable genotypes of switchgrass for specific environments. </w:t>
       </w:r>
-      <w:bookmarkStart w:id="471" w:name="_Hlk60858599"/>
-      <w:bookmarkEnd w:id="471"/>
+      <w:bookmarkStart w:id="524" w:name="_Hlk60858599"/>
+      <w:bookmarkEnd w:id="524"/>
     </w:p>
     <w:p>
       <w:pPr>
@@ -6159,7 +6662,7 @@
           <w:szCs w:val="28"/>
         </w:rPr>
       </w:pPr>
-      <w:commentRangeStart w:id="472"/>
+      <w:commentRangeStart w:id="525"/>
       <w:r>
         <w:rPr>
           <w:b/>
@@ -6174,19 +6677,24 @@
         <w:spacing w:after="0" w:line="480" w:lineRule="auto"/>
       </w:pPr>
       <w:r>
-        <w:t>The phenotyping data (panicle length, PL; primary branching number, PBN; and secondary branching number, SBN) for genotypes at each of the 10 field sites (Table S1), and the candidate gene lists (Table S2) are included in the supplemental excel f</w:t>
-      </w:r>
-      <w:commentRangeStart w:id="473"/>
+        <w:t>The phenotyping data (panicle length, PL; primary branching number, PBN</w:t>
+      </w:r>
+      <w:bookmarkStart w:id="526" w:name="_GoBack"/>
+      <w:bookmarkEnd w:id="526"/>
+      <w:r>
+        <w:t>; and secondary branching number, SBN) for genotypes at each of the 10 field sites (Table S1), and the candidate gene lists (Table S2) are included in the supplemental excel f</w:t>
+      </w:r>
+      <w:commentRangeStart w:id="527"/>
       <w:r>
         <w:t xml:space="preserve">iles. </w:t>
       </w:r>
-      <w:commentRangeEnd w:id="473"/>
-      <w:r>
-        <w:commentReference w:id="473"/>
-      </w:r>
-      <w:commentRangeEnd w:id="472"/>
-      <w:r>
-        <w:commentReference w:id="472"/>
+      <w:commentRangeEnd w:id="527"/>
+      <w:r>
+        <w:commentReference w:id="527"/>
+      </w:r>
+      <w:commentRangeEnd w:id="525"/>
+      <w:r>
+        <w:commentReference w:id="525"/>
       </w:r>
     </w:p>
     <w:p>
@@ -6222,7 +6730,6 @@
         </w:sectPr>
       </w:pPr>
       <w:r>
-        <w:lastRenderedPageBreak/>
         <w:t xml:space="preserve">We thank the numerous field technicians, students, and postdocs who worked in the field helping out with data collection. Special thanks go to Alice MacQueen and other </w:t>
       </w:r>
       <w:proofErr w:type="spellStart"/>
@@ -7349,7 +7856,7 @@
         <w:t>Zhao X, Peng Y, Zhang J, Fang P, Wu B (2017) Mapping QTLs and meta-QTLs for two inflorescence architecture traits in multiple maize populations under different watering environments. Molecular Breeding 37:91</w:t>
       </w:r>
     </w:p>
-    <w:bookmarkStart w:id="474" w:name="_Hlk43383405"/>
+    <w:bookmarkStart w:id="528" w:name="_Hlk43383405"/>
     <w:p>
       <w:pPr>
         <w:spacing w:after="0" w:line="480" w:lineRule="auto"/>
@@ -7361,7 +7868,7 @@
         <w:lastRenderedPageBreak/>
         <w:fldChar w:fldCharType="end"/>
       </w:r>
-      <w:bookmarkEnd w:id="474"/>
+      <w:bookmarkEnd w:id="528"/>
       <w:r>
         <w:rPr>
           <w:rFonts w:ascii="Source Sans Pro" w:hAnsi="Source Sans Pro"/>
@@ -16508,11 +17015,11 @@
         <w:lastRenderedPageBreak/>
         <w:t xml:space="preserve">Table 4. The identified QTL, along with their marker name (chromosome with physical distance in mega base pair), maximum LOD values, and flanking markers with a LOD drop of 1.5 for panicle morphology traits </w:t>
       </w:r>
-      <w:bookmarkStart w:id="475" w:name="_Hlk15558996"/>
+      <w:bookmarkStart w:id="529" w:name="_Hlk15558996"/>
       <w:r>
         <w:t>(PL: panicle length; PBN: number of primary branches; SBN: number of secondary branches)</w:t>
       </w:r>
-      <w:bookmarkEnd w:id="475"/>
+      <w:bookmarkEnd w:id="529"/>
       <w:r>
         <w:t>. The presence of genotype by environmental interaction is marked as ‘Yes’ or ‘No’ in column Q x E. The overlapping QTL confidence interval between traits indicates pleiotropic effect, and what other traits (FL50, TC, and BIO) have pleiotropy with panicle traits at each identified QTL position is marked in column Pleiotropy. FL50, TC, and BIO are flowering time, tiller count and biomass at the end of season, respectively.</w:t>
       </w:r>
@@ -20294,8 +20801,8 @@
               </w:rPr>
               <w:t>TC, BIO</w:t>
             </w:r>
-            <w:bookmarkStart w:id="476" w:name="_Hlk15558832"/>
-            <w:bookmarkEnd w:id="476"/>
+            <w:bookmarkStart w:id="530" w:name="_Hlk15558832"/>
+            <w:bookmarkEnd w:id="530"/>
           </w:p>
         </w:tc>
       </w:tr>
@@ -20338,7 +20845,7 @@
 
 <file path=word/comments.xml><?xml version="1.0" encoding="utf-8"?>
 <w:comments xmlns:wpc="http://schemas.microsoft.com/office/word/2010/wordprocessingCanvas" xmlns:cx="http://schemas.microsoft.com/office/drawing/2014/chartex" xmlns:cx1="http://schemas.microsoft.com/office/drawing/2015/9/8/chartex" xmlns:cx2="http://schemas.microsoft.com/office/drawing/2015/10/21/chartex" xmlns:cx3="http://schemas.microsoft.com/office/drawing/2016/5/9/chartex" xmlns:cx4="http://schemas.microsoft.com/office/drawing/2016/5/10/chartex" xmlns:cx5="http://schemas.microsoft.com/office/drawing/2016/5/11/chartex" xmlns:cx6="http://schemas.microsoft.com/office/drawing/2016/5/12/chartex" xmlns:cx7="http://schemas.microsoft.com/office/drawing/2016/5/13/chartex" xmlns:cx8="http://schemas.microsoft.com/office/drawing/2016/5/14/chartex" xmlns:mc="http://schemas.openxmlformats.org/markup-compatibility/2006" xmlns:aink="http://schemas.microsoft.com/office/drawing/2016/ink" xmlns:am3d="http://schemas.microsoft.com/office/drawing/2017/model3d" xmlns:o="urn:schemas-microsoft-com:office:office" xmlns:r="http://schemas.openxmlformats.org/officeDocument/2006/relationships" xmlns:m="http://schemas.openxmlformats.org/officeDocument/2006/math" xmlns:v="urn:schemas-microsoft-com:vml" xmlns:wp14="http://schemas.microsoft.com/office/word/2010/wordprocessingDrawing" xmlns:wp="http://schemas.openxmlformats.org/drawingml/2006/wordprocessingDrawing" xmlns:w10="urn:schemas-microsoft-com:office:word" xmlns:w="http://schemas.openxmlformats.org/wordprocessingml/2006/main" xmlns:w14="http://schemas.microsoft.com/office/word/2010/wordml" xmlns:w15="http://schemas.microsoft.com/office/word/2012/wordml" xmlns:w16cid="http://schemas.microsoft.com/office/word/2016/wordml/cid" xmlns:w16se="http://schemas.microsoft.com/office/word/2015/wordml/symex" xmlns:wpg="http://schemas.microsoft.com/office/word/2010/wordprocessingGroup" xmlns:wpi="http://schemas.microsoft.com/office/word/2010/wordprocessingInk" xmlns:wne="http://schemas.microsoft.com/office/word/2006/wordml" xmlns:wps="http://schemas.microsoft.com/office/word/2010/wordprocessingShape" mc:Ignorable="w14 w15 w16se w16cid wp14">
-  <w:comment w:id="5" w:author="Birdy" w:date="2021-08-22T22:23:00Z" w:initials="B">
+  <w:comment w:id="6" w:author="Birdy" w:date="2021-08-22T22:23:00Z" w:initials="B">
     <w:p>
       <w:r>
         <w:rPr>
@@ -20393,7 +20900,7 @@
       </w:r>
     </w:p>
   </w:comment>
-  <w:comment w:id="7" w:author="Alice MacQueen" w:date="2021-08-25T16:44:00Z" w:initials="AM">
+  <w:comment w:id="8" w:author="Alice MacQueen" w:date="2021-08-25T16:44:00Z" w:initials="AM">
     <w:p>
       <w:r>
         <w:rPr>
@@ -20406,7 +20913,7 @@
       </w:r>
     </w:p>
   </w:comment>
-  <w:comment w:id="50" w:author="Alice MacQueen" w:date="2021-08-25T17:44:00Z" w:initials="AM">
+  <w:comment w:id="51" w:author="Alice MacQueen" w:date="2021-08-25T17:44:00Z" w:initials="AM">
     <w:p>
       <w:r>
         <w:rPr>
@@ -20430,7 +20937,7 @@
       <w:proofErr w:type="spellEnd"/>
     </w:p>
   </w:comment>
-  <w:comment w:id="48" w:author="Birdy" w:date="2021-08-22T22:44:00Z" w:initials="B">
+  <w:comment w:id="49" w:author="Birdy" w:date="2021-08-22T22:44:00Z" w:initials="B">
     <w:p>
       <w:r>
         <w:rPr>
@@ -20443,7 +20950,7 @@
       </w:r>
     </w:p>
   </w:comment>
-  <w:comment w:id="53" w:author="Juengerlab" w:date="2021-09-14T10:33:00Z" w:initials="J">
+  <w:comment w:id="54" w:author="Juengerlab" w:date="2021-09-14T10:33:00Z" w:initials="J">
     <w:p>
       <w:pPr>
         <w:pStyle w:val="CommentText"/>
@@ -20464,7 +20971,7 @@
       <w:proofErr w:type="spellEnd"/>
     </w:p>
   </w:comment>
-  <w:comment w:id="52" w:author="Birdy" w:date="2021-08-22T22:45:00Z" w:initials="B">
+  <w:comment w:id="53" w:author="Birdy" w:date="2021-08-22T22:45:00Z" w:initials="B">
     <w:p>
       <w:r>
         <w:rPr>
@@ -20477,7 +20984,7 @@
       </w:r>
     </w:p>
   </w:comment>
-  <w:comment w:id="59" w:author="Alice MacQueen" w:date="2021-08-25T17:43:00Z" w:initials="AM">
+  <w:comment w:id="60" w:author="Alice MacQueen" w:date="2021-08-25T17:43:00Z" w:initials="AM">
     <w:p>
       <w:r>
         <w:rPr>
@@ -20510,7 +21017,7 @@
       </w:r>
     </w:p>
   </w:comment>
-  <w:comment w:id="111" w:author="Alice MacQueen" w:date="2021-08-25T17:42:00Z" w:initials="AM">
+  <w:comment w:id="112" w:author="Alice MacQueen" w:date="2021-08-25T17:42:00Z" w:initials="AM">
     <w:p>
       <w:r>
         <w:rPr>
@@ -20523,7 +21030,7 @@
       </w:r>
     </w:p>
   </w:comment>
-  <w:comment w:id="94" w:author="Birdy" w:date="2021-08-22T22:47:00Z" w:initials="B">
+  <w:comment w:id="95" w:author="Birdy" w:date="2021-08-22T22:47:00Z" w:initials="B">
     <w:p>
       <w:r>
         <w:rPr>
@@ -20536,7 +21043,7 @@
       </w:r>
     </w:p>
   </w:comment>
-  <w:comment w:id="179" w:author="Alice MacQueen" w:date="2021-08-25T17:41:00Z" w:initials="AM">
+  <w:comment w:id="180" w:author="Alice MacQueen" w:date="2021-08-25T17:41:00Z" w:initials="AM">
     <w:p>
       <w:r>
         <w:rPr>
@@ -20600,7 +21107,7 @@
       </w:r>
     </w:p>
   </w:comment>
-  <w:comment w:id="180" w:author="Birdy" w:date="2021-09-02T23:20:00Z" w:initials="B">
+  <w:comment w:id="181" w:author="Birdy" w:date="2021-09-02T23:20:00Z" w:initials="B">
     <w:p>
       <w:r>
         <w:rPr>
@@ -20613,7 +21120,7 @@
       </w:r>
     </w:p>
   </w:comment>
-  <w:comment w:id="116" w:author="Birdy" w:date="2021-08-22T22:49:00Z" w:initials="B">
+  <w:comment w:id="117" w:author="Birdy" w:date="2021-08-22T22:49:00Z" w:initials="B">
     <w:p>
       <w:r>
         <w:rPr>
@@ -20646,7 +21153,7 @@
       </w:r>
     </w:p>
   </w:comment>
-  <w:comment w:id="188" w:author="Alice MacQueen" w:date="2021-08-25T17:40:00Z" w:initials="AM">
+  <w:comment w:id="189" w:author="Alice MacQueen" w:date="2021-08-25T17:40:00Z" w:initials="AM">
     <w:p>
       <w:r>
         <w:rPr>
@@ -20679,7 +21186,7 @@
       </w:r>
     </w:p>
   </w:comment>
-  <w:comment w:id="187" w:author="Birdy" w:date="2021-08-22T22:52:00Z" w:initials="B">
+  <w:comment w:id="188" w:author="Birdy" w:date="2021-08-22T22:52:00Z" w:initials="B">
     <w:p>
       <w:r>
         <w:rPr>
@@ -20692,7 +21199,7 @@
       </w:r>
     </w:p>
   </w:comment>
-  <w:comment w:id="292" w:author="Alice MacQueen" w:date="2021-08-25T17:37:00Z" w:initials="AM">
+  <w:comment w:id="301" w:author="Alice MacQueen" w:date="2021-08-25T17:37:00Z" w:initials="AM">
     <w:p>
       <w:r>
         <w:rPr>
@@ -20705,7 +21212,7 @@
       </w:r>
     </w:p>
   </w:comment>
-  <w:comment w:id="269" w:author="Birdy" w:date="2021-08-22T22:54:00Z" w:initials="B">
+  <w:comment w:id="281" w:author="Birdy" w:date="2021-08-22T22:54:00Z" w:initials="B">
     <w:p>
       <w:r>
         <w:rPr>
@@ -20718,7 +21225,7 @@
       </w:r>
     </w:p>
   </w:comment>
-  <w:comment w:id="362" w:author="Juengerlab" w:date="2021-09-14T11:27:00Z" w:initials="J">
+  <w:comment w:id="370" w:author="Juengerlab" w:date="2021-09-14T11:27:00Z" w:initials="J">
     <w:p>
       <w:pPr>
         <w:pStyle w:val="CommentText"/>
@@ -20739,7 +21246,39 @@
       </w:r>
     </w:p>
   </w:comment>
-  <w:comment w:id="433" w:author="Alice MacQueen" w:date="2021-08-25T17:38:00Z" w:initials="AM">
+  <w:comment w:id="394" w:author="Juengerlab" w:date="2021-10-12T15:34:00Z" w:initials="J">
+    <w:p>
+      <w:pPr>
+        <w:pStyle w:val="CommentText"/>
+      </w:pPr>
+      <w:r>
+        <w:rPr>
+          <w:rStyle w:val="CommentReference"/>
+        </w:rPr>
+        <w:annotationRef/>
+      </w:r>
+      <w:r>
+        <w:t>If you want to say the traits are normally distributed, there is a test for that. These distributions would all fail I’m certain. But they are continuous and unimodal.</w:t>
+      </w:r>
+    </w:p>
+  </w:comment>
+  <w:comment w:id="415" w:author="Juengerlab" w:date="2021-10-12T15:44:00Z" w:initials="J">
+    <w:p>
+      <w:pPr>
+        <w:pStyle w:val="CommentText"/>
+      </w:pPr>
+      <w:r>
+        <w:rPr>
+          <w:rStyle w:val="CommentReference"/>
+        </w:rPr>
+        <w:annotationRef/>
+      </w:r>
+      <w:r>
+        <w:t>I deleted some sentences about weather – seemed more suitable for the Discussion – maybe move there &amp; add a citation</w:t>
+      </w:r>
+    </w:p>
+  </w:comment>
+  <w:comment w:id="486" w:author="Alice MacQueen" w:date="2021-08-25T17:38:00Z" w:initials="AM">
     <w:p>
       <w:r>
         <w:rPr>
@@ -20772,7 +21311,7 @@
       </w:r>
     </w:p>
   </w:comment>
-  <w:comment w:id="431" w:author="Birdy" w:date="2021-08-22T22:56:00Z" w:initials="B">
+  <w:comment w:id="484" w:author="Birdy" w:date="2021-08-22T22:56:00Z" w:initials="B">
     <w:p>
       <w:r>
         <w:rPr>
@@ -20785,7 +21324,7 @@
       </w:r>
     </w:p>
   </w:comment>
-  <w:comment w:id="442" w:author="Birdy" w:date="2021-09-03T16:33:00Z" w:initials="B">
+  <w:comment w:id="495" w:author="Birdy" w:date="2021-09-03T16:33:00Z" w:initials="B">
     <w:p>
       <w:proofErr w:type="spellStart"/>
       <w:r>
@@ -20809,7 +21348,7 @@
       </w:r>
     </w:p>
   </w:comment>
-  <w:comment w:id="454" w:author="Birdy" w:date="2021-08-22T22:58:00Z" w:initials="B">
+  <w:comment w:id="507" w:author="Birdy" w:date="2021-08-22T22:58:00Z" w:initials="B">
     <w:p>
       <w:r>
         <w:rPr>
@@ -20822,7 +21361,7 @@
       </w:r>
     </w:p>
   </w:comment>
-  <w:comment w:id="459" w:author="Alice MacQueen" w:date="2021-08-25T17:39:00Z" w:initials="AM">
+  <w:comment w:id="512" w:author="Alice MacQueen" w:date="2021-08-25T17:39:00Z" w:initials="AM">
     <w:p>
       <w:r>
         <w:rPr>
@@ -20855,7 +21394,7 @@
       </w:r>
     </w:p>
   </w:comment>
-  <w:comment w:id="469" w:author="Alice MacQueen" w:date="2021-08-25T17:39:00Z" w:initials="AM">
+  <w:comment w:id="522" w:author="Alice MacQueen" w:date="2021-08-25T17:39:00Z" w:initials="AM">
     <w:p>
       <w:r>
         <w:rPr>
@@ -20868,7 +21407,7 @@
       </w:r>
     </w:p>
   </w:comment>
-  <w:comment w:id="462" w:author="Birdy" w:date="2021-08-22T22:58:00Z" w:initials="B">
+  <w:comment w:id="515" w:author="Birdy" w:date="2021-08-22T22:58:00Z" w:initials="B">
     <w:p>
       <w:r>
         <w:rPr>
@@ -20881,7 +21420,7 @@
       </w:r>
     </w:p>
   </w:comment>
-  <w:comment w:id="473" w:author="Alice MacQueen" w:date="2021-08-25T17:39:00Z" w:initials="AM">
+  <w:comment w:id="527" w:author="Alice MacQueen" w:date="2021-08-25T17:39:00Z" w:initials="AM">
     <w:p>
       <w:r>
         <w:rPr>
@@ -20894,7 +21433,7 @@
       </w:r>
     </w:p>
   </w:comment>
-  <w:comment w:id="472" w:author="Birdy" w:date="2021-08-22T22:59:00Z" w:initials="B">
+  <w:comment w:id="525" w:author="Birdy" w:date="2021-08-22T22:59:00Z" w:initials="B">
     <w:p>
       <w:r>
         <w:rPr>
@@ -20927,8 +21466,10 @@
   <w15:commentEx w15:paraId="4685F767" w15:done="1"/>
   <w15:commentEx w15:paraId="1C71041C" w15:done="1"/>
   <w15:commentEx w15:paraId="36B769E8" w15:done="1"/>
-  <w15:commentEx w15:paraId="3566CAEA" w15:done="1"/>
-  <w15:commentEx w15:paraId="422E6558" w15:done="0"/>
+  <w15:commentEx w15:paraId="3566CAEA" w15:done="0"/>
+  <w15:commentEx w15:paraId="422E6558" w15:done="1"/>
+  <w15:commentEx w15:paraId="3298C71C" w15:done="0"/>
+  <w15:commentEx w15:paraId="0B769A26" w15:done="0"/>
   <w15:commentEx w15:paraId="4383407C" w15:done="0"/>
   <w15:commentEx w15:paraId="1D4DA7D8" w15:done="0"/>
   <w15:commentEx w15:paraId="472CD84B" w15:done="0"/>
@@ -20956,6 +21497,8 @@
   <w16cid:commentId w16cid:paraId="1C71041C" w16cid:durableId="24EAF628"/>
   <w16cid:commentId w16cid:paraId="3566CAEA" w16cid:durableId="24EAF629"/>
   <w16cid:commentId w16cid:paraId="422E6558" w16cid:durableId="24EB0594"/>
+  <w16cid:commentId w16cid:paraId="3298C71C" w16cid:durableId="251029A2"/>
+  <w16cid:commentId w16cid:paraId="0B769A26" w16cid:durableId="25102BE3"/>
   <w16cid:commentId w16cid:paraId="1D4DA7D8" w16cid:durableId="24EAF62A"/>
   <w16cid:commentId w16cid:paraId="472CD84B" w16cid:durableId="24EAF62B"/>
   <w16cid:commentId w16cid:paraId="1E729262" w16cid:durableId="24EAF62C"/>
@@ -21818,7 +22361,6 @@
   <w:style w:type="character" w:default="1" w:styleId="DefaultParagraphFont">
     <w:name w:val="Default Paragraph Font"/>
     <w:uiPriority w:val="1"/>
-    <w:semiHidden/>
     <w:unhideWhenUsed/>
   </w:style>
   <w:style w:type="table" w:default="1" w:styleId="TableNormal">
@@ -22591,7 +23133,7 @@
 </file>
 
 <file path=customXml/itemProps1.xml><?xml version="1.0" encoding="utf-8"?>
-<ds:datastoreItem xmlns:ds="http://schemas.openxmlformats.org/officeDocument/2006/customXml" ds:itemID="{A3CC4958-A8BF-4820-BF71-CC4782EA4D6C}">
+<ds:datastoreItem xmlns:ds="http://schemas.openxmlformats.org/officeDocument/2006/customXml" ds:itemID="{5D3D368F-0876-44F6-BEAF-43303F0083BB}">
   <ds:schemaRefs>
     <ds:schemaRef ds:uri="http://schemas.openxmlformats.org/officeDocument/2006/bibliography"/>
   </ds:schemaRefs>

</xml_diff>

<commit_message>
Add writeup with new Figure 6 and add three (hopefully) correctly numbered supplemental tables
</commit_message>
<xml_diff>
--- a/9-DiversityPanel/writeup/MainText_TAG_4way_GWAS.docx
+++ b/9-DiversityPanel/writeup/MainText_TAG_4way_GWAS.docx
@@ -2233,39 +2233,44 @@
         </w:r>
       </w:ins>
       <w:r>
-        <w:t xml:space="preserve"> Three panicle traits including panicle length (PL), primary branching number (PBN) per panicle, and secondary branching number (SBN) on the panicle, were assessed</w:t>
-      </w:r>
-      <w:ins w:id="144" w:author="Birdy" w:date="2021-09-02T23:39:00Z">
+        <w:t xml:space="preserve"> Thr</w:t>
+      </w:r>
+      <w:bookmarkStart w:id="144" w:name="_GoBack"/>
+      <w:bookmarkEnd w:id="144"/>
+      <w:r>
+        <w:t>ee panicle traits including panicle length (PL), primary branching number (PBN) per panicle, and secondary branching number (SBN) on the panicle, were assessed</w:t>
+      </w:r>
+      <w:ins w:id="145" w:author="Birdy" w:date="2021-09-02T23:39:00Z">
         <w:r>
           <w:t xml:space="preserve"> for each population at their planting sites</w:t>
         </w:r>
       </w:ins>
-      <w:del w:id="145" w:author="Birdy" w:date="2021-09-02T23:40:00Z">
+      <w:del w:id="146" w:author="Birdy" w:date="2021-09-02T23:40:00Z">
         <w:r>
           <w:delText xml:space="preserve"> at each site</w:delText>
         </w:r>
       </w:del>
-      <w:ins w:id="146" w:author="Birdy" w:date="2021-09-02T23:32:00Z">
+      <w:ins w:id="147" w:author="Birdy" w:date="2021-09-02T23:32:00Z">
         <w:r>
           <w:t xml:space="preserve"> in </w:t>
         </w:r>
       </w:ins>
-      <w:ins w:id="147" w:author="Birdy" w:date="2021-09-02T23:35:00Z">
+      <w:ins w:id="148" w:author="Birdy" w:date="2021-09-02T23:35:00Z">
         <w:r>
           <w:t xml:space="preserve">the end of </w:t>
         </w:r>
       </w:ins>
-      <w:ins w:id="148" w:author="Birdy" w:date="2021-09-02T23:32:00Z">
+      <w:ins w:id="149" w:author="Birdy" w:date="2021-09-02T23:32:00Z">
         <w:r>
           <w:t>2019</w:t>
         </w:r>
       </w:ins>
-      <w:ins w:id="149" w:author="Birdy" w:date="2021-09-02T23:35:00Z">
+      <w:ins w:id="150" w:author="Birdy" w:date="2021-09-02T23:35:00Z">
         <w:r>
           <w:t xml:space="preserve"> growing season</w:t>
         </w:r>
       </w:ins>
-      <w:ins w:id="150" w:author="Birdy" w:date="2021-09-02T23:40:00Z">
+      <w:ins w:id="151" w:author="Birdy" w:date="2021-09-02T23:40:00Z">
         <w:r>
           <w:t xml:space="preserve">. These datasets were used </w:t>
         </w:r>
@@ -2273,7 +2278,7 @@
       <w:r>
         <w:t xml:space="preserve"> to investigate: (1) the genetic architecture underlying these three traits</w:t>
       </w:r>
-      <w:ins w:id="151" w:author="Birdy" w:date="2021-09-02T23:41:00Z">
+      <w:ins w:id="152" w:author="Birdy" w:date="2021-09-02T23:41:00Z">
         <w:r>
           <w:t xml:space="preserve"> through quantitative analysis and GWAS analysis</w:t>
         </w:r>
@@ -2281,7 +2286,7 @@
       <w:r>
         <w:t>, (2) the sensitivity of QTL and their effects across different environments</w:t>
       </w:r>
-      <w:ins w:id="152" w:author="Birdy" w:date="2021-09-02T23:43:00Z">
+      <w:ins w:id="153" w:author="Birdy" w:date="2021-09-02T23:43:00Z">
         <w:r>
           <w:t xml:space="preserve"> from the four-way population</w:t>
         </w:r>
@@ -2289,83 +2294,83 @@
       <w:r>
         <w:t>, and (3</w:t>
       </w:r>
-      <w:ins w:id="153" w:author="Birdy" w:date="2021-09-02T23:41:00Z">
+      <w:ins w:id="154" w:author="Birdy" w:date="2021-09-02T23:41:00Z">
         <w:r>
           <w:t xml:space="preserve">) </w:t>
         </w:r>
       </w:ins>
-      <w:ins w:id="154" w:author="Birdy" w:date="2021-09-02T23:43:00Z">
+      <w:ins w:id="155" w:author="Birdy" w:date="2021-09-02T23:43:00Z">
         <w:r>
           <w:t xml:space="preserve">the </w:t>
         </w:r>
       </w:ins>
-      <w:ins w:id="155" w:author="Birdy" w:date="2021-09-02T23:46:00Z">
+      <w:ins w:id="156" w:author="Birdy" w:date="2021-09-02T23:46:00Z">
         <w:r>
           <w:t>single nucleotide polymorphism</w:t>
         </w:r>
       </w:ins>
-      <w:ins w:id="156" w:author="Birdy" w:date="2021-09-02T23:47:00Z">
+      <w:ins w:id="157" w:author="Birdy" w:date="2021-09-02T23:47:00Z">
         <w:r>
           <w:t xml:space="preserve"> (</w:t>
         </w:r>
       </w:ins>
-      <w:ins w:id="157" w:author="Birdy" w:date="2021-09-02T23:43:00Z">
+      <w:ins w:id="158" w:author="Birdy" w:date="2021-09-02T23:43:00Z">
         <w:r>
           <w:t>SNP</w:t>
         </w:r>
       </w:ins>
-      <w:ins w:id="158" w:author="Birdy" w:date="2021-09-02T23:47:00Z">
+      <w:ins w:id="159" w:author="Birdy" w:date="2021-09-02T23:47:00Z">
         <w:r>
           <w:t>)</w:t>
         </w:r>
       </w:ins>
-      <w:ins w:id="159" w:author="Birdy" w:date="2021-09-02T23:43:00Z">
+      <w:ins w:id="160" w:author="Birdy" w:date="2021-09-02T23:43:00Z">
         <w:r>
           <w:t xml:space="preserve"> effects on </w:t>
         </w:r>
       </w:ins>
-      <w:ins w:id="160" w:author="Birdy" w:date="2021-09-02T23:49:00Z">
+      <w:ins w:id="161" w:author="Birdy" w:date="2021-09-02T23:49:00Z">
         <w:r>
           <w:t>the</w:t>
         </w:r>
       </w:ins>
-      <w:ins w:id="161" w:author="Birdy" w:date="2021-09-02T23:43:00Z">
+      <w:ins w:id="162" w:author="Birdy" w:date="2021-09-02T23:43:00Z">
         <w:r>
           <w:t xml:space="preserve"> traits in </w:t>
         </w:r>
       </w:ins>
-      <w:ins w:id="162" w:author="Birdy" w:date="2021-09-02T23:44:00Z">
+      <w:ins w:id="163" w:author="Birdy" w:date="2021-09-02T23:44:00Z">
         <w:r>
           <w:lastRenderedPageBreak/>
           <w:t xml:space="preserve">the </w:t>
         </w:r>
       </w:ins>
-      <w:ins w:id="163" w:author="Birdy" w:date="2021-09-02T23:43:00Z">
+      <w:ins w:id="164" w:author="Birdy" w:date="2021-09-02T23:43:00Z">
         <w:r>
           <w:t>three common gardens</w:t>
         </w:r>
       </w:ins>
-      <w:ins w:id="164" w:author="Birdy" w:date="2021-09-02T23:48:00Z">
+      <w:ins w:id="165" w:author="Birdy" w:date="2021-09-02T23:48:00Z">
         <w:r>
           <w:t xml:space="preserve"> from</w:t>
         </w:r>
       </w:ins>
-      <w:ins w:id="165" w:author="Birdy" w:date="2021-09-02T23:49:00Z">
+      <w:ins w:id="166" w:author="Birdy" w:date="2021-09-02T23:49:00Z">
         <w:r>
           <w:t xml:space="preserve"> the diversity panel</w:t>
         </w:r>
       </w:ins>
-      <w:ins w:id="166" w:author="Birdy" w:date="2021-09-02T23:45:00Z">
+      <w:ins w:id="167" w:author="Birdy" w:date="2021-09-02T23:45:00Z">
         <w:r>
           <w:t>,</w:t>
         </w:r>
       </w:ins>
-      <w:ins w:id="167" w:author="Birdy" w:date="2021-09-02T23:43:00Z">
+      <w:ins w:id="168" w:author="Birdy" w:date="2021-09-02T23:43:00Z">
         <w:r>
           <w:t xml:space="preserve"> </w:t>
         </w:r>
       </w:ins>
-      <w:del w:id="168" w:author="Birdy" w:date="2021-08-22T22:52:00Z">
+      <w:del w:id="169" w:author="Birdy" w:date="2021-08-22T22:52:00Z">
         <w:r>
           <w:delText>) the extent of pleiotropy between panicle and other traits. Finally, we conducted a genomic prediction for the extra genotypes grown at three core field sites, and</w:delText>
         </w:r>
@@ -2373,12 +2378,12 @@
       <w:r>
         <w:t xml:space="preserve"> </w:t>
       </w:r>
-      <w:ins w:id="169" w:author="Birdy" w:date="2021-09-02T23:45:00Z">
+      <w:ins w:id="170" w:author="Birdy" w:date="2021-09-02T23:45:00Z">
         <w:r>
           <w:t xml:space="preserve">and </w:t>
         </w:r>
       </w:ins>
-      <w:ins w:id="170" w:author="Birdy" w:date="2021-09-02T23:49:00Z">
+      <w:ins w:id="171" w:author="Birdy" w:date="2021-09-02T23:49:00Z">
         <w:r>
           <w:t xml:space="preserve">to </w:t>
         </w:r>
@@ -2386,12 +2391,12 @@
       <w:r>
         <w:t>search</w:t>
       </w:r>
-      <w:del w:id="171" w:author="Juengerlab" w:date="2021-09-14T10:37:00Z">
+      <w:del w:id="172" w:author="Juengerlab" w:date="2021-09-14T10:37:00Z">
         <w:r>
           <w:delText>e</w:delText>
         </w:r>
       </w:del>
-      <w:del w:id="172" w:author="Birdy" w:date="2021-09-02T23:49:00Z">
+      <w:del w:id="173" w:author="Birdy" w:date="2021-09-02T23:49:00Z">
         <w:r>
           <w:delText>d</w:delText>
         </w:r>
@@ -2399,27 +2404,27 @@
       <w:r>
         <w:t xml:space="preserve"> for candidate genes </w:t>
       </w:r>
-      <w:ins w:id="173" w:author="Birdy" w:date="2021-09-02T23:37:00Z">
+      <w:ins w:id="174" w:author="Birdy" w:date="2021-09-02T23:37:00Z">
         <w:r>
           <w:t xml:space="preserve">that are </w:t>
         </w:r>
       </w:ins>
-      <w:ins w:id="174" w:author="Birdy" w:date="2021-09-02T23:36:00Z">
+      <w:ins w:id="175" w:author="Birdy" w:date="2021-09-02T23:36:00Z">
         <w:r>
           <w:t xml:space="preserve">overlapping between the two populations </w:t>
         </w:r>
       </w:ins>
-      <w:del w:id="175" w:author="Birdy" w:date="2021-09-02T23:36:00Z">
+      <w:del w:id="176" w:author="Birdy" w:date="2021-09-02T23:36:00Z">
         <w:r>
           <w:delText>on the identified QTL regions involved</w:delText>
         </w:r>
       </w:del>
-      <w:ins w:id="176" w:author="Birdy" w:date="2021-09-02T23:37:00Z">
+      <w:ins w:id="177" w:author="Birdy" w:date="2021-09-02T23:37:00Z">
         <w:r>
           <w:t xml:space="preserve">and are </w:t>
         </w:r>
       </w:ins>
-      <w:del w:id="177" w:author="Birdy" w:date="2021-09-02T23:36:00Z">
+      <w:del w:id="178" w:author="Birdy" w:date="2021-09-02T23:36:00Z">
         <w:r>
           <w:delText xml:space="preserve"> </w:delText>
         </w:r>
@@ -2427,12 +2432,12 @@
       <w:r>
         <w:t>in regulat</w:t>
       </w:r>
-      <w:ins w:id="178" w:author="Birdy" w:date="2021-09-02T23:37:00Z">
+      <w:ins w:id="179" w:author="Birdy" w:date="2021-09-02T23:37:00Z">
         <w:r>
           <w:t>ion of</w:t>
         </w:r>
       </w:ins>
-      <w:del w:id="179" w:author="Birdy" w:date="2021-09-02T23:37:00Z">
+      <w:del w:id="180" w:author="Birdy" w:date="2021-09-02T23:37:00Z">
         <w:r>
           <w:delText>ing</w:delText>
         </w:r>
@@ -2440,18 +2445,18 @@
       <w:r>
         <w:t xml:space="preserve"> panicle architectu</w:t>
       </w:r>
-      <w:commentRangeStart w:id="180"/>
       <w:commentRangeStart w:id="181"/>
+      <w:commentRangeStart w:id="182"/>
       <w:r>
         <w:t xml:space="preserve">re in switchgrass. </w:t>
       </w:r>
-      <w:commentRangeEnd w:id="180"/>
-      <w:r>
-        <w:commentReference w:id="180"/>
-      </w:r>
       <w:commentRangeEnd w:id="181"/>
       <w:r>
         <w:commentReference w:id="181"/>
+      </w:r>
+      <w:commentRangeEnd w:id="182"/>
+      <w:r>
+        <w:commentReference w:id="182"/>
       </w:r>
       <w:commentRangeEnd w:id="117"/>
       <w:r>
@@ -2480,11 +2485,11 @@
       <w:pPr>
         <w:spacing w:after="0" w:line="480" w:lineRule="auto"/>
         <w:rPr>
-          <w:ins w:id="182" w:author="Alice MacQueen" w:date="2021-08-25T16:46:00Z"/>
+          <w:ins w:id="183" w:author="Alice MacQueen" w:date="2021-08-25T16:46:00Z"/>
           <w:b/>
         </w:rPr>
       </w:pPr>
-      <w:ins w:id="183" w:author="Alice MacQueen" w:date="2021-08-25T16:46:00Z">
+      <w:ins w:id="184" w:author="Alice MacQueen" w:date="2021-08-25T16:46:00Z">
         <w:r>
           <w:rPr>
             <w:b/>
@@ -2497,7 +2502,7 @@
       <w:pPr>
         <w:spacing w:after="0" w:line="480" w:lineRule="auto"/>
       </w:pPr>
-      <w:ins w:id="184" w:author="Alice MacQueen" w:date="2021-08-25T16:46:00Z">
+      <w:ins w:id="185" w:author="Alice MacQueen" w:date="2021-08-25T16:46:00Z">
         <w:r>
           <w:tab/>
           <w:t xml:space="preserve">Whenever possible, plant material will be shared upon request. Source data and code to replicate these analyses are available at: </w:t>
@@ -2512,7 +2517,7 @@
       <w:r>
         <w:fldChar w:fldCharType="separate"/>
       </w:r>
-      <w:ins w:id="185" w:author="Alice MacQueen" w:date="2021-08-25T16:46:00Z">
+      <w:ins w:id="186" w:author="Alice MacQueen" w:date="2021-08-25T16:46:00Z">
         <w:r>
           <w:rPr>
             <w:rStyle w:val="Hyperlink"/>
@@ -2526,7 +2531,7 @@
         </w:rPr>
         <w:fldChar w:fldCharType="end"/>
       </w:r>
-      <w:ins w:id="186" w:author="Alice MacQueen" w:date="2021-08-25T16:46:00Z">
+      <w:ins w:id="187" w:author="Alice MacQueen" w:date="2021-08-25T16:46:00Z">
         <w:r>
           <w:t xml:space="preserve">. Large genetic data files to replicate these analyses are available from the UT </w:t>
         </w:r>
@@ -2542,7 +2547,7 @@
         <w:r>
           <w:rPr>
             <w:i/>
-            <w:rPrChange w:id="187" w:author="Juengerlab" w:date="2021-09-14T10:37:00Z">
+            <w:rPrChange w:id="188" w:author="Juengerlab" w:date="2021-09-14T10:37:00Z">
               <w:rPr/>
             </w:rPrChange>
           </w:rPr>
@@ -2561,21 +2566,21 @@
           <w:b/>
         </w:rPr>
       </w:pPr>
-      <w:commentRangeStart w:id="188"/>
+      <w:commentRangeStart w:id="189"/>
       <w:r>
         <w:rPr>
           <w:b/>
         </w:rPr>
         <w:t>Field experiment and ph</w:t>
       </w:r>
-      <w:commentRangeStart w:id="189"/>
+      <w:commentRangeStart w:id="190"/>
       <w:r>
         <w:rPr>
           <w:b/>
         </w:rPr>
         <w:t>enotyping</w:t>
       </w:r>
-      <w:ins w:id="190" w:author="Birdy" w:date="2021-09-03T16:12:00Z">
+      <w:ins w:id="191" w:author="Birdy" w:date="2021-09-03T16:12:00Z">
         <w:r>
           <w:rPr>
             <w:b/>
@@ -2589,20 +2594,20 @@
         </w:rPr>
         <w:t xml:space="preserve">  </w:t>
       </w:r>
+      <w:commentRangeEnd w:id="190"/>
+      <w:r>
+        <w:commentReference w:id="190"/>
+      </w:r>
       <w:commentRangeEnd w:id="189"/>
       <w:r>
         <w:commentReference w:id="189"/>
-      </w:r>
-      <w:commentRangeEnd w:id="188"/>
-      <w:r>
-        <w:commentReference w:id="188"/>
       </w:r>
     </w:p>
     <w:p>
       <w:pPr>
         <w:spacing w:after="0" w:line="480" w:lineRule="auto"/>
       </w:pPr>
-      <w:ins w:id="191" w:author="Alice MacQueen" w:date="2021-08-25T16:49:00Z">
+      <w:ins w:id="192" w:author="Alice MacQueen" w:date="2021-08-25T16:49:00Z">
         <w:r>
           <w:tab/>
         </w:r>
@@ -2610,12 +2615,12 @@
       <w:r>
         <w:t>The details of the creation of th</w:t>
       </w:r>
-      <w:ins w:id="192" w:author="Birdy" w:date="2021-09-03T16:12:00Z">
+      <w:ins w:id="193" w:author="Birdy" w:date="2021-09-03T16:12:00Z">
         <w:r>
           <w:t>e four-way</w:t>
         </w:r>
       </w:ins>
-      <w:del w:id="193" w:author="Birdy" w:date="2021-09-03T16:12:00Z">
+      <w:del w:id="194" w:author="Birdy" w:date="2021-09-03T16:12:00Z">
         <w:r>
           <w:delText>is</w:delText>
         </w:r>
@@ -2697,7 +2702,7 @@
       <w:r>
         <w:t xml:space="preserve"> parents, were transplanted from May to July of 2015 at 10 field sites. </w:t>
       </w:r>
-      <w:del w:id="194" w:author="Birdy" w:date="2021-09-03T16:13:00Z">
+      <w:del w:id="195" w:author="Birdy" w:date="2021-09-03T16:13:00Z">
         <w:r>
           <w:delText xml:space="preserve">In three of the 10 sites, 370 extra genotypes were planted. </w:delText>
         </w:r>
@@ -2745,7 +2750,7 @@
       <w:r>
         <w:t xml:space="preserve">Three panicles were cut from each plant at full maturity. Panicle length (PL in mm), primary branching number (PBN), and secondary branching number (SBN) were assessed at the end of the </w:t>
       </w:r>
-      <w:ins w:id="195" w:author="Birdy" w:date="2021-09-03T16:13:00Z">
+      <w:ins w:id="196" w:author="Birdy" w:date="2021-09-03T16:13:00Z">
         <w:r>
           <w:t xml:space="preserve">2016 </w:t>
         </w:r>
@@ -2767,7 +2772,7 @@
         </w:rPr>
         <w:t>Genotyping and multi-environment QTL modelling</w:t>
       </w:r>
-      <w:ins w:id="196" w:author="Birdy" w:date="2021-09-03T16:14:00Z">
+      <w:ins w:id="197" w:author="Birdy" w:date="2021-09-03T16:14:00Z">
         <w:r>
           <w:rPr>
             <w:b/>
@@ -2780,7 +2785,7 @@
       <w:pPr>
         <w:spacing w:after="0" w:line="480" w:lineRule="auto"/>
         <w:ind w:firstLine="720"/>
-        <w:pPrChange w:id="197" w:author="Juengerlab" w:date="2021-09-14T10:38:00Z">
+        <w:pPrChange w:id="198" w:author="Juengerlab" w:date="2021-09-14T10:38:00Z">
           <w:pPr>
             <w:spacing w:after="0" w:line="480" w:lineRule="auto"/>
           </w:pPr>
@@ -2830,7 +2835,7 @@
       <w:r>
         <w:t xml:space="preserve"> distance of</w:t>
       </w:r>
-      <w:del w:id="198" w:author="Juengerlab" w:date="2021-10-12T14:44:00Z">
+      <w:del w:id="199" w:author="Juengerlab" w:date="2021-10-12T14:44:00Z">
         <w:r>
           <w:delText xml:space="preserve"> to</w:delText>
         </w:r>
@@ -2897,12 +2902,12 @@
       <w:r>
         <w:t xml:space="preserve">) that </w:t>
       </w:r>
-      <w:del w:id="199" w:author="Juengerlab" w:date="2021-10-12T14:44:00Z">
+      <w:del w:id="200" w:author="Juengerlab" w:date="2021-10-12T14:44:00Z">
         <w:r>
           <w:delText xml:space="preserve">takes </w:delText>
         </w:r>
       </w:del>
-      <w:ins w:id="200" w:author="Juengerlab" w:date="2021-10-12T14:44:00Z">
+      <w:ins w:id="201" w:author="Juengerlab" w:date="2021-10-12T14:44:00Z">
         <w:r>
           <w:t xml:space="preserve">uses </w:t>
         </w:r>
@@ -3530,18 +3535,18 @@
       <w:pPr>
         <w:spacing w:after="0" w:line="480" w:lineRule="auto"/>
         <w:rPr>
-          <w:ins w:id="201" w:author="Alice MacQueen" w:date="2021-08-25T16:57:00Z"/>
+          <w:ins w:id="202" w:author="Alice MacQueen" w:date="2021-08-25T16:57:00Z"/>
           <w:b/>
           <w:bCs/>
         </w:rPr>
-        <w:pPrChange w:id="202" w:author="Juengerlab" w:date="2021-09-14T11:28:00Z">
+        <w:pPrChange w:id="203" w:author="Juengerlab" w:date="2021-09-14T11:28:00Z">
           <w:pPr>
             <w:spacing w:after="0" w:line="480" w:lineRule="auto"/>
             <w:ind w:firstLine="720"/>
           </w:pPr>
         </w:pPrChange>
       </w:pPr>
-      <w:ins w:id="203" w:author="Alice MacQueen" w:date="2021-08-25T16:56:00Z">
+      <w:ins w:id="204" w:author="Alice MacQueen" w:date="2021-08-25T16:56:00Z">
         <w:r>
           <w:rPr>
             <w:b/>
@@ -3550,7 +3555,7 @@
           <w:t>Genome-wide ass</w:t>
         </w:r>
       </w:ins>
-      <w:ins w:id="204" w:author="Alice MacQueen" w:date="2021-08-25T16:57:00Z">
+      <w:ins w:id="205" w:author="Alice MacQueen" w:date="2021-08-25T16:57:00Z">
         <w:r>
           <w:rPr>
             <w:b/>
@@ -3564,17 +3569,17 @@
       <w:pPr>
         <w:spacing w:after="0" w:line="480" w:lineRule="auto"/>
       </w:pPr>
-      <w:ins w:id="205" w:author="Alice MacQueen" w:date="2021-08-25T16:57:00Z">
+      <w:ins w:id="206" w:author="Alice MacQueen" w:date="2021-08-25T16:57:00Z">
         <w:r>
           <w:tab/>
         </w:r>
       </w:ins>
-      <w:ins w:id="206" w:author="Alice MacQueen" w:date="2021-08-25T17:11:00Z">
+      <w:ins w:id="207" w:author="Alice MacQueen" w:date="2021-08-25T17:11:00Z">
         <w:r>
           <w:t>The formation and resequencing of the swi</w:t>
         </w:r>
       </w:ins>
-      <w:ins w:id="207" w:author="Alice MacQueen" w:date="2021-08-25T17:12:00Z">
+      <w:ins w:id="208" w:author="Alice MacQueen" w:date="2021-08-25T17:12:00Z">
         <w:r>
           <w:t xml:space="preserve">tchgrass diversity panel has been described previously (Lovell et al 2020). Briefly, hundreds of tetraploid switchgrass plants were </w:t>
         </w:r>
@@ -3595,12 +3600,12 @@
           <w:t xml:space="preserve"> </w:t>
         </w:r>
       </w:ins>
-      <w:ins w:id="208" w:author="Alice MacQueen" w:date="2021-08-25T17:13:00Z">
+      <w:ins w:id="209" w:author="Alice MacQueen" w:date="2021-08-25T17:13:00Z">
         <w:r>
           <w:t>panicle length (</w:t>
         </w:r>
       </w:ins>
-      <w:ins w:id="209" w:author="Alice MacQueen" w:date="2021-08-25T17:14:00Z">
+      <w:ins w:id="210" w:author="Alice MacQueen" w:date="2021-08-25T17:14:00Z">
         <w:r>
           <w:t xml:space="preserve">PL in mm), primary branch number (PBN), and secondary branch number (SBN) as above for three panicles cut from each plant at full maturity at the end of the 2019 growing season, in a subset of genotyped individuals and common gardens. We </w:t>
         </w:r>
@@ -3613,12 +3618,12 @@
           <w:t xml:space="preserve"> 381 genotyped individuals that had clones present at each of three common garden locations (Pickle, TX or PKLE; Columbia, MO or CLMB; and Hickory Corners, MI or KBSM)</w:t>
         </w:r>
       </w:ins>
-      <w:ins w:id="210" w:author="Alice MacQueen" w:date="2021-08-25T17:30:00Z">
+      <w:ins w:id="211" w:author="Alice MacQueen" w:date="2021-08-25T17:30:00Z">
         <w:r>
           <w:t>.</w:t>
         </w:r>
       </w:ins>
-      <w:ins w:id="211" w:author="Alice MacQueen" w:date="2021-08-25T17:31:00Z">
+      <w:ins w:id="212" w:author="Alice MacQueen" w:date="2021-08-25T17:31:00Z">
         <w:r>
           <w:t xml:space="preserve"> </w:t>
         </w:r>
@@ -3628,21 +3633,21 @@
       <w:pPr>
         <w:spacing w:after="0" w:line="480" w:lineRule="auto"/>
         <w:rPr>
-          <w:ins w:id="212" w:author="Juengerlab" w:date="2021-10-12T15:13:00Z"/>
+          <w:ins w:id="213" w:author="Juengerlab" w:date="2021-10-12T15:13:00Z"/>
         </w:rPr>
       </w:pPr>
-      <w:ins w:id="213" w:author="Alice MacQueen" w:date="2021-08-25T17:33:00Z">
+      <w:ins w:id="214" w:author="Alice MacQueen" w:date="2021-08-25T17:33:00Z">
         <w:r>
           <w:tab/>
           <w:t xml:space="preserve">We analyzed SNP effects on </w:t>
         </w:r>
       </w:ins>
-      <w:ins w:id="214" w:author="Alice MacQueen" w:date="2021-08-25T17:34:00Z">
+      <w:ins w:id="215" w:author="Alice MacQueen" w:date="2021-08-25T17:34:00Z">
         <w:r>
           <w:t xml:space="preserve">three panicle traits in three common gardens using multivariate adaptive shrinkage (mash), using effect estimates from univariate genome-wide association studies (GWAS). </w:t>
         </w:r>
       </w:ins>
-      <w:ins w:id="215" w:author="Juengerlab" w:date="2021-09-14T10:46:00Z">
+      <w:ins w:id="216" w:author="Juengerlab" w:date="2021-09-14T10:46:00Z">
         <w:r>
           <w:t xml:space="preserve">GWAS were conducted using the </w:t>
         </w:r>
@@ -3655,12 +3660,12 @@
           <w:t xml:space="preserve"> </w:t>
         </w:r>
       </w:ins>
-      <w:ins w:id="216" w:author="Juengerlab" w:date="2021-09-14T10:47:00Z">
+      <w:ins w:id="217" w:author="Juengerlab" w:date="2021-09-14T10:47:00Z">
         <w:r>
           <w:t>R package</w:t>
         </w:r>
       </w:ins>
-      <w:ins w:id="217" w:author="Juengerlab" w:date="2021-09-14T10:51:00Z">
+      <w:ins w:id="218" w:author="Juengerlab" w:date="2021-09-14T10:51:00Z">
         <w:r>
           <w:t xml:space="preserve"> (</w:t>
         </w:r>
@@ -3673,27 +3678,27 @@
           <w:t xml:space="preserve"> et al 201</w:t>
         </w:r>
       </w:ins>
-      <w:ins w:id="218" w:author="Juengerlab" w:date="2021-09-14T10:52:00Z">
+      <w:ins w:id="219" w:author="Juengerlab" w:date="2021-09-14T10:52:00Z">
         <w:r>
           <w:t>8)</w:t>
         </w:r>
       </w:ins>
-      <w:ins w:id="219" w:author="Juengerlab" w:date="2021-09-14T10:47:00Z">
+      <w:ins w:id="220" w:author="Juengerlab" w:date="2021-09-14T10:47:00Z">
         <w:r>
           <w:t>, which performs fast statisti</w:t>
         </w:r>
       </w:ins>
-      <w:ins w:id="220" w:author="Juengerlab" w:date="2021-09-14T10:48:00Z">
+      <w:ins w:id="221" w:author="Juengerlab" w:date="2021-09-14T10:48:00Z">
         <w:r>
           <w:t xml:space="preserve">cal analysis of large SNP arrays encoded as matrices, and </w:t>
         </w:r>
       </w:ins>
-      <w:ins w:id="221" w:author="Juengerlab" w:date="2021-09-14T10:50:00Z">
+      <w:ins w:id="222" w:author="Juengerlab" w:date="2021-09-14T10:50:00Z">
         <w:r>
           <w:t>which implements t</w:t>
         </w:r>
       </w:ins>
-      <w:ins w:id="222" w:author="Juengerlab" w:date="2021-09-14T10:51:00Z">
+      <w:ins w:id="223" w:author="Juengerlab" w:date="2021-09-14T10:51:00Z">
         <w:r>
           <w:t xml:space="preserve">he current best practices </w:t>
         </w:r>
@@ -3704,12 +3709,12 @@
           <w:t>for principal component</w:t>
         </w:r>
       </w:ins>
-      <w:ins w:id="223" w:author="Juengerlab" w:date="2021-10-12T15:01:00Z">
+      <w:ins w:id="224" w:author="Juengerlab" w:date="2021-10-12T15:01:00Z">
         <w:r>
           <w:t xml:space="preserve"> (PC)</w:t>
         </w:r>
       </w:ins>
-      <w:ins w:id="224" w:author="Juengerlab" w:date="2021-09-14T10:51:00Z">
+      <w:ins w:id="225" w:author="Juengerlab" w:date="2021-09-14T10:51:00Z">
         <w:r>
           <w:t xml:space="preserve"> analysis of </w:t>
         </w:r>
@@ -3725,77 +3730,78 @@
           <w:t xml:space="preserve"> et al 2020)</w:t>
         </w:r>
       </w:ins>
-      <w:ins w:id="225" w:author="Juengerlab" w:date="2021-10-12T14:52:00Z">
+      <w:ins w:id="226" w:author="Juengerlab" w:date="2021-10-12T14:52:00Z">
         <w:r>
           <w:t xml:space="preserve">. </w:t>
         </w:r>
       </w:ins>
-      <w:ins w:id="226" w:author="Juengerlab" w:date="2021-09-14T10:55:00Z">
+      <w:bookmarkStart w:id="227" w:name="_Hlk85115840"/>
+      <w:ins w:id="228" w:author="Juengerlab" w:date="2021-09-14T10:55:00Z">
         <w:r>
           <w:t xml:space="preserve">Only SNPs with &lt;20% missing data and minor allele frequencies &gt;0.05 at all three gardens were used in univariate GWAS, resulting in 18.7M SNPs retained for the </w:t>
         </w:r>
       </w:ins>
-      <w:ins w:id="227" w:author="Juengerlab" w:date="2021-09-14T10:56:00Z">
+      <w:ins w:id="229" w:author="Juengerlab" w:date="2021-09-14T10:56:00Z">
         <w:r>
           <w:t>analysis.</w:t>
         </w:r>
       </w:ins>
-      <w:ins w:id="228" w:author="Juengerlab" w:date="2021-09-14T10:55:00Z">
+      <w:ins w:id="230" w:author="Juengerlab" w:date="2021-09-14T10:55:00Z">
         <w:r>
           <w:t xml:space="preserve"> </w:t>
         </w:r>
       </w:ins>
-      <w:ins w:id="229" w:author="Juengerlab" w:date="2021-10-12T14:56:00Z">
+      <w:ins w:id="231" w:author="Juengerlab" w:date="2021-10-12T14:56:00Z">
         <w:r>
           <w:t xml:space="preserve">We </w:t>
         </w:r>
       </w:ins>
-      <w:ins w:id="230" w:author="Juengerlab" w:date="2021-10-12T14:59:00Z">
+      <w:ins w:id="232" w:author="Juengerlab" w:date="2021-10-12T14:59:00Z">
         <w:r>
           <w:t>used</w:t>
         </w:r>
       </w:ins>
-      <w:ins w:id="231" w:author="Juengerlab" w:date="2021-10-12T14:56:00Z">
+      <w:ins w:id="233" w:author="Juengerlab" w:date="2021-10-12T14:56:00Z">
         <w:r>
           <w:t xml:space="preserve"> singular value decom</w:t>
         </w:r>
       </w:ins>
-      <w:ins w:id="232" w:author="Juengerlab" w:date="2021-10-12T14:57:00Z">
+      <w:ins w:id="234" w:author="Juengerlab" w:date="2021-10-12T14:57:00Z">
         <w:r>
           <w:t xml:space="preserve">position </w:t>
         </w:r>
       </w:ins>
-      <w:ins w:id="233" w:author="Juengerlab" w:date="2021-10-12T14:59:00Z">
+      <w:ins w:id="235" w:author="Juengerlab" w:date="2021-10-12T14:59:00Z">
         <w:r>
           <w:t>on</w:t>
         </w:r>
       </w:ins>
-      <w:ins w:id="234" w:author="Juengerlab" w:date="2021-10-12T14:57:00Z">
+      <w:ins w:id="236" w:author="Juengerlab" w:date="2021-10-12T14:57:00Z">
         <w:r>
           <w:t xml:space="preserve"> all 18.7M SNPs for all 381 genotyped individuals </w:t>
         </w:r>
       </w:ins>
-      <w:ins w:id="235" w:author="Juengerlab" w:date="2021-10-12T14:59:00Z">
+      <w:ins w:id="237" w:author="Juengerlab" w:date="2021-10-12T14:59:00Z">
         <w:r>
           <w:t xml:space="preserve">to create </w:t>
         </w:r>
       </w:ins>
-      <w:ins w:id="236" w:author="Juengerlab" w:date="2021-10-12T15:00:00Z">
+      <w:ins w:id="238" w:author="Juengerlab" w:date="2021-10-12T15:00:00Z">
         <w:r>
           <w:t xml:space="preserve">15 </w:t>
         </w:r>
       </w:ins>
-      <w:ins w:id="237" w:author="Juengerlab" w:date="2021-10-12T14:59:00Z">
+      <w:ins w:id="239" w:author="Juengerlab" w:date="2021-10-12T14:59:00Z">
         <w:r>
           <w:t xml:space="preserve">genetic </w:t>
         </w:r>
       </w:ins>
-      <w:ins w:id="238" w:author="Juengerlab" w:date="2021-10-12T15:00:00Z">
+      <w:ins w:id="240" w:author="Juengerlab" w:date="2021-10-12T15:00:00Z">
         <w:r>
           <w:t xml:space="preserve">PCs for population structure correction </w:t>
         </w:r>
       </w:ins>
-      <w:ins w:id="239" w:author="Juengerlab" w:date="2021-10-12T14:57:00Z">
+      <w:ins w:id="241" w:author="Juengerlab" w:date="2021-10-12T14:57:00Z">
         <w:r>
           <w:t xml:space="preserve">using the </w:t>
         </w:r>
@@ -3816,12 +3822,12 @@
           <w:t xml:space="preserve">) </w:t>
         </w:r>
       </w:ins>
-      <w:ins w:id="240" w:author="Juengerlab" w:date="2021-10-12T14:58:00Z">
+      <w:ins w:id="242" w:author="Juengerlab" w:date="2021-10-12T14:58:00Z">
         <w:r>
           <w:t>function in</w:t>
         </w:r>
       </w:ins>
-      <w:ins w:id="241" w:author="Juengerlab" w:date="2021-10-12T15:00:00Z">
+      <w:ins w:id="243" w:author="Juengerlab" w:date="2021-10-12T15:00:00Z">
         <w:r>
           <w:t xml:space="preserve"> </w:t>
         </w:r>
@@ -3831,42 +3837,42 @@
         </w:r>
       </w:ins>
       <w:proofErr w:type="spellEnd"/>
-      <w:ins w:id="242" w:author="Juengerlab" w:date="2021-10-12T15:01:00Z">
+      <w:ins w:id="244" w:author="Juengerlab" w:date="2021-10-12T15:01:00Z">
         <w:r>
           <w:t>.</w:t>
         </w:r>
       </w:ins>
-      <w:ins w:id="243" w:author="Juengerlab" w:date="2021-10-12T15:00:00Z">
+      <w:ins w:id="245" w:author="Juengerlab" w:date="2021-10-12T15:00:00Z">
         <w:r>
           <w:t xml:space="preserve"> </w:t>
         </w:r>
       </w:ins>
-      <w:ins w:id="244" w:author="Juengerlab" w:date="2021-10-12T14:58:00Z">
+      <w:ins w:id="246" w:author="Juengerlab" w:date="2021-10-12T14:58:00Z">
         <w:r>
           <w:t xml:space="preserve"> </w:t>
         </w:r>
       </w:ins>
-      <w:ins w:id="245" w:author="Juengerlab" w:date="2021-10-12T14:56:00Z">
+      <w:ins w:id="247" w:author="Juengerlab" w:date="2021-10-12T14:56:00Z">
         <w:r>
           <w:t xml:space="preserve">To choose the number of </w:t>
         </w:r>
       </w:ins>
-      <w:ins w:id="246" w:author="Juengerlab" w:date="2021-10-12T15:01:00Z">
+      <w:ins w:id="248" w:author="Juengerlab" w:date="2021-10-12T15:01:00Z">
         <w:r>
           <w:t>PCs that best controlled for population structure and reduced genomic inflation, w</w:t>
         </w:r>
       </w:ins>
-      <w:ins w:id="247" w:author="Juengerlab" w:date="2021-10-12T14:55:00Z">
+      <w:ins w:id="249" w:author="Juengerlab" w:date="2021-10-12T14:55:00Z">
         <w:r>
           <w:t>e ran</w:t>
         </w:r>
       </w:ins>
-      <w:ins w:id="248" w:author="Juengerlab" w:date="2021-10-12T14:56:00Z">
+      <w:ins w:id="250" w:author="Juengerlab" w:date="2021-10-12T14:56:00Z">
         <w:r>
           <w:t xml:space="preserve"> </w:t>
         </w:r>
       </w:ins>
-      <w:ins w:id="249" w:author="Juengerlab" w:date="2021-10-12T14:55:00Z">
+      <w:ins w:id="251" w:author="Juengerlab" w:date="2021-10-12T14:55:00Z">
         <w:r>
           <w:t xml:space="preserve">univariate linear </w:t>
         </w:r>
@@ -3875,38 +3881,38 @@
           <w:t xml:space="preserve">regressions for each combination of phenotype and </w:t>
         </w:r>
       </w:ins>
-      <w:ins w:id="250" w:author="Juengerlab" w:date="2021-10-12T14:56:00Z">
+      <w:ins w:id="252" w:author="Juengerlab" w:date="2021-10-12T14:56:00Z">
         <w:r>
           <w:t>common garden</w:t>
         </w:r>
       </w:ins>
-      <w:ins w:id="251" w:author="Juengerlab" w:date="2021-10-12T14:55:00Z">
+      <w:ins w:id="253" w:author="Juengerlab" w:date="2021-10-12T14:55:00Z">
         <w:r>
           <w:t xml:space="preserve"> </w:t>
         </w:r>
       </w:ins>
-      <w:ins w:id="252" w:author="Juengerlab" w:date="2021-10-12T15:12:00Z">
+      <w:ins w:id="254" w:author="Juengerlab" w:date="2021-10-12T15:12:00Z">
         <w:r>
           <w:t>including the range of</w:t>
         </w:r>
       </w:ins>
-      <w:ins w:id="253" w:author="Juengerlab" w:date="2021-10-12T15:04:00Z">
+      <w:ins w:id="255" w:author="Juengerlab" w:date="2021-10-12T15:04:00Z">
         <w:r>
           <w:t xml:space="preserve"> 0 to 15 PCs as covariates, then </w:t>
         </w:r>
       </w:ins>
-      <w:ins w:id="254" w:author="Juengerlab" w:date="2021-10-12T15:05:00Z">
+      <w:ins w:id="256" w:author="Juengerlab" w:date="2021-10-12T15:05:00Z">
         <w:r>
           <w:t xml:space="preserve">selected </w:t>
         </w:r>
       </w:ins>
-      <w:ins w:id="255" w:author="Juengerlab" w:date="2021-10-12T15:06:00Z">
+      <w:ins w:id="257" w:author="Juengerlab" w:date="2021-10-12T15:06:00Z">
         <w:r>
           <w:t xml:space="preserve">either the smallest number of PCs that made </w:t>
         </w:r>
       </w:ins>
       <w:proofErr w:type="spellStart"/>
-      <w:ins w:id="256" w:author="Juengerlab" w:date="2021-10-12T15:09:00Z">
+      <w:ins w:id="258" w:author="Juengerlab" w:date="2021-10-12T15:09:00Z">
         <w:r>
           <w:rPr>
             <w:rFonts w:cstheme="minorHAnsi"/>
@@ -3921,7 +3927,7 @@
         </w:r>
       </w:ins>
       <w:proofErr w:type="spellEnd"/>
-      <w:ins w:id="257" w:author="Juengerlab" w:date="2021-10-12T15:10:00Z">
+      <w:ins w:id="259" w:author="Juengerlab" w:date="2021-10-12T15:10:00Z">
         <w:r>
           <w:t xml:space="preserve">, the genomic </w:t>
         </w:r>
@@ -3959,28 +3965,29 @@
           <w:t xml:space="preserve">). </w:t>
         </w:r>
       </w:ins>
-      <w:ins w:id="258" w:author="Juengerlab" w:date="2021-10-12T15:13:00Z">
+      <w:ins w:id="260" w:author="Juengerlab" w:date="2021-10-12T15:13:00Z">
         <w:r>
           <w:tab/>
         </w:r>
       </w:ins>
     </w:p>
+    <w:bookmarkEnd w:id="227"/>
     <w:p>
       <w:pPr>
         <w:spacing w:after="0" w:line="480" w:lineRule="auto"/>
         <w:ind w:firstLine="720"/>
-        <w:pPrChange w:id="259" w:author="Juengerlab" w:date="2021-10-12T15:13:00Z">
+        <w:pPrChange w:id="261" w:author="Juengerlab" w:date="2021-10-12T15:13:00Z">
           <w:pPr>
             <w:spacing w:after="0" w:line="480" w:lineRule="auto"/>
           </w:pPr>
         </w:pPrChange>
       </w:pPr>
-      <w:ins w:id="260" w:author="Juengerlab" w:date="2021-09-14T10:53:00Z">
+      <w:ins w:id="262" w:author="Juengerlab" w:date="2021-09-14T10:53:00Z">
         <w:r>
           <w:t xml:space="preserve">We then ran mash on the effect estimates and standard errors generated from univariate GWAS, following </w:t>
         </w:r>
       </w:ins>
-      <w:ins w:id="261" w:author="Juengerlab" w:date="2021-09-14T11:03:00Z">
+      <w:ins w:id="263" w:author="Juengerlab" w:date="2021-09-14T11:03:00Z">
         <w:r>
           <w:fldChar w:fldCharType="begin"/>
         </w:r>
@@ -4000,12 +4007,12 @@
           <w:fldChar w:fldCharType="end"/>
         </w:r>
       </w:ins>
-      <w:ins w:id="262" w:author="Juengerlab" w:date="2021-09-14T10:53:00Z">
+      <w:ins w:id="264" w:author="Juengerlab" w:date="2021-09-14T10:53:00Z">
         <w:r>
           <w:t xml:space="preserve">: first, 100K SNPs unlinked at an </w:t>
         </w:r>
       </w:ins>
-      <w:ins w:id="263" w:author="Juengerlab" w:date="2021-09-14T10:54:00Z">
+      <w:ins w:id="265" w:author="Juengerlab" w:date="2021-09-14T10:54:00Z">
         <w:r>
           <w:t>r</w:t>
         </w:r>
@@ -4019,12 +4026,12 @@
           <w:t xml:space="preserve"> of 0.2 were used as a ‘random’ set to learn the background correlation structure; second, 5K SNPs</w:t>
         </w:r>
       </w:ins>
-      <w:ins w:id="264" w:author="Juengerlab" w:date="2021-09-14T10:56:00Z">
+      <w:ins w:id="266" w:author="Juengerlab" w:date="2021-09-14T10:56:00Z">
         <w:r>
           <w:t xml:space="preserve"> with the maximum -log10p-values in </w:t>
         </w:r>
       </w:ins>
-      <w:ins w:id="265" w:author="Juengerlab" w:date="2021-09-14T10:57:00Z">
+      <w:ins w:id="267" w:author="Juengerlab" w:date="2021-09-14T10:57:00Z">
         <w:r>
           <w:t xml:space="preserve">any of the univariate GWAS were used to construct data-driven covariance matrices; third, the random set was used to fit the </w:t>
         </w:r>
@@ -4037,12 +4044,12 @@
           <w:t xml:space="preserve"> model; fourth, posterior summaries using the model fit on the random set were computed on all 18.7M SNPs.</w:t>
         </w:r>
       </w:ins>
-      <w:ins w:id="266" w:author="Juengerlab" w:date="2021-09-14T11:00:00Z">
+      <w:ins w:id="268" w:author="Juengerlab" w:date="2021-09-14T11:00:00Z">
         <w:r>
           <w:t xml:space="preserve"> We determined which SNPs had evidence of significant phenotypic effects using local false sign rates</w:t>
         </w:r>
       </w:ins>
-      <w:ins w:id="267" w:author="Juengerlab" w:date="2021-09-14T11:03:00Z">
+      <w:ins w:id="269" w:author="Juengerlab" w:date="2021-09-14T11:03:00Z">
         <w:r>
           <w:t xml:space="preserve"> (</w:t>
         </w:r>
@@ -4055,7 +4062,7 @@
           <w:t>)</w:t>
         </w:r>
       </w:ins>
-      <w:ins w:id="268" w:author="Juengerlab" w:date="2021-09-14T11:00:00Z">
+      <w:ins w:id="270" w:author="Juengerlab" w:date="2021-09-14T11:00:00Z">
         <w:r>
           <w:t xml:space="preserve">, which are analogous to false discovery rates but more conservative (in that they also reflect the uncertainty in the estimation of the sign of the </w:t>
         </w:r>
@@ -4068,12 +4075,12 @@
           <w:t xml:space="preserve">Stephens </w:t>
         </w:r>
       </w:ins>
-      <w:ins w:id="269" w:author="Juengerlab" w:date="2021-09-14T11:01:00Z">
+      <w:ins w:id="271" w:author="Juengerlab" w:date="2021-09-14T11:01:00Z">
         <w:r>
           <w:t xml:space="preserve">2016). </w:t>
         </w:r>
       </w:ins>
-      <w:ins w:id="270" w:author="Juengerlab" w:date="2021-09-14T11:03:00Z">
+      <w:ins w:id="272" w:author="Juengerlab" w:date="2021-09-14T11:03:00Z">
         <w:r>
           <w:t xml:space="preserve">These </w:t>
         </w:r>
@@ -4086,18 +4093,18 @@
           <w:t xml:space="preserve"> </w:t>
         </w:r>
       </w:ins>
-      <w:ins w:id="271" w:author="Juengerlab" w:date="2021-09-14T11:04:00Z">
+      <w:ins w:id="273" w:author="Juengerlab" w:date="2021-09-14T11:04:00Z">
         <w:r>
           <w:t>were condition</w:t>
         </w:r>
       </w:ins>
-      <w:ins w:id="272" w:author="Juengerlab" w:date="2021-09-14T11:05:00Z">
+      <w:ins w:id="274" w:author="Juengerlab" w:date="2021-09-14T11:05:00Z">
         <w:r>
           <w:t>-specific; for an overall measure of significance for each SNP, we used the log10(Bayes Factor) computed by mash, which measures the overall significance of a SNP on the trait effects included in mash.</w:t>
         </w:r>
       </w:ins>
-      <w:ins w:id="273" w:author="Alice MacQueen" w:date="2021-08-25T17:36:00Z">
-        <w:del w:id="274" w:author="Juengerlab" w:date="2021-09-14T10:39:00Z">
+      <w:ins w:id="275" w:author="Alice MacQueen" w:date="2021-08-25T17:36:00Z">
+        <w:del w:id="276" w:author="Juengerlab" w:date="2021-09-14T10:39:00Z">
           <w:r>
             <w:delText>&lt;add more here&gt;</w:delText>
           </w:r>
@@ -4108,13 +4115,13 @@
       <w:pPr>
         <w:spacing w:after="0" w:line="480" w:lineRule="auto"/>
         <w:rPr>
-          <w:ins w:id="275" w:author="Juengerlab" w:date="2021-09-14T10:59:00Z"/>
+          <w:ins w:id="277" w:author="Juengerlab" w:date="2021-09-14T10:59:00Z"/>
           <w:b/>
           <w:bCs/>
         </w:rPr>
       </w:pPr>
-      <w:ins w:id="276" w:author="Birdy" w:date="2021-09-03T15:59:00Z">
-        <w:del w:id="277" w:author="Juengerlab" w:date="2021-09-14T10:58:00Z">
+      <w:ins w:id="278" w:author="Birdy" w:date="2021-09-03T15:59:00Z">
+        <w:del w:id="279" w:author="Juengerlab" w:date="2021-09-14T10:58:00Z">
           <w:r>
             <w:rPr>
               <w:b/>
@@ -4124,7 +4131,7 @@
           </w:r>
         </w:del>
       </w:ins>
-      <w:ins w:id="278" w:author="Juengerlab" w:date="2021-09-14T10:58:00Z">
+      <w:ins w:id="280" w:author="Juengerlab" w:date="2021-09-14T10:58:00Z">
         <w:r>
           <w:rPr>
             <w:b/>
@@ -4133,8 +4140,8 @@
           <w:t>Enrichment tests to find c</w:t>
         </w:r>
       </w:ins>
-      <w:ins w:id="279" w:author="Birdy" w:date="2021-09-03T15:59:00Z">
-        <w:del w:id="280" w:author="Juengerlab" w:date="2021-09-14T10:58:00Z">
+      <w:ins w:id="281" w:author="Birdy" w:date="2021-09-03T15:59:00Z">
+        <w:del w:id="282" w:author="Juengerlab" w:date="2021-09-14T10:58:00Z">
           <w:r>
             <w:rPr>
               <w:b/>
@@ -4144,8 +4151,8 @@
           </w:r>
         </w:del>
       </w:ins>
-      <w:commentRangeStart w:id="281"/>
-      <w:del w:id="282" w:author="Juengerlab" w:date="2021-09-14T10:58:00Z">
+      <w:commentRangeStart w:id="283"/>
+      <w:del w:id="284" w:author="Juengerlab" w:date="2021-09-14T10:58:00Z">
         <w:r>
           <w:rPr>
             <w:b/>
@@ -4161,7 +4168,7 @@
         </w:rPr>
         <w:t xml:space="preserve">andidate genes </w:t>
       </w:r>
-      <w:ins w:id="283" w:author="Juengerlab" w:date="2021-09-14T10:59:00Z">
+      <w:ins w:id="285" w:author="Juengerlab" w:date="2021-09-14T10:59:00Z">
         <w:r>
           <w:rPr>
             <w:b/>
@@ -4179,7 +4186,7 @@
           <w:bCs/>
         </w:rPr>
       </w:pPr>
-      <w:ins w:id="284" w:author="Juengerlab" w:date="2021-09-14T10:59:00Z">
+      <w:ins w:id="286" w:author="Juengerlab" w:date="2021-09-14T10:59:00Z">
         <w:r>
           <w:rPr>
             <w:b/>
@@ -4188,7 +4195,7 @@
           <w:tab/>
         </w:r>
       </w:ins>
-      <w:ins w:id="285" w:author="Juengerlab" w:date="2021-09-14T11:06:00Z">
+      <w:ins w:id="287" w:author="Juengerlab" w:date="2021-09-14T11:06:00Z">
         <w:r>
           <w:rPr>
             <w:bCs/>
@@ -4196,7 +4203,7 @@
           <w:t>To determine if SNPs with significant trait effects on panicles in our diversity panel (assessed using mash) were enriched in panicle QTL intervals</w:t>
         </w:r>
       </w:ins>
-      <w:ins w:id="286" w:author="Juengerlab" w:date="2021-09-14T11:07:00Z">
+      <w:ins w:id="288" w:author="Juengerlab" w:date="2021-09-14T11:07:00Z">
         <w:r>
           <w:rPr>
             <w:bCs/>
@@ -4204,7 +4211,7 @@
           <w:t xml:space="preserve"> in our pseudo-F2 mapping cross, </w:t>
         </w:r>
       </w:ins>
-      <w:ins w:id="287" w:author="Juengerlab" w:date="2021-09-14T11:08:00Z">
+      <w:ins w:id="289" w:author="Juengerlab" w:date="2021-09-14T11:08:00Z">
         <w:r>
           <w:rPr>
             <w:bCs/>
@@ -4212,7 +4219,7 @@
           <w:t xml:space="preserve">we </w:t>
         </w:r>
       </w:ins>
-      <w:ins w:id="288" w:author="Juengerlab" w:date="2021-09-14T11:09:00Z">
+      <w:ins w:id="290" w:author="Juengerlab" w:date="2021-09-14T11:09:00Z">
         <w:r>
           <w:rPr>
             <w:bCs/>
@@ -4220,7 +4227,7 @@
           <w:t xml:space="preserve">compared </w:t>
         </w:r>
       </w:ins>
-      <w:ins w:id="289" w:author="Juengerlab" w:date="2021-09-14T11:10:00Z">
+      <w:ins w:id="291" w:author="Juengerlab" w:date="2021-09-14T11:10:00Z">
         <w:r>
           <w:rPr>
             <w:bCs/>
@@ -4228,7 +4235,7 @@
           <w:t>SNP enrichment in the QTL intervals to SNP enrichment of 1000 permutations of the QTL regions. First, the 18.7M SN</w:t>
         </w:r>
       </w:ins>
-      <w:ins w:id="290" w:author="Juengerlab" w:date="2021-09-14T11:11:00Z">
+      <w:ins w:id="292" w:author="Juengerlab" w:date="2021-09-14T11:11:00Z">
         <w:r>
           <w:rPr>
             <w:bCs/>
@@ -4249,7 +4256,7 @@
           <w:t xml:space="preserve"> </w:t>
         </w:r>
       </w:ins>
-      <w:ins w:id="291" w:author="Juengerlab" w:date="2021-09-14T11:12:00Z">
+      <w:ins w:id="293" w:author="Juengerlab" w:date="2021-09-14T11:12:00Z">
         <w:r>
           <w:rPr>
             <w:bCs/>
@@ -4257,7 +4264,7 @@
           <w:t>&lt;</w:t>
         </w:r>
       </w:ins>
-      <w:ins w:id="292" w:author="Juengerlab" w:date="2021-09-14T11:11:00Z">
+      <w:ins w:id="294" w:author="Juengerlab" w:date="2021-09-14T11:11:00Z">
         <w:r>
           <w:rPr>
             <w:bCs/>
@@ -4271,7 +4278,7 @@
           <w:t xml:space="preserve">SNPs </w:t>
         </w:r>
       </w:ins>
-      <w:ins w:id="293" w:author="Juengerlab" w:date="2021-09-14T11:12:00Z">
+      <w:ins w:id="295" w:author="Juengerlab" w:date="2021-09-14T11:12:00Z">
         <w:r>
           <w:rPr>
             <w:bCs/>
@@ -4292,7 +4299,7 @@
           <w:t xml:space="preserve"> of 0.2</w:t>
         </w:r>
       </w:ins>
-      <w:ins w:id="294" w:author="Juengerlab" w:date="2021-09-14T11:47:00Z">
+      <w:ins w:id="296" w:author="Juengerlab" w:date="2021-09-14T11:47:00Z">
         <w:r>
           <w:rPr>
             <w:bCs/>
@@ -4300,7 +4307,7 @@
           <w:t xml:space="preserve">. </w:t>
         </w:r>
       </w:ins>
-      <w:ins w:id="295" w:author="Juengerlab" w:date="2021-09-14T11:13:00Z">
+      <w:ins w:id="297" w:author="Juengerlab" w:date="2021-09-14T11:13:00Z">
         <w:r>
           <w:rPr>
             <w:bCs/>
@@ -4308,7 +4315,7 @@
           <w:t xml:space="preserve">Second, 1000 permutations of the QTL regions were created </w:t>
         </w:r>
       </w:ins>
-      <w:ins w:id="296" w:author="Juengerlab" w:date="2021-09-14T11:14:00Z">
+      <w:ins w:id="298" w:author="Juengerlab" w:date="2021-09-14T11:14:00Z">
         <w:r>
           <w:rPr>
             <w:bCs/>
@@ -4316,7 +4323,7 @@
           <w:t xml:space="preserve">of the same size (in bp) of the 18 QTL found using the pseudo-F2 mapping cross. For both the </w:t>
         </w:r>
       </w:ins>
-      <w:ins w:id="297" w:author="Juengerlab" w:date="2021-09-14T11:15:00Z">
+      <w:ins w:id="299" w:author="Juengerlab" w:date="2021-09-14T11:15:00Z">
         <w:r>
           <w:rPr>
             <w:bCs/>
@@ -4325,7 +4332,7 @@
           <w:t xml:space="preserve">QTL intervals and these 1000 permutations, we assessed the number of QTL that had significant enrichments of </w:t>
         </w:r>
       </w:ins>
-      <w:ins w:id="298" w:author="Juengerlab" w:date="2021-09-14T11:47:00Z">
+      <w:ins w:id="300" w:author="Juengerlab" w:date="2021-09-14T11:47:00Z">
         <w:r>
           <w:rPr>
             <w:bCs/>
@@ -4333,7 +4340,7 @@
           <w:t>mash SNPs in the top 1% quantile of the 2.7M unlinked SNPs</w:t>
         </w:r>
       </w:ins>
-      <w:ins w:id="299" w:author="Juengerlab" w:date="2021-09-14T11:16:00Z">
+      <w:ins w:id="301" w:author="Juengerlab" w:date="2021-09-14T11:16:00Z">
         <w:r>
           <w:rPr>
             <w:bCs/>
@@ -4341,7 +4348,7 @@
           <w:t xml:space="preserve"> using hypergeometric tests. </w:t>
         </w:r>
       </w:ins>
-      <w:del w:id="300" w:author="Birdy" w:date="2021-09-03T15:59:00Z">
+      <w:del w:id="302" w:author="Birdy" w:date="2021-09-03T15:59:00Z">
         <w:r>
           <w:rPr>
             <w:b/>
@@ -4355,9 +4362,9 @@
           <w:b/>
           <w:bCs/>
         </w:rPr>
-        <w:commentReference w:id="301"/>
-      </w:r>
-      <w:del w:id="302" w:author="Birdy" w:date="2021-09-03T15:59:00Z">
+        <w:commentReference w:id="303"/>
+      </w:r>
+      <w:del w:id="304" w:author="Birdy" w:date="2021-09-03T15:59:00Z">
         <w:r>
           <w:rPr>
             <w:b/>
@@ -4366,9 +4373,9 @@
           <w:delText>sis</w:delText>
         </w:r>
       </w:del>
-      <w:commentRangeEnd w:id="281"/>
-      <w:r>
-        <w:commentReference w:id="281"/>
+      <w:commentRangeEnd w:id="283"/>
+      <w:r>
+        <w:commentReference w:id="283"/>
       </w:r>
     </w:p>
     <w:p>
@@ -4376,16 +4383,16 @@
         <w:spacing w:after="0" w:line="480" w:lineRule="auto"/>
         <w:ind w:firstLine="720"/>
         <w:rPr>
-          <w:ins w:id="303" w:author="Juengerlab" w:date="2021-09-14T11:20:00Z"/>
+          <w:ins w:id="305" w:author="Juengerlab" w:date="2021-09-14T11:20:00Z"/>
         </w:rPr>
       </w:pPr>
-      <w:ins w:id="304" w:author="Juengerlab" w:date="2021-09-14T11:16:00Z">
+      <w:ins w:id="306" w:author="Juengerlab" w:date="2021-09-14T11:16:00Z">
         <w:r>
           <w:t>Third, w</w:t>
         </w:r>
       </w:ins>
-      <w:ins w:id="305" w:author="Birdy" w:date="2021-09-03T16:04:00Z">
-        <w:del w:id="306" w:author="Juengerlab" w:date="2021-09-14T11:16:00Z">
+      <w:ins w:id="307" w:author="Birdy" w:date="2021-09-03T16:04:00Z">
+        <w:del w:id="308" w:author="Juengerlab" w:date="2021-09-14T11:16:00Z">
           <w:r>
             <w:delText>W</w:delText>
           </w:r>
@@ -4393,76 +4400,76 @@
         <w:r>
           <w:t xml:space="preserve">e </w:t>
         </w:r>
-        <w:del w:id="307" w:author="Juengerlab" w:date="2021-09-14T11:16:00Z">
+        <w:del w:id="309" w:author="Juengerlab" w:date="2021-09-14T11:16:00Z">
           <w:r>
             <w:delText>searched</w:delText>
           </w:r>
         </w:del>
       </w:ins>
-      <w:ins w:id="308" w:author="Juengerlab" w:date="2021-09-14T11:21:00Z">
+      <w:ins w:id="310" w:author="Juengerlab" w:date="2021-09-14T11:21:00Z">
         <w:r>
           <w:t>identified</w:t>
         </w:r>
       </w:ins>
-      <w:ins w:id="309" w:author="Juengerlab" w:date="2021-09-14T11:16:00Z">
+      <w:ins w:id="311" w:author="Juengerlab" w:date="2021-09-14T11:16:00Z">
         <w:r>
           <w:t xml:space="preserve"> </w:t>
         </w:r>
       </w:ins>
-      <w:ins w:id="310" w:author="Birdy" w:date="2021-09-03T16:04:00Z">
-        <w:del w:id="311" w:author="Juengerlab" w:date="2021-09-14T11:16:00Z">
+      <w:ins w:id="312" w:author="Birdy" w:date="2021-09-03T16:04:00Z">
+        <w:del w:id="313" w:author="Juengerlab" w:date="2021-09-14T11:16:00Z">
           <w:r>
             <w:delText xml:space="preserve"> for t</w:delText>
           </w:r>
         </w:del>
       </w:ins>
-      <w:del w:id="312" w:author="Birdy" w:date="2021-09-03T16:04:00Z">
+      <w:del w:id="314" w:author="Birdy" w:date="2021-09-03T16:04:00Z">
         <w:r>
           <w:delText>T</w:delText>
         </w:r>
       </w:del>
-      <w:del w:id="313" w:author="Juengerlab" w:date="2021-09-14T11:16:00Z">
+      <w:del w:id="315" w:author="Juengerlab" w:date="2021-09-14T11:16:00Z">
         <w:r>
           <w:delText xml:space="preserve">he </w:delText>
         </w:r>
       </w:del>
-      <w:ins w:id="314" w:author="Birdy" w:date="2021-09-03T16:04:00Z">
-        <w:del w:id="315" w:author="Juengerlab" w:date="2021-09-14T11:16:00Z">
+      <w:ins w:id="316" w:author="Birdy" w:date="2021-09-03T16:04:00Z">
+        <w:del w:id="317" w:author="Juengerlab" w:date="2021-09-14T11:16:00Z">
           <w:r>
             <w:delText>overlap</w:delText>
           </w:r>
         </w:del>
       </w:ins>
-      <w:ins w:id="316" w:author="Birdy" w:date="2021-09-03T16:07:00Z">
-        <w:del w:id="317" w:author="Juengerlab" w:date="2021-09-14T11:16:00Z">
+      <w:ins w:id="318" w:author="Birdy" w:date="2021-09-03T16:07:00Z">
+        <w:del w:id="319" w:author="Juengerlab" w:date="2021-09-14T11:16:00Z">
           <w:r>
             <w:delText>s</w:delText>
           </w:r>
         </w:del>
       </w:ins>
-      <w:ins w:id="318" w:author="Birdy" w:date="2021-09-03T16:06:00Z">
-        <w:del w:id="319" w:author="Juengerlab" w:date="2021-09-14T11:16:00Z">
+      <w:ins w:id="320" w:author="Birdy" w:date="2021-09-03T16:06:00Z">
+        <w:del w:id="321" w:author="Juengerlab" w:date="2021-09-14T11:16:00Z">
           <w:r>
             <w:delText xml:space="preserve"> between </w:delText>
           </w:r>
         </w:del>
       </w:ins>
-      <w:ins w:id="320" w:author="Birdy" w:date="2021-09-03T16:07:00Z">
-        <w:del w:id="321" w:author="Juengerlab" w:date="2021-09-14T11:16:00Z">
+      <w:ins w:id="322" w:author="Birdy" w:date="2021-09-03T16:07:00Z">
+        <w:del w:id="323" w:author="Juengerlab" w:date="2021-09-14T11:16:00Z">
           <w:r>
             <w:delText xml:space="preserve">the </w:delText>
           </w:r>
         </w:del>
       </w:ins>
-      <w:ins w:id="322" w:author="Birdy" w:date="2021-09-03T16:06:00Z">
-        <w:del w:id="323" w:author="Juengerlab" w:date="2021-09-14T11:21:00Z">
+      <w:ins w:id="324" w:author="Birdy" w:date="2021-09-03T16:06:00Z">
+        <w:del w:id="325" w:author="Juengerlab" w:date="2021-09-14T11:21:00Z">
           <w:r>
             <w:delText>candidate</w:delText>
           </w:r>
         </w:del>
       </w:ins>
-      <w:ins w:id="324" w:author="Birdy" w:date="2021-09-03T16:04:00Z">
-        <w:del w:id="325" w:author="Juengerlab" w:date="2021-09-14T11:21:00Z">
+      <w:ins w:id="326" w:author="Birdy" w:date="2021-09-03T16:04:00Z">
+        <w:del w:id="327" w:author="Juengerlab" w:date="2021-09-14T11:21:00Z">
           <w:r>
             <w:delText xml:space="preserve"> </w:delText>
           </w:r>
@@ -4471,17 +4478,17 @@
       <w:r>
         <w:t xml:space="preserve">genes </w:t>
       </w:r>
-      <w:ins w:id="326" w:author="Juengerlab" w:date="2021-09-14T11:17:00Z">
+      <w:ins w:id="328" w:author="Juengerlab" w:date="2021-09-14T11:17:00Z">
         <w:r>
           <w:t xml:space="preserve">that were </w:t>
         </w:r>
       </w:ins>
-      <w:ins w:id="327" w:author="Juengerlab" w:date="2021-09-14T11:20:00Z">
+      <w:ins w:id="329" w:author="Juengerlab" w:date="2021-09-14T11:20:00Z">
         <w:r>
           <w:t>located both</w:t>
         </w:r>
       </w:ins>
-      <w:del w:id="328" w:author="Juengerlab" w:date="2021-09-14T11:20:00Z">
+      <w:del w:id="330" w:author="Juengerlab" w:date="2021-09-14T11:20:00Z">
         <w:r>
           <w:delText>located</w:delText>
         </w:r>
@@ -4489,33 +4496,33 @@
       <w:r>
         <w:t xml:space="preserve"> in the confidence intervals of the discovered QTL </w:t>
       </w:r>
-      <w:ins w:id="329" w:author="Birdy" w:date="2021-09-03T16:02:00Z">
+      <w:ins w:id="331" w:author="Birdy" w:date="2021-09-03T16:02:00Z">
         <w:r>
           <w:t xml:space="preserve">from the four-way and </w:t>
         </w:r>
       </w:ins>
-      <w:ins w:id="330" w:author="Birdy" w:date="2021-09-03T16:07:00Z">
-        <w:del w:id="331" w:author="Juengerlab" w:date="2021-09-14T11:17:00Z">
+      <w:ins w:id="332" w:author="Birdy" w:date="2021-09-03T16:07:00Z">
+        <w:del w:id="333" w:author="Juengerlab" w:date="2021-09-14T11:17:00Z">
           <w:r>
             <w:delText xml:space="preserve">the candidates located in </w:delText>
           </w:r>
         </w:del>
       </w:ins>
-      <w:ins w:id="332" w:author="Birdy" w:date="2021-09-03T16:02:00Z">
-        <w:del w:id="333" w:author="Juengerlab" w:date="2021-09-14T11:17:00Z">
+      <w:ins w:id="334" w:author="Birdy" w:date="2021-09-03T16:02:00Z">
+        <w:del w:id="335" w:author="Juengerlab" w:date="2021-09-14T11:17:00Z">
           <w:r>
             <w:delText xml:space="preserve">the </w:delText>
           </w:r>
         </w:del>
       </w:ins>
-      <w:ins w:id="334" w:author="Birdy" w:date="2021-09-03T16:05:00Z">
-        <w:del w:id="335" w:author="Juengerlab" w:date="2021-09-14T11:17:00Z">
+      <w:ins w:id="336" w:author="Birdy" w:date="2021-09-03T16:05:00Z">
+        <w:del w:id="337" w:author="Juengerlab" w:date="2021-09-14T11:17:00Z">
           <w:r>
             <w:delText>confidence intervals of the</w:delText>
           </w:r>
         </w:del>
       </w:ins>
-      <w:ins w:id="336" w:author="Juengerlab" w:date="2021-09-14T11:17:00Z">
+      <w:ins w:id="338" w:author="Juengerlab" w:date="2021-09-14T11:17:00Z">
         <w:r>
           <w:t xml:space="preserve">within 20kb of the </w:t>
         </w:r>
@@ -4526,15 +4533,15 @@
           <w:t xml:space="preserve">6149 mash SNPs with log10(Bayes Factor) &gt; 1.3 </w:t>
         </w:r>
       </w:ins>
-      <w:ins w:id="337" w:author="Birdy" w:date="2021-09-03T16:05:00Z">
-        <w:del w:id="338" w:author="Juengerlab" w:date="2021-09-14T11:17:00Z">
+      <w:ins w:id="339" w:author="Birdy" w:date="2021-09-03T16:05:00Z">
+        <w:del w:id="340" w:author="Juengerlab" w:date="2021-09-14T11:17:00Z">
           <w:r>
             <w:delText xml:space="preserve"> identified </w:delText>
           </w:r>
         </w:del>
       </w:ins>
-      <w:ins w:id="339" w:author="Birdy" w:date="2021-09-03T16:02:00Z">
-        <w:del w:id="340" w:author="Juengerlab" w:date="2021-09-14T11:17:00Z">
+      <w:ins w:id="341" w:author="Birdy" w:date="2021-09-03T16:02:00Z">
+        <w:del w:id="342" w:author="Juengerlab" w:date="2021-09-14T11:17:00Z">
           <w:r>
             <w:delText xml:space="preserve">SNPs </w:delText>
           </w:r>
@@ -4543,12 +4550,16 @@
           <w:t>from the diversity panel</w:t>
         </w:r>
       </w:ins>
-      <w:ins w:id="341" w:author="Juengerlab" w:date="2021-10-12T15:19:00Z">
-        <w:r>
-          <w:t>. Because these genes were identified in two independent mapping panels, we have increased confidence that these genes are involved in panicle architecture in switchgrass. We used</w:t>
-        </w:r>
-      </w:ins>
-      <w:ins w:id="342" w:author="Juengerlab" w:date="2021-10-12T15:15:00Z">
+      <w:ins w:id="343" w:author="Juengerlab" w:date="2021-10-12T15:19:00Z">
+        <w:r>
+          <w:t xml:space="preserve">. Because these genes were identified in two independent mapping panels, we have increased confidence that these genes are involved in panicle architecture in switchgrass. </w:t>
+        </w:r>
+        <w:bookmarkStart w:id="344" w:name="_Hlk85115782"/>
+        <w:r>
+          <w:t>We used</w:t>
+        </w:r>
+      </w:ins>
+      <w:ins w:id="345" w:author="Juengerlab" w:date="2021-10-12T15:15:00Z">
         <w:r>
           <w:t xml:space="preserve"> the </w:t>
         </w:r>
@@ -4561,13 +4572,13 @@
           <w:t>() function of t</w:t>
         </w:r>
       </w:ins>
-      <w:ins w:id="343" w:author="Juengerlab" w:date="2021-10-12T15:16:00Z">
+      <w:ins w:id="346" w:author="Juengerlab" w:date="2021-10-12T15:16:00Z">
         <w:r>
           <w:t xml:space="preserve">he </w:t>
         </w:r>
       </w:ins>
       <w:proofErr w:type="spellStart"/>
-      <w:ins w:id="344" w:author="Juengerlab" w:date="2021-10-12T15:15:00Z">
+      <w:ins w:id="347" w:author="Juengerlab" w:date="2021-10-12T15:15:00Z">
         <w:r>
           <w:t>switchgrassGWAS</w:t>
         </w:r>
@@ -4606,104 +4617,110 @@
           <w:t>)</w:t>
         </w:r>
       </w:ins>
-      <w:ins w:id="345" w:author="Juengerlab" w:date="2021-10-12T15:20:00Z">
+      <w:ins w:id="348" w:author="Juengerlab" w:date="2021-10-12T15:20:00Z">
         <w:r>
           <w:t xml:space="preserve"> to find genes within 20kb</w:t>
         </w:r>
       </w:ins>
-      <w:ins w:id="346" w:author="Juengerlab" w:date="2021-10-12T15:21:00Z">
+      <w:ins w:id="349" w:author="Juengerlab" w:date="2021-10-12T15:21:00Z">
         <w:r>
           <w:t xml:space="preserve"> of mash SNPs, a distance consistent with a 50% linkage disequilibrium decay in this species</w:t>
         </w:r>
       </w:ins>
-      <w:ins w:id="347" w:author="Juengerlab" w:date="2021-10-12T15:15:00Z">
+      <w:ins w:id="350" w:author="Juengerlab" w:date="2021-10-12T15:15:00Z">
         <w:r>
           <w:t xml:space="preserve"> (</w:t>
         </w:r>
       </w:ins>
-      <w:ins w:id="348" w:author="Juengerlab" w:date="2021-10-12T15:21:00Z">
+      <w:ins w:id="351" w:author="Juengerlab" w:date="2021-10-12T15:21:00Z">
         <w:r>
           <w:t xml:space="preserve">Grabowski et al 2017; </w:t>
         </w:r>
       </w:ins>
-      <w:ins w:id="349" w:author="Juengerlab" w:date="2021-10-12T15:15:00Z">
+      <w:ins w:id="352" w:author="Juengerlab" w:date="2021-10-12T15:15:00Z">
         <w:r>
           <w:t>Lovell et al 2021)</w:t>
         </w:r>
       </w:ins>
-      <w:ins w:id="350" w:author="Juengerlab" w:date="2021-09-14T11:19:00Z">
+      <w:ins w:id="353" w:author="Juengerlab" w:date="2021-09-14T11:19:00Z">
         <w:r>
           <w:t>.</w:t>
         </w:r>
       </w:ins>
-      <w:ins w:id="351" w:author="Birdy" w:date="2021-09-03T16:06:00Z">
-        <w:del w:id="352" w:author="Juengerlab" w:date="2021-09-14T11:19:00Z">
+      <w:ins w:id="354" w:author="Juengerlab" w:date="2021-10-14T14:55:00Z">
+        <w:r>
+          <w:t xml:space="preserve"> </w:t>
+        </w:r>
+      </w:ins>
+      <w:bookmarkEnd w:id="344"/>
+      <w:ins w:id="355" w:author="Birdy" w:date="2021-09-03T16:06:00Z">
+        <w:del w:id="356" w:author="Juengerlab" w:date="2021-09-14T11:19:00Z">
           <w:r>
             <w:delText xml:space="preserve">, </w:delText>
           </w:r>
         </w:del>
       </w:ins>
-      <w:ins w:id="353" w:author="Birdy" w:date="2021-09-03T16:10:00Z">
-        <w:del w:id="354" w:author="Juengerlab" w:date="2021-09-14T11:19:00Z">
+      <w:ins w:id="357" w:author="Birdy" w:date="2021-09-03T16:10:00Z">
+        <w:del w:id="358" w:author="Juengerlab" w:date="2021-09-14T11:19:00Z">
           <w:r>
             <w:delText xml:space="preserve">narrowing down the number of and </w:delText>
           </w:r>
         </w:del>
       </w:ins>
-      <w:ins w:id="355" w:author="Birdy" w:date="2021-09-03T16:09:00Z">
-        <w:del w:id="356" w:author="Juengerlab" w:date="2021-09-14T11:19:00Z">
+      <w:ins w:id="359" w:author="Birdy" w:date="2021-09-03T16:09:00Z">
+        <w:del w:id="360" w:author="Juengerlab" w:date="2021-09-14T11:19:00Z">
           <w:r>
             <w:delText>empowering the confidence of the candidate genes</w:delText>
           </w:r>
         </w:del>
       </w:ins>
-      <w:ins w:id="357" w:author="Birdy" w:date="2021-09-03T16:10:00Z">
-        <w:del w:id="358" w:author="Juengerlab" w:date="2021-09-14T11:19:00Z">
+      <w:ins w:id="361" w:author="Birdy" w:date="2021-09-03T16:10:00Z">
+        <w:del w:id="362" w:author="Juengerlab" w:date="2021-09-14T11:19:00Z">
           <w:r>
             <w:delText xml:space="preserve"> </w:delText>
           </w:r>
         </w:del>
       </w:ins>
-      <w:ins w:id="359" w:author="Birdy" w:date="2021-09-03T16:11:00Z">
-        <w:del w:id="360" w:author="Juengerlab" w:date="2021-09-14T11:19:00Z">
+      <w:ins w:id="363" w:author="Birdy" w:date="2021-09-03T16:11:00Z">
+        <w:del w:id="364" w:author="Juengerlab" w:date="2021-09-14T11:19:00Z">
           <w:r>
             <w:delText xml:space="preserve">that are </w:delText>
           </w:r>
         </w:del>
       </w:ins>
-      <w:ins w:id="361" w:author="Birdy" w:date="2021-09-03T16:10:00Z">
-        <w:del w:id="362" w:author="Juengerlab" w:date="2021-09-14T11:19:00Z">
+      <w:ins w:id="365" w:author="Birdy" w:date="2021-09-03T16:10:00Z">
+        <w:del w:id="366" w:author="Juengerlab" w:date="2021-09-14T11:19:00Z">
           <w:r>
             <w:delText xml:space="preserve">potentially involved in panicle architecture in switchgrass. </w:delText>
           </w:r>
         </w:del>
       </w:ins>
-      <w:del w:id="363" w:author="Birdy" w:date="2021-09-03T16:08:00Z">
+      <w:del w:id="367" w:author="Birdy" w:date="2021-09-03T16:08:00Z">
         <w:r>
           <w:delText>were considered candidate ge</w:delText>
         </w:r>
       </w:del>
-      <w:del w:id="364" w:author="Birdy" w:date="2021-09-03T16:07:00Z">
+      <w:del w:id="368" w:author="Birdy" w:date="2021-09-03T16:07:00Z">
         <w:r>
           <w:delText>ne</w:delText>
         </w:r>
       </w:del>
-      <w:del w:id="365" w:author="Birdy" w:date="2021-09-03T16:08:00Z">
+      <w:del w:id="369" w:author="Birdy" w:date="2021-09-03T16:08:00Z">
         <w:r>
           <w:delText>s. All</w:delText>
         </w:r>
       </w:del>
-      <w:ins w:id="366" w:author="Birdy" w:date="2021-09-03T16:08:00Z">
+      <w:ins w:id="370" w:author="Birdy" w:date="2021-09-03T16:08:00Z">
         <w:r>
           <w:t>The</w:t>
         </w:r>
-        <w:del w:id="367" w:author="Juengerlab" w:date="2021-09-14T11:21:00Z">
+        <w:del w:id="371" w:author="Juengerlab" w:date="2021-09-14T11:21:00Z">
           <w:r>
             <w:delText xml:space="preserve"> overlapping</w:delText>
           </w:r>
         </w:del>
       </w:ins>
-      <w:ins w:id="368" w:author="Juengerlab" w:date="2021-09-14T11:21:00Z">
+      <w:ins w:id="372" w:author="Juengerlab" w:date="2021-09-14T11:21:00Z">
         <w:r>
           <w:t>se</w:t>
         </w:r>
@@ -4711,7 +4728,7 @@
       <w:r>
         <w:t xml:space="preserve"> </w:t>
       </w:r>
-      <w:del w:id="369" w:author="Juengerlab" w:date="2021-09-14T11:21:00Z">
+      <w:del w:id="373" w:author="Juengerlab" w:date="2021-09-14T11:21:00Z">
         <w:r>
           <w:delText xml:space="preserve">candidate </w:delText>
         </w:r>
@@ -4719,55 +4736,59 @@
       <w:r>
         <w:t xml:space="preserve">genes were </w:t>
       </w:r>
-      <w:commentRangeStart w:id="370"/>
+      <w:commentRangeStart w:id="374"/>
       <w:r>
         <w:t>compared with the rice (v7) and Arabidopsis annotation databases (TAIR 10)</w:t>
       </w:r>
-      <w:ins w:id="371" w:author="Juengerlab" w:date="2021-09-14T11:22:00Z">
+      <w:ins w:id="375" w:author="Juengerlab" w:date="2021-09-14T11:22:00Z">
         <w:r>
           <w:t xml:space="preserve"> to </w:t>
         </w:r>
       </w:ins>
-      <w:commentRangeEnd w:id="370"/>
-      <w:ins w:id="372" w:author="Juengerlab" w:date="2021-09-14T11:27:00Z">
+      <w:commentRangeEnd w:id="374"/>
+      <w:ins w:id="376" w:author="Juengerlab" w:date="2021-09-14T11:27:00Z">
         <w:r>
           <w:rPr>
             <w:rStyle w:val="CommentReference"/>
           </w:rPr>
-          <w:commentReference w:id="370"/>
-        </w:r>
-      </w:ins>
-      <w:ins w:id="373" w:author="Juengerlab" w:date="2021-09-14T11:22:00Z">
+          <w:commentReference w:id="374"/>
+        </w:r>
+      </w:ins>
+      <w:ins w:id="377" w:author="Juengerlab" w:date="2021-09-14T11:22:00Z">
         <w:r>
           <w:t>further identify candidate genes with functional validation in panicl</w:t>
         </w:r>
       </w:ins>
-      <w:ins w:id="374" w:author="Juengerlab" w:date="2021-09-14T11:26:00Z">
+      <w:ins w:id="378" w:author="Juengerlab" w:date="2021-09-14T11:26:00Z">
         <w:r>
           <w:t>e</w:t>
         </w:r>
       </w:ins>
-      <w:ins w:id="375" w:author="Juengerlab" w:date="2021-09-14T11:22:00Z">
+      <w:ins w:id="379" w:author="Juengerlab" w:date="2021-09-14T11:22:00Z">
         <w:r>
           <w:t xml:space="preserve"> architecture</w:t>
         </w:r>
       </w:ins>
-      <w:ins w:id="376" w:author="Juengerlab" w:date="2021-09-14T11:26:00Z">
+      <w:ins w:id="380" w:author="Juengerlab" w:date="2021-09-14T11:26:00Z">
         <w:r>
           <w:t>, or bolt architecture after the transition to flowering,</w:t>
         </w:r>
       </w:ins>
-      <w:ins w:id="377" w:author="Juengerlab" w:date="2021-09-14T11:22:00Z">
+      <w:ins w:id="381" w:author="Juengerlab" w:date="2021-09-14T11:22:00Z">
         <w:r>
           <w:t xml:space="preserve"> in other species</w:t>
         </w:r>
       </w:ins>
-      <w:ins w:id="378" w:author="Juengerlab" w:date="2021-10-12T15:18:00Z">
-        <w:r>
-          <w:t xml:space="preserve"> (Bouche </w:t>
-        </w:r>
-      </w:ins>
-      <w:ins w:id="379" w:author="Juengerlab" w:date="2021-10-12T15:19:00Z">
+      <w:ins w:id="382" w:author="Juengerlab" w:date="2021-10-12T15:18:00Z">
+        <w:r>
+          <w:t xml:space="preserve"> </w:t>
+        </w:r>
+        <w:bookmarkStart w:id="383" w:name="_Hlk85115794"/>
+        <w:r>
+          <w:t xml:space="preserve">(Bouche </w:t>
+        </w:r>
+      </w:ins>
+      <w:ins w:id="384" w:author="Juengerlab" w:date="2021-10-12T15:19:00Z">
         <w:r>
           <w:t xml:space="preserve">et al 2015: </w:t>
         </w:r>
@@ -4814,13 +4835,17 @@
           <w:t>)</w:t>
         </w:r>
       </w:ins>
-      <w:del w:id="380" w:author="Birdy" w:date="2021-09-03T16:01:00Z">
+      <w:del w:id="385" w:author="Birdy" w:date="2021-09-03T16:01:00Z">
         <w:r>
           <w:delText>, and annotated with Gene Ontology (GO)</w:delText>
         </w:r>
       </w:del>
       <w:r>
-        <w:t xml:space="preserve">. The annotation file for switchgrass was accessed on JGI (Joint Genome Institute) </w:t>
+        <w:t xml:space="preserve">. </w:t>
+      </w:r>
+      <w:bookmarkEnd w:id="383"/>
+      <w:r>
+        <w:t xml:space="preserve">The annotation file for switchgrass was accessed on JGI (Joint Genome Institute) </w:t>
       </w:r>
       <w:proofErr w:type="spellStart"/>
       <w:r>
@@ -4835,10 +4860,10 @@
       <w:pPr>
         <w:spacing w:after="0" w:line="480" w:lineRule="auto"/>
         <w:rPr>
-          <w:del w:id="381" w:author="Birdy" w:date="2021-09-03T15:59:00Z"/>
+          <w:del w:id="386" w:author="Birdy" w:date="2021-09-03T15:59:00Z"/>
         </w:rPr>
       </w:pPr>
-      <w:del w:id="382" w:author="Birdy" w:date="2021-09-03T15:59:00Z">
+      <w:del w:id="387" w:author="Birdy" w:date="2021-09-03T15:59:00Z">
         <w:r>
           <w:delText xml:space="preserve">The GO enrichment analysis was tested using fisher’s exact test for each GO term using R package ‘topGO’ </w:delText>
         </w:r>
@@ -4852,7 +4877,7 @@
       <w:r>
         <w:fldChar w:fldCharType="separate"/>
       </w:r>
-      <w:del w:id="383" w:author="Birdy" w:date="2021-09-03T15:59:00Z">
+      <w:del w:id="388" w:author="Birdy" w:date="2021-09-03T15:59:00Z">
         <w:r>
           <w:delText>(Alexa and Rahnenfuhrer 2020)</w:delText>
         </w:r>
@@ -4860,7 +4885,7 @@
       <w:r>
         <w:fldChar w:fldCharType="end"/>
       </w:r>
-      <w:del w:id="384" w:author="Birdy" w:date="2021-09-03T15:59:00Z">
+      <w:del w:id="389" w:author="Birdy" w:date="2021-09-03T15:59:00Z">
         <w:r>
           <w:delText xml:space="preserve">. The GOs with adjusted </w:delText>
         </w:r>
@@ -4901,7 +4926,7 @@
         </w:rPr>
         <w:t xml:space="preserve">Phenotypic variation and heritability </w:t>
       </w:r>
-      <w:ins w:id="385" w:author="Birdy" w:date="2021-09-03T16:17:00Z">
+      <w:ins w:id="390" w:author="Birdy" w:date="2021-09-03T16:17:00Z">
         <w:r>
           <w:rPr>
             <w:b/>
@@ -4914,28 +4939,28 @@
       <w:pPr>
         <w:spacing w:after="0" w:line="480" w:lineRule="auto"/>
         <w:ind w:firstLine="720"/>
-        <w:pPrChange w:id="386" w:author="Juengerlab" w:date="2021-09-14T11:27:00Z">
+        <w:pPrChange w:id="391" w:author="Juengerlab" w:date="2021-09-14T11:27:00Z">
           <w:pPr>
             <w:spacing w:after="0" w:line="480" w:lineRule="auto"/>
           </w:pPr>
         </w:pPrChange>
       </w:pPr>
-      <w:ins w:id="387" w:author="Juengerlab" w:date="2021-10-12T15:49:00Z">
+      <w:ins w:id="392" w:author="Juengerlab" w:date="2021-10-12T15:49:00Z">
         <w:r>
           <w:t>Values for the</w:t>
         </w:r>
       </w:ins>
-      <w:ins w:id="388" w:author="Juengerlab" w:date="2021-10-12T15:32:00Z">
+      <w:ins w:id="393" w:author="Juengerlab" w:date="2021-10-12T15:32:00Z">
         <w:r>
           <w:t xml:space="preserve"> three measured panicle trait</w:t>
         </w:r>
       </w:ins>
-      <w:ins w:id="389" w:author="Juengerlab" w:date="2021-10-12T15:49:00Z">
+      <w:ins w:id="394" w:author="Juengerlab" w:date="2021-10-12T15:49:00Z">
         <w:r>
           <w:t xml:space="preserve">s </w:t>
         </w:r>
       </w:ins>
-      <w:ins w:id="390" w:author="Juengerlab" w:date="2021-10-12T15:32:00Z">
+      <w:ins w:id="395" w:author="Juengerlab" w:date="2021-10-12T15:32:00Z">
         <w:r>
           <w:t>increased in the F</w:t>
         </w:r>
@@ -4949,12 +4974,12 @@
           <w:t xml:space="preserve"> with increasing latitude</w:t>
         </w:r>
       </w:ins>
-      <w:ins w:id="391" w:author="Juengerlab" w:date="2021-10-12T15:33:00Z">
+      <w:ins w:id="396" w:author="Juengerlab" w:date="2021-10-12T15:33:00Z">
         <w:r>
           <w:t xml:space="preserve"> of the common garden (Figure 3). </w:t>
         </w:r>
       </w:ins>
-      <w:del w:id="392" w:author="Juengerlab" w:date="2021-10-12T15:33:00Z">
+      <w:del w:id="397" w:author="Juengerlab" w:date="2021-10-12T15:33:00Z">
         <w:r>
           <w:delText>There was a general trend of increasing trait values in the F</w:delText>
         </w:r>
@@ -4968,26 +4993,26 @@
           <w:delText xml:space="preserve"> with latitude, exhibiting latitudinal plasticity of the measured panicle traits (Figure 3). </w:delText>
         </w:r>
       </w:del>
-      <w:ins w:id="393" w:author="Juengerlab" w:date="2021-10-12T15:34:00Z">
+      <w:ins w:id="398" w:author="Juengerlab" w:date="2021-10-12T15:34:00Z">
         <w:r>
           <w:t xml:space="preserve">Each </w:t>
         </w:r>
-        <w:commentRangeStart w:id="394"/>
+        <w:commentRangeStart w:id="399"/>
         <w:r>
           <w:t xml:space="preserve">trait showed a continuous, unimodal distribution </w:t>
         </w:r>
-        <w:commentRangeEnd w:id="394"/>
+        <w:commentRangeEnd w:id="399"/>
         <w:r>
           <w:rPr>
             <w:rStyle w:val="CommentReference"/>
           </w:rPr>
-          <w:commentReference w:id="394"/>
+          <w:commentReference w:id="399"/>
         </w:r>
         <w:r>
           <w:t xml:space="preserve">within sites, and </w:t>
         </w:r>
       </w:ins>
-      <w:del w:id="395" w:author="Juengerlab" w:date="2021-10-12T15:34:00Z">
+      <w:del w:id="400" w:author="Juengerlab" w:date="2021-10-12T15:34:00Z">
         <w:r>
           <w:delText xml:space="preserve">The violin plot for each trait at each site displayed approximately normal distribution and </w:delText>
         </w:r>
@@ -5004,12 +5029,12 @@
       <w:r>
         <w:t xml:space="preserve"> generation. </w:t>
       </w:r>
-      <w:ins w:id="396" w:author="Juengerlab" w:date="2021-10-12T15:36:00Z">
+      <w:ins w:id="401" w:author="Juengerlab" w:date="2021-10-12T15:36:00Z">
         <w:r>
           <w:t>The l</w:t>
         </w:r>
       </w:ins>
-      <w:del w:id="397" w:author="Juengerlab" w:date="2021-10-12T15:36:00Z">
+      <w:del w:id="402" w:author="Juengerlab" w:date="2021-10-12T15:36:00Z">
         <w:r>
           <w:delText>L</w:delText>
         </w:r>
@@ -5017,12 +5042,12 @@
       <w:r>
         <w:t>owland genotype</w:t>
       </w:r>
-      <w:ins w:id="398" w:author="Juengerlab" w:date="2021-10-12T15:36:00Z">
+      <w:ins w:id="403" w:author="Juengerlab" w:date="2021-10-12T15:36:00Z">
         <w:r>
           <w:t xml:space="preserve"> </w:t>
         </w:r>
       </w:ins>
-      <w:ins w:id="399" w:author="Juengerlab" w:date="2021-10-12T15:37:00Z">
+      <w:ins w:id="404" w:author="Juengerlab" w:date="2021-10-12T15:37:00Z">
         <w:r>
           <w:t>F</w:t>
         </w:r>
@@ -5036,7 +5061,7 @@
           <w:t xml:space="preserve"> individuals</w:t>
         </w:r>
       </w:ins>
-      <w:del w:id="400" w:author="Juengerlab" w:date="2021-10-12T15:36:00Z">
+      <w:del w:id="405" w:author="Juengerlab" w:date="2021-10-12T15:36:00Z">
         <w:r>
           <w:delText>s</w:delText>
         </w:r>
@@ -5044,12 +5069,12 @@
       <w:r>
         <w:t>, AP13 and WBC, always had larger values of panicle length (PL in mm), primary branching number (PBN), and secondary branching number (SBN) than</w:t>
       </w:r>
-      <w:ins w:id="401" w:author="Juengerlab" w:date="2021-10-12T15:37:00Z">
+      <w:ins w:id="406" w:author="Juengerlab" w:date="2021-10-12T15:37:00Z">
         <w:r>
           <w:t xml:space="preserve"> t</w:t>
         </w:r>
       </w:ins>
-      <w:ins w:id="402" w:author="Juengerlab" w:date="2021-10-12T15:38:00Z">
+      <w:ins w:id="407" w:author="Juengerlab" w:date="2021-10-12T15:38:00Z">
         <w:r>
           <w:t>he</w:t>
         </w:r>
@@ -5057,7 +5082,7 @@
       <w:r>
         <w:t xml:space="preserve"> upland genotype</w:t>
       </w:r>
-      <w:ins w:id="403" w:author="Juengerlab" w:date="2021-10-12T15:38:00Z">
+      <w:ins w:id="408" w:author="Juengerlab" w:date="2021-10-12T15:38:00Z">
         <w:r>
           <w:t xml:space="preserve"> F</w:t>
         </w:r>
@@ -5099,7 +5124,7 @@
       <w:r>
         <w:t xml:space="preserve">) for PL, PBN and SBN varied </w:t>
       </w:r>
-      <w:ins w:id="404" w:author="Juengerlab" w:date="2021-10-12T15:39:00Z">
+      <w:ins w:id="409" w:author="Juengerlab" w:date="2021-10-12T15:39:00Z">
         <w:r>
           <w:t xml:space="preserve">significantly </w:t>
         </w:r>
@@ -5107,7 +5132,7 @@
       <w:r>
         <w:t>by site</w:t>
       </w:r>
-      <w:ins w:id="405" w:author="Juengerlab" w:date="2021-10-12T15:42:00Z">
+      <w:ins w:id="410" w:author="Juengerlab" w:date="2021-10-12T15:42:00Z">
         <w:r>
           <w:t xml:space="preserve"> and were typically moderate (0.2 to 0.5) or high (&gt; 0.5)</w:t>
         </w:r>
@@ -5131,12 +5156,12 @@
       <w:r>
         <w:t xml:space="preserve"> for PL ranged from 0.20 to 0.71, with an average of 0.46 and values greater than 0.50 at four</w:t>
       </w:r>
-      <w:ins w:id="406" w:author="Juengerlab" w:date="2021-10-12T15:42:00Z">
+      <w:ins w:id="411" w:author="Juengerlab" w:date="2021-10-12T15:42:00Z">
         <w:r>
           <w:t xml:space="preserve"> of </w:t>
         </w:r>
       </w:ins>
-      <w:ins w:id="407" w:author="Juengerlab" w:date="2021-10-12T15:43:00Z">
+      <w:ins w:id="412" w:author="Juengerlab" w:date="2021-10-12T15:43:00Z">
         <w:r>
           <w:t>five</w:t>
         </w:r>
@@ -5160,13 +5185,13 @@
       <w:r>
         <w:t xml:space="preserve"> for PBN ranged between 0.45 and 0.66 for </w:t>
       </w:r>
-      <w:ins w:id="408" w:author="Juengerlab" w:date="2021-10-12T15:43:00Z">
+      <w:ins w:id="413" w:author="Juengerlab" w:date="2021-10-12T15:43:00Z">
         <w:r>
           <w:lastRenderedPageBreak/>
           <w:t>nine</w:t>
         </w:r>
       </w:ins>
-      <w:del w:id="409" w:author="Juengerlab" w:date="2021-10-12T15:43:00Z">
+      <w:del w:id="414" w:author="Juengerlab" w:date="2021-10-12T15:43:00Z">
         <w:r>
           <w:delText>9</w:delText>
         </w:r>
@@ -5174,17 +5199,14 @@
       <w:r>
         <w:t xml:space="preserve"> out of the </w:t>
       </w:r>
-      <w:del w:id="410" w:author="Juengerlab" w:date="2021-10-12T15:43:00Z">
+      <w:del w:id="415" w:author="Juengerlab" w:date="2021-10-12T15:43:00Z">
         <w:r>
           <w:delText xml:space="preserve">10 </w:delText>
         </w:r>
       </w:del>
-      <w:ins w:id="411" w:author="Juengerlab" w:date="2021-10-12T15:43:00Z">
-        <w:r>
-          <w:t>ten</w:t>
-        </w:r>
-        <w:r>
-          <w:t xml:space="preserve"> </w:t>
+      <w:ins w:id="416" w:author="Juengerlab" w:date="2021-10-12T15:43:00Z">
+        <w:r>
+          <w:t xml:space="preserve">ten </w:t>
         </w:r>
       </w:ins>
       <w:r>
@@ -5288,17 +5310,17 @@
       <w:r>
         <w:t>=0.15), and four sites had heritability</w:t>
       </w:r>
-      <w:ins w:id="412" w:author="Juengerlab" w:date="2021-10-12T15:43:00Z">
+      <w:ins w:id="417" w:author="Juengerlab" w:date="2021-10-12T15:43:00Z">
         <w:r>
           <w:t xml:space="preserve"> point estimates o</w:t>
         </w:r>
       </w:ins>
-      <w:ins w:id="413" w:author="Juengerlab" w:date="2021-10-12T15:44:00Z">
+      <w:ins w:id="418" w:author="Juengerlab" w:date="2021-10-12T15:44:00Z">
         <w:r>
           <w:t>f</w:t>
         </w:r>
       </w:ins>
-      <w:del w:id="414" w:author="Juengerlab" w:date="2021-10-12T15:44:00Z">
+      <w:del w:id="419" w:author="Juengerlab" w:date="2021-10-12T15:44:00Z">
         <w:r>
           <w:delText xml:space="preserve"> at</w:delText>
         </w:r>
@@ -5306,21 +5328,21 @@
       <w:r>
         <w:t xml:space="preserve"> approximately 0.</w:t>
       </w:r>
-      <w:commentRangeStart w:id="415"/>
+      <w:commentRangeStart w:id="420"/>
       <w:r>
         <w:t>50</w:t>
       </w:r>
-      <w:commentRangeEnd w:id="415"/>
+      <w:commentRangeEnd w:id="420"/>
       <w:r>
         <w:rPr>
           <w:rStyle w:val="CommentReference"/>
         </w:rPr>
-        <w:commentReference w:id="415"/>
+        <w:commentReference w:id="420"/>
       </w:r>
       <w:r>
         <w:t xml:space="preserve">. </w:t>
       </w:r>
-      <w:del w:id="416" w:author="Juengerlab" w:date="2021-10-12T15:44:00Z">
+      <w:del w:id="421" w:author="Juengerlab" w:date="2021-10-12T15:44:00Z">
         <w:r>
           <w:delText xml:space="preserve">The low heritabilities of panicle traits at Stillwater, OK may be related to the less rainfall it received (~700 mm), compared to Overton, TX (OVTN) and Manhattan, KS (MNHT) which also have sandy loam soil but received ample rain (~1400mm at OVTN and ~1000mm at MNHT, Figure 1), and had slightly cooler temperature in MNHT (Figure 1). </w:delText>
         </w:r>
@@ -5328,69 +5350,66 @@
       <w:r>
         <w:t xml:space="preserve">These </w:t>
       </w:r>
-      <w:del w:id="417" w:author="Juengerlab" w:date="2021-10-12T15:45:00Z">
+      <w:del w:id="422" w:author="Juengerlab" w:date="2021-10-12T15:45:00Z">
         <w:r>
           <w:delText xml:space="preserve">changes </w:delText>
         </w:r>
       </w:del>
-      <w:ins w:id="418" w:author="Juengerlab" w:date="2021-10-12T15:45:00Z">
-        <w:r>
-          <w:t>differences</w:t>
-        </w:r>
+      <w:ins w:id="423" w:author="Juengerlab" w:date="2021-10-12T15:45:00Z">
+        <w:r>
+          <w:t xml:space="preserve">differences </w:t>
+        </w:r>
+      </w:ins>
+      <w:r>
+        <w:t xml:space="preserve">in heritability by </w:t>
+      </w:r>
+      <w:del w:id="424" w:author="Juengerlab" w:date="2021-10-12T15:45:00Z">
+        <w:r>
+          <w:delText xml:space="preserve">environment </w:delText>
+        </w:r>
+      </w:del>
+      <w:ins w:id="425" w:author="Juengerlab" w:date="2021-10-12T15:45:00Z">
+        <w:r>
+          <w:t xml:space="preserve">common garden </w:t>
+        </w:r>
+      </w:ins>
+      <w:ins w:id="426" w:author="Juengerlab" w:date="2021-10-12T15:46:00Z">
+        <w:r>
+          <w:t xml:space="preserve">are </w:t>
+        </w:r>
+      </w:ins>
+      <w:del w:id="427" w:author="Juengerlab" w:date="2021-10-12T15:46:00Z">
+        <w:r>
+          <w:delText xml:space="preserve">indicate </w:delText>
+        </w:r>
+      </w:del>
+      <w:r>
+        <w:t>G x E</w:t>
+      </w:r>
+      <w:del w:id="428" w:author="Juengerlab" w:date="2021-10-12T15:46:00Z">
+        <w:r>
+          <w:delText xml:space="preserve">, which primarily is the result of </w:delText>
+        </w:r>
+      </w:del>
+      <w:ins w:id="429" w:author="Juengerlab" w:date="2021-10-12T15:46:00Z">
         <w:r>
           <w:t xml:space="preserve"> </w:t>
         </w:r>
       </w:ins>
-      <w:r>
-        <w:t xml:space="preserve">in heritability by </w:t>
-      </w:r>
-      <w:del w:id="419" w:author="Juengerlab" w:date="2021-10-12T15:45:00Z">
-        <w:r>
-          <w:delText xml:space="preserve">environment </w:delText>
-        </w:r>
-      </w:del>
-      <w:ins w:id="420" w:author="Juengerlab" w:date="2021-10-12T15:45:00Z">
-        <w:r>
-          <w:t xml:space="preserve">common garden </w:t>
-        </w:r>
-      </w:ins>
-      <w:ins w:id="421" w:author="Juengerlab" w:date="2021-10-12T15:46:00Z">
-        <w:r>
-          <w:t xml:space="preserve">are </w:t>
-        </w:r>
-      </w:ins>
-      <w:del w:id="422" w:author="Juengerlab" w:date="2021-10-12T15:46:00Z">
-        <w:r>
-          <w:delText xml:space="preserve">indicate </w:delText>
-        </w:r>
-      </w:del>
-      <w:r>
-        <w:t>G x E</w:t>
-      </w:r>
-      <w:del w:id="423" w:author="Juengerlab" w:date="2021-10-12T15:46:00Z">
-        <w:r>
-          <w:delText xml:space="preserve">, which primarily is the result of </w:delText>
-        </w:r>
-      </w:del>
-      <w:ins w:id="424" w:author="Juengerlab" w:date="2021-10-12T15:46:00Z">
+      <w:ins w:id="430" w:author="Juengerlab" w:date="2021-10-12T15:50:00Z">
+        <w:r>
+          <w:t>due to</w:t>
+        </w:r>
+      </w:ins>
+      <w:ins w:id="431" w:author="Juengerlab" w:date="2021-10-12T15:46:00Z">
         <w:r>
           <w:t xml:space="preserve"> </w:t>
         </w:r>
       </w:ins>
-      <w:ins w:id="425" w:author="Juengerlab" w:date="2021-10-12T15:50:00Z">
-        <w:r>
-          <w:t>due to</w:t>
-        </w:r>
-      </w:ins>
-      <w:ins w:id="426" w:author="Juengerlab" w:date="2021-10-12T15:46:00Z">
-        <w:r>
-          <w:t xml:space="preserve"> </w:t>
-        </w:r>
-      </w:ins>
       <w:r>
         <w:t xml:space="preserve">changes in </w:t>
       </w:r>
-      <w:ins w:id="427" w:author="Juengerlab" w:date="2021-10-12T15:50:00Z">
+      <w:ins w:id="432" w:author="Juengerlab" w:date="2021-10-12T15:50:00Z">
         <w:r>
           <w:t xml:space="preserve">phenotypic </w:t>
         </w:r>
@@ -5398,12 +5417,12 @@
       <w:r>
         <w:t xml:space="preserve">variances </w:t>
       </w:r>
-      <w:ins w:id="428" w:author="Juengerlab" w:date="2021-10-12T15:50:00Z">
+      <w:ins w:id="433" w:author="Juengerlab" w:date="2021-10-12T15:50:00Z">
         <w:r>
           <w:t>assigned to</w:t>
         </w:r>
       </w:ins>
-      <w:ins w:id="429" w:author="Juengerlab" w:date="2021-10-12T15:48:00Z">
+      <w:ins w:id="434" w:author="Juengerlab" w:date="2021-10-12T15:48:00Z">
         <w:r>
           <w:t xml:space="preserve"> genetic and environmental effects </w:t>
         </w:r>
@@ -5411,12 +5430,12 @@
       <w:r>
         <w:t>across the common garden</w:t>
       </w:r>
-      <w:ins w:id="430" w:author="Juengerlab" w:date="2021-10-12T15:48:00Z">
+      <w:ins w:id="435" w:author="Juengerlab" w:date="2021-10-12T15:48:00Z">
         <w:r>
           <w:t>s</w:t>
         </w:r>
       </w:ins>
-      <w:del w:id="431" w:author="Juengerlab" w:date="2021-10-12T15:48:00Z">
+      <w:del w:id="436" w:author="Juengerlab" w:date="2021-10-12T15:48:00Z">
         <w:r>
           <w:delText xml:space="preserve"> environments</w:delText>
         </w:r>
@@ -5443,7 +5462,7 @@
       <w:pPr>
         <w:spacing w:after="0" w:line="480" w:lineRule="auto"/>
         <w:ind w:firstLine="720"/>
-        <w:pPrChange w:id="432" w:author="Juengerlab" w:date="2021-09-14T11:28:00Z">
+        <w:pPrChange w:id="437" w:author="Juengerlab" w:date="2021-09-14T11:28:00Z">
           <w:pPr>
             <w:spacing w:after="0" w:line="480" w:lineRule="auto"/>
           </w:pPr>
@@ -5452,7 +5471,7 @@
       <w:r>
         <w:t>A total of 18 QTL were identified for panicle morphology traits with the multi-environment mixed model analyses (Figure 4, Table 4). Seven QTL were identified for PL, distributed across seven different chromosomes. Among these, five QTL (2K@77.89, 4K@26.26, 5K@76.02, 5N@36.27 and 9N@38.02) had consistent effects across field sites (Figure 5a). In contrast, two QTL (3N@62.06 and 6N@54.19) show</w:t>
       </w:r>
-      <w:ins w:id="433" w:author="Juengerlab" w:date="2021-10-12T16:00:00Z">
+      <w:ins w:id="438" w:author="Juengerlab" w:date="2021-10-12T16:00:00Z">
         <w:r>
           <w:t>ed</w:t>
         </w:r>
@@ -5466,7 +5485,7 @@
         <w:spacing w:after="0" w:line="480" w:lineRule="auto"/>
         <w:ind w:firstLine="720"/>
         <w:rPr>
-          <w:ins w:id="434" w:author="Juengerlab" w:date="2021-09-14T11:28:00Z"/>
+          <w:ins w:id="439" w:author="Juengerlab" w:date="2021-09-14T11:28:00Z"/>
         </w:rPr>
       </w:pPr>
       <w:r>
@@ -5481,12 +5500,12 @@
       <w:pPr>
         <w:spacing w:after="0" w:line="480" w:lineRule="auto"/>
         <w:rPr>
-          <w:ins w:id="435" w:author="Juengerlab" w:date="2021-09-14T11:28:00Z"/>
+          <w:ins w:id="440" w:author="Juengerlab" w:date="2021-09-14T11:28:00Z"/>
           <w:b/>
           <w:bCs/>
         </w:rPr>
       </w:pPr>
-      <w:ins w:id="436" w:author="Juengerlab" w:date="2021-09-14T11:28:00Z">
+      <w:ins w:id="441" w:author="Juengerlab" w:date="2021-09-14T11:28:00Z">
         <w:r>
           <w:rPr>
             <w:b/>
@@ -5501,22 +5520,22 @@
         <w:spacing w:after="0" w:line="480" w:lineRule="auto"/>
         <w:ind w:firstLine="720"/>
       </w:pPr>
-      <w:ins w:id="437" w:author="Juengerlab" w:date="2021-09-14T11:29:00Z">
+      <w:ins w:id="442" w:author="Juengerlab" w:date="2021-09-14T11:29:00Z">
         <w:r>
           <w:t xml:space="preserve">Our mash model </w:t>
         </w:r>
       </w:ins>
-      <w:ins w:id="438" w:author="Juengerlab" w:date="2021-09-14T11:31:00Z">
+      <w:ins w:id="443" w:author="Juengerlab" w:date="2021-09-14T11:31:00Z">
         <w:r>
           <w:t>of three panicle traits in three common gardens found</w:t>
         </w:r>
       </w:ins>
-      <w:ins w:id="439" w:author="Juengerlab" w:date="2021-09-14T11:29:00Z">
+      <w:ins w:id="444" w:author="Juengerlab" w:date="2021-09-14T11:29:00Z">
         <w:r>
           <w:t xml:space="preserve"> t</w:t>
         </w:r>
       </w:ins>
-      <w:ins w:id="440" w:author="Juengerlab" w:date="2021-09-14T11:30:00Z">
+      <w:ins w:id="445" w:author="Juengerlab" w:date="2021-09-14T11:30:00Z">
         <w:r>
           <w:t>hat 6149 (0.23%) of LD blocks unlinked at r</w:t>
         </w:r>
@@ -5530,77 +5549,77 @@
           <w:t xml:space="preserve"> = 0.2 (hereafter ‘</w:t>
         </w:r>
       </w:ins>
-      <w:ins w:id="441" w:author="Juengerlab" w:date="2021-09-14T11:32:00Z">
+      <w:ins w:id="446" w:author="Juengerlab" w:date="2021-09-14T11:32:00Z">
         <w:r>
           <w:t>unlinked</w:t>
         </w:r>
       </w:ins>
-      <w:ins w:id="442" w:author="Juengerlab" w:date="2021-09-14T11:30:00Z">
+      <w:ins w:id="447" w:author="Juengerlab" w:date="2021-09-14T11:30:00Z">
         <w:r>
           <w:t xml:space="preserve"> SNPs’) had significant effects on at least one panicle trait by garden condition. </w:t>
         </w:r>
       </w:ins>
-      <w:ins w:id="443" w:author="Juengerlab" w:date="2021-09-14T11:32:00Z">
+      <w:ins w:id="448" w:author="Juengerlab" w:date="2021-09-14T11:32:00Z">
         <w:r>
           <w:t>76.1% of significant unlinke</w:t>
         </w:r>
       </w:ins>
-      <w:ins w:id="444" w:author="Juengerlab" w:date="2021-09-14T11:33:00Z">
+      <w:ins w:id="449" w:author="Juengerlab" w:date="2021-09-14T11:33:00Z">
         <w:r>
           <w:t>d</w:t>
         </w:r>
       </w:ins>
-      <w:ins w:id="445" w:author="Juengerlab" w:date="2021-09-14T11:32:00Z">
+      <w:ins w:id="450" w:author="Juengerlab" w:date="2021-09-14T11:32:00Z">
         <w:r>
           <w:t xml:space="preserve"> SNPs </w:t>
         </w:r>
       </w:ins>
-      <w:ins w:id="446" w:author="Juengerlab" w:date="2021-09-14T11:33:00Z">
+      <w:ins w:id="451" w:author="Juengerlab" w:date="2021-09-14T11:33:00Z">
         <w:r>
           <w:t xml:space="preserve">had significant effects in all nine combinations of panicle trait and garden. Most </w:t>
         </w:r>
       </w:ins>
-      <w:ins w:id="447" w:author="Juengerlab" w:date="2021-09-14T11:36:00Z">
+      <w:ins w:id="452" w:author="Juengerlab" w:date="2021-09-14T11:36:00Z">
         <w:r>
           <w:t>of the 18.7M</w:t>
         </w:r>
       </w:ins>
-      <w:ins w:id="448" w:author="Juengerlab" w:date="2021-09-14T11:33:00Z">
+      <w:ins w:id="453" w:author="Juengerlab" w:date="2021-09-14T11:33:00Z">
         <w:r>
           <w:t xml:space="preserve"> SNPs (56.2%) had high mash model weights </w:t>
         </w:r>
       </w:ins>
-      <w:ins w:id="449" w:author="Juengerlab" w:date="2021-09-14T11:34:00Z">
+      <w:ins w:id="454" w:author="Juengerlab" w:date="2021-09-14T11:34:00Z">
         <w:r>
           <w:t>on covariance matrices with equal</w:t>
         </w:r>
       </w:ins>
-      <w:ins w:id="450" w:author="Juengerlab" w:date="2021-09-14T11:36:00Z">
+      <w:ins w:id="455" w:author="Juengerlab" w:date="2021-09-14T11:36:00Z">
         <w:r>
           <w:t xml:space="preserve"> effects </w:t>
         </w:r>
       </w:ins>
-      <w:ins w:id="451" w:author="Juengerlab" w:date="2021-09-14T11:34:00Z">
+      <w:ins w:id="456" w:author="Juengerlab" w:date="2021-09-14T11:34:00Z">
         <w:r>
           <w:t>in all nine conditions;</w:t>
         </w:r>
       </w:ins>
-      <w:ins w:id="452" w:author="Juengerlab" w:date="2021-09-14T11:35:00Z">
+      <w:ins w:id="457" w:author="Juengerlab" w:date="2021-09-14T11:35:00Z">
         <w:r>
           <w:t xml:space="preserve"> most remaining SNPs (43.7%) had high model weights on </w:t>
         </w:r>
       </w:ins>
-      <w:ins w:id="453" w:author="Juengerlab" w:date="2021-09-14T11:36:00Z">
+      <w:ins w:id="458" w:author="Juengerlab" w:date="2021-09-14T11:36:00Z">
         <w:r>
           <w:t xml:space="preserve">covariance matrices with </w:t>
         </w:r>
       </w:ins>
-      <w:ins w:id="454" w:author="Juengerlab" w:date="2021-09-14T11:37:00Z">
+      <w:ins w:id="459" w:author="Juengerlab" w:date="2021-09-14T11:37:00Z">
         <w:r>
           <w:t xml:space="preserve">no effects in any condition. Thus, the diversity panel data </w:t>
         </w:r>
       </w:ins>
-      <w:ins w:id="455" w:author="Juengerlab" w:date="2021-09-14T11:38:00Z">
+      <w:ins w:id="460" w:author="Juengerlab" w:date="2021-09-14T11:38:00Z">
         <w:r>
           <w:t xml:space="preserve">showed little evidence for </w:t>
         </w:r>
@@ -5613,37 +5632,37 @@
           <w:t xml:space="preserve"> for panicle traits</w:t>
         </w:r>
       </w:ins>
-      <w:ins w:id="456" w:author="Juengerlab" w:date="2021-09-14T11:39:00Z">
+      <w:ins w:id="461" w:author="Juengerlab" w:date="2021-09-14T11:39:00Z">
         <w:r>
           <w:t xml:space="preserve"> at these three gardens</w:t>
         </w:r>
       </w:ins>
-      <w:ins w:id="457" w:author="Juengerlab" w:date="2021-09-14T11:38:00Z">
+      <w:ins w:id="462" w:author="Juengerlab" w:date="2021-09-14T11:38:00Z">
         <w:r>
           <w:t xml:space="preserve">, </w:t>
         </w:r>
       </w:ins>
-      <w:ins w:id="458" w:author="Juengerlab" w:date="2021-09-14T11:37:00Z">
+      <w:ins w:id="463" w:author="Juengerlab" w:date="2021-09-14T11:37:00Z">
         <w:r>
           <w:t>support</w:t>
         </w:r>
       </w:ins>
-      <w:ins w:id="459" w:author="Juengerlab" w:date="2021-09-14T11:38:00Z">
+      <w:ins w:id="464" w:author="Juengerlab" w:date="2021-09-14T11:38:00Z">
         <w:r>
           <w:t>ing</w:t>
         </w:r>
       </w:ins>
-      <w:ins w:id="460" w:author="Juengerlab" w:date="2021-09-14T11:37:00Z">
+      <w:ins w:id="465" w:author="Juengerlab" w:date="2021-09-14T11:37:00Z">
         <w:r>
           <w:t xml:space="preserve"> our QTL findings </w:t>
         </w:r>
       </w:ins>
-      <w:ins w:id="461" w:author="Juengerlab" w:date="2021-09-14T11:38:00Z">
+      <w:ins w:id="466" w:author="Juengerlab" w:date="2021-09-14T11:38:00Z">
         <w:r>
           <w:t xml:space="preserve">that there </w:t>
         </w:r>
       </w:ins>
-      <w:ins w:id="462" w:author="Juengerlab" w:date="2021-09-14T11:39:00Z">
+      <w:ins w:id="467" w:author="Juengerlab" w:date="2021-09-14T11:39:00Z">
         <w:r>
           <w:t xml:space="preserve">was little </w:t>
         </w:r>
@@ -5661,12 +5680,12 @@
       <w:pPr>
         <w:spacing w:after="0" w:line="480" w:lineRule="auto"/>
         <w:rPr>
-          <w:ins w:id="463" w:author="Juengerlab" w:date="2021-09-14T11:40:00Z"/>
+          <w:ins w:id="468" w:author="Juengerlab" w:date="2021-09-14T11:40:00Z"/>
           <w:b/>
           <w:bCs/>
         </w:rPr>
       </w:pPr>
-      <w:ins w:id="464" w:author="Juengerlab" w:date="2021-09-14T11:29:00Z">
+      <w:ins w:id="469" w:author="Juengerlab" w:date="2021-09-14T11:29:00Z">
         <w:r>
           <w:rPr>
             <w:b/>
@@ -5680,18 +5699,18 @@
       <w:pPr>
         <w:spacing w:after="0" w:line="480" w:lineRule="auto"/>
         <w:rPr>
-          <w:ins w:id="465" w:author="Juengerlab" w:date="2021-09-14T11:29:00Z"/>
+          <w:ins w:id="470" w:author="Juengerlab" w:date="2021-09-14T11:29:00Z"/>
           <w:bCs/>
-          <w:rPrChange w:id="466" w:author="Juengerlab" w:date="2021-09-14T11:41:00Z">
+          <w:rPrChange w:id="471" w:author="Juengerlab" w:date="2021-09-14T11:41:00Z">
             <w:rPr>
-              <w:ins w:id="467" w:author="Juengerlab" w:date="2021-09-14T11:29:00Z"/>
+              <w:ins w:id="472" w:author="Juengerlab" w:date="2021-09-14T11:29:00Z"/>
               <w:b/>
               <w:bCs/>
             </w:rPr>
           </w:rPrChange>
         </w:rPr>
       </w:pPr>
-      <w:ins w:id="468" w:author="Juengerlab" w:date="2021-09-14T11:41:00Z">
+      <w:ins w:id="473" w:author="Juengerlab" w:date="2021-09-14T11:41:00Z">
         <w:r>
           <w:rPr>
             <w:b/>
@@ -5706,7 +5725,7 @@
           <w:t>All QTL</w:t>
         </w:r>
       </w:ins>
-      <w:ins w:id="469" w:author="Juengerlab" w:date="2021-09-14T11:42:00Z">
+      <w:ins w:id="474" w:author="Juengerlab" w:date="2021-09-14T11:42:00Z">
         <w:r>
           <w:rPr>
             <w:bCs/>
@@ -5732,7 +5751,7 @@
           <w:t>significant unlinked SNPs in the diversity panel which fell within 20kb</w:t>
         </w:r>
       </w:ins>
-      <w:ins w:id="470" w:author="Juengerlab" w:date="2021-09-14T11:43:00Z">
+      <w:ins w:id="475" w:author="Juengerlab" w:date="2021-09-14T11:43:00Z">
         <w:r>
           <w:rPr>
             <w:bCs/>
@@ -5740,7 +5759,7 @@
           <w:t xml:space="preserve"> of genes that had functionally validated roles in panicle, spikelet, or grain traits in rice (Table S#2). Because QTL regions could </w:t>
         </w:r>
       </w:ins>
-      <w:ins w:id="471" w:author="Juengerlab" w:date="2021-09-14T11:44:00Z">
+      <w:ins w:id="476" w:author="Juengerlab" w:date="2021-09-14T11:44:00Z">
         <w:r>
           <w:rPr>
             <w:bCs/>
@@ -5748,7 +5767,7 @@
           <w:t>be comprised of one or more linked effect</w:t>
         </w:r>
       </w:ins>
-      <w:ins w:id="472" w:author="Juengerlab" w:date="2021-09-14T11:45:00Z">
+      <w:ins w:id="477" w:author="Juengerlab" w:date="2021-09-14T11:45:00Z">
         <w:r>
           <w:rPr>
             <w:bCs/>
@@ -5756,7 +5775,7 @@
           <w:t xml:space="preserve"> on panicle architecture, we </w:t>
         </w:r>
       </w:ins>
-      <w:ins w:id="473" w:author="Juengerlab" w:date="2021-09-14T11:48:00Z">
+      <w:ins w:id="478" w:author="Juengerlab" w:date="2021-09-14T11:48:00Z">
         <w:r>
           <w:rPr>
             <w:bCs/>
@@ -5764,7 +5783,7 @@
           <w:t xml:space="preserve">additionally </w:t>
         </w:r>
       </w:ins>
-      <w:ins w:id="474" w:author="Juengerlab" w:date="2021-09-14T11:45:00Z">
+      <w:ins w:id="479" w:author="Juengerlab" w:date="2021-09-14T11:45:00Z">
         <w:r>
           <w:rPr>
             <w:bCs/>
@@ -5772,7 +5791,7 @@
           <w:t xml:space="preserve">determined </w:t>
         </w:r>
       </w:ins>
-      <w:ins w:id="475" w:author="Juengerlab" w:date="2021-09-14T11:46:00Z">
+      <w:ins w:id="480" w:author="Juengerlab" w:date="2021-09-14T11:46:00Z">
         <w:r>
           <w:rPr>
             <w:bCs/>
@@ -5780,7 +5799,7 @@
           <w:t>that 10 of the 18 QTL regions also</w:t>
         </w:r>
       </w:ins>
-      <w:ins w:id="476" w:author="Juengerlab" w:date="2021-09-14T11:45:00Z">
+      <w:ins w:id="481" w:author="Juengerlab" w:date="2021-09-14T11:45:00Z">
         <w:r>
           <w:rPr>
             <w:bCs/>
@@ -5788,7 +5807,7 @@
           <w:t xml:space="preserve"> had a significant enrichment of unlinked SNPs (p hypergeometric test &lt; 0.05, Table S#1). </w:t>
         </w:r>
       </w:ins>
-      <w:ins w:id="477" w:author="Juengerlab" w:date="2021-09-14T11:48:00Z">
+      <w:ins w:id="482" w:author="Juengerlab" w:date="2021-09-14T11:48:00Z">
         <w:r>
           <w:rPr>
             <w:bCs/>
@@ -5796,7 +5815,7 @@
           <w:t xml:space="preserve">0.2% of permuted genomic intervals had as many or more permuted QTL regions enriched for unlinked </w:t>
         </w:r>
       </w:ins>
-      <w:ins w:id="478" w:author="Juengerlab" w:date="2021-09-14T11:49:00Z">
+      <w:ins w:id="483" w:author="Juengerlab" w:date="2021-09-14T11:49:00Z">
         <w:r>
           <w:rPr>
             <w:bCs/>
@@ -5804,7 +5823,7 @@
           <w:t xml:space="preserve">SNPs (p = 0.002), while no permuted genomic intervals had more than 10 regions significantly enriched for unlinked SNPs. Thus, even with the very different </w:t>
         </w:r>
       </w:ins>
-      <w:ins w:id="479" w:author="Juengerlab" w:date="2021-09-14T11:51:00Z">
+      <w:ins w:id="484" w:author="Juengerlab" w:date="2021-09-14T11:51:00Z">
         <w:r>
           <w:rPr>
             <w:bCs/>
@@ -5817,12 +5836,12 @@
       <w:pPr>
         <w:spacing w:after="0" w:line="480" w:lineRule="auto"/>
         <w:rPr>
-          <w:del w:id="480" w:author="Juengerlab" w:date="2021-09-14T11:29:00Z"/>
+          <w:del w:id="485" w:author="Juengerlab" w:date="2021-09-14T11:29:00Z"/>
           <w:b/>
           <w:bCs/>
         </w:rPr>
       </w:pPr>
-      <w:ins w:id="481" w:author="Juengerlab" w:date="2021-09-14T11:29:00Z">
+      <w:ins w:id="486" w:author="Juengerlab" w:date="2021-09-14T11:29:00Z">
         <w:r>
           <w:rPr>
             <w:b/>
@@ -5831,8 +5850,8 @@
           <w:tab/>
         </w:r>
       </w:ins>
-      <w:ins w:id="482" w:author="Birdy" w:date="2021-09-03T16:18:00Z">
-        <w:del w:id="483" w:author="Juengerlab" w:date="2021-09-14T11:29:00Z">
+      <w:ins w:id="487" w:author="Birdy" w:date="2021-09-03T16:18:00Z">
+        <w:del w:id="488" w:author="Juengerlab" w:date="2021-09-14T11:29:00Z">
           <w:r>
             <w:rPr>
               <w:b/>
@@ -5842,8 +5861,8 @@
           </w:r>
         </w:del>
       </w:ins>
-      <w:commentRangeStart w:id="484"/>
-      <w:del w:id="485" w:author="Juengerlab" w:date="2021-09-14T11:29:00Z">
+      <w:commentRangeStart w:id="489"/>
+      <w:del w:id="490" w:author="Juengerlab" w:date="2021-09-14T11:29:00Z">
         <w:r>
           <w:rPr>
             <w:b/>
@@ -5856,11 +5875,11 @@
             <w:b/>
             <w:bCs/>
           </w:rPr>
-          <w:commentReference w:id="486"/>
-        </w:r>
-        <w:commentRangeEnd w:id="484"/>
-        <w:r>
-          <w:commentReference w:id="484"/>
+          <w:commentReference w:id="491"/>
+        </w:r>
+        <w:commentRangeEnd w:id="489"/>
+        <w:r>
+          <w:commentReference w:id="489"/>
         </w:r>
       </w:del>
     </w:p>
@@ -5906,32 +5925,32 @@
       <w:r>
         <w:t xml:space="preserve">. </w:t>
       </w:r>
-      <w:del w:id="487" w:author="Birdy" w:date="2021-09-03T16:30:00Z">
+      <w:del w:id="492" w:author="Birdy" w:date="2021-09-03T16:30:00Z">
         <w:r>
           <w:delText>For the 18 panicle architecture QTL identified in our study, the confidence intervals ranged from 2 to 32 cM and from 0.9 to 35 Mb. We linked the QTL discovered here with known candidate genes that have been reported in previous studies</w:delText>
         </w:r>
       </w:del>
-      <w:ins w:id="488" w:author="Birdy" w:date="2021-09-03T16:30:00Z">
+      <w:ins w:id="493" w:author="Birdy" w:date="2021-09-03T16:30:00Z">
         <w:r>
           <w:t xml:space="preserve">We found 131 overlapping candidate genes </w:t>
         </w:r>
       </w:ins>
-      <w:ins w:id="489" w:author="Birdy" w:date="2021-09-03T16:31:00Z">
+      <w:ins w:id="494" w:author="Birdy" w:date="2021-09-03T16:31:00Z">
         <w:r>
           <w:t>located in</w:t>
         </w:r>
       </w:ins>
-      <w:ins w:id="490" w:author="Birdy" w:date="2021-09-03T16:30:00Z">
+      <w:ins w:id="495" w:author="Birdy" w:date="2021-09-03T16:30:00Z">
         <w:r>
           <w:t xml:space="preserve"> the confidence intervals of the identified regions from the four-way</w:t>
         </w:r>
       </w:ins>
-      <w:ins w:id="491" w:author="Birdy" w:date="2021-09-03T16:31:00Z">
+      <w:ins w:id="496" w:author="Birdy" w:date="2021-09-03T16:31:00Z">
         <w:r>
           <w:t xml:space="preserve"> population</w:t>
         </w:r>
       </w:ins>
-      <w:ins w:id="492" w:author="Birdy" w:date="2021-09-03T16:30:00Z">
+      <w:ins w:id="497" w:author="Birdy" w:date="2021-09-03T16:30:00Z">
         <w:r>
           <w:t xml:space="preserve"> and the diversity panel</w:t>
         </w:r>
@@ -5948,7 +5967,7 @@
       <w:r>
         <w:t xml:space="preserve">Among these </w:t>
       </w:r>
-      <w:ins w:id="493" w:author="Birdy" w:date="2021-09-03T18:37:00Z">
+      <w:ins w:id="498" w:author="Birdy" w:date="2021-09-03T18:37:00Z">
         <w:r>
           <w:t xml:space="preserve">overlapping </w:t>
         </w:r>
@@ -5956,7 +5975,7 @@
       <w:r>
         <w:t xml:space="preserve">candidate genes, </w:t>
       </w:r>
-      <w:ins w:id="494" w:author="Birdy" w:date="2021-09-03T16:32:00Z">
+      <w:ins w:id="499" w:author="Birdy" w:date="2021-09-03T16:32:00Z">
         <w:r>
           <w:t>XXXX and XXX stood out. ADD MORE HERE (</w:t>
         </w:r>
@@ -5969,7 +5988,7 @@
           <w:t xml:space="preserve">) </w:t>
         </w:r>
       </w:ins>
-      <w:commentRangeStart w:id="495"/>
+      <w:commentRangeStart w:id="500"/>
       <w:r>
         <w:t>key transcription factors and hormone related genes associated with panicle development were identified in the intervals of most QTL exhibiting environmental interactions. For example, key regulators involved in GA metabolism (</w:t>
       </w:r>
@@ -6172,25 +6191,25 @@
       <w:r>
         <w:t>. However, these candidate genes were not co-localized with flowering QTL that we identified, indicating the potentially complex functions of flowering time genes in the transition from vegetative to reproductive phases.</w:t>
       </w:r>
-      <w:commentRangeEnd w:id="495"/>
-      <w:r>
-        <w:commentReference w:id="495"/>
+      <w:commentRangeEnd w:id="500"/>
+      <w:r>
+        <w:commentReference w:id="500"/>
       </w:r>
     </w:p>
     <w:p>
       <w:pPr>
         <w:spacing w:after="0" w:line="480" w:lineRule="auto"/>
         <w:rPr>
-          <w:del w:id="496" w:author="Birdy" w:date="2021-09-03T16:18:00Z"/>
-        </w:rPr>
-        <w:pPrChange w:id="497" w:author="Juengerlab" w:date="2021-09-14T11:52:00Z">
+          <w:del w:id="501" w:author="Birdy" w:date="2021-09-03T16:18:00Z"/>
+        </w:rPr>
+        <w:pPrChange w:id="502" w:author="Juengerlab" w:date="2021-09-14T11:52:00Z">
           <w:pPr>
             <w:spacing w:after="0" w:line="480" w:lineRule="auto"/>
             <w:ind w:firstLine="720"/>
           </w:pPr>
         </w:pPrChange>
       </w:pPr>
-      <w:del w:id="498" w:author="Birdy" w:date="2021-09-03T16:18:00Z">
+      <w:del w:id="503" w:author="Birdy" w:date="2021-09-03T16:18:00Z">
         <w:r>
           <w:delText>GO enrichment analysis identified 380 significant GO terms for genes within the QTL intervals for panicle traits. ‘Response to Auxin’ was one of the significantly enriched GO terms (</w:delText>
         </w:r>
@@ -6222,7 +6241,7 @@
       <w:r>
         <w:fldChar w:fldCharType="separate"/>
       </w:r>
-      <w:del w:id="499" w:author="Birdy" w:date="2021-09-03T16:18:00Z">
+      <w:del w:id="504" w:author="Birdy" w:date="2021-09-03T16:18:00Z">
         <w:r>
           <w:delText>(He et al. 2018; Zhang and Yuan 2014)</w:delText>
         </w:r>
@@ -6230,7 +6249,7 @@
       <w:r>
         <w:fldChar w:fldCharType="end"/>
       </w:r>
-      <w:del w:id="500" w:author="Birdy" w:date="2021-09-03T16:18:00Z">
+      <w:del w:id="505" w:author="Birdy" w:date="2021-09-03T16:18:00Z">
         <w:r>
           <w:delText>. Several other significant terms</w:delText>
         </w:r>
@@ -6271,7 +6290,7 @@
       <w:r>
         <w:fldChar w:fldCharType="separate"/>
       </w:r>
-      <w:del w:id="501" w:author="Birdy" w:date="2021-09-03T16:18:00Z">
+      <w:del w:id="506" w:author="Birdy" w:date="2021-09-03T16:18:00Z">
         <w:r>
           <w:delText>(Boycheva et al. 2014; Deng et al. 2007; Peng et al. 2018; Wu et al. 2017; Yano et al. 2019)</w:delText>
         </w:r>
@@ -6279,7 +6298,7 @@
       <w:r>
         <w:fldChar w:fldCharType="end"/>
       </w:r>
-      <w:del w:id="502" w:author="Birdy" w:date="2021-09-03T16:18:00Z">
+      <w:del w:id="507" w:author="Birdy" w:date="2021-09-03T16:18:00Z">
         <w:r>
           <w:delText>. These results point to potentially interesting candidate genes and hormone-related pathways that are likely important in panicle development.</w:delText>
         </w:r>
@@ -6288,7 +6307,7 @@
     <w:p>
       <w:pPr>
         <w:spacing w:after="0" w:line="480" w:lineRule="auto"/>
-        <w:pPrChange w:id="503" w:author="Juengerlab" w:date="2021-09-14T11:52:00Z">
+        <w:pPrChange w:id="508" w:author="Juengerlab" w:date="2021-09-14T11:52:00Z">
           <w:pPr>
             <w:spacing w:after="0" w:line="480" w:lineRule="auto"/>
             <w:ind w:firstLine="720"/>
@@ -6308,7 +6327,7 @@
       <w:pPr>
         <w:spacing w:after="0" w:line="480" w:lineRule="auto"/>
         <w:ind w:firstLine="720"/>
-        <w:pPrChange w:id="504" w:author="Juengerlab" w:date="2021-09-14T11:51:00Z">
+        <w:pPrChange w:id="509" w:author="Juengerlab" w:date="2021-09-14T11:51:00Z">
           <w:pPr>
             <w:spacing w:after="0" w:line="480" w:lineRule="auto"/>
           </w:pPr>
@@ -6408,10 +6427,10 @@
         <w:spacing w:after="0" w:line="480" w:lineRule="auto"/>
         <w:ind w:firstLine="720"/>
         <w:rPr>
-          <w:del w:id="505" w:author="Birdy" w:date="2021-09-03T16:19:00Z"/>
+          <w:del w:id="510" w:author="Birdy" w:date="2021-09-03T16:19:00Z"/>
         </w:rPr>
       </w:pPr>
-      <w:del w:id="506" w:author="Birdy" w:date="2021-09-03T16:19:00Z">
+      <w:del w:id="511" w:author="Birdy" w:date="2021-09-03T16:19:00Z">
         <w:r>
           <w:lastRenderedPageBreak/>
           <w:delText xml:space="preserve">Inflorescence architecture is influenced by the vegetative-to-reproductive phase transition, which also largely determines patterns of vegetative growth and resource allocation. In our study, 11 of 18 inflorescence QTLs co-localized with flowering time or vegetative growth genomic intervals, which supports the hypothesis that pleiotropy impacts the phenotypic integration of these vegetative and reproductive structures. An exciting opportunity lies in the search for the candidate genes that may underlie this integration. Fortunately, extensive genetic mapping efforts in crops and model systems have identified a number of candidate genes and a basic understanding of their role in the development of the inflorescence. For example, a locus on chromosome 9N (at 38.02 cM) was associated with the whole process of vegetative-to-reproductive transition (PL, PBN, SBN, FL50, TC and BIO). This QTL cluster is in the vicinity of homologs of </w:delText>
@@ -6448,7 +6467,7 @@
       <w:r>
         <w:instrText>ADDIN EN.CITE</w:instrText>
       </w:r>
-      <w:commentRangeStart w:id="507"/>
+      <w:commentRangeStart w:id="512"/>
       <w:r>
         <w:fldChar w:fldCharType="begin"/>
       </w:r>
@@ -6461,7 +6480,7 @@
       <w:r>
         <w:fldChar w:fldCharType="separate"/>
       </w:r>
-      <w:del w:id="508" w:author="Birdy" w:date="2021-09-03T16:19:00Z">
+      <w:del w:id="513" w:author="Birdy" w:date="2021-09-03T16:19:00Z">
         <w:r>
           <w:delText>(Takeda et al. 2003; Tan et al. 2016)</w:delText>
         </w:r>
@@ -6469,7 +6488,7 @@
       <w:r>
         <w:fldChar w:fldCharType="end"/>
       </w:r>
-      <w:del w:id="509" w:author="Birdy" w:date="2021-09-03T16:19:00Z">
+      <w:del w:id="514" w:author="Birdy" w:date="2021-09-03T16:19:00Z">
         <w:r>
           <w:delText xml:space="preserve">. Specifically, </w:delText>
         </w:r>
@@ -6517,7 +6536,7 @@
       <w:r>
         <w:fldChar w:fldCharType="separate"/>
       </w:r>
-      <w:del w:id="510" w:author="Birdy" w:date="2021-09-03T16:19:00Z">
+      <w:del w:id="515" w:author="Birdy" w:date="2021-09-03T16:19:00Z">
         <w:r>
           <w:delText>(Sakamoto et al. 2004)</w:delText>
         </w:r>
@@ -6525,15 +6544,15 @@
       <w:r>
         <w:fldChar w:fldCharType="end"/>
       </w:r>
-      <w:del w:id="511" w:author="Birdy" w:date="2021-09-03T16:19:00Z">
+      <w:del w:id="516" w:author="Birdy" w:date="2021-09-03T16:19:00Z">
         <w:r>
           <w:delText>. These results imply that there may be a shared genetic basis between vegetative and reproductive divergence within switchgrass populations.</w:delText>
         </w:r>
       </w:del>
-      <w:commentRangeStart w:id="512"/>
-      <w:commentRangeEnd w:id="507"/>
-      <w:r>
-        <w:commentReference w:id="507"/>
+      <w:commentRangeStart w:id="517"/>
+      <w:commentRangeEnd w:id="512"/>
+      <w:r>
+        <w:commentReference w:id="512"/>
       </w:r>
     </w:p>
     <w:p>
@@ -6541,17 +6560,17 @@
         <w:spacing w:after="0" w:line="480" w:lineRule="auto"/>
         <w:ind w:firstLine="720"/>
         <w:rPr>
-          <w:del w:id="513" w:author="Birdy" w:date="2021-09-03T16:19:00Z"/>
+          <w:del w:id="518" w:author="Birdy" w:date="2021-09-03T16:19:00Z"/>
         </w:rPr>
       </w:pPr>
-      <w:del w:id="514" w:author="Birdy" w:date="2021-09-03T16:19:00Z">
+      <w:del w:id="519" w:author="Birdy" w:date="2021-09-03T16:19:00Z">
         <w:r>
           <w:delText>Genomic selection and prediction have been widely used in plant bre</w:delText>
         </w:r>
-        <w:commentRangeStart w:id="515"/>
-        <w:commentRangeEnd w:id="512"/>
-        <w:r>
-          <w:commentReference w:id="512"/>
+        <w:commentRangeStart w:id="520"/>
+        <w:commentRangeEnd w:id="517"/>
+        <w:r>
+          <w:commentReference w:id="517"/>
         </w:r>
         <w:r>
           <w:delText xml:space="preserve">eding and implemented in may crops </w:delText>
@@ -6575,7 +6594,7 @@
       <w:r>
         <w:fldChar w:fldCharType="separate"/>
       </w:r>
-      <w:del w:id="516" w:author="Birdy" w:date="2021-09-03T16:19:00Z">
+      <w:del w:id="521" w:author="Birdy" w:date="2021-09-03T16:19:00Z">
         <w:r>
           <w:delText>(Crossa et al. 2014; Rutkoski et al. 2011; Spindel et al. 2015)</w:delText>
         </w:r>
@@ -6583,7 +6602,7 @@
       <w:r>
         <w:fldChar w:fldCharType="end"/>
       </w:r>
-      <w:del w:id="517" w:author="Birdy" w:date="2021-09-03T16:19:00Z">
+      <w:del w:id="522" w:author="Birdy" w:date="2021-09-03T16:19:00Z">
         <w:r>
           <w:delText xml:space="preserve"> since it was proposed </w:delText>
         </w:r>
@@ -6597,7 +6616,7 @@
       <w:r>
         <w:fldChar w:fldCharType="separate"/>
       </w:r>
-      <w:del w:id="518" w:author="Birdy" w:date="2021-09-03T16:19:00Z">
+      <w:del w:id="523" w:author="Birdy" w:date="2021-09-03T16:19:00Z">
         <w:r>
           <w:delText>(Meuwissen et al. 2001)</w:delText>
         </w:r>
@@ -6605,7 +6624,7 @@
       <w:r>
         <w:fldChar w:fldCharType="end"/>
       </w:r>
-      <w:del w:id="519" w:author="Birdy" w:date="2021-09-03T16:19:00Z">
+      <w:del w:id="524" w:author="Birdy" w:date="2021-09-03T16:19:00Z">
         <w:r>
           <w:delText xml:space="preserve">. Recent research has begun to develop and improve existing statistical models for genomic selection as the successful genomic selection implementation is closely connected to the accuracy of the model predictions </w:delText>
         </w:r>
@@ -6619,7 +6638,7 @@
       <w:r>
         <w:fldChar w:fldCharType="separate"/>
       </w:r>
-      <w:del w:id="520" w:author="Birdy" w:date="2021-09-03T16:19:00Z">
+      <w:del w:id="525" w:author="Birdy" w:date="2021-09-03T16:19:00Z">
         <w:r>
           <w:delText>(Montesinos-López et al. 2019)</w:delText>
         </w:r>
@@ -6627,19 +6646,19 @@
       <w:r>
         <w:fldChar w:fldCharType="end"/>
       </w:r>
-      <w:del w:id="521" w:author="Birdy" w:date="2021-09-03T16:19:00Z">
+      <w:del w:id="526" w:author="Birdy" w:date="2021-09-03T16:19:00Z">
         <w:r>
           <w:delText xml:space="preserve">. The Bayesian multi-trait and multi-environment model implemented in our study not only considers variance-covariance matrices of traits in comparison to the other existing multi-trait analyses software, but also considers the generic covariance (correlation) between environments, which can help improve parameter estimation and prediction and prediction accuracy. The moderate prediction accuracy (0.45-0.61) for the independent genotypes at the three field sites was largely improved compared to the prediction based on the multi-environment QTL model (0.19-0.32) we built (data not shown). This is because genomic prediction makes use of all markers simultaneously in the training of the statistical models based on genotyping and phenotyping of a reference population, and predicts genomic breeding values or phenotypic values of the validation population. While QTL model would only make use of the significant QTL detected, and not accounting for the epistatic or dominance effects to some degree. However, QTL model is still useful for downstream fine mapping of candidate genes. </w:delText>
         </w:r>
       </w:del>
       <w:r>
-        <w:commentReference w:id="522"/>
-      </w:r>
-      <w:bookmarkStart w:id="523" w:name="_Hlk60858050"/>
-      <w:bookmarkEnd w:id="523"/>
-      <w:commentRangeEnd w:id="515"/>
-      <w:r>
-        <w:commentReference w:id="515"/>
+        <w:commentReference w:id="527"/>
+      </w:r>
+      <w:bookmarkStart w:id="528" w:name="_Hlk60858050"/>
+      <w:bookmarkEnd w:id="528"/>
+      <w:commentRangeEnd w:id="520"/>
+      <w:r>
+        <w:commentReference w:id="520"/>
       </w:r>
     </w:p>
     <w:p>
@@ -6650,8 +6669,8 @@
       <w:r>
         <w:t xml:space="preserve">In summary, our results suggest that variation of panicle traits in switchgrass is due to a combination of QTL and the environment, with QTL displaying different effects across geographic regions. Future work focusing on identifying the driver of QTL by environment interactions and understanding the mechanisms underlying them will facilitate the selection of suitable genotypes of switchgrass for specific environments. </w:t>
       </w:r>
-      <w:bookmarkStart w:id="524" w:name="_Hlk60858599"/>
-      <w:bookmarkEnd w:id="524"/>
+      <w:bookmarkStart w:id="529" w:name="_Hlk60858599"/>
+      <w:bookmarkEnd w:id="529"/>
     </w:p>
     <w:p>
       <w:pPr>
@@ -6662,7 +6681,7 @@
           <w:szCs w:val="28"/>
         </w:rPr>
       </w:pPr>
-      <w:commentRangeStart w:id="525"/>
+      <w:commentRangeStart w:id="530"/>
       <w:r>
         <w:rPr>
           <w:b/>
@@ -6677,24 +6696,19 @@
         <w:spacing w:after="0" w:line="480" w:lineRule="auto"/>
       </w:pPr>
       <w:r>
-        <w:t>The phenotyping data (panicle length, PL; primary branching number, PBN</w:t>
-      </w:r>
-      <w:bookmarkStart w:id="526" w:name="_GoBack"/>
-      <w:bookmarkEnd w:id="526"/>
-      <w:r>
-        <w:t>; and secondary branching number, SBN) for genotypes at each of the 10 field sites (Table S1), and the candidate gene lists (Table S2) are included in the supplemental excel f</w:t>
-      </w:r>
-      <w:commentRangeStart w:id="527"/>
+        <w:t>The phenotyping data (panicle length, PL; primary branching number, PBN; and secondary branching number, SBN) for genotypes at each of the 10 field sites (Table S1), and the candidate gene lists (Table S2) are included in the supplemental excel f</w:t>
+      </w:r>
+      <w:commentRangeStart w:id="531"/>
       <w:r>
         <w:t xml:space="preserve">iles. </w:t>
       </w:r>
-      <w:commentRangeEnd w:id="527"/>
-      <w:r>
-        <w:commentReference w:id="527"/>
-      </w:r>
-      <w:commentRangeEnd w:id="525"/>
-      <w:r>
-        <w:commentReference w:id="525"/>
+      <w:commentRangeEnd w:id="531"/>
+      <w:r>
+        <w:commentReference w:id="531"/>
+      </w:r>
+      <w:commentRangeEnd w:id="530"/>
+      <w:r>
+        <w:commentReference w:id="530"/>
       </w:r>
     </w:p>
     <w:p>
@@ -7856,7 +7870,7 @@
         <w:t>Zhao X, Peng Y, Zhang J, Fang P, Wu B (2017) Mapping QTLs and meta-QTLs for two inflorescence architecture traits in multiple maize populations under different watering environments. Molecular Breeding 37:91</w:t>
       </w:r>
     </w:p>
-    <w:bookmarkStart w:id="528" w:name="_Hlk43383405"/>
+    <w:bookmarkStart w:id="532" w:name="_Hlk43383405"/>
     <w:p>
       <w:pPr>
         <w:spacing w:after="0" w:line="480" w:lineRule="auto"/>
@@ -7868,7 +7882,7 @@
         <w:lastRenderedPageBreak/>
         <w:fldChar w:fldCharType="end"/>
       </w:r>
-      <w:bookmarkEnd w:id="528"/>
+      <w:bookmarkEnd w:id="532"/>
       <w:r>
         <w:rPr>
           <w:rFonts w:ascii="Source Sans Pro" w:hAnsi="Source Sans Pro"/>
@@ -17015,11 +17029,11 @@
         <w:lastRenderedPageBreak/>
         <w:t xml:space="preserve">Table 4. The identified QTL, along with their marker name (chromosome with physical distance in mega base pair), maximum LOD values, and flanking markers with a LOD drop of 1.5 for panicle morphology traits </w:t>
       </w:r>
-      <w:bookmarkStart w:id="529" w:name="_Hlk15558996"/>
+      <w:bookmarkStart w:id="533" w:name="_Hlk15558996"/>
       <w:r>
         <w:t>(PL: panicle length; PBN: number of primary branches; SBN: number of secondary branches)</w:t>
       </w:r>
-      <w:bookmarkEnd w:id="529"/>
+      <w:bookmarkEnd w:id="533"/>
       <w:r>
         <w:t>. The presence of genotype by environmental interaction is marked as ‘Yes’ or ‘No’ in column Q x E. The overlapping QTL confidence interval between traits indicates pleiotropic effect, and what other traits (FL50, TC, and BIO) have pleiotropy with panicle traits at each identified QTL position is marked in column Pleiotropy. FL50, TC, and BIO are flowering time, tiller count and biomass at the end of season, respectively.</w:t>
       </w:r>
@@ -20801,8 +20815,8 @@
               </w:rPr>
               <w:t>TC, BIO</w:t>
             </w:r>
-            <w:bookmarkStart w:id="530" w:name="_Hlk15558832"/>
-            <w:bookmarkEnd w:id="530"/>
+            <w:bookmarkStart w:id="534" w:name="_Hlk15558832"/>
+            <w:bookmarkEnd w:id="534"/>
           </w:p>
         </w:tc>
       </w:tr>
@@ -21043,7 +21057,7 @@
       </w:r>
     </w:p>
   </w:comment>
-  <w:comment w:id="180" w:author="Alice MacQueen" w:date="2021-08-25T17:41:00Z" w:initials="AM">
+  <w:comment w:id="181" w:author="Alice MacQueen" w:date="2021-08-25T17:41:00Z" w:initials="AM">
     <w:p>
       <w:r>
         <w:rPr>
@@ -21107,7 +21121,7 @@
       </w:r>
     </w:p>
   </w:comment>
-  <w:comment w:id="181" w:author="Birdy" w:date="2021-09-02T23:20:00Z" w:initials="B">
+  <w:comment w:id="182" w:author="Birdy" w:date="2021-09-02T23:20:00Z" w:initials="B">
     <w:p>
       <w:r>
         <w:rPr>
@@ -21153,7 +21167,7 @@
       </w:r>
     </w:p>
   </w:comment>
-  <w:comment w:id="189" w:author="Alice MacQueen" w:date="2021-08-25T17:40:00Z" w:initials="AM">
+  <w:comment w:id="190" w:author="Alice MacQueen" w:date="2021-08-25T17:40:00Z" w:initials="AM">
     <w:p>
       <w:r>
         <w:rPr>
@@ -21186,7 +21200,7 @@
       </w:r>
     </w:p>
   </w:comment>
-  <w:comment w:id="188" w:author="Birdy" w:date="2021-08-22T22:52:00Z" w:initials="B">
+  <w:comment w:id="189" w:author="Birdy" w:date="2021-08-22T22:52:00Z" w:initials="B">
     <w:p>
       <w:r>
         <w:rPr>
@@ -21199,7 +21213,7 @@
       </w:r>
     </w:p>
   </w:comment>
-  <w:comment w:id="301" w:author="Alice MacQueen" w:date="2021-08-25T17:37:00Z" w:initials="AM">
+  <w:comment w:id="303" w:author="Alice MacQueen" w:date="2021-08-25T17:37:00Z" w:initials="AM">
     <w:p>
       <w:r>
         <w:rPr>
@@ -21212,7 +21226,7 @@
       </w:r>
     </w:p>
   </w:comment>
-  <w:comment w:id="281" w:author="Birdy" w:date="2021-08-22T22:54:00Z" w:initials="B">
+  <w:comment w:id="283" w:author="Birdy" w:date="2021-08-22T22:54:00Z" w:initials="B">
     <w:p>
       <w:r>
         <w:rPr>
@@ -21225,7 +21239,7 @@
       </w:r>
     </w:p>
   </w:comment>
-  <w:comment w:id="370" w:author="Juengerlab" w:date="2021-09-14T11:27:00Z" w:initials="J">
+  <w:comment w:id="374" w:author="Juengerlab" w:date="2021-09-14T11:27:00Z" w:initials="J">
     <w:p>
       <w:pPr>
         <w:pStyle w:val="CommentText"/>
@@ -21246,7 +21260,7 @@
       </w:r>
     </w:p>
   </w:comment>
-  <w:comment w:id="394" w:author="Juengerlab" w:date="2021-10-12T15:34:00Z" w:initials="J">
+  <w:comment w:id="399" w:author="Juengerlab" w:date="2021-10-12T15:34:00Z" w:initials="J">
     <w:p>
       <w:pPr>
         <w:pStyle w:val="CommentText"/>
@@ -21262,7 +21276,7 @@
       </w:r>
     </w:p>
   </w:comment>
-  <w:comment w:id="415" w:author="Juengerlab" w:date="2021-10-12T15:44:00Z" w:initials="J">
+  <w:comment w:id="420" w:author="Juengerlab" w:date="2021-10-12T15:44:00Z" w:initials="J">
     <w:p>
       <w:pPr>
         <w:pStyle w:val="CommentText"/>
@@ -21278,7 +21292,7 @@
       </w:r>
     </w:p>
   </w:comment>
-  <w:comment w:id="486" w:author="Alice MacQueen" w:date="2021-08-25T17:38:00Z" w:initials="AM">
+  <w:comment w:id="491" w:author="Alice MacQueen" w:date="2021-08-25T17:38:00Z" w:initials="AM">
     <w:p>
       <w:r>
         <w:rPr>
@@ -21311,7 +21325,7 @@
       </w:r>
     </w:p>
   </w:comment>
-  <w:comment w:id="484" w:author="Birdy" w:date="2021-08-22T22:56:00Z" w:initials="B">
+  <w:comment w:id="489" w:author="Birdy" w:date="2021-08-22T22:56:00Z" w:initials="B">
     <w:p>
       <w:r>
         <w:rPr>
@@ -21324,7 +21338,7 @@
       </w:r>
     </w:p>
   </w:comment>
-  <w:comment w:id="495" w:author="Birdy" w:date="2021-09-03T16:33:00Z" w:initials="B">
+  <w:comment w:id="500" w:author="Birdy" w:date="2021-09-03T16:33:00Z" w:initials="B">
     <w:p>
       <w:proofErr w:type="spellStart"/>
       <w:r>
@@ -21348,7 +21362,7 @@
       </w:r>
     </w:p>
   </w:comment>
-  <w:comment w:id="507" w:author="Birdy" w:date="2021-08-22T22:58:00Z" w:initials="B">
+  <w:comment w:id="512" w:author="Birdy" w:date="2021-08-22T22:58:00Z" w:initials="B">
     <w:p>
       <w:r>
         <w:rPr>
@@ -21361,7 +21375,7 @@
       </w:r>
     </w:p>
   </w:comment>
-  <w:comment w:id="512" w:author="Alice MacQueen" w:date="2021-08-25T17:39:00Z" w:initials="AM">
+  <w:comment w:id="517" w:author="Alice MacQueen" w:date="2021-08-25T17:39:00Z" w:initials="AM">
     <w:p>
       <w:r>
         <w:rPr>
@@ -21394,7 +21408,7 @@
       </w:r>
     </w:p>
   </w:comment>
-  <w:comment w:id="522" w:author="Alice MacQueen" w:date="2021-08-25T17:39:00Z" w:initials="AM">
+  <w:comment w:id="527" w:author="Alice MacQueen" w:date="2021-08-25T17:39:00Z" w:initials="AM">
     <w:p>
       <w:r>
         <w:rPr>
@@ -21407,7 +21421,7 @@
       </w:r>
     </w:p>
   </w:comment>
-  <w:comment w:id="515" w:author="Birdy" w:date="2021-08-22T22:58:00Z" w:initials="B">
+  <w:comment w:id="520" w:author="Birdy" w:date="2021-08-22T22:58:00Z" w:initials="B">
     <w:p>
       <w:r>
         <w:rPr>
@@ -21420,7 +21434,7 @@
       </w:r>
     </w:p>
   </w:comment>
-  <w:comment w:id="527" w:author="Alice MacQueen" w:date="2021-08-25T17:39:00Z" w:initials="AM">
+  <w:comment w:id="531" w:author="Alice MacQueen" w:date="2021-08-25T17:39:00Z" w:initials="AM">
     <w:p>
       <w:r>
         <w:rPr>
@@ -21433,7 +21447,7 @@
       </w:r>
     </w:p>
   </w:comment>
-  <w:comment w:id="525" w:author="Birdy" w:date="2021-08-22T22:59:00Z" w:initials="B">
+  <w:comment w:id="530" w:author="Birdy" w:date="2021-08-22T22:59:00Z" w:initials="B">
     <w:p>
       <w:r>
         <w:rPr>
@@ -21544,6 +21558,7 @@
         <w:docPartUnique/>
       </w:docPartObj>
     </w:sdtPr>
+    <w:sdtEndPr/>
     <w:sdtContent>
       <w:p>
         <w:pPr>
@@ -21586,6 +21601,7 @@
         <w:docPartUnique/>
       </w:docPartObj>
     </w:sdtPr>
+    <w:sdtEndPr/>
     <w:sdtContent>
       <w:p>
         <w:pPr>
@@ -21628,6 +21644,7 @@
         <w:docPartUnique/>
       </w:docPartObj>
     </w:sdtPr>
+    <w:sdtEndPr/>
     <w:sdtContent>
       <w:p>
         <w:pPr>
@@ -21670,6 +21687,7 @@
         <w:docPartUnique/>
       </w:docPartObj>
     </w:sdtPr>
+    <w:sdtEndPr/>
     <w:sdtContent>
       <w:p>
         <w:pPr>
@@ -21712,6 +21730,7 @@
         <w:docPartUnique/>
       </w:docPartObj>
     </w:sdtPr>
+    <w:sdtEndPr/>
     <w:sdtContent>
       <w:p>
         <w:pPr>
@@ -21754,6 +21773,7 @@
         <w:docPartUnique/>
       </w:docPartObj>
     </w:sdtPr>
+    <w:sdtEndPr/>
     <w:sdtContent>
       <w:p>
         <w:pPr>
@@ -21796,6 +21816,7 @@
         <w:docPartUnique/>
       </w:docPartObj>
     </w:sdtPr>
+    <w:sdtEndPr/>
     <w:sdtContent>
       <w:p>
         <w:pPr>
@@ -22361,6 +22382,7 @@
   <w:style w:type="character" w:default="1" w:styleId="DefaultParagraphFont">
     <w:name w:val="Default Paragraph Font"/>
     <w:uiPriority w:val="1"/>
+    <w:semiHidden/>
     <w:unhideWhenUsed/>
   </w:style>
   <w:style w:type="table" w:default="1" w:styleId="TableNormal">
@@ -23133,7 +23155,7 @@
 </file>
 
 <file path=customXml/itemProps1.xml><?xml version="1.0" encoding="utf-8"?>
-<ds:datastoreItem xmlns:ds="http://schemas.openxmlformats.org/officeDocument/2006/customXml" ds:itemID="{5D3D368F-0876-44F6-BEAF-43303F0083BB}">
+<ds:datastoreItem xmlns:ds="http://schemas.openxmlformats.org/officeDocument/2006/customXml" ds:itemID="{2D053D21-0F96-4D40-94AB-A4B59A6062D5}">
   <ds:schemaRefs>
     <ds:schemaRef ds:uri="http://schemas.openxmlformats.org/officeDocument/2006/bibliography"/>
   </ds:schemaRefs>

</xml_diff>